<commit_message>
Updated eCom doc and menu-item component
</commit_message>
<xml_diff>
--- a/js/React/Zero to Mastery/Documentation/eCommerce Website Project.docx
+++ b/js/React/Zero to Mastery/Documentation/eCommerce Website Project.docx
@@ -360,6 +360,583 @@
       <w:r>
         <w:t>}</w:t>
       </w:r>
+      <w:r>
+        <w:br w:type="page"/>
+      </w:r>
+    </w:p>
+    <w:p>
+      <w:pPr>
+        <w:rPr>
+          <w:rStyle w:val="char3"/>
+        </w:rPr>
+      </w:pPr>
+      <w:r>
+        <w:rPr>
+          <w:rStyle w:val="char3"/>
+        </w:rPr>
+        <w:t>Routing In React</w:t>
+      </w:r>
+    </w:p>
+    <w:p>
+      <w:r/>
+    </w:p>
+    <w:p>
+      <w:r>
+        <w:t>Initially,</w:t>
+      </w:r>
+      <w:r>
+        <w:rPr>
+          <w:b/>
+          <w:bCs/>
+        </w:rPr>
+        <w:t xml:space="preserve"> single page applications</w:t>
+      </w:r>
+      <w:r>
+        <w:t xml:space="preserve"> didn’t have the ‘back button’ functionality. because the navigation within the application’s url didn’t change. This has now been fixed with the browser providing a ‘</w:t>
+      </w:r>
+      <w:r>
+        <w:rPr>
+          <w:b/>
+          <w:bCs/>
+        </w:rPr>
+        <w:t>History API</w:t>
+      </w:r>
+      <w:r>
+        <w:t>’. Libraries like React Router, and other single page application routing libraries, use this API to hijack and mimic urls.</w:t>
+      </w:r>
+    </w:p>
+    <w:p>
+      <w:r/>
+    </w:p>
+    <w:p>
+      <w:r>
+        <w:t>The library we’re going to use is ‘</w:t>
+      </w:r>
+      <w:r>
+        <w:rPr>
+          <w:b/>
+          <w:bCs/>
+        </w:rPr>
+        <w:t>react-router-dom</w:t>
+      </w:r>
+      <w:r>
+        <w:t xml:space="preserve">’. This is the most popular and sought out library for routing in React.  </w:t>
+      </w:r>
+    </w:p>
+    <w:p>
+      <w:r/>
+    </w:p>
+    <w:p>
+      <w:r>
+        <w:t>To install react-router-dom:</w:t>
+      </w:r>
+    </w:p>
+    <w:p>
+      <w:pPr>
+        <w:numPr>
+          <w:ilvl w:val="0"/>
+          <w:numId w:val="3"/>
+        </w:numPr>
+        <w:ind w:left="360" w:firstLine="360"/>
+      </w:pPr>
+      <w:r>
+        <w:t xml:space="preserve">run </w:t>
+      </w:r>
+      <w:r>
+        <w:rPr>
+          <w:b/>
+          <w:bCs/>
+        </w:rPr>
+        <w:t>npm install react-router-dom</w:t>
+      </w:r>
+      <w:r/>
+    </w:p>
+    <w:p>
+      <w:pPr>
+        <w:numPr>
+          <w:ilvl w:val="0"/>
+          <w:numId w:val="3"/>
+        </w:numPr>
+        <w:ind w:left="360" w:firstLine="360"/>
+      </w:pPr>
+      <w:r>
+        <w:t>Within index.js, add,</w:t>
+      </w:r>
+      <w:r>
+        <w:rPr>
+          <w:b/>
+          <w:bCs/>
+        </w:rPr>
+        <w:t xml:space="preserve"> import { BrowserRouter } from ‘react-router-dom’</w:t>
+      </w:r>
+      <w:r/>
+    </w:p>
+    <w:p>
+      <w:pPr>
+        <w:numPr>
+          <w:ilvl w:val="0"/>
+          <w:numId w:val="3"/>
+        </w:numPr>
+        <w:ind w:left="360" w:firstLine="360"/>
+      </w:pPr>
+      <w:r>
+        <w:t>Wrap the</w:t>
+      </w:r>
+      <w:r>
+        <w:rPr>
+          <w:b/>
+          <w:bCs/>
+        </w:rPr>
+        <w:t xml:space="preserve"> &lt;BrowserRouter&gt;</w:t>
+      </w:r>
+      <w:r>
+        <w:t xml:space="preserve"> component around the</w:t>
+      </w:r>
+      <w:r>
+        <w:rPr>
+          <w:b/>
+          <w:bCs/>
+        </w:rPr>
+        <w:t xml:space="preserve"> &lt;App /&gt;</w:t>
+      </w:r>
+      <w:r>
+        <w:t xml:space="preserve"> component.  What this </w:t>
+        <w:tab/>
+        <w:tab/>
+        <w:t xml:space="preserve">       does, is, give our application all of the function of routing:</w:t>
+      </w:r>
+    </w:p>
+    <w:p>
+      <w:pPr>
+        <w:ind w:left="720" w:firstLine="720"/>
+        <w:rPr>
+          <w:b/>
+          <w:bCs/>
+        </w:rPr>
+      </w:pPr>
+      <w:r>
+        <w:rPr>
+          <w:b/>
+          <w:bCs/>
+        </w:rPr>
+        <w:t>&lt;BrowserRouter&gt;</w:t>
+      </w:r>
+    </w:p>
+    <w:p>
+      <w:pPr>
+        <w:ind w:left="1440" w:firstLine="720"/>
+        <w:rPr>
+          <w:b/>
+          <w:bCs/>
+        </w:rPr>
+      </w:pPr>
+      <w:r>
+        <w:rPr>
+          <w:b/>
+          <w:bCs/>
+        </w:rPr>
+        <w:t>&lt;App /&gt;</w:t>
+      </w:r>
+    </w:p>
+    <w:p>
+      <w:pPr>
+        <w:ind w:left="1440"/>
+        <w:rPr>
+          <w:b/>
+          <w:bCs/>
+        </w:rPr>
+      </w:pPr>
+      <w:r>
+        <w:rPr>
+          <w:b/>
+          <w:bCs/>
+        </w:rPr>
+        <w:t>&lt;/ BrowserRouter&gt;,</w:t>
+      </w:r>
+    </w:p>
+    <w:p>
+      <w:pPr>
+        <w:ind w:left="1440"/>
+        <w:rPr>
+          <w:b/>
+          <w:bCs/>
+        </w:rPr>
+      </w:pPr>
+      <w:r>
+        <w:rPr>
+          <w:b/>
+          <w:bCs/>
+        </w:rPr>
+        <w:t>document.getElementById(“root”)</w:t>
+      </w:r>
+    </w:p>
+    <w:p>
+      <w:pPr>
+        <w:ind w:left="1440"/>
+      </w:pPr>
+      <w:r/>
+    </w:p>
+    <w:p>
+      <w:r>
+        <w:t>Any component that gets rendered by our ‘Route’, gets passed three arguments:</w:t>
+      </w:r>
+    </w:p>
+    <w:p>
+      <w:pPr>
+        <w:numPr>
+          <w:ilvl w:val="0"/>
+          <w:numId w:val="3"/>
+        </w:numPr>
+        <w:ind w:left="1080" w:hanging="360"/>
+        <w:rPr>
+          <w:b/>
+          <w:bCs/>
+        </w:rPr>
+      </w:pPr>
+      <w:r>
+        <w:rPr>
+          <w:b/>
+          <w:bCs/>
+        </w:rPr>
+        <w:t>history:</w:t>
+      </w:r>
+    </w:p>
+    <w:p>
+      <w:pPr>
+        <w:numPr>
+          <w:ilvl w:val="0"/>
+          <w:numId w:val="3"/>
+        </w:numPr>
+        <w:ind w:left="1800" w:hanging="360"/>
+      </w:pPr>
+      <w:r>
+        <w:t xml:space="preserve">f push: </w:t>
+      </w:r>
+    </w:p>
+    <w:p>
+      <w:pPr>
+        <w:numPr>
+          <w:ilvl w:val="0"/>
+          <w:numId w:val="3"/>
+        </w:numPr>
+        <w:ind w:left="1080" w:hanging="360"/>
+        <w:rPr>
+          <w:b/>
+          <w:bCs/>
+        </w:rPr>
+      </w:pPr>
+      <w:r>
+        <w:rPr>
+          <w:b/>
+          <w:bCs/>
+        </w:rPr>
+        <w:t xml:space="preserve">location: </w:t>
+      </w:r>
+      <w:r>
+        <w:t>tells us where we are in our application (ex: ‘pathname’ param)</w:t>
+      </w:r>
+    </w:p>
+    <w:p>
+      <w:pPr>
+        <w:numPr>
+          <w:ilvl w:val="0"/>
+          <w:numId w:val="3"/>
+        </w:numPr>
+        <w:ind w:left="1080" w:hanging="360"/>
+      </w:pPr>
+      <w:r>
+        <w:rPr>
+          <w:b/>
+          <w:bCs/>
+        </w:rPr>
+        <w:t>match</w:t>
+      </w:r>
+      <w:r>
+        <w:t xml:space="preserve">: </w:t>
+      </w:r>
+    </w:p>
+    <w:p>
+      <w:pPr>
+        <w:numPr>
+          <w:ilvl w:val="0"/>
+          <w:numId w:val="3"/>
+        </w:numPr>
+        <w:ind w:left="1800" w:hanging="360"/>
+      </w:pPr>
+      <w:r>
+        <w:t>IsExact: is only true if the entire url matches the pattern</w:t>
+      </w:r>
+    </w:p>
+    <w:p>
+      <w:pPr>
+        <w:numPr>
+          <w:ilvl w:val="0"/>
+          <w:numId w:val="3"/>
+        </w:numPr>
+        <w:ind w:left="1800" w:hanging="360"/>
+      </w:pPr>
+      <w:r>
+        <w:t xml:space="preserve">params: an object of url parameters </w:t>
+      </w:r>
+      <w:r>
+        <w:rPr>
+          <w:b/>
+          <w:bCs/>
+        </w:rPr>
+        <w:t>(ex: ‘/:topicId’</w:t>
+      </w:r>
+      <w:r>
+        <w:t>. This can dynamically change)</w:t>
+      </w:r>
+    </w:p>
+    <w:p>
+      <w:pPr>
+        <w:numPr>
+          <w:ilvl w:val="0"/>
+          <w:numId w:val="3"/>
+        </w:numPr>
+        <w:ind w:left="1800" w:hanging="360"/>
+      </w:pPr>
+      <w:r>
+        <w:t>path: the pattern the router is looking to match</w:t>
+      </w:r>
+    </w:p>
+    <w:p>
+      <w:pPr>
+        <w:numPr>
+          <w:ilvl w:val="0"/>
+          <w:numId w:val="3"/>
+        </w:numPr>
+        <w:ind w:left="1800" w:hanging="360"/>
+      </w:pPr>
+      <w:r>
+        <w:t>url: the url of the page</w:t>
+      </w:r>
+    </w:p>
+    <w:p>
+      <w:r/>
+    </w:p>
+    <w:p>
+      <w:r>
+        <w:t>The other ways to navigate is with the ‘</w:t>
+      </w:r>
+      <w:r>
+        <w:rPr>
+          <w:b/>
+          <w:bCs/>
+        </w:rPr>
+        <w:t>Link</w:t>
+      </w:r>
+      <w:r>
+        <w:t>’ component, and the ‘</w:t>
+      </w:r>
+      <w:r>
+        <w:rPr>
+          <w:b/>
+          <w:bCs/>
+        </w:rPr>
+        <w:t>history</w:t>
+      </w:r>
+      <w:r>
+        <w:t>’ and ‘</w:t>
+      </w:r>
+      <w:r>
+        <w:rPr>
+          <w:b/>
+          <w:bCs/>
+        </w:rPr>
+        <w:t>location</w:t>
+      </w:r>
+      <w:r>
+        <w:t>’ prop:</w:t>
+      </w:r>
+    </w:p>
+    <w:p>
+      <w:pPr>
+        <w:numPr>
+          <w:ilvl w:val="0"/>
+          <w:numId w:val="3"/>
+        </w:numPr>
+        <w:ind w:left="1080" w:hanging="360"/>
+      </w:pPr>
+      <w:r>
+        <w:t>i</w:t>
+      </w:r>
+      <w:r>
+        <w:rPr>
+          <w:b/>
+          <w:bCs/>
+        </w:rPr>
+        <w:t>mport { Route, Link } from react-router-dom</w:t>
+      </w:r>
+      <w:r/>
+    </w:p>
+    <w:p>
+      <w:pPr>
+        <w:numPr>
+          <w:ilvl w:val="0"/>
+          <w:numId w:val="3"/>
+        </w:numPr>
+        <w:ind w:left="1080" w:hanging="360"/>
+      </w:pPr>
+      <w:r>
+        <w:t>Syntax:</w:t>
+      </w:r>
+    </w:p>
+    <w:p>
+      <w:pPr>
+        <w:numPr>
+          <w:ilvl w:val="0"/>
+          <w:numId w:val="3"/>
+        </w:numPr>
+        <w:ind w:left="1800" w:hanging="360"/>
+        <w:rPr>
+          <w:b/>
+          <w:bCs/>
+        </w:rPr>
+      </w:pPr>
+      <w:r>
+        <w:rPr>
+          <w:b/>
+          <w:bCs/>
+        </w:rPr>
+        <w:t>&lt;Link to=”/topics”&gt;TOPICS&lt;/ Link&gt;</w:t>
+        <w:br w:type="textWrapping"/>
+      </w:r>
+      <w:r>
+        <w:t>/* With ‘Link’, we’re borrowing the url to tell the app what to re-render */</w:t>
+      </w:r>
+    </w:p>
+    <w:p>
+      <w:pPr>
+        <w:numPr>
+          <w:ilvl w:val="0"/>
+          <w:numId w:val="2"/>
+        </w:numPr>
+        <w:ind w:left="1080" w:hanging="360"/>
+      </w:pPr>
+      <w:r>
+        <w:t>For ‘history’ prop using a button:</w:t>
+      </w:r>
+    </w:p>
+    <w:p>
+      <w:pPr>
+        <w:numPr>
+          <w:ilvl w:val="1"/>
+          <w:numId w:val="2"/>
+        </w:numPr>
+        <w:ind w:left="1440" w:hanging="360"/>
+        <w:rPr>
+          <w:b/>
+          <w:bCs/>
+        </w:rPr>
+      </w:pPr>
+      <w:r>
+        <w:rPr>
+          <w:b/>
+          <w:bCs/>
+        </w:rPr>
+        <w:t>&lt;button onClick={ () =&gt; props.history.push(‘/topics’) }&gt;TOPICS&lt;/ button&gt;</w:t>
+      </w:r>
+    </w:p>
+    <w:p>
+      <w:r/>
+    </w:p>
+    <w:p>
+      <w:r/>
+      <w:r>
+        <w:br w:type="page"/>
+      </w:r>
+    </w:p>
+    <w:p>
+      <w:pPr>
+        <w:rPr>
+          <w:rStyle w:val="char3"/>
+          <w:rFonts w:eastAsia="SimSun" w:cs="Times New Roman"/>
+          <w:sz w:val="32"/>
+          <w:szCs w:val="20"/>
+        </w:rPr>
+      </w:pPr>
+      <w:r>
+        <w:rPr>
+          <w:rStyle w:val="char3"/>
+          <w:rFonts w:eastAsia="SimSun" w:cs="Times New Roman"/>
+          <w:sz w:val="32"/>
+          <w:szCs w:val="20"/>
+        </w:rPr>
+        <w:t>With Router()</w:t>
+      </w:r>
+    </w:p>
+    <w:p>
+      <w:r>
+        <w:t xml:space="preserve">withRouter() is a higher orderl component.  A higher orderl component is simply a component, that takes another component as an argument, and returns a modified component containing </w:t>
+      </w:r>
+      <w:r>
+        <w:rPr>
+          <w:b/>
+          <w:bCs/>
+        </w:rPr>
+        <w:t>match, history,</w:t>
+      </w:r>
+      <w:r>
+        <w:t xml:space="preserve"> and </w:t>
+      </w:r>
+      <w:r>
+        <w:rPr>
+          <w:b/>
+          <w:bCs/>
+        </w:rPr>
+        <w:t>location</w:t>
+      </w:r>
+      <w:r>
+        <w:t xml:space="preserve"> props.</w:t>
+      </w:r>
+    </w:p>
+    <w:p>
+      <w:pPr>
+        <w:numPr>
+          <w:ilvl w:val="0"/>
+          <w:numId w:val="2"/>
+        </w:numPr>
+        <w:ind w:left="360" w:firstLine="360"/>
+      </w:pPr>
+      <w:r>
+        <w:t xml:space="preserve">run </w:t>
+      </w:r>
+      <w:r>
+        <w:rPr>
+          <w:b/>
+          <w:bCs/>
+        </w:rPr>
+        <w:t>import { withRouter } from ‘react-router-dom’</w:t>
+      </w:r>
+      <w:r/>
+    </w:p>
+    <w:p>
+      <w:pPr>
+        <w:numPr>
+          <w:ilvl w:val="0"/>
+          <w:numId w:val="2"/>
+        </w:numPr>
+        <w:ind w:left="360" w:firstLine="360"/>
+        <w:rPr>
+          <w:b/>
+          <w:bCs/>
+        </w:rPr>
+      </w:pPr>
+      <w:r>
+        <w:rPr>
+          <w:b/>
+          <w:bCs/>
+        </w:rPr>
+        <w:t>export default withRouter(ComponentName);</w:t>
+      </w:r>
+    </w:p>
+    <w:p>
+      <w:r/>
+    </w:p>
+    <w:p>
+      <w:r/>
     </w:p>
     <w:sectPr>
       <w:footnotePr>
@@ -511,10 +1088,227 @@
       </w:rPr>
     </w:lvl>
   </w:abstractNum>
+  <w:abstractNum w:abstractNumId="2">
+    <w:multiLevelType w:val="hybridMultilevel"/>
+    <w:name w:val="Numbered list 1"/>
+    <w:lvl w:ilvl="0">
+      <w:numFmt w:val="bullet"/>
+      <w:lvlText w:val=""/>
+      <w:lvlJc w:val="left"/>
+      <w:pPr>
+        <w:tabs>
+          <w:tab w:val="num" w:pos="360"/>
+        </w:tabs>
+        <w:ind w:left="360" w:hanging="360"/>
+      </w:pPr>
+      <w:rPr>
+        <w:rFonts w:ascii="Wingdings" w:hAnsi="Wingdings" w:eastAsia="Wingdings" w:cs="Wingdings"/>
+      </w:rPr>
+    </w:lvl>
+    <w:lvl w:ilvl="1">
+      <w:numFmt w:val="bullet"/>
+      <w:lvlText w:val=""/>
+      <w:lvlJc w:val="left"/>
+      <w:pPr>
+        <w:tabs>
+          <w:tab w:val="num" w:pos="720"/>
+        </w:tabs>
+        <w:ind w:left="720" w:hanging="360"/>
+      </w:pPr>
+      <w:rPr>
+        <w:rFonts w:ascii="Wingdings" w:hAnsi="Wingdings"/>
+      </w:rPr>
+    </w:lvl>
+    <w:lvl w:ilvl="2">
+      <w:numFmt w:val="bullet"/>
+      <w:lvlText w:val=""/>
+      <w:lvlJc w:val="left"/>
+      <w:pPr>
+        <w:tabs>
+          <w:tab w:val="num" w:pos="1080"/>
+        </w:tabs>
+        <w:ind w:left="1080" w:hanging="360"/>
+      </w:pPr>
+      <w:rPr>
+        <w:rFonts w:ascii="Wingdings" w:hAnsi="Wingdings" w:eastAsia="Wingdings" w:cs="Wingdings"/>
+      </w:rPr>
+    </w:lvl>
+    <w:lvl w:ilvl="3">
+      <w:numFmt w:val="bullet"/>
+      <w:lvlText w:val=""/>
+      <w:lvlJc w:val="left"/>
+      <w:pPr>
+        <w:tabs>
+          <w:tab w:val="num" w:pos="1440"/>
+        </w:tabs>
+        <w:ind w:left="1440" w:hanging="360"/>
+      </w:pPr>
+      <w:rPr>
+        <w:rFonts w:ascii="Wingdings" w:hAnsi="Wingdings" w:eastAsia="Wingdings" w:cs="Wingdings"/>
+      </w:rPr>
+    </w:lvl>
+    <w:lvl w:ilvl="4">
+      <w:numFmt w:val="bullet"/>
+      <w:lvlText w:val=""/>
+      <w:lvlJc w:val="left"/>
+      <w:pPr>
+        <w:tabs>
+          <w:tab w:val="num" w:pos="1800"/>
+        </w:tabs>
+        <w:ind w:left="1800" w:hanging="360"/>
+      </w:pPr>
+      <w:rPr>
+        <w:rFonts w:ascii="Wingdings" w:hAnsi="Wingdings" w:eastAsia="Wingdings" w:cs="Wingdings"/>
+      </w:rPr>
+    </w:lvl>
+    <w:lvl w:ilvl="5">
+      <w:numFmt w:val="bullet"/>
+      <w:lvlText w:val=""/>
+      <w:lvlJc w:val="left"/>
+      <w:pPr>
+        <w:tabs>
+          <w:tab w:val="num" w:pos="2160"/>
+        </w:tabs>
+        <w:ind w:left="2160" w:hanging="360"/>
+      </w:pPr>
+      <w:rPr>
+        <w:rFonts w:ascii="Wingdings" w:hAnsi="Wingdings" w:eastAsia="Wingdings" w:cs="Wingdings"/>
+      </w:rPr>
+    </w:lvl>
+    <w:lvl w:ilvl="6">
+      <w:numFmt w:val="bullet"/>
+      <w:lvlText w:val=""/>
+      <w:lvlJc w:val="left"/>
+      <w:pPr>
+        <w:tabs>
+          <w:tab w:val="num" w:pos="2520"/>
+        </w:tabs>
+        <w:ind w:left="2520" w:hanging="360"/>
+      </w:pPr>
+      <w:rPr>
+        <w:rFonts w:ascii="Wingdings" w:hAnsi="Wingdings" w:eastAsia="Wingdings" w:cs="Wingdings"/>
+      </w:rPr>
+    </w:lvl>
+    <w:lvl w:ilvl="7">
+      <w:numFmt w:val="bullet"/>
+      <w:lvlText w:val=""/>
+      <w:lvlJc w:val="left"/>
+      <w:pPr>
+        <w:tabs>
+          <w:tab w:val="num" w:pos="2880"/>
+        </w:tabs>
+        <w:ind w:left="2880" w:hanging="360"/>
+      </w:pPr>
+      <w:rPr>
+        <w:rFonts w:ascii="Wingdings" w:hAnsi="Wingdings"/>
+      </w:rPr>
+    </w:lvl>
+    <w:lvl w:ilvl="8">
+      <w:numFmt w:val="bullet"/>
+      <w:lvlText w:val=""/>
+      <w:lvlJc w:val="left"/>
+      <w:pPr>
+        <w:tabs>
+          <w:tab w:val="num" w:pos="3240"/>
+        </w:tabs>
+        <w:ind w:left="3240" w:hanging="360"/>
+      </w:pPr>
+      <w:rPr>
+        <w:rFonts w:ascii="Wingdings" w:hAnsi="Wingdings" w:eastAsia="Wingdings" w:cs="Wingdings"/>
+      </w:rPr>
+    </w:lvl>
+  </w:abstractNum>
+  <w:abstractNum w:abstractNumId="3">
+    <w:multiLevelType w:val="singleLevel"/>
+    <w:name w:val="Bullet 3"/>
+    <w:lvl w:ilvl="0">
+      <w:numFmt w:val="bullet"/>
+      <w:lvlText w:val=""/>
+      <w:lvlJc w:val="left"/>
+      <w:pPr>
+        <w:tabs>
+          <w:tab w:val="num" w:pos="360"/>
+        </w:tabs>
+        <w:ind w:left="360" w:hanging="360"/>
+      </w:pPr>
+      <w:rPr>
+        <w:rFonts w:ascii="Wingdings" w:hAnsi="Wingdings" w:eastAsia="Wingdings" w:cs="Wingdings"/>
+      </w:rPr>
+    </w:lvl>
+  </w:abstractNum>
+  <w:abstractNum w:abstractNumId="4">
+    <w:multiLevelType w:val="singleLevel"/>
+    <w:name w:val="Bullet 4"/>
+    <w:lvl w:ilvl="0">
+      <w:numFmt w:val="bullet"/>
+      <w:lvlText w:val=""/>
+      <w:lvlJc w:val="left"/>
+      <w:pPr>
+        <w:tabs>
+          <w:tab w:val="num" w:pos="360"/>
+        </w:tabs>
+        <w:ind w:left="360" w:hanging="360"/>
+      </w:pPr>
+      <w:rPr>
+        <w:rFonts w:ascii="Wingdings" w:hAnsi="Wingdings"/>
+      </w:rPr>
+    </w:lvl>
+  </w:abstractNum>
+  <w:abstractNum w:abstractNumId="5">
+    <w:multiLevelType w:val="singleLevel"/>
+    <w:name w:val="Bullet 5"/>
+    <w:lvl w:ilvl="0">
+      <w:numFmt w:val="bullet"/>
+      <w:lvlText w:val=""/>
+      <w:lvlJc w:val="left"/>
+      <w:pPr>
+        <w:tabs>
+          <w:tab w:val="num" w:pos="360"/>
+        </w:tabs>
+        <w:ind w:left="360" w:hanging="360"/>
+      </w:pPr>
+      <w:rPr>
+        <w:rFonts w:ascii="Wingdings" w:hAnsi="Wingdings" w:eastAsia="Wingdings" w:cs="Wingdings"/>
+      </w:rPr>
+    </w:lvl>
+  </w:abstractNum>
+  <w:abstractNum w:abstractNumId="6">
+    <w:multiLevelType w:val="singleLevel"/>
+    <w:name w:val="Bullet 6"/>
+    <w:lvl w:ilvl="0">
+      <w:numFmt w:val="bullet"/>
+      <w:lvlText w:val=""/>
+      <w:lvlJc w:val="left"/>
+      <w:pPr>
+        <w:tabs>
+          <w:tab w:val="num" w:pos="360"/>
+        </w:tabs>
+        <w:ind w:left="360" w:hanging="360"/>
+      </w:pPr>
+      <w:rPr>
+        <w:rFonts w:ascii="Wingdings" w:hAnsi="Wingdings" w:eastAsia="Wingdings" w:cs="Wingdings"/>
+      </w:rPr>
+    </w:lvl>
+  </w:abstractNum>
   <w:num w:numId="1">
     <w:abstractNumId w:val="1"/>
   </w:num>
   <w:num w:numId="2">
+    <w:abstractNumId w:val="2"/>
+  </w:num>
+  <w:num w:numId="3">
+    <w:abstractNumId w:val="3"/>
+  </w:num>
+  <w:num w:numId="4">
+    <w:abstractNumId w:val="4"/>
+  </w:num>
+  <w:num w:numId="5">
+    <w:abstractNumId w:val="5"/>
+  </w:num>
+  <w:num w:numId="6">
+    <w:abstractNumId w:val="6"/>
+  </w:num>
+  <w:num w:numId="7">
     <w:abstractNumId w:val="0"/>
   </w:num>
 </w:numbering>
@@ -525,10 +1319,10 @@
   <w:docDefaults>
     <w:rPrDefault>
       <w:rPr>
-        <w:rFonts w:ascii="Times New Roman" w:hAnsi="Times New Roman" w:eastAsia="SimSun" w:cs="Times New Roman"/>
+        <w:rFonts w:ascii="Calibri" w:hAnsi="Calibri" w:eastAsia="Calibri" w:cs="Calibri"/>
         <w:kern w:val="1"/>
-        <w:sz w:val="20"/>
-        <w:szCs w:val="20"/>
+        <w:sz w:val="24"/>
+        <w:szCs w:val="24"/>
         <w:lang w:val="en-us" w:eastAsia="zh-cn" w:bidi="ar-sa"/>
       </w:rPr>
     </w:rPrDefault>
@@ -914,12 +1708,7 @@
   <w:style w:type="paragraph" w:styleId="para0" w:default="1">
     <w:name w:val="Normal"/>
     <w:qFormat/>
-    <w:rPr>
-      <w:rFonts w:ascii="Calibri" w:hAnsi="Calibri" w:eastAsia="Calibri" w:cs="Calibri"/>
-      <w:sz w:val="24"/>
-      <w:szCs w:val="24"/>
-    </w:rPr>
-    <w:key w:val="1072"/>
+    <w:key w:val="1102"/>
   </w:style>
   <w:style w:type="paragraph" w:styleId="para1">
     <w:name w:val="heading 1"/>
@@ -967,7 +1756,6 @@
       <w:sz w:val="28"/>
       <w:szCs w:val="28"/>
     </w:rPr>
-    <w:key w:val="1075"/>
   </w:style>
   <w:style w:type="paragraph" w:styleId="para4">
     <w:name w:val="Title"/>
@@ -986,6 +1774,76 @@
       <w:szCs w:val="40"/>
     </w:rPr>
   </w:style>
+  <w:style w:type="paragraph" w:styleId="para5">
+    <w:name w:val="Body Text"/>
+    <w:qFormat/>
+    <w:basedOn w:val="para0"/>
+    <w:pPr>
+      <w:spacing w:after="120"/>
+    </w:pPr>
+  </w:style>
+  <w:style w:type="paragraph" w:styleId="para6">
+    <w:name w:val="Body Text First Indent"/>
+    <w:qFormat/>
+    <w:basedOn w:val="para5"/>
+    <w:pPr>
+      <w:ind w:firstLine="209"/>
+    </w:pPr>
+  </w:style>
+  <w:style w:type="paragraph" w:styleId="para7">
+    <w:name w:val="Body Text Indent"/>
+    <w:qFormat/>
+    <w:basedOn w:val="para5"/>
+    <w:pPr>
+      <w:ind w:left="283"/>
+    </w:pPr>
+  </w:style>
+  <w:style w:type="paragraph" w:styleId="para8">
+    <w:name w:val="Body Text First Indent 2"/>
+    <w:qFormat/>
+    <w:basedOn w:val="para7"/>
+    <w:pPr>
+      <w:ind w:firstLine="209"/>
+    </w:pPr>
+  </w:style>
+  <w:style w:type="paragraph" w:styleId="para9">
+    <w:name w:val="Body Text 2"/>
+    <w:qFormat/>
+    <w:basedOn w:val="para0"/>
+    <w:pPr>
+      <w:spacing w:after="120" w:line="480" w:lineRule="auto"/>
+    </w:pPr>
+  </w:style>
+  <w:style w:type="paragraph" w:styleId="para10">
+    <w:name w:val="Body Text Indent 2"/>
+    <w:qFormat/>
+    <w:basedOn w:val="para9"/>
+    <w:pPr>
+      <w:ind w:left="283"/>
+    </w:pPr>
+  </w:style>
+  <w:style w:type="paragraph" w:styleId="para11">
+    <w:name w:val="List"/>
+    <w:qFormat/>
+    <w:basedOn w:val="para0"/>
+    <w:pPr>
+      <w:ind w:left="283" w:hanging="283"/>
+      <w:tabs defTabSz="720">
+        <w:tab w:val="left" w:pos="283" w:leader="none"/>
+      </w:tabs>
+    </w:pPr>
+  </w:style>
+  <w:style w:type="paragraph" w:styleId="para12">
+    <w:name w:val="List 2"/>
+    <w:qFormat/>
+    <w:basedOn w:val="para11"/>
+    <w:pPr>
+      <w:ind w:left="567"/>
+      <w:tabs defTabSz="720">
+        <w:tab w:val="left" w:pos="567" w:leader="none"/>
+      </w:tabs>
+    </w:pPr>
+  </w:style>
   <w:style w:type="character" w:styleId="char0" w:default="1">
     <w:name w:val="Default Paragraph Font"/>
   </w:style>
@@ -995,6 +1853,30 @@
       <w:color w:val="0000ff"/>
       <w:u w:color="auto" w:val="single"/>
     </w:rPr>
+  </w:style>
+  <w:style w:type="character" w:styleId="char2" w:customStyle="1">
+    <w:name w:val="Title"/>
+    <w:basedOnNormal/>
+    <w:rPr>
+      <w:rFonts w:ascii="Calabri" w:hAnsi="Calabri" w:eastAsia="Calabri" w:cs="Calabri"/>
+      <w:b/>
+      <w:bCs/>
+      <w:i w:val="0"/>
+      <w:sz w:val="40"/>
+      <w:szCs w:val="40"/>
+    </w:rPr>
+    <w:key w:val="1108"/>
+  </w:style>
+  <w:style w:type="character" w:styleId="char3" w:customStyle="1">
+    <w:name w:val="Heading 3"/>
+    <w:basedOnNormal/>
+    <w:rPr>
+      <w:rFonts w:ascii="Calibri" w:hAnsi="Calibri"/>
+      <w:b/>
+      <w:i w:val="0"/>
+      <w:sz w:val="32"/>
+    </w:rPr>
+    <w:key w:val="1075"/>
   </w:style>
   <w:style w:type="table" w:default="1" w:styleId="TableNormal">
     <w:name w:val="Normal Table"/>
@@ -1021,10 +1903,10 @@
   <w:docDefaults>
     <w:rPrDefault>
       <w:rPr>
-        <w:rFonts w:ascii="Times New Roman" w:hAnsi="Times New Roman" w:eastAsia="SimSun" w:cs="Times New Roman"/>
+        <w:rFonts w:ascii="Calibri" w:hAnsi="Calibri" w:eastAsia="Calibri" w:cs="Calibri"/>
         <w:kern w:val="1"/>
-        <w:sz w:val="20"/>
-        <w:szCs w:val="20"/>
+        <w:sz w:val="24"/>
+        <w:szCs w:val="24"/>
         <w:lang w:val="en-us" w:eastAsia="zh-cn" w:bidi="ar-sa"/>
       </w:rPr>
     </w:rPrDefault>
@@ -1410,12 +2292,7 @@
   <w:style w:type="paragraph" w:styleId="para0" w:default="1">
     <w:name w:val="Normal"/>
     <w:qFormat/>
-    <w:rPr>
-      <w:rFonts w:ascii="Calibri" w:hAnsi="Calibri" w:eastAsia="Calibri" w:cs="Calibri"/>
-      <w:sz w:val="24"/>
-      <w:szCs w:val="24"/>
-    </w:rPr>
-    <w:key w:val="1072"/>
+    <w:key w:val="1102"/>
   </w:style>
   <w:style w:type="paragraph" w:styleId="para1">
     <w:name w:val="heading 1"/>
@@ -1463,7 +2340,6 @@
       <w:sz w:val="28"/>
       <w:szCs w:val="28"/>
     </w:rPr>
-    <w:key w:val="1075"/>
   </w:style>
   <w:style w:type="paragraph" w:styleId="para4">
     <w:name w:val="Title"/>
@@ -1482,6 +2358,76 @@
       <w:szCs w:val="40"/>
     </w:rPr>
   </w:style>
+  <w:style w:type="paragraph" w:styleId="para5">
+    <w:name w:val="Body Text"/>
+    <w:qFormat/>
+    <w:basedOn w:val="para0"/>
+    <w:pPr>
+      <w:spacing w:after="120"/>
+    </w:pPr>
+  </w:style>
+  <w:style w:type="paragraph" w:styleId="para6">
+    <w:name w:val="Body Text First Indent"/>
+    <w:qFormat/>
+    <w:basedOn w:val="para5"/>
+    <w:pPr>
+      <w:ind w:firstLine="209"/>
+    </w:pPr>
+  </w:style>
+  <w:style w:type="paragraph" w:styleId="para7">
+    <w:name w:val="Body Text Indent"/>
+    <w:qFormat/>
+    <w:basedOn w:val="para5"/>
+    <w:pPr>
+      <w:ind w:left="283"/>
+    </w:pPr>
+  </w:style>
+  <w:style w:type="paragraph" w:styleId="para8">
+    <w:name w:val="Body Text First Indent 2"/>
+    <w:qFormat/>
+    <w:basedOn w:val="para7"/>
+    <w:pPr>
+      <w:ind w:firstLine="209"/>
+    </w:pPr>
+  </w:style>
+  <w:style w:type="paragraph" w:styleId="para9">
+    <w:name w:val="Body Text 2"/>
+    <w:qFormat/>
+    <w:basedOn w:val="para0"/>
+    <w:pPr>
+      <w:spacing w:after="120" w:line="480" w:lineRule="auto"/>
+    </w:pPr>
+  </w:style>
+  <w:style w:type="paragraph" w:styleId="para10">
+    <w:name w:val="Body Text Indent 2"/>
+    <w:qFormat/>
+    <w:basedOn w:val="para9"/>
+    <w:pPr>
+      <w:ind w:left="283"/>
+    </w:pPr>
+  </w:style>
+  <w:style w:type="paragraph" w:styleId="para11">
+    <w:name w:val="List"/>
+    <w:qFormat/>
+    <w:basedOn w:val="para0"/>
+    <w:pPr>
+      <w:ind w:left="283" w:hanging="283"/>
+      <w:tabs defTabSz="720">
+        <w:tab w:val="left" w:pos="283" w:leader="none"/>
+      </w:tabs>
+    </w:pPr>
+  </w:style>
+  <w:style w:type="paragraph" w:styleId="para12">
+    <w:name w:val="List 2"/>
+    <w:qFormat/>
+    <w:basedOn w:val="para11"/>
+    <w:pPr>
+      <w:ind w:left="567"/>
+      <w:tabs defTabSz="720">
+        <w:tab w:val="left" w:pos="567" w:leader="none"/>
+      </w:tabs>
+    </w:pPr>
+  </w:style>
   <w:style w:type="character" w:styleId="char0" w:default="1">
     <w:name w:val="Default Paragraph Font"/>
   </w:style>
@@ -1491,6 +2437,30 @@
       <w:color w:val="0000ff"/>
       <w:u w:color="auto" w:val="single"/>
     </w:rPr>
+  </w:style>
+  <w:style w:type="character" w:styleId="char2" w:customStyle="1">
+    <w:name w:val="Title"/>
+    <w:basedOnNormal/>
+    <w:rPr>
+      <w:rFonts w:ascii="Calabri" w:hAnsi="Calabri" w:eastAsia="Calabri" w:cs="Calabri"/>
+      <w:b/>
+      <w:bCs/>
+      <w:i w:val="0"/>
+      <w:sz w:val="40"/>
+      <w:szCs w:val="40"/>
+    </w:rPr>
+    <w:key w:val="1108"/>
+  </w:style>
+  <w:style w:type="character" w:styleId="char3" w:customStyle="1">
+    <w:name w:val="Heading 3"/>
+    <w:basedOnNormal/>
+    <w:rPr>
+      <w:rFonts w:ascii="Calibri" w:hAnsi="Calibri"/>
+      <w:b/>
+      <w:i w:val="0"/>
+      <w:sz w:val="32"/>
+    </w:rPr>
+    <w:key w:val="1075"/>
   </w:style>
   <w:style w:type="table" w:default="1" w:styleId="TableNormal">
     <w:name w:val="Normal Table"/>

</xml_diff>

<commit_message>
Created Directory w/ Preview. Updated documentation
</commit_message>
<xml_diff>
--- a/js/React/Zero to Mastery/Documentation/eCommerce Website Project.docx
+++ b/js/React/Zero to Mastery/Documentation/eCommerce Website Project.docx
@@ -901,9 +901,6 @@
         <w:ind w:left="360" w:firstLine="360"/>
       </w:pPr>
       <w:r>
-        <w:t xml:space="preserve">run </w:t>
-      </w:r>
-      <w:r>
         <w:rPr>
           <w:b/>
           <w:bCs/>
@@ -930,6 +927,4034 @@
           <w:bCs/>
         </w:rPr>
         <w:t>export default withRouter(ComponentName);</w:t>
+      </w:r>
+    </w:p>
+    <w:p>
+      <w:pPr>
+        <w:rPr>
+          <w:b/>
+          <w:bCs/>
+        </w:rPr>
+      </w:pPr>
+      <w:r>
+        <w:rPr>
+          <w:b/>
+          <w:bCs/>
+        </w:rPr>
+      </w:r>
+    </w:p>
+    <w:p>
+      <w:r>
+        <w:t>To map through an array and pass props to each item in the array:</w:t>
+      </w:r>
+    </w:p>
+    <w:p>
+      <w:pPr>
+        <w:ind w:left="720"/>
+        <w:spacing w:line="380" w:lineRule="atLeast"/>
+        <w:pBdr>
+          <w:top w:val="nil" w:sz="0" w:space="0" w:color="000000" tmln="20, 20, 20, 0, 0"/>
+          <w:left w:val="nil" w:sz="0" w:space="0" w:color="000000" tmln="20, 20, 20, 0, 0"/>
+          <w:bottom w:val="nil" w:sz="0" w:space="0" w:color="000000" tmln="20, 20, 20, 0, 0"/>
+          <w:right w:val="nil" w:sz="0" w:space="0" w:color="000000" tmln="20, 20, 20, 0, 0"/>
+          <w:between w:val="nil" w:sz="0" w:space="0" w:color="000000" tmln="20, 20, 20, 0, 0"/>
+        </w:pBdr>
+        <w:shd w:val="none"/>
+        <w:rPr>
+          <w:rFonts w:ascii="Calabri" w:hAnsi="Calabri" w:eastAsia="Calabri" w:cs="Calabri"/>
+          <w:b/>
+          <w:bCs/>
+          <w:color w:val="000000"/>
+          <w:sz w:val="22"/>
+          <w:szCs w:val="22"/>
+          <w:lang w:val="en-us" w:eastAsia="zh-cn" w:bidi="ar-sa"/>
+        </w:rPr>
+      </w:pPr>
+      <w:r>
+        <w:rPr>
+          <w:rFonts w:ascii="Calabri" w:hAnsi="Calabri" w:eastAsia="Calabri" w:cs="Calabri"/>
+          <w:b/>
+          <w:bCs/>
+          <w:color w:val="000000"/>
+          <w:sz w:val="22"/>
+          <w:szCs w:val="22"/>
+          <w:lang w:val="en-us" w:eastAsia="zh-cn" w:bidi="ar-sa"/>
+        </w:rPr>
+        <w:t>render() {</w:t>
+      </w:r>
+    </w:p>
+    <w:p>
+      <w:pPr>
+        <w:ind w:left="720"/>
+        <w:spacing w:line="380" w:lineRule="atLeast"/>
+        <w:pBdr>
+          <w:top w:val="nil" w:sz="0" w:space="0" w:color="000000" tmln="20, 20, 20, 0, 0"/>
+          <w:left w:val="nil" w:sz="0" w:space="0" w:color="000000" tmln="20, 20, 20, 0, 0"/>
+          <w:bottom w:val="nil" w:sz="0" w:space="0" w:color="000000" tmln="20, 20, 20, 0, 0"/>
+          <w:right w:val="nil" w:sz="0" w:space="0" w:color="000000" tmln="20, 20, 20, 0, 0"/>
+          <w:between w:val="nil" w:sz="0" w:space="0" w:color="000000" tmln="20, 20, 20, 0, 0"/>
+        </w:pBdr>
+        <w:shd w:val="none"/>
+        <w:rPr>
+          <w:rFonts w:ascii="Calabri" w:hAnsi="Calabri" w:eastAsia="Calabri" w:cs="Calabri"/>
+          <w:b/>
+          <w:bCs/>
+          <w:color w:val="d4d4d4"/>
+          <w:sz w:val="22"/>
+          <w:szCs w:val="22"/>
+          <w:lang w:val="en-us" w:eastAsia="zh-cn" w:bidi="ar-sa"/>
+        </w:rPr>
+      </w:pPr>
+      <w:r>
+        <w:rPr>
+          <w:rFonts w:ascii="Calabri" w:hAnsi="Calabri" w:eastAsia="Calabri" w:cs="Calabri"/>
+          <w:b/>
+          <w:bCs/>
+          <w:color w:val="c586c0"/>
+          <w:sz w:val="22"/>
+          <w:szCs w:val="22"/>
+          <w:lang w:val="en-us" w:eastAsia="zh-cn" w:bidi="ar-sa"/>
+        </w:rPr>
+        <w:t>    return</w:t>
+      </w:r>
+      <w:r>
+        <w:rPr>
+          <w:rFonts w:ascii="Calabri" w:hAnsi="Calabri" w:eastAsia="Calabri" w:cs="Calabri"/>
+          <w:b/>
+          <w:bCs/>
+          <w:color w:val="d4d4d4"/>
+          <w:sz w:val="22"/>
+          <w:szCs w:val="22"/>
+          <w:lang w:val="en-us" w:eastAsia="zh-cn" w:bidi="ar-sa"/>
+        </w:rPr>
+        <w:t> </w:t>
+      </w:r>
+      <w:r>
+        <w:rPr>
+          <w:rFonts w:ascii="Calabri" w:hAnsi="Calabri" w:eastAsia="Calabri" w:cs="Calabri"/>
+          <w:b/>
+          <w:bCs/>
+          <w:color w:val="000000"/>
+          <w:sz w:val="22"/>
+          <w:szCs w:val="22"/>
+          <w:lang w:val="en-us" w:eastAsia="zh-cn" w:bidi="ar-sa"/>
+        </w:rPr>
+        <w:t>(</w:t>
+      </w:r>
+      <w:r>
+        <w:rPr>
+          <w:rFonts w:ascii="Calabri" w:hAnsi="Calabri" w:eastAsia="Calabri" w:cs="Calabri"/>
+          <w:b/>
+          <w:bCs/>
+          <w:color w:val="d4d4d4"/>
+          <w:sz w:val="22"/>
+          <w:szCs w:val="22"/>
+          <w:lang w:val="en-us" w:eastAsia="zh-cn" w:bidi="ar-sa"/>
+        </w:rPr>
+      </w:r>
+    </w:p>
+    <w:p>
+      <w:pPr>
+        <w:ind w:left="720"/>
+        <w:spacing w:line="380" w:lineRule="atLeast"/>
+        <w:pBdr>
+          <w:top w:val="nil" w:sz="0" w:space="0" w:color="000000" tmln="20, 20, 20, 0, 0"/>
+          <w:left w:val="nil" w:sz="0" w:space="0" w:color="000000" tmln="20, 20, 20, 0, 0"/>
+          <w:bottom w:val="nil" w:sz="0" w:space="0" w:color="000000" tmln="20, 20, 20, 0, 0"/>
+          <w:right w:val="nil" w:sz="0" w:space="0" w:color="000000" tmln="20, 20, 20, 0, 0"/>
+          <w:between w:val="nil" w:sz="0" w:space="0" w:color="000000" tmln="20, 20, 20, 0, 0"/>
+        </w:pBdr>
+        <w:shd w:val="none"/>
+        <w:rPr>
+          <w:rFonts w:ascii="Calabri" w:hAnsi="Calabri" w:eastAsia="Calabri" w:cs="Calabri"/>
+          <w:b/>
+          <w:bCs/>
+          <w:color w:val="7f7f7f"/>
+          <w:sz w:val="22"/>
+          <w:szCs w:val="22"/>
+          <w:lang w:val="en-us" w:eastAsia="zh-cn" w:bidi="ar-sa"/>
+        </w:rPr>
+      </w:pPr>
+      <w:r>
+        <w:rPr>
+          <w:rFonts w:ascii="Calabri" w:hAnsi="Calabri" w:eastAsia="Calabri" w:cs="Calabri"/>
+          <w:b/>
+          <w:bCs/>
+          <w:color w:val="d4d4d4"/>
+          <w:sz w:val="22"/>
+          <w:szCs w:val="22"/>
+          <w:lang w:val="en-us" w:eastAsia="zh-cn" w:bidi="ar-sa"/>
+        </w:rPr>
+        <w:t>        </w:t>
+      </w:r>
+      <w:r>
+        <w:rPr>
+          <w:rFonts w:ascii="Calabri" w:hAnsi="Calabri" w:eastAsia="Calabri" w:cs="Calabri"/>
+          <w:b/>
+          <w:bCs/>
+          <w:color w:val="7f7f7f"/>
+          <w:sz w:val="22"/>
+          <w:szCs w:val="22"/>
+          <w:lang w:val="en-us" w:eastAsia="zh-cn" w:bidi="ar-sa"/>
+        </w:rPr>
+        <w:t>&lt;</w:t>
+      </w:r>
+      <w:r>
+        <w:rPr>
+          <w:rFonts w:ascii="Calabri" w:hAnsi="Calabri" w:eastAsia="Calabri" w:cs="Calabri"/>
+          <w:b/>
+          <w:bCs/>
+          <w:color w:val="569cd6"/>
+          <w:sz w:val="22"/>
+          <w:szCs w:val="22"/>
+          <w:lang w:val="en-us" w:eastAsia="zh-cn" w:bidi="ar-sa"/>
+        </w:rPr>
+        <w:t>div</w:t>
+      </w:r>
+      <w:r>
+        <w:rPr>
+          <w:rFonts w:ascii="Calabri" w:hAnsi="Calabri" w:eastAsia="Calabri" w:cs="Calabri"/>
+          <w:b/>
+          <w:bCs/>
+          <w:color w:val="d4d4d4"/>
+          <w:sz w:val="22"/>
+          <w:szCs w:val="22"/>
+          <w:lang w:val="en-us" w:eastAsia="zh-cn" w:bidi="ar-sa"/>
+        </w:rPr>
+        <w:t> </w:t>
+      </w:r>
+      <w:r>
+        <w:rPr>
+          <w:rFonts w:ascii="Calabri" w:hAnsi="Calabri" w:eastAsia="Calabri" w:cs="Calabri"/>
+          <w:b/>
+          <w:bCs/>
+          <w:color w:val="9cdcfe"/>
+          <w:sz w:val="22"/>
+          <w:szCs w:val="22"/>
+          <w:lang w:val="en-us" w:eastAsia="zh-cn" w:bidi="ar-sa"/>
+        </w:rPr>
+        <w:t>className</w:t>
+      </w:r>
+      <w:r>
+        <w:rPr>
+          <w:rFonts w:ascii="Calabri" w:hAnsi="Calabri" w:eastAsia="Calabri" w:cs="Calabri"/>
+          <w:b/>
+          <w:bCs/>
+          <w:color w:val="000000"/>
+          <w:sz w:val="22"/>
+          <w:szCs w:val="22"/>
+          <w:lang w:val="en-us" w:eastAsia="zh-cn" w:bidi="ar-sa"/>
+        </w:rPr>
+        <w:t> =</w:t>
+      </w:r>
+      <w:r>
+        <w:rPr>
+          <w:rFonts w:ascii="Calabri" w:hAnsi="Calabri" w:eastAsia="Calabri" w:cs="Calabri"/>
+          <w:b/>
+          <w:bCs/>
+          <w:color w:val="d4d4d4"/>
+          <w:sz w:val="22"/>
+          <w:szCs w:val="22"/>
+          <w:lang w:val="en-us" w:eastAsia="zh-cn" w:bidi="ar-sa"/>
+        </w:rPr>
+        <w:t> </w:t>
+      </w:r>
+      <w:r>
+        <w:rPr>
+          <w:rFonts w:ascii="Calabri" w:hAnsi="Calabri" w:eastAsia="Calabri" w:cs="Calabri"/>
+          <w:b/>
+          <w:bCs/>
+          <w:color w:val="ce9178"/>
+          <w:sz w:val="22"/>
+          <w:szCs w:val="22"/>
+          <w:lang w:val="en-us" w:eastAsia="zh-cn" w:bidi="ar-sa"/>
+        </w:rPr>
+        <w:t>'directory-menu'</w:t>
+      </w:r>
+      <w:r>
+        <w:rPr>
+          <w:rFonts w:ascii="Calabri" w:hAnsi="Calabri" w:eastAsia="Calabri" w:cs="Calabri"/>
+          <w:b/>
+          <w:bCs/>
+          <w:color w:val="7f7f7f"/>
+          <w:sz w:val="22"/>
+          <w:szCs w:val="22"/>
+          <w:lang w:val="en-us" w:eastAsia="zh-cn" w:bidi="ar-sa"/>
+        </w:rPr>
+        <w:t>&gt;</w:t>
+      </w:r>
+    </w:p>
+    <w:p>
+      <w:pPr>
+        <w:ind w:left="720"/>
+        <w:spacing w:line="380" w:lineRule="atLeast"/>
+        <w:pBdr>
+          <w:top w:val="nil" w:sz="0" w:space="0" w:color="000000" tmln="20, 20, 20, 0, 0"/>
+          <w:left w:val="nil" w:sz="0" w:space="0" w:color="000000" tmln="20, 20, 20, 0, 0"/>
+          <w:bottom w:val="nil" w:sz="0" w:space="0" w:color="000000" tmln="20, 20, 20, 0, 0"/>
+          <w:right w:val="nil" w:sz="0" w:space="0" w:color="000000" tmln="20, 20, 20, 0, 0"/>
+          <w:between w:val="nil" w:sz="0" w:space="0" w:color="000000" tmln="20, 20, 20, 0, 0"/>
+        </w:pBdr>
+        <w:shd w:val="none"/>
+        <w:rPr>
+          <w:rFonts w:ascii="Calabri" w:hAnsi="Calabri" w:eastAsia="Calabri" w:cs="Calabri"/>
+          <w:b/>
+          <w:bCs/>
+          <w:color w:val="569cd6"/>
+          <w:sz w:val="22"/>
+          <w:szCs w:val="22"/>
+          <w:lang w:val="en-us" w:eastAsia="zh-cn" w:bidi="ar-sa"/>
+        </w:rPr>
+      </w:pPr>
+      <w:r>
+        <w:rPr>
+          <w:rFonts w:ascii="Calabri" w:hAnsi="Calabri" w:eastAsia="Calabri" w:cs="Calabri"/>
+          <w:b/>
+          <w:bCs/>
+          <w:color w:val="d4d4d4"/>
+          <w:sz w:val="22"/>
+          <w:szCs w:val="22"/>
+          <w:lang w:val="en-us" w:eastAsia="zh-cn" w:bidi="ar-sa"/>
+        </w:rPr>
+        <w:t>            </w:t>
+      </w:r>
+      <w:r>
+        <w:rPr>
+          <w:rFonts w:ascii="Calabri" w:hAnsi="Calabri" w:eastAsia="Calabri" w:cs="Calabri"/>
+          <w:b/>
+          <w:bCs/>
+          <w:color w:val="569cd6"/>
+          <w:sz w:val="22"/>
+          <w:szCs w:val="22"/>
+          <w:lang w:val="en-us" w:eastAsia="zh-cn" w:bidi="ar-sa"/>
+        </w:rPr>
+        <w:t>{</w:t>
+      </w:r>
+      <w:r>
+        <w:rPr>
+          <w:rFonts w:ascii="Calabri" w:hAnsi="Calabri" w:eastAsia="Calabri" w:cs="Calabri"/>
+          <w:b/>
+          <w:bCs/>
+          <w:color w:val="6a9955"/>
+          <w:sz w:val="22"/>
+          <w:szCs w:val="22"/>
+          <w:lang w:val="en-us" w:eastAsia="zh-cn" w:bidi="ar-sa"/>
+        </w:rPr>
+        <w:t>/* Maps the sections, destructures, and returns the 'id' + the remaining props (...otherSectionProps) into the 'MenuItem' component*/</w:t>
+      </w:r>
+      <w:r>
+        <w:rPr>
+          <w:rFonts w:ascii="Calabri" w:hAnsi="Calabri" w:eastAsia="Calabri" w:cs="Calabri"/>
+          <w:b/>
+          <w:bCs/>
+          <w:color w:val="569cd6"/>
+          <w:sz w:val="22"/>
+          <w:szCs w:val="22"/>
+          <w:lang w:val="en-us" w:eastAsia="zh-cn" w:bidi="ar-sa"/>
+        </w:rPr>
+        <w:t>}</w:t>
+      </w:r>
+    </w:p>
+    <w:p>
+      <w:pPr>
+        <w:ind w:left="720"/>
+        <w:spacing w:line="380" w:lineRule="atLeast"/>
+        <w:pBdr>
+          <w:top w:val="nil" w:sz="0" w:space="0" w:color="000000" tmln="20, 20, 20, 0, 0"/>
+          <w:left w:val="nil" w:sz="0" w:space="0" w:color="000000" tmln="20, 20, 20, 0, 0"/>
+          <w:bottom w:val="nil" w:sz="0" w:space="0" w:color="000000" tmln="20, 20, 20, 0, 0"/>
+          <w:right w:val="nil" w:sz="0" w:space="0" w:color="000000" tmln="20, 20, 20, 0, 0"/>
+          <w:between w:val="nil" w:sz="0" w:space="0" w:color="000000" tmln="20, 20, 20, 0, 0"/>
+        </w:pBdr>
+        <w:shd w:val="none"/>
+        <w:rPr>
+          <w:rFonts w:ascii="Calabri" w:hAnsi="Calabri" w:eastAsia="Calabri" w:cs="Calabri"/>
+          <w:b/>
+          <w:bCs/>
+          <w:color w:val="d4d4d4"/>
+          <w:sz w:val="22"/>
+          <w:szCs w:val="22"/>
+          <w:lang w:val="en-us" w:eastAsia="zh-cn" w:bidi="ar-sa"/>
+        </w:rPr>
+      </w:pPr>
+      <w:r>
+        <w:rPr>
+          <w:rFonts w:ascii="Calabri" w:hAnsi="Calabri" w:eastAsia="Calabri" w:cs="Calabri"/>
+          <w:b/>
+          <w:bCs/>
+          <w:color w:val="d4d4d4"/>
+          <w:sz w:val="22"/>
+          <w:szCs w:val="22"/>
+          <w:lang w:val="en-us" w:eastAsia="zh-cn" w:bidi="ar-sa"/>
+        </w:rPr>
+        <w:t>            </w:t>
+      </w:r>
+      <w:r>
+        <w:rPr>
+          <w:rFonts w:ascii="Calabri" w:hAnsi="Calabri" w:eastAsia="Calabri" w:cs="Calabri"/>
+          <w:b/>
+          <w:bCs/>
+          <w:color w:val="569cd6"/>
+          <w:sz w:val="22"/>
+          <w:szCs w:val="22"/>
+          <w:lang w:val="en-us" w:eastAsia="zh-cn" w:bidi="ar-sa"/>
+        </w:rPr>
+        <w:t>{ this</w:t>
+      </w:r>
+      <w:r>
+        <w:rPr>
+          <w:rFonts w:ascii="Calabri" w:hAnsi="Calabri" w:eastAsia="Calabri" w:cs="Calabri"/>
+          <w:b/>
+          <w:bCs/>
+          <w:color w:val="d4d4d4"/>
+          <w:sz w:val="22"/>
+          <w:szCs w:val="22"/>
+          <w:lang w:val="en-us" w:eastAsia="zh-cn" w:bidi="ar-sa"/>
+        </w:rPr>
+        <w:t>.</w:t>
+      </w:r>
+      <w:r>
+        <w:rPr>
+          <w:rFonts w:ascii="Calabri" w:hAnsi="Calabri" w:eastAsia="Calabri" w:cs="Calabri"/>
+          <w:b/>
+          <w:bCs/>
+          <w:color w:val="9cdcfe"/>
+          <w:sz w:val="22"/>
+          <w:szCs w:val="22"/>
+          <w:lang w:val="en-us" w:eastAsia="zh-cn" w:bidi="ar-sa"/>
+        </w:rPr>
+        <w:t>state</w:t>
+      </w:r>
+      <w:r>
+        <w:rPr>
+          <w:rFonts w:ascii="Calabri" w:hAnsi="Calabri" w:eastAsia="Calabri" w:cs="Calabri"/>
+          <w:b/>
+          <w:bCs/>
+          <w:color w:val="d4d4d4"/>
+          <w:sz w:val="22"/>
+          <w:szCs w:val="22"/>
+          <w:lang w:val="en-us" w:eastAsia="zh-cn" w:bidi="ar-sa"/>
+        </w:rPr>
+        <w:t>.</w:t>
+      </w:r>
+      <w:r>
+        <w:rPr>
+          <w:rFonts w:ascii="Calabri" w:hAnsi="Calabri" w:eastAsia="Calabri" w:cs="Calabri"/>
+          <w:b/>
+          <w:bCs/>
+          <w:color w:val="9cdcfe"/>
+          <w:sz w:val="22"/>
+          <w:szCs w:val="22"/>
+          <w:lang w:val="en-us" w:eastAsia="zh-cn" w:bidi="ar-sa"/>
+        </w:rPr>
+        <w:t>sections</w:t>
+      </w:r>
+      <w:r>
+        <w:rPr>
+          <w:rFonts w:ascii="Calabri" w:hAnsi="Calabri" w:eastAsia="Calabri" w:cs="Calabri"/>
+          <w:b/>
+          <w:bCs/>
+          <w:color w:val="000000"/>
+          <w:sz w:val="22"/>
+          <w:szCs w:val="22"/>
+          <w:lang w:val="en-us" w:eastAsia="zh-cn" w:bidi="ar-sa"/>
+        </w:rPr>
+        <w:t>.map(({</w:t>
+      </w:r>
+      <w:r>
+        <w:rPr>
+          <w:rFonts w:ascii="Calabri" w:hAnsi="Calabri" w:eastAsia="Calabri" w:cs="Calabri"/>
+          <w:b/>
+          <w:bCs/>
+          <w:color w:val="9cdcfe"/>
+          <w:sz w:val="22"/>
+          <w:szCs w:val="22"/>
+          <w:lang w:val="en-us" w:eastAsia="zh-cn" w:bidi="ar-sa"/>
+        </w:rPr>
+        <w:t> id</w:t>
+      </w:r>
+      <w:r>
+        <w:rPr>
+          <w:rFonts w:ascii="Calabri" w:hAnsi="Calabri" w:eastAsia="Calabri" w:cs="Calabri"/>
+          <w:b/>
+          <w:bCs/>
+          <w:color w:val="000000"/>
+          <w:sz w:val="22"/>
+          <w:szCs w:val="22"/>
+          <w:lang w:val="en-us" w:eastAsia="zh-cn" w:bidi="ar-sa"/>
+        </w:rPr>
+        <w:t>, ...</w:t>
+      </w:r>
+      <w:r>
+        <w:rPr>
+          <w:rFonts w:ascii="Calabri" w:hAnsi="Calabri" w:eastAsia="Calabri" w:cs="Calabri"/>
+          <w:b/>
+          <w:bCs/>
+          <w:color w:val="9cdcfe"/>
+          <w:sz w:val="22"/>
+          <w:szCs w:val="22"/>
+          <w:lang w:val="en-us" w:eastAsia="zh-cn" w:bidi="ar-sa"/>
+        </w:rPr>
+        <w:t>otherSectionProps</w:t>
+      </w:r>
+      <w:r>
+        <w:rPr>
+          <w:rFonts w:ascii="Calabri" w:hAnsi="Calabri" w:eastAsia="Calabri" w:cs="Calabri"/>
+          <w:b/>
+          <w:bCs/>
+          <w:color w:val="000000"/>
+          <w:sz w:val="22"/>
+          <w:szCs w:val="22"/>
+          <w:lang w:val="en-us" w:eastAsia="zh-cn" w:bidi="ar-sa"/>
+        </w:rPr>
+        <w:t> }) </w:t>
+      </w:r>
+      <w:r>
+        <w:rPr>
+          <w:rFonts w:ascii="Calabri" w:hAnsi="Calabri" w:eastAsia="Calabri" w:cs="Calabri"/>
+          <w:b/>
+          <w:bCs/>
+          <w:color w:val="569cd6"/>
+          <w:sz w:val="22"/>
+          <w:szCs w:val="22"/>
+          <w:lang w:val="en-us" w:eastAsia="zh-cn" w:bidi="ar-sa"/>
+        </w:rPr>
+        <w:t>=&gt;</w:t>
+      </w:r>
+      <w:r>
+        <w:rPr>
+          <w:rFonts w:ascii="Calabri" w:hAnsi="Calabri" w:eastAsia="Calabri" w:cs="Calabri"/>
+          <w:b/>
+          <w:bCs/>
+          <w:color w:val="d4d4d4"/>
+          <w:sz w:val="22"/>
+          <w:szCs w:val="22"/>
+          <w:lang w:val="en-us" w:eastAsia="zh-cn" w:bidi="ar-sa"/>
+        </w:rPr>
+        <w:t> ( </w:t>
+      </w:r>
+    </w:p>
+    <w:p>
+      <w:pPr>
+        <w:ind w:left="720"/>
+        <w:spacing w:line="380" w:lineRule="atLeast"/>
+        <w:pBdr>
+          <w:top w:val="nil" w:sz="0" w:space="0" w:color="000000" tmln="20, 20, 20, 0, 0"/>
+          <w:left w:val="nil" w:sz="0" w:space="0" w:color="000000" tmln="20, 20, 20, 0, 0"/>
+          <w:bottom w:val="nil" w:sz="0" w:space="0" w:color="000000" tmln="20, 20, 20, 0, 0"/>
+          <w:right w:val="nil" w:sz="0" w:space="0" w:color="000000" tmln="20, 20, 20, 0, 0"/>
+          <w:between w:val="nil" w:sz="0" w:space="0" w:color="000000" tmln="20, 20, 20, 0, 0"/>
+        </w:pBdr>
+        <w:shd w:val="none"/>
+        <w:rPr>
+          <w:rFonts w:ascii="Calabri" w:hAnsi="Calabri" w:eastAsia="Calabri" w:cs="Calabri"/>
+          <w:b/>
+          <w:bCs/>
+          <w:color w:val="7f7f7f"/>
+          <w:sz w:val="22"/>
+          <w:szCs w:val="22"/>
+          <w:lang w:val="en-us" w:eastAsia="zh-cn" w:bidi="ar-sa"/>
+        </w:rPr>
+      </w:pPr>
+      <w:r>
+        <w:rPr>
+          <w:rFonts w:ascii="Calabri" w:hAnsi="Calabri" w:eastAsia="Calabri" w:cs="Calabri"/>
+          <w:b/>
+          <w:bCs/>
+          <w:color w:val="d4d4d4"/>
+          <w:sz w:val="22"/>
+          <w:szCs w:val="22"/>
+          <w:lang w:val="en-us" w:eastAsia="zh-cn" w:bidi="ar-sa"/>
+        </w:rPr>
+        <w:t>            </w:t>
+      </w:r>
+      <w:r>
+        <w:rPr>
+          <w:rFonts w:ascii="Calabri" w:hAnsi="Calabri" w:eastAsia="Calabri" w:cs="Calabri"/>
+          <w:b/>
+          <w:bCs/>
+          <w:color w:val="7f7f7f"/>
+          <w:sz w:val="22"/>
+          <w:szCs w:val="22"/>
+          <w:lang w:val="en-us" w:eastAsia="zh-cn" w:bidi="ar-sa"/>
+        </w:rPr>
+        <w:t>&lt;</w:t>
+      </w:r>
+      <w:r>
+        <w:rPr>
+          <w:rFonts w:ascii="Calabri" w:hAnsi="Calabri" w:eastAsia="Calabri" w:cs="Calabri"/>
+          <w:b/>
+          <w:bCs/>
+          <w:color w:val="569cd6"/>
+          <w:sz w:val="22"/>
+          <w:szCs w:val="22"/>
+          <w:lang w:val="en-us" w:eastAsia="zh-cn" w:bidi="ar-sa"/>
+        </w:rPr>
+        <w:t>MenuItem</w:t>
+      </w:r>
+      <w:r>
+        <w:rPr>
+          <w:rFonts w:ascii="Calabri" w:hAnsi="Calabri" w:eastAsia="Calabri" w:cs="Calabri"/>
+          <w:b/>
+          <w:bCs/>
+          <w:color w:val="d4d4d4"/>
+          <w:sz w:val="22"/>
+          <w:szCs w:val="22"/>
+          <w:lang w:val="en-us" w:eastAsia="zh-cn" w:bidi="ar-sa"/>
+        </w:rPr>
+        <w:t> </w:t>
+      </w:r>
+      <w:r>
+        <w:rPr>
+          <w:rFonts w:ascii="Calabri" w:hAnsi="Calabri" w:eastAsia="Calabri" w:cs="Calabri"/>
+          <w:b/>
+          <w:bCs/>
+          <w:color w:val="9cdcfe"/>
+          <w:sz w:val="22"/>
+          <w:szCs w:val="22"/>
+          <w:lang w:val="en-us" w:eastAsia="zh-cn" w:bidi="ar-sa"/>
+        </w:rPr>
+        <w:t>key</w:t>
+      </w:r>
+      <w:r>
+        <w:rPr>
+          <w:rFonts w:ascii="Calabri" w:hAnsi="Calabri" w:eastAsia="Calabri" w:cs="Calabri"/>
+          <w:b/>
+          <w:bCs/>
+          <w:color w:val="000000"/>
+          <w:sz w:val="22"/>
+          <w:szCs w:val="22"/>
+          <w:lang w:val="en-us" w:eastAsia="zh-cn" w:bidi="ar-sa"/>
+        </w:rPr>
+        <w:t>=</w:t>
+      </w:r>
+      <w:r>
+        <w:rPr>
+          <w:rFonts w:ascii="Calabri" w:hAnsi="Calabri" w:eastAsia="Calabri" w:cs="Calabri"/>
+          <w:b/>
+          <w:bCs/>
+          <w:color w:val="569cd6"/>
+          <w:sz w:val="22"/>
+          <w:szCs w:val="22"/>
+          <w:lang w:val="en-us" w:eastAsia="zh-cn" w:bidi="ar-sa"/>
+        </w:rPr>
+        <w:t>{</w:t>
+      </w:r>
+      <w:r>
+        <w:rPr>
+          <w:rFonts w:ascii="Calabri" w:hAnsi="Calabri" w:eastAsia="Calabri" w:cs="Calabri"/>
+          <w:b/>
+          <w:bCs/>
+          <w:color w:val="9cdcfe"/>
+          <w:sz w:val="22"/>
+          <w:szCs w:val="22"/>
+          <w:lang w:val="en-us" w:eastAsia="zh-cn" w:bidi="ar-sa"/>
+        </w:rPr>
+        <w:t> id</w:t>
+      </w:r>
+      <w:r>
+        <w:rPr>
+          <w:rFonts w:ascii="Calabri" w:hAnsi="Calabri" w:eastAsia="Calabri" w:cs="Calabri"/>
+          <w:b/>
+          <w:bCs/>
+          <w:color w:val="d4d4d4"/>
+          <w:sz w:val="22"/>
+          <w:szCs w:val="22"/>
+          <w:lang w:val="en-us" w:eastAsia="zh-cn" w:bidi="ar-sa"/>
+        </w:rPr>
+        <w:t> </w:t>
+      </w:r>
+      <w:r>
+        <w:rPr>
+          <w:rFonts w:ascii="Calabri" w:hAnsi="Calabri" w:eastAsia="Calabri" w:cs="Calabri"/>
+          <w:b/>
+          <w:bCs/>
+          <w:color w:val="569cd6"/>
+          <w:sz w:val="22"/>
+          <w:szCs w:val="22"/>
+          <w:lang w:val="en-us" w:eastAsia="zh-cn" w:bidi="ar-sa"/>
+        </w:rPr>
+        <w:t>}</w:t>
+      </w:r>
+      <w:r>
+        <w:rPr>
+          <w:rFonts w:ascii="Calabri" w:hAnsi="Calabri" w:eastAsia="Calabri" w:cs="Calabri"/>
+          <w:b/>
+          <w:bCs/>
+          <w:color w:val="d4d4d4"/>
+          <w:sz w:val="22"/>
+          <w:szCs w:val="22"/>
+          <w:lang w:val="en-us" w:eastAsia="zh-cn" w:bidi="ar-sa"/>
+        </w:rPr>
+        <w:t> </w:t>
+      </w:r>
+      <w:r>
+        <w:rPr>
+          <w:rFonts w:ascii="Calabri" w:hAnsi="Calabri" w:eastAsia="Calabri" w:cs="Calabri"/>
+          <w:b/>
+          <w:bCs/>
+          <w:color w:val="569cd6"/>
+          <w:sz w:val="22"/>
+          <w:szCs w:val="22"/>
+          <w:lang w:val="en-us" w:eastAsia="zh-cn" w:bidi="ar-sa"/>
+        </w:rPr>
+        <w:t>{</w:t>
+      </w:r>
+      <w:r>
+        <w:rPr>
+          <w:rFonts w:ascii="Calabri" w:hAnsi="Calabri" w:eastAsia="Calabri" w:cs="Calabri"/>
+          <w:b/>
+          <w:bCs/>
+          <w:color w:val="000000"/>
+          <w:sz w:val="22"/>
+          <w:szCs w:val="22"/>
+          <w:lang w:val="en-us" w:eastAsia="zh-cn" w:bidi="ar-sa"/>
+        </w:rPr>
+        <w:t> ..</w:t>
+      </w:r>
+      <w:r>
+        <w:rPr>
+          <w:rFonts w:ascii="Calabri" w:hAnsi="Calabri" w:eastAsia="Calabri" w:cs="Calabri"/>
+          <w:b/>
+          <w:bCs/>
+          <w:color w:val="d4d4d4"/>
+          <w:sz w:val="22"/>
+          <w:szCs w:val="22"/>
+          <w:lang w:val="en-us" w:eastAsia="zh-cn" w:bidi="ar-sa"/>
+        </w:rPr>
+        <w:t>.</w:t>
+      </w:r>
+      <w:r>
+        <w:rPr>
+          <w:rFonts w:ascii="Calabri" w:hAnsi="Calabri" w:eastAsia="Calabri" w:cs="Calabri"/>
+          <w:b/>
+          <w:bCs/>
+          <w:color w:val="9cdcfe"/>
+          <w:sz w:val="22"/>
+          <w:szCs w:val="22"/>
+          <w:lang w:val="en-us" w:eastAsia="zh-cn" w:bidi="ar-sa"/>
+        </w:rPr>
+        <w:t>otherSectionProps</w:t>
+      </w:r>
+      <w:r>
+        <w:rPr>
+          <w:rFonts w:ascii="Calabri" w:hAnsi="Calabri" w:eastAsia="Calabri" w:cs="Calabri"/>
+          <w:b/>
+          <w:bCs/>
+          <w:color w:val="d4d4d4"/>
+          <w:sz w:val="22"/>
+          <w:szCs w:val="22"/>
+          <w:lang w:val="en-us" w:eastAsia="zh-cn" w:bidi="ar-sa"/>
+        </w:rPr>
+        <w:t> </w:t>
+      </w:r>
+      <w:r>
+        <w:rPr>
+          <w:rFonts w:ascii="Calabri" w:hAnsi="Calabri" w:eastAsia="Calabri" w:cs="Calabri"/>
+          <w:b/>
+          <w:bCs/>
+          <w:color w:val="569cd6"/>
+          <w:sz w:val="22"/>
+          <w:szCs w:val="22"/>
+          <w:lang w:val="en-us" w:eastAsia="zh-cn" w:bidi="ar-sa"/>
+        </w:rPr>
+        <w:t>}</w:t>
+      </w:r>
+      <w:r>
+        <w:rPr>
+          <w:rFonts w:ascii="Calabri" w:hAnsi="Calabri" w:eastAsia="Calabri" w:cs="Calabri"/>
+          <w:b/>
+          <w:bCs/>
+          <w:color w:val="d4d4d4"/>
+          <w:sz w:val="22"/>
+          <w:szCs w:val="22"/>
+          <w:lang w:val="en-us" w:eastAsia="zh-cn" w:bidi="ar-sa"/>
+        </w:rPr>
+        <w:t> </w:t>
+      </w:r>
+      <w:r>
+        <w:rPr>
+          <w:rFonts w:ascii="Calabri" w:hAnsi="Calabri" w:eastAsia="Calabri" w:cs="Calabri"/>
+          <w:b/>
+          <w:bCs/>
+          <w:color w:val="7f7f7f"/>
+          <w:sz w:val="22"/>
+          <w:szCs w:val="22"/>
+          <w:lang w:val="en-us" w:eastAsia="zh-cn" w:bidi="ar-sa"/>
+        </w:rPr>
+        <w:t>/&gt;</w:t>
+      </w:r>
+    </w:p>
+    <w:p>
+      <w:pPr>
+        <w:ind w:left="720"/>
+        <w:spacing w:line="380" w:lineRule="atLeast"/>
+        <w:pBdr>
+          <w:top w:val="nil" w:sz="0" w:space="0" w:color="000000" tmln="20, 20, 20, 0, 0"/>
+          <w:left w:val="nil" w:sz="0" w:space="0" w:color="000000" tmln="20, 20, 20, 0, 0"/>
+          <w:bottom w:val="nil" w:sz="0" w:space="0" w:color="000000" tmln="20, 20, 20, 0, 0"/>
+          <w:right w:val="nil" w:sz="0" w:space="0" w:color="000000" tmln="20, 20, 20, 0, 0"/>
+          <w:between w:val="nil" w:sz="0" w:space="0" w:color="000000" tmln="20, 20, 20, 0, 0"/>
+        </w:pBdr>
+        <w:shd w:val="none"/>
+        <w:rPr>
+          <w:rFonts w:ascii="Calabri" w:hAnsi="Calabri" w:eastAsia="Calabri" w:cs="Calabri"/>
+          <w:b/>
+          <w:bCs/>
+          <w:color w:val="569cd6"/>
+          <w:sz w:val="22"/>
+          <w:szCs w:val="22"/>
+          <w:lang w:val="en-us" w:eastAsia="zh-cn" w:bidi="ar-sa"/>
+        </w:rPr>
+      </w:pPr>
+      <w:r>
+        <w:rPr>
+          <w:rFonts w:ascii="Calabri" w:hAnsi="Calabri" w:eastAsia="Calabri" w:cs="Calabri"/>
+          <w:b/>
+          <w:bCs/>
+          <w:color w:val="d4d4d4"/>
+          <w:sz w:val="22"/>
+          <w:szCs w:val="22"/>
+          <w:lang w:val="en-us" w:eastAsia="zh-cn" w:bidi="ar-sa"/>
+        </w:rPr>
+        <w:t>            </w:t>
+      </w:r>
+      <w:r>
+        <w:rPr>
+          <w:rFonts w:ascii="Calabri" w:hAnsi="Calabri" w:eastAsia="Calabri" w:cs="Calabri"/>
+          <w:b/>
+          <w:bCs/>
+          <w:color w:val="000000"/>
+          <w:sz w:val="22"/>
+          <w:szCs w:val="22"/>
+          <w:lang w:val="en-us" w:eastAsia="zh-cn" w:bidi="ar-sa"/>
+        </w:rPr>
+        <w:t>))</w:t>
+      </w:r>
+      <w:r>
+        <w:rPr>
+          <w:rFonts w:ascii="Calabri" w:hAnsi="Calabri" w:eastAsia="Calabri" w:cs="Calabri"/>
+          <w:b/>
+          <w:bCs/>
+          <w:color w:val="569cd6"/>
+          <w:sz w:val="22"/>
+          <w:szCs w:val="22"/>
+          <w:lang w:val="en-us" w:eastAsia="zh-cn" w:bidi="ar-sa"/>
+        </w:rPr>
+        <w:t>}</w:t>
+      </w:r>
+    </w:p>
+    <w:p>
+      <w:pPr>
+        <w:ind w:left="720"/>
+        <w:spacing w:line="380" w:lineRule="atLeast"/>
+        <w:pBdr>
+          <w:top w:val="nil" w:sz="0" w:space="0" w:color="000000" tmln="20, 20, 20, 0, 0"/>
+          <w:left w:val="nil" w:sz="0" w:space="0" w:color="000000" tmln="20, 20, 20, 0, 0"/>
+          <w:bottom w:val="nil" w:sz="0" w:space="0" w:color="000000" tmln="20, 20, 20, 0, 0"/>
+          <w:right w:val="nil" w:sz="0" w:space="0" w:color="000000" tmln="20, 20, 20, 0, 0"/>
+          <w:between w:val="nil" w:sz="0" w:space="0" w:color="000000" tmln="20, 20, 20, 0, 0"/>
+        </w:pBdr>
+        <w:shd w:val="none"/>
+        <w:rPr>
+          <w:rFonts w:ascii="Calabri" w:hAnsi="Calabri" w:eastAsia="Calabri" w:cs="Calabri"/>
+          <w:b/>
+          <w:bCs/>
+          <w:color w:val="7f7f7f"/>
+          <w:sz w:val="22"/>
+          <w:szCs w:val="22"/>
+          <w:lang w:val="en-us" w:eastAsia="zh-cn" w:bidi="ar-sa"/>
+        </w:rPr>
+      </w:pPr>
+      <w:r>
+        <w:rPr>
+          <w:rFonts w:ascii="Calabri" w:hAnsi="Calabri" w:eastAsia="Calabri" w:cs="Calabri"/>
+          <w:b/>
+          <w:bCs/>
+          <w:color w:val="d4d4d4"/>
+          <w:sz w:val="22"/>
+          <w:szCs w:val="22"/>
+          <w:lang w:val="en-us" w:eastAsia="zh-cn" w:bidi="ar-sa"/>
+        </w:rPr>
+        <w:t>        </w:t>
+      </w:r>
+      <w:r>
+        <w:rPr>
+          <w:rFonts w:ascii="Calabri" w:hAnsi="Calabri" w:eastAsia="Calabri" w:cs="Calabri"/>
+          <w:b/>
+          <w:bCs/>
+          <w:color w:val="7f7f7f"/>
+          <w:sz w:val="22"/>
+          <w:szCs w:val="22"/>
+          <w:lang w:val="en-us" w:eastAsia="zh-cn" w:bidi="ar-sa"/>
+        </w:rPr>
+        <w:t>&lt;/</w:t>
+      </w:r>
+      <w:r>
+        <w:rPr>
+          <w:rFonts w:ascii="Calabri" w:hAnsi="Calabri" w:eastAsia="Calabri" w:cs="Calabri"/>
+          <w:b/>
+          <w:bCs/>
+          <w:color w:val="569cd6"/>
+          <w:sz w:val="22"/>
+          <w:szCs w:val="22"/>
+          <w:lang w:val="en-us" w:eastAsia="zh-cn" w:bidi="ar-sa"/>
+        </w:rPr>
+        <w:t>div</w:t>
+      </w:r>
+      <w:r>
+        <w:rPr>
+          <w:rFonts w:ascii="Calabri" w:hAnsi="Calabri" w:eastAsia="Calabri" w:cs="Calabri"/>
+          <w:b/>
+          <w:bCs/>
+          <w:color w:val="7f7f7f"/>
+          <w:sz w:val="22"/>
+          <w:szCs w:val="22"/>
+          <w:lang w:val="en-us" w:eastAsia="zh-cn" w:bidi="ar-sa"/>
+        </w:rPr>
+        <w:t>&gt;</w:t>
+      </w:r>
+    </w:p>
+    <w:p>
+      <w:pPr>
+        <w:spacing w:line="380" w:lineRule="atLeast"/>
+        <w:pBdr>
+          <w:top w:val="nil" w:sz="0" w:space="0" w:color="000000" tmln="20, 20, 20, 0, 0"/>
+          <w:left w:val="nil" w:sz="0" w:space="0" w:color="000000" tmln="20, 20, 20, 0, 0"/>
+          <w:bottom w:val="nil" w:sz="0" w:space="0" w:color="000000" tmln="20, 20, 20, 0, 0"/>
+          <w:right w:val="nil" w:sz="0" w:space="0" w:color="000000" tmln="20, 20, 20, 0, 0"/>
+          <w:between w:val="nil" w:sz="0" w:space="0" w:color="000000" tmln="20, 20, 20, 0, 0"/>
+        </w:pBdr>
+        <w:shd w:val="none"/>
+        <w:rPr>
+          <w:rFonts w:ascii="Consolas" w:hAnsi="Consolas" w:eastAsia="SimSun" w:cs="Times New Roman"/>
+          <w:color w:val="000000"/>
+          <w:sz w:val="21"/>
+          <w:szCs w:val="20"/>
+          <w:lang w:val="en-us" w:eastAsia="zh-cn" w:bidi="ar-sa"/>
+        </w:rPr>
+      </w:pPr>
+      <w:r>
+        <w:rPr>
+          <w:rFonts w:ascii="Consolas" w:hAnsi="Consolas" w:eastAsia="SimSun" w:cs="Times New Roman"/>
+          <w:color w:val="d4d4d4"/>
+          <w:sz w:val="21"/>
+          <w:szCs w:val="20"/>
+          <w:lang w:val="en-us" w:eastAsia="zh-cn" w:bidi="ar-sa"/>
+        </w:rPr>
+        <w:t>    </w:t>
+      </w:r>
+      <w:r>
+        <w:rPr>
+          <w:rFonts w:ascii="Consolas" w:hAnsi="Consolas" w:eastAsia="SimSun" w:cs="Times New Roman"/>
+          <w:color w:val="000000"/>
+          <w:sz w:val="21"/>
+          <w:szCs w:val="20"/>
+          <w:lang w:val="en-us" w:eastAsia="zh-cn" w:bidi="ar-sa"/>
+        </w:rPr>
+        <w:t>)</w:t>
+      </w:r>
+    </w:p>
+    <w:p>
+      <w:pPr>
+        <w:spacing w:line="380" w:lineRule="atLeast"/>
+        <w:pBdr>
+          <w:top w:val="nil" w:sz="0" w:space="0" w:color="000000" tmln="20, 20, 20, 0, 0"/>
+          <w:left w:val="nil" w:sz="0" w:space="0" w:color="000000" tmln="20, 20, 20, 0, 0"/>
+          <w:bottom w:val="nil" w:sz="0" w:space="0" w:color="000000" tmln="20, 20, 20, 0, 0"/>
+          <w:right w:val="nil" w:sz="0" w:space="0" w:color="000000" tmln="20, 20, 20, 0, 0"/>
+          <w:between w:val="nil" w:sz="0" w:space="0" w:color="000000" tmln="20, 20, 20, 0, 0"/>
+        </w:pBdr>
+        <w:shd w:val="none"/>
+        <w:rPr>
+          <w:rFonts w:ascii="Consolas" w:hAnsi="Consolas" w:eastAsia="SimSun" w:cs="Times New Roman"/>
+          <w:color w:val="000000"/>
+          <w:sz w:val="21"/>
+          <w:szCs w:val="20"/>
+          <w:lang w:val="en-us" w:eastAsia="zh-cn" w:bidi="ar-sa"/>
+        </w:rPr>
+      </w:pPr>
+      <w:r>
+        <w:rPr>
+          <w:rFonts w:ascii="Consolas" w:hAnsi="Consolas" w:eastAsia="SimSun" w:cs="Times New Roman"/>
+          <w:color w:val="000000"/>
+          <w:sz w:val="21"/>
+          <w:szCs w:val="20"/>
+          <w:lang w:val="en-us" w:eastAsia="zh-cn" w:bidi="ar-sa"/>
+        </w:rPr>
+        <w:t>  }</w:t>
+      </w:r>
+    </w:p>
+    <w:p>
+      <w:pPr>
+        <w:spacing w:line="380" w:lineRule="atLeast"/>
+        <w:pBdr>
+          <w:top w:val="nil" w:sz="0" w:space="0" w:color="000000" tmln="20, 20, 20, 0, 0"/>
+          <w:left w:val="nil" w:sz="0" w:space="0" w:color="000000" tmln="20, 20, 20, 0, 0"/>
+          <w:bottom w:val="nil" w:sz="0" w:space="0" w:color="000000" tmln="20, 20, 20, 0, 0"/>
+          <w:right w:val="nil" w:sz="0" w:space="0" w:color="000000" tmln="20, 20, 20, 0, 0"/>
+          <w:between w:val="nil" w:sz="0" w:space="0" w:color="000000" tmln="20, 20, 20, 0, 0"/>
+        </w:pBdr>
+        <w:shd w:val="none"/>
+        <w:rPr>
+          <w:rFonts w:ascii="Consolas" w:hAnsi="Consolas" w:eastAsia="SimSun" w:cs="Times New Roman"/>
+          <w:color w:val="d4d4d4"/>
+          <w:sz w:val="21"/>
+          <w:szCs w:val="20"/>
+          <w:lang w:val="en-us" w:eastAsia="zh-cn" w:bidi="ar-sa"/>
+        </w:rPr>
+      </w:pPr>
+      <w:r>
+        <w:rPr>
+          <w:rFonts w:ascii="Consolas" w:hAnsi="Consolas" w:eastAsia="SimSun" w:cs="Times New Roman"/>
+          <w:color w:val="d4d4d4"/>
+          <w:sz w:val="21"/>
+          <w:szCs w:val="20"/>
+          <w:lang w:val="en-us" w:eastAsia="zh-cn" w:bidi="ar-sa"/>
+        </w:rPr>
+      </w:r>
+    </w:p>
+    <w:p>
+      <w:pPr>
+        <w:rPr>
+          <w:b/>
+          <w:bCs/>
+          <w:color w:val="000000"/>
+        </w:rPr>
+      </w:pPr>
+      <w:r>
+        <w:rPr>
+          <w:b/>
+          <w:bCs/>
+          <w:color w:val="000000"/>
+        </w:rPr>
+        <w:t>Also...</w:t>
+      </w:r>
+    </w:p>
+    <w:p>
+      <w:pPr>
+        <w:rPr>
+          <w:b/>
+          <w:bCs/>
+          <w:color w:val="000000"/>
+        </w:rPr>
+      </w:pPr>
+      <w:r>
+        <w:rPr>
+          <w:b/>
+          <w:bCs/>
+          <w:color w:val="000000"/>
+        </w:rPr>
+      </w:r>
+    </w:p>
+    <w:p>
+      <w:pPr>
+        <w:ind w:left="720"/>
+        <w:spacing w:line="380" w:lineRule="atLeast"/>
+        <w:pBdr>
+          <w:top w:val="nil" w:sz="0" w:space="0" w:color="000000" tmln="20, 20, 20, 0, 0"/>
+          <w:left w:val="nil" w:sz="0" w:space="0" w:color="000000" tmln="20, 20, 20, 0, 0"/>
+          <w:bottom w:val="nil" w:sz="0" w:space="0" w:color="000000" tmln="20, 20, 20, 0, 0"/>
+          <w:right w:val="nil" w:sz="0" w:space="0" w:color="000000" tmln="20, 20, 20, 0, 0"/>
+          <w:between w:val="nil" w:sz="0" w:space="0" w:color="000000" tmln="20, 20, 20, 0, 0"/>
+        </w:pBdr>
+        <w:shd w:val="none"/>
+        <w:rPr>
+          <w:rFonts w:ascii="Calabri" w:hAnsi="Calabri" w:eastAsia="Calabri" w:cs="Calabri"/>
+          <w:b/>
+          <w:bCs/>
+          <w:color w:val="000000"/>
+          <w:sz w:val="22"/>
+          <w:szCs w:val="22"/>
+          <w:lang w:val="en-us" w:eastAsia="zh-cn" w:bidi="ar-sa"/>
+        </w:rPr>
+      </w:pPr>
+      <w:r>
+        <w:rPr>
+          <w:rFonts w:ascii="Calabri" w:hAnsi="Calabri" w:eastAsia="Calabri" w:cs="Calabri"/>
+          <w:b/>
+          <w:bCs/>
+          <w:color w:val="000000"/>
+          <w:sz w:val="22"/>
+          <w:szCs w:val="22"/>
+          <w:lang w:val="en-us" w:eastAsia="zh-cn" w:bidi="ar-sa"/>
+        </w:rPr>
+        <w:t>render() {</w:t>
+      </w:r>
+    </w:p>
+    <w:p>
+      <w:pPr>
+        <w:ind w:left="720"/>
+        <w:spacing w:line="380" w:lineRule="atLeast"/>
+        <w:pBdr>
+          <w:top w:val="nil" w:sz="0" w:space="0" w:color="000000" tmln="20, 20, 20, 0, 0"/>
+          <w:left w:val="nil" w:sz="0" w:space="0" w:color="000000" tmln="20, 20, 20, 0, 0"/>
+          <w:bottom w:val="nil" w:sz="0" w:space="0" w:color="000000" tmln="20, 20, 20, 0, 0"/>
+          <w:right w:val="nil" w:sz="0" w:space="0" w:color="000000" tmln="20, 20, 20, 0, 0"/>
+          <w:between w:val="nil" w:sz="0" w:space="0" w:color="000000" tmln="20, 20, 20, 0, 0"/>
+        </w:pBdr>
+        <w:shd w:val="none"/>
+        <w:rPr>
+          <w:rFonts w:ascii="Calabri" w:hAnsi="Calabri" w:eastAsia="Calabri" w:cs="Calabri"/>
+          <w:b/>
+          <w:bCs/>
+          <w:color w:val="d4d4d4"/>
+          <w:sz w:val="22"/>
+          <w:szCs w:val="22"/>
+          <w:lang w:val="en-us" w:eastAsia="zh-cn" w:bidi="ar-sa"/>
+        </w:rPr>
+      </w:pPr>
+      <w:r>
+        <w:rPr>
+          <w:rFonts w:ascii="Calabri" w:hAnsi="Calabri" w:eastAsia="Calabri" w:cs="Calabri"/>
+          <w:b/>
+          <w:bCs/>
+          <w:color w:val="c586c0"/>
+          <w:sz w:val="22"/>
+          <w:szCs w:val="22"/>
+          <w:lang w:val="en-us" w:eastAsia="zh-cn" w:bidi="ar-sa"/>
+        </w:rPr>
+        <w:t>        const</w:t>
+      </w:r>
+      <w:r>
+        <w:rPr>
+          <w:rFonts w:ascii="Calabri" w:hAnsi="Calabri" w:eastAsia="Calabri" w:cs="Calabri"/>
+          <w:b/>
+          <w:bCs/>
+          <w:color w:val="d4d4d4"/>
+          <w:sz w:val="22"/>
+          <w:szCs w:val="22"/>
+          <w:lang w:val="en-us" w:eastAsia="zh-cn" w:bidi="ar-sa"/>
+        </w:rPr>
+        <w:t> </w:t>
+      </w:r>
+      <w:r>
+        <w:rPr>
+          <w:rFonts w:ascii="Calabri" w:hAnsi="Calabri" w:eastAsia="Calabri" w:cs="Calabri"/>
+          <w:b/>
+          <w:bCs/>
+          <w:color w:val="000000"/>
+          <w:sz w:val="22"/>
+          <w:szCs w:val="22"/>
+          <w:lang w:val="en-us" w:eastAsia="zh-cn" w:bidi="ar-sa"/>
+        </w:rPr>
+        <w:t>{ </w:t>
+      </w:r>
+      <w:r>
+        <w:rPr>
+          <w:rFonts w:ascii="Calabri" w:hAnsi="Calabri" w:eastAsia="Calabri" w:cs="Calabri"/>
+          <w:b/>
+          <w:bCs/>
+          <w:color w:val="9cdcfe"/>
+          <w:sz w:val="22"/>
+          <w:szCs w:val="22"/>
+          <w:lang w:val="en-us" w:eastAsia="zh-cn" w:bidi="ar-sa"/>
+        </w:rPr>
+        <w:t>collections</w:t>
+      </w:r>
+      <w:r>
+        <w:rPr>
+          <w:rFonts w:ascii="Calabri" w:hAnsi="Calabri" w:eastAsia="Calabri" w:cs="Calabri"/>
+          <w:b/>
+          <w:bCs/>
+          <w:color w:val="d4d4d4"/>
+          <w:sz w:val="22"/>
+          <w:szCs w:val="22"/>
+          <w:lang w:val="en-us" w:eastAsia="zh-cn" w:bidi="ar-sa"/>
+        </w:rPr>
+        <w:t> </w:t>
+      </w:r>
+      <w:r>
+        <w:rPr>
+          <w:rFonts w:ascii="Calabri" w:hAnsi="Calabri" w:eastAsia="Calabri" w:cs="Calabri"/>
+          <w:b/>
+          <w:bCs/>
+          <w:color w:val="000000"/>
+          <w:sz w:val="22"/>
+          <w:szCs w:val="22"/>
+          <w:lang w:val="en-us" w:eastAsia="zh-cn" w:bidi="ar-sa"/>
+        </w:rPr>
+        <w:t>} =</w:t>
+      </w:r>
+      <w:r>
+        <w:rPr>
+          <w:rFonts w:ascii="Calabri" w:hAnsi="Calabri" w:eastAsia="Calabri" w:cs="Calabri"/>
+          <w:b/>
+          <w:bCs/>
+          <w:color w:val="c586c0"/>
+          <w:sz w:val="22"/>
+          <w:szCs w:val="22"/>
+          <w:lang w:val="en-us" w:eastAsia="zh-cn" w:bidi="ar-sa"/>
+        </w:rPr>
+        <w:t> this</w:t>
+      </w:r>
+      <w:r>
+        <w:rPr>
+          <w:rFonts w:ascii="Calabri" w:hAnsi="Calabri" w:eastAsia="Calabri" w:cs="Calabri"/>
+          <w:b/>
+          <w:bCs/>
+          <w:color w:val="d4d4d4"/>
+          <w:sz w:val="22"/>
+          <w:szCs w:val="22"/>
+          <w:lang w:val="en-us" w:eastAsia="zh-cn" w:bidi="ar-sa"/>
+        </w:rPr>
+        <w:t>.</w:t>
+      </w:r>
+      <w:r>
+        <w:rPr>
+          <w:rFonts w:ascii="Calabri" w:hAnsi="Calabri" w:eastAsia="Calabri" w:cs="Calabri"/>
+          <w:b/>
+          <w:bCs/>
+          <w:color w:val="569cd6"/>
+          <w:sz w:val="22"/>
+          <w:szCs w:val="22"/>
+          <w:lang w:val="en-us" w:eastAsia="zh-cn" w:bidi="ar-sa"/>
+        </w:rPr>
+        <w:t>state</w:t>
+      </w:r>
+      <w:r>
+        <w:rPr>
+          <w:rFonts w:ascii="Calabri" w:hAnsi="Calabri" w:eastAsia="Calabri" w:cs="Calabri"/>
+          <w:b/>
+          <w:bCs/>
+          <w:color w:val="d4d4d4"/>
+          <w:sz w:val="22"/>
+          <w:szCs w:val="22"/>
+          <w:lang w:val="en-us" w:eastAsia="zh-cn" w:bidi="ar-sa"/>
+        </w:rPr>
+        <w:t>;</w:t>
+      </w:r>
+    </w:p>
+    <w:p>
+      <w:pPr>
+        <w:ind w:left="720"/>
+        <w:spacing w:line="380" w:lineRule="atLeast"/>
+        <w:pBdr>
+          <w:top w:val="nil" w:sz="0" w:space="0" w:color="000000" tmln="20, 20, 20, 0, 0"/>
+          <w:left w:val="nil" w:sz="0" w:space="0" w:color="000000" tmln="20, 20, 20, 0, 0"/>
+          <w:bottom w:val="nil" w:sz="0" w:space="0" w:color="000000" tmln="20, 20, 20, 0, 0"/>
+          <w:right w:val="nil" w:sz="0" w:space="0" w:color="000000" tmln="20, 20, 20, 0, 0"/>
+          <w:between w:val="nil" w:sz="0" w:space="0" w:color="000000" tmln="20, 20, 20, 0, 0"/>
+        </w:pBdr>
+        <w:shd w:val="none"/>
+        <w:rPr>
+          <w:rFonts w:ascii="Calabri" w:hAnsi="Calabri" w:eastAsia="Calabri" w:cs="Calabri"/>
+          <w:b/>
+          <w:bCs/>
+          <w:color w:val="d4d4d4"/>
+          <w:sz w:val="22"/>
+          <w:szCs w:val="22"/>
+          <w:lang w:val="en-us" w:eastAsia="zh-cn" w:bidi="ar-sa"/>
+        </w:rPr>
+      </w:pPr>
+      <w:r>
+        <w:rPr>
+          <w:rFonts w:ascii="Calabri" w:hAnsi="Calabri" w:eastAsia="Calabri" w:cs="Calabri"/>
+          <w:b/>
+          <w:bCs/>
+          <w:color w:val="d4d4d4"/>
+          <w:sz w:val="22"/>
+          <w:szCs w:val="22"/>
+          <w:lang w:val="en-us" w:eastAsia="zh-cn" w:bidi="ar-sa"/>
+        </w:rPr>
+      </w:r>
+    </w:p>
+    <w:p>
+      <w:pPr>
+        <w:ind w:left="720"/>
+        <w:spacing w:line="380" w:lineRule="atLeast"/>
+        <w:pBdr>
+          <w:top w:val="nil" w:sz="0" w:space="0" w:color="000000" tmln="20, 20, 20, 0, 0"/>
+          <w:left w:val="nil" w:sz="0" w:space="0" w:color="000000" tmln="20, 20, 20, 0, 0"/>
+          <w:bottom w:val="nil" w:sz="0" w:space="0" w:color="000000" tmln="20, 20, 20, 0, 0"/>
+          <w:right w:val="nil" w:sz="0" w:space="0" w:color="000000" tmln="20, 20, 20, 0, 0"/>
+          <w:between w:val="nil" w:sz="0" w:space="0" w:color="000000" tmln="20, 20, 20, 0, 0"/>
+        </w:pBdr>
+        <w:shd w:val="none"/>
+        <w:rPr>
+          <w:rFonts w:ascii="Calabri" w:hAnsi="Calabri" w:eastAsia="Calabri" w:cs="Calabri"/>
+          <w:b/>
+          <w:bCs/>
+          <w:color w:val="d4d4d4"/>
+          <w:sz w:val="22"/>
+          <w:szCs w:val="22"/>
+          <w:lang w:val="en-us" w:eastAsia="zh-cn" w:bidi="ar-sa"/>
+        </w:rPr>
+      </w:pPr>
+      <w:r>
+        <w:rPr>
+          <w:rFonts w:ascii="Calabri" w:hAnsi="Calabri" w:eastAsia="Calabri" w:cs="Calabri"/>
+          <w:b/>
+          <w:bCs/>
+          <w:color w:val="ce9178"/>
+          <w:sz w:val="22"/>
+          <w:szCs w:val="22"/>
+          <w:lang w:val="en-us" w:eastAsia="zh-cn" w:bidi="ar-sa"/>
+        </w:rPr>
+        <w:t>        return</w:t>
+      </w:r>
+      <w:r>
+        <w:rPr>
+          <w:rFonts w:ascii="Calabri" w:hAnsi="Calabri" w:eastAsia="Calabri" w:cs="Calabri"/>
+          <w:b/>
+          <w:bCs/>
+          <w:color w:val="000000"/>
+          <w:sz w:val="22"/>
+          <w:szCs w:val="22"/>
+          <w:lang w:val="en-us" w:eastAsia="zh-cn" w:bidi="ar-sa"/>
+        </w:rPr>
+        <w:t> (</w:t>
+      </w:r>
+      <w:r>
+        <w:rPr>
+          <w:rFonts w:ascii="Calabri" w:hAnsi="Calabri" w:eastAsia="Calabri" w:cs="Calabri"/>
+          <w:b/>
+          <w:bCs/>
+          <w:color w:val="d4d4d4"/>
+          <w:sz w:val="22"/>
+          <w:szCs w:val="22"/>
+          <w:lang w:val="en-us" w:eastAsia="zh-cn" w:bidi="ar-sa"/>
+        </w:rPr>
+      </w:r>
+    </w:p>
+    <w:p>
+      <w:pPr>
+        <w:ind w:left="720"/>
+        <w:spacing w:line="380" w:lineRule="atLeast"/>
+        <w:pBdr>
+          <w:top w:val="nil" w:sz="0" w:space="0" w:color="000000" tmln="20, 20, 20, 0, 0"/>
+          <w:left w:val="nil" w:sz="0" w:space="0" w:color="000000" tmln="20, 20, 20, 0, 0"/>
+          <w:bottom w:val="nil" w:sz="0" w:space="0" w:color="000000" tmln="20, 20, 20, 0, 0"/>
+          <w:right w:val="nil" w:sz="0" w:space="0" w:color="000000" tmln="20, 20, 20, 0, 0"/>
+          <w:between w:val="nil" w:sz="0" w:space="0" w:color="000000" tmln="20, 20, 20, 0, 0"/>
+        </w:pBdr>
+        <w:shd w:val="none"/>
+        <w:rPr>
+          <w:rFonts w:ascii="Calabri" w:hAnsi="Calabri" w:eastAsia="Calabri" w:cs="Calabri"/>
+          <w:b/>
+          <w:bCs/>
+          <w:color w:val="7f7f7f"/>
+          <w:sz w:val="22"/>
+          <w:szCs w:val="22"/>
+          <w:lang w:val="en-us" w:eastAsia="zh-cn" w:bidi="ar-sa"/>
+        </w:rPr>
+      </w:pPr>
+      <w:r>
+        <w:rPr>
+          <w:rFonts w:ascii="Calabri" w:hAnsi="Calabri" w:eastAsia="Calabri" w:cs="Calabri"/>
+          <w:b/>
+          <w:bCs/>
+          <w:color w:val="d4d4d4"/>
+          <w:sz w:val="22"/>
+          <w:szCs w:val="22"/>
+          <w:lang w:val="en-us" w:eastAsia="zh-cn" w:bidi="ar-sa"/>
+        </w:rPr>
+        <w:t>            </w:t>
+      </w:r>
+      <w:r>
+        <w:rPr>
+          <w:rFonts w:ascii="Calabri" w:hAnsi="Calabri" w:eastAsia="Calabri" w:cs="Calabri"/>
+          <w:b/>
+          <w:bCs/>
+          <w:color w:val="7f7f7f"/>
+          <w:sz w:val="22"/>
+          <w:szCs w:val="22"/>
+          <w:lang w:val="en-us" w:eastAsia="zh-cn" w:bidi="ar-sa"/>
+        </w:rPr>
+        <w:t>&lt;</w:t>
+      </w:r>
+      <w:r>
+        <w:rPr>
+          <w:rFonts w:ascii="Calabri" w:hAnsi="Calabri" w:eastAsia="Calabri" w:cs="Calabri"/>
+          <w:b/>
+          <w:bCs/>
+          <w:color w:val="c586c0"/>
+          <w:sz w:val="22"/>
+          <w:szCs w:val="22"/>
+          <w:lang w:val="en-us" w:eastAsia="zh-cn" w:bidi="ar-sa"/>
+        </w:rPr>
+        <w:t>div</w:t>
+      </w:r>
+      <w:r>
+        <w:rPr>
+          <w:rFonts w:ascii="Calabri" w:hAnsi="Calabri" w:eastAsia="Calabri" w:cs="Calabri"/>
+          <w:b/>
+          <w:bCs/>
+          <w:color w:val="d4d4d4"/>
+          <w:sz w:val="22"/>
+          <w:szCs w:val="22"/>
+          <w:lang w:val="en-us" w:eastAsia="zh-cn" w:bidi="ar-sa"/>
+        </w:rPr>
+        <w:t> </w:t>
+      </w:r>
+      <w:r>
+        <w:rPr>
+          <w:rFonts w:ascii="Calabri" w:hAnsi="Calabri" w:eastAsia="Calabri" w:cs="Calabri"/>
+          <w:b/>
+          <w:bCs/>
+          <w:color w:val="569cd6"/>
+          <w:sz w:val="22"/>
+          <w:szCs w:val="22"/>
+          <w:lang w:val="en-us" w:eastAsia="zh-cn" w:bidi="ar-sa"/>
+        </w:rPr>
+        <w:t>className</w:t>
+      </w:r>
+      <w:r>
+        <w:rPr>
+          <w:rFonts w:ascii="Calabri" w:hAnsi="Calabri" w:eastAsia="Calabri" w:cs="Calabri"/>
+          <w:b/>
+          <w:bCs/>
+          <w:color w:val="000000"/>
+          <w:sz w:val="22"/>
+          <w:szCs w:val="22"/>
+          <w:lang w:val="en-us" w:eastAsia="zh-cn" w:bidi="ar-sa"/>
+        </w:rPr>
+        <w:t>=</w:t>
+      </w:r>
+      <w:r>
+        <w:rPr>
+          <w:rFonts w:ascii="Calabri" w:hAnsi="Calabri" w:eastAsia="Calabri" w:cs="Calabri"/>
+          <w:b/>
+          <w:bCs/>
+          <w:color w:val="6a9955"/>
+          <w:sz w:val="22"/>
+          <w:szCs w:val="22"/>
+          <w:lang w:val="en-us" w:eastAsia="zh-cn" w:bidi="ar-sa"/>
+        </w:rPr>
+        <w:t>'shop-page'</w:t>
+      </w:r>
+      <w:r>
+        <w:rPr>
+          <w:rFonts w:ascii="Calabri" w:hAnsi="Calabri" w:eastAsia="Calabri" w:cs="Calabri"/>
+          <w:b/>
+          <w:bCs/>
+          <w:color w:val="7f7f7f"/>
+          <w:sz w:val="22"/>
+          <w:szCs w:val="22"/>
+          <w:lang w:val="en-us" w:eastAsia="zh-cn" w:bidi="ar-sa"/>
+        </w:rPr>
+        <w:t>&gt;</w:t>
+      </w:r>
+    </w:p>
+    <w:p>
+      <w:pPr>
+        <w:ind w:left="720"/>
+        <w:spacing w:line="380" w:lineRule="atLeast"/>
+        <w:pBdr>
+          <w:top w:val="nil" w:sz="0" w:space="0" w:color="000000" tmln="20, 20, 20, 0, 0"/>
+          <w:left w:val="nil" w:sz="0" w:space="0" w:color="000000" tmln="20, 20, 20, 0, 0"/>
+          <w:bottom w:val="nil" w:sz="0" w:space="0" w:color="000000" tmln="20, 20, 20, 0, 0"/>
+          <w:right w:val="nil" w:sz="0" w:space="0" w:color="000000" tmln="20, 20, 20, 0, 0"/>
+          <w:between w:val="nil" w:sz="0" w:space="0" w:color="000000" tmln="20, 20, 20, 0, 0"/>
+        </w:pBdr>
+        <w:shd w:val="none"/>
+        <w:rPr>
+          <w:rFonts w:ascii="Calabri" w:hAnsi="Calabri" w:eastAsia="Calabri" w:cs="Calabri"/>
+          <w:b/>
+          <w:bCs/>
+          <w:color w:val="c586c0"/>
+          <w:sz w:val="22"/>
+          <w:szCs w:val="22"/>
+          <w:lang w:val="en-us" w:eastAsia="zh-cn" w:bidi="ar-sa"/>
+        </w:rPr>
+      </w:pPr>
+      <w:r>
+        <w:rPr>
+          <w:rFonts w:ascii="Calabri" w:hAnsi="Calabri" w:eastAsia="Calabri" w:cs="Calabri"/>
+          <w:b/>
+          <w:bCs/>
+          <w:color w:val="d4d4d4"/>
+          <w:sz w:val="22"/>
+          <w:szCs w:val="22"/>
+          <w:lang w:val="en-us" w:eastAsia="zh-cn" w:bidi="ar-sa"/>
+        </w:rPr>
+        <w:t>                </w:t>
+      </w:r>
+      <w:r>
+        <w:rPr>
+          <w:rFonts w:ascii="Calabri" w:hAnsi="Calabri" w:eastAsia="Calabri" w:cs="Calabri"/>
+          <w:b/>
+          <w:bCs/>
+          <w:color w:val="c586c0"/>
+          <w:sz w:val="22"/>
+          <w:szCs w:val="22"/>
+          <w:lang w:val="en-us" w:eastAsia="zh-cn" w:bidi="ar-sa"/>
+        </w:rPr>
+        <w:t>{</w:t>
+      </w:r>
+    </w:p>
+    <w:p>
+      <w:pPr>
+        <w:ind w:left="720"/>
+        <w:spacing w:line="380" w:lineRule="atLeast"/>
+        <w:pBdr>
+          <w:top w:val="nil" w:sz="0" w:space="0" w:color="000000" tmln="20, 20, 20, 0, 0"/>
+          <w:left w:val="nil" w:sz="0" w:space="0" w:color="000000" tmln="20, 20, 20, 0, 0"/>
+          <w:bottom w:val="nil" w:sz="0" w:space="0" w:color="000000" tmln="20, 20, 20, 0, 0"/>
+          <w:right w:val="nil" w:sz="0" w:space="0" w:color="000000" tmln="20, 20, 20, 0, 0"/>
+          <w:between w:val="nil" w:sz="0" w:space="0" w:color="000000" tmln="20, 20, 20, 0, 0"/>
+        </w:pBdr>
+        <w:shd w:val="none"/>
+        <w:rPr>
+          <w:rFonts w:ascii="Calabri" w:hAnsi="Calabri" w:eastAsia="Calabri" w:cs="Calabri"/>
+          <w:b/>
+          <w:bCs/>
+          <w:color w:val="d4d4d4"/>
+          <w:sz w:val="22"/>
+          <w:szCs w:val="22"/>
+          <w:lang w:val="en-us" w:eastAsia="zh-cn" w:bidi="ar-sa"/>
+        </w:rPr>
+      </w:pPr>
+      <w:r>
+        <w:rPr>
+          <w:rFonts w:ascii="Calabri" w:hAnsi="Calabri" w:eastAsia="Calabri" w:cs="Calabri"/>
+          <w:b/>
+          <w:bCs/>
+          <w:color w:val="569cd6"/>
+          <w:sz w:val="22"/>
+          <w:szCs w:val="22"/>
+          <w:lang w:val="en-us" w:eastAsia="zh-cn" w:bidi="ar-sa"/>
+        </w:rPr>
+        <w:t>                    </w:t>
+      </w:r>
+      <w:r>
+        <w:rPr>
+          <w:rFonts w:ascii="Calabri" w:hAnsi="Calabri" w:eastAsia="Calabri" w:cs="Calabri"/>
+          <w:b/>
+          <w:bCs/>
+          <w:color w:val="9cdcfe"/>
+          <w:sz w:val="22"/>
+          <w:szCs w:val="22"/>
+          <w:lang w:val="en-us" w:eastAsia="zh-cn" w:bidi="ar-sa"/>
+        </w:rPr>
+        <w:t>collections</w:t>
+      </w:r>
+      <w:r>
+        <w:rPr>
+          <w:rFonts w:ascii="Calabri" w:hAnsi="Calabri" w:eastAsia="Calabri" w:cs="Calabri"/>
+          <w:b/>
+          <w:bCs/>
+          <w:color w:val="000000"/>
+          <w:sz w:val="22"/>
+          <w:szCs w:val="22"/>
+          <w:lang w:val="en-us" w:eastAsia="zh-cn" w:bidi="ar-sa"/>
+        </w:rPr>
+        <w:t>.map(({ </w:t>
+      </w:r>
+      <w:r>
+        <w:rPr>
+          <w:rFonts w:ascii="Calabri" w:hAnsi="Calabri" w:eastAsia="Calabri" w:cs="Calabri"/>
+          <w:b/>
+          <w:bCs/>
+          <w:color w:val="569cd6"/>
+          <w:sz w:val="22"/>
+          <w:szCs w:val="22"/>
+          <w:lang w:val="en-us" w:eastAsia="zh-cn" w:bidi="ar-sa"/>
+        </w:rPr>
+        <w:t>id</w:t>
+      </w:r>
+      <w:r>
+        <w:rPr>
+          <w:rFonts w:ascii="Calabri" w:hAnsi="Calabri" w:eastAsia="Calabri" w:cs="Calabri"/>
+          <w:b/>
+          <w:bCs/>
+          <w:color w:val="d4d4d4"/>
+          <w:sz w:val="22"/>
+          <w:szCs w:val="22"/>
+          <w:lang w:val="en-us" w:eastAsia="zh-cn" w:bidi="ar-sa"/>
+        </w:rPr>
+        <w:t>, ...</w:t>
+      </w:r>
+      <w:r>
+        <w:rPr>
+          <w:rFonts w:ascii="Calabri" w:hAnsi="Calabri" w:eastAsia="Calabri" w:cs="Calabri"/>
+          <w:b/>
+          <w:bCs/>
+          <w:color w:val="569cd6"/>
+          <w:sz w:val="22"/>
+          <w:szCs w:val="22"/>
+          <w:lang w:val="en-us" w:eastAsia="zh-cn" w:bidi="ar-sa"/>
+        </w:rPr>
+        <w:t>otherCollectionsProps</w:t>
+      </w:r>
+      <w:r>
+        <w:rPr>
+          <w:rFonts w:ascii="Calabri" w:hAnsi="Calabri" w:eastAsia="Calabri" w:cs="Calabri"/>
+          <w:b/>
+          <w:bCs/>
+          <w:color w:val="000000"/>
+          <w:sz w:val="22"/>
+          <w:szCs w:val="22"/>
+          <w:lang w:val="en-us" w:eastAsia="zh-cn" w:bidi="ar-sa"/>
+        </w:rPr>
+        <w:t>})</w:t>
+      </w:r>
+      <w:r>
+        <w:rPr>
+          <w:rFonts w:ascii="Calabri" w:hAnsi="Calabri" w:eastAsia="Calabri" w:cs="Calabri"/>
+          <w:b/>
+          <w:bCs/>
+          <w:color w:val="d4d4d4"/>
+          <w:sz w:val="22"/>
+          <w:szCs w:val="22"/>
+          <w:lang w:val="en-us" w:eastAsia="zh-cn" w:bidi="ar-sa"/>
+        </w:rPr>
+        <w:t> </w:t>
+      </w:r>
+      <w:r>
+        <w:rPr>
+          <w:rFonts w:ascii="Calabri" w:hAnsi="Calabri" w:eastAsia="Calabri" w:cs="Calabri"/>
+          <w:b/>
+          <w:bCs/>
+          <w:color w:val="c586c0"/>
+          <w:sz w:val="22"/>
+          <w:szCs w:val="22"/>
+          <w:lang w:val="en-us" w:eastAsia="zh-cn" w:bidi="ar-sa"/>
+        </w:rPr>
+        <w:t>=&gt;</w:t>
+      </w:r>
+      <w:r>
+        <w:rPr>
+          <w:rFonts w:ascii="Calabri" w:hAnsi="Calabri" w:eastAsia="Calabri" w:cs="Calabri"/>
+          <w:b/>
+          <w:bCs/>
+          <w:color w:val="d4d4d4"/>
+          <w:sz w:val="22"/>
+          <w:szCs w:val="22"/>
+          <w:lang w:val="en-us" w:eastAsia="zh-cn" w:bidi="ar-sa"/>
+        </w:rPr>
+        <w:t> </w:t>
+      </w:r>
+      <w:r>
+        <w:rPr>
+          <w:rFonts w:ascii="Calabri" w:hAnsi="Calabri" w:eastAsia="Calabri" w:cs="Calabri"/>
+          <w:b/>
+          <w:bCs/>
+          <w:color w:val="000000"/>
+          <w:sz w:val="22"/>
+          <w:szCs w:val="22"/>
+          <w:lang w:val="en-us" w:eastAsia="zh-cn" w:bidi="ar-sa"/>
+        </w:rPr>
+        <w:t>(</w:t>
+      </w:r>
+      <w:r>
+        <w:rPr>
+          <w:rFonts w:ascii="Calabri" w:hAnsi="Calabri" w:eastAsia="Calabri" w:cs="Calabri"/>
+          <w:b/>
+          <w:bCs/>
+          <w:color w:val="d4d4d4"/>
+          <w:sz w:val="22"/>
+          <w:szCs w:val="22"/>
+          <w:lang w:val="en-us" w:eastAsia="zh-cn" w:bidi="ar-sa"/>
+        </w:rPr>
+      </w:r>
+    </w:p>
+    <w:p>
+      <w:pPr>
+        <w:ind w:left="720"/>
+        <w:spacing w:line="380" w:lineRule="atLeast"/>
+        <w:pBdr>
+          <w:top w:val="nil" w:sz="0" w:space="0" w:color="000000" tmln="20, 20, 20, 0, 0"/>
+          <w:left w:val="nil" w:sz="0" w:space="0" w:color="000000" tmln="20, 20, 20, 0, 0"/>
+          <w:bottom w:val="nil" w:sz="0" w:space="0" w:color="000000" tmln="20, 20, 20, 0, 0"/>
+          <w:right w:val="nil" w:sz="0" w:space="0" w:color="000000" tmln="20, 20, 20, 0, 0"/>
+          <w:between w:val="nil" w:sz="0" w:space="0" w:color="000000" tmln="20, 20, 20, 0, 0"/>
+        </w:pBdr>
+        <w:shd w:val="none"/>
+        <w:rPr>
+          <w:rFonts w:ascii="Calabri" w:hAnsi="Calabri" w:eastAsia="Calabri" w:cs="Calabri"/>
+          <w:b/>
+          <w:bCs/>
+          <w:color w:val="7f7f7f"/>
+          <w:sz w:val="22"/>
+          <w:szCs w:val="22"/>
+          <w:lang w:val="en-us" w:eastAsia="zh-cn" w:bidi="ar-sa"/>
+        </w:rPr>
+      </w:pPr>
+      <w:r>
+        <w:rPr>
+          <w:rFonts w:ascii="Calabri" w:hAnsi="Calabri" w:eastAsia="Calabri" w:cs="Calabri"/>
+          <w:b/>
+          <w:bCs/>
+          <w:color w:val="d4d4d4"/>
+          <w:sz w:val="22"/>
+          <w:szCs w:val="22"/>
+          <w:lang w:val="en-us" w:eastAsia="zh-cn" w:bidi="ar-sa"/>
+        </w:rPr>
+        <w:t>                        </w:t>
+      </w:r>
+      <w:r>
+        <w:rPr>
+          <w:rFonts w:ascii="Calabri" w:hAnsi="Calabri" w:eastAsia="Calabri" w:cs="Calabri"/>
+          <w:b/>
+          <w:bCs/>
+          <w:color w:val="7f7f7f"/>
+          <w:sz w:val="22"/>
+          <w:szCs w:val="22"/>
+          <w:lang w:val="en-us" w:eastAsia="zh-cn" w:bidi="ar-sa"/>
+        </w:rPr>
+        <w:t>&lt;</w:t>
+      </w:r>
+      <w:r>
+        <w:rPr>
+          <w:rFonts w:ascii="Calabri" w:hAnsi="Calabri" w:eastAsia="Calabri" w:cs="Calabri"/>
+          <w:b/>
+          <w:bCs/>
+          <w:color w:val="c586c0"/>
+          <w:sz w:val="22"/>
+          <w:szCs w:val="22"/>
+          <w:lang w:val="en-us" w:eastAsia="zh-cn" w:bidi="ar-sa"/>
+        </w:rPr>
+        <w:t>CollectionPreview</w:t>
+      </w:r>
+      <w:r>
+        <w:rPr>
+          <w:rFonts w:ascii="Calabri" w:hAnsi="Calabri" w:eastAsia="Calabri" w:cs="Calabri"/>
+          <w:b/>
+          <w:bCs/>
+          <w:color w:val="d4d4d4"/>
+          <w:sz w:val="22"/>
+          <w:szCs w:val="22"/>
+          <w:lang w:val="en-us" w:eastAsia="zh-cn" w:bidi="ar-sa"/>
+        </w:rPr>
+        <w:t> </w:t>
+      </w:r>
+      <w:r>
+        <w:rPr>
+          <w:rFonts w:ascii="Calabri" w:hAnsi="Calabri" w:eastAsia="Calabri" w:cs="Calabri"/>
+          <w:b/>
+          <w:bCs/>
+          <w:color w:val="569cd6"/>
+          <w:sz w:val="22"/>
+          <w:szCs w:val="22"/>
+          <w:lang w:val="en-us" w:eastAsia="zh-cn" w:bidi="ar-sa"/>
+        </w:rPr>
+        <w:t>key</w:t>
+      </w:r>
+      <w:r>
+        <w:rPr>
+          <w:rFonts w:ascii="Calabri" w:hAnsi="Calabri" w:eastAsia="Calabri" w:cs="Calabri"/>
+          <w:b/>
+          <w:bCs/>
+          <w:color w:val="000000"/>
+          <w:sz w:val="22"/>
+          <w:szCs w:val="22"/>
+          <w:lang w:val="en-us" w:eastAsia="zh-cn" w:bidi="ar-sa"/>
+        </w:rPr>
+        <w:t>=</w:t>
+      </w:r>
+      <w:r>
+        <w:rPr>
+          <w:rFonts w:ascii="Calabri" w:hAnsi="Calabri" w:eastAsia="Calabri" w:cs="Calabri"/>
+          <w:b/>
+          <w:bCs/>
+          <w:color w:val="c586c0"/>
+          <w:sz w:val="22"/>
+          <w:szCs w:val="22"/>
+          <w:lang w:val="en-us" w:eastAsia="zh-cn" w:bidi="ar-sa"/>
+        </w:rPr>
+        <w:t>{</w:t>
+      </w:r>
+      <w:r>
+        <w:rPr>
+          <w:rFonts w:ascii="Calabri" w:hAnsi="Calabri" w:eastAsia="Calabri" w:cs="Calabri"/>
+          <w:b/>
+          <w:bCs/>
+          <w:color w:val="569cd6"/>
+          <w:sz w:val="22"/>
+          <w:szCs w:val="22"/>
+          <w:lang w:val="en-us" w:eastAsia="zh-cn" w:bidi="ar-sa"/>
+        </w:rPr>
+        <w:t>id</w:t>
+      </w:r>
+      <w:r>
+        <w:rPr>
+          <w:rFonts w:ascii="Calabri" w:hAnsi="Calabri" w:eastAsia="Calabri" w:cs="Calabri"/>
+          <w:b/>
+          <w:bCs/>
+          <w:color w:val="c586c0"/>
+          <w:sz w:val="22"/>
+          <w:szCs w:val="22"/>
+          <w:lang w:val="en-us" w:eastAsia="zh-cn" w:bidi="ar-sa"/>
+        </w:rPr>
+        <w:t>}</w:t>
+      </w:r>
+      <w:r>
+        <w:rPr>
+          <w:rFonts w:ascii="Calabri" w:hAnsi="Calabri" w:eastAsia="Calabri" w:cs="Calabri"/>
+          <w:b/>
+          <w:bCs/>
+          <w:color w:val="d4d4d4"/>
+          <w:sz w:val="22"/>
+          <w:szCs w:val="22"/>
+          <w:lang w:val="en-us" w:eastAsia="zh-cn" w:bidi="ar-sa"/>
+        </w:rPr>
+        <w:t> </w:t>
+      </w:r>
+      <w:r>
+        <w:rPr>
+          <w:rFonts w:ascii="Calabri" w:hAnsi="Calabri" w:eastAsia="Calabri" w:cs="Calabri"/>
+          <w:b/>
+          <w:bCs/>
+          <w:color w:val="c586c0"/>
+          <w:sz w:val="22"/>
+          <w:szCs w:val="22"/>
+          <w:lang w:val="en-us" w:eastAsia="zh-cn" w:bidi="ar-sa"/>
+        </w:rPr>
+        <w:t>{</w:t>
+      </w:r>
+      <w:r>
+        <w:rPr>
+          <w:rFonts w:ascii="Calabri" w:hAnsi="Calabri" w:eastAsia="Calabri" w:cs="Calabri"/>
+          <w:b/>
+          <w:bCs/>
+          <w:color w:val="d4d4d4"/>
+          <w:sz w:val="22"/>
+          <w:szCs w:val="22"/>
+          <w:lang w:val="en-us" w:eastAsia="zh-cn" w:bidi="ar-sa"/>
+        </w:rPr>
+        <w:t>...</w:t>
+      </w:r>
+      <w:r>
+        <w:rPr>
+          <w:rFonts w:ascii="Calabri" w:hAnsi="Calabri" w:eastAsia="Calabri" w:cs="Calabri"/>
+          <w:b/>
+          <w:bCs/>
+          <w:color w:val="569cd6"/>
+          <w:sz w:val="22"/>
+          <w:szCs w:val="22"/>
+          <w:lang w:val="en-us" w:eastAsia="zh-cn" w:bidi="ar-sa"/>
+        </w:rPr>
+        <w:t>otherCollectionsProps</w:t>
+      </w:r>
+      <w:r>
+        <w:rPr>
+          <w:rFonts w:ascii="Calabri" w:hAnsi="Calabri" w:eastAsia="Calabri" w:cs="Calabri"/>
+          <w:b/>
+          <w:bCs/>
+          <w:color w:val="c586c0"/>
+          <w:sz w:val="22"/>
+          <w:szCs w:val="22"/>
+          <w:lang w:val="en-us" w:eastAsia="zh-cn" w:bidi="ar-sa"/>
+        </w:rPr>
+        <w:t>}</w:t>
+      </w:r>
+      <w:r>
+        <w:rPr>
+          <w:rFonts w:ascii="Calabri" w:hAnsi="Calabri" w:eastAsia="Calabri" w:cs="Calabri"/>
+          <w:b/>
+          <w:bCs/>
+          <w:color w:val="d4d4d4"/>
+          <w:sz w:val="22"/>
+          <w:szCs w:val="22"/>
+          <w:lang w:val="en-us" w:eastAsia="zh-cn" w:bidi="ar-sa"/>
+        </w:rPr>
+        <w:t> </w:t>
+      </w:r>
+      <w:r>
+        <w:rPr>
+          <w:rFonts w:ascii="Calabri" w:hAnsi="Calabri" w:eastAsia="Calabri" w:cs="Calabri"/>
+          <w:b/>
+          <w:bCs/>
+          <w:color w:val="7f7f7f"/>
+          <w:sz w:val="22"/>
+          <w:szCs w:val="22"/>
+          <w:lang w:val="en-us" w:eastAsia="zh-cn" w:bidi="ar-sa"/>
+        </w:rPr>
+        <w:t>/&gt;</w:t>
+      </w:r>
+    </w:p>
+    <w:p>
+      <w:pPr>
+        <w:ind w:left="720"/>
+        <w:spacing w:line="380" w:lineRule="atLeast"/>
+        <w:pBdr>
+          <w:top w:val="nil" w:sz="0" w:space="0" w:color="000000" tmln="20, 20, 20, 0, 0"/>
+          <w:left w:val="nil" w:sz="0" w:space="0" w:color="000000" tmln="20, 20, 20, 0, 0"/>
+          <w:bottom w:val="nil" w:sz="0" w:space="0" w:color="000000" tmln="20, 20, 20, 0, 0"/>
+          <w:right w:val="nil" w:sz="0" w:space="0" w:color="000000" tmln="20, 20, 20, 0, 0"/>
+          <w:between w:val="nil" w:sz="0" w:space="0" w:color="000000" tmln="20, 20, 20, 0, 0"/>
+        </w:pBdr>
+        <w:shd w:val="none"/>
+        <w:rPr>
+          <w:rFonts w:ascii="Calabri" w:hAnsi="Calabri" w:eastAsia="Calabri" w:cs="Calabri"/>
+          <w:b/>
+          <w:bCs/>
+          <w:color w:val="d4d4d4"/>
+          <w:sz w:val="22"/>
+          <w:szCs w:val="22"/>
+          <w:lang w:val="en-us" w:eastAsia="zh-cn" w:bidi="ar-sa"/>
+        </w:rPr>
+      </w:pPr>
+      <w:r>
+        <w:rPr>
+          <w:rFonts w:ascii="Calabri" w:hAnsi="Calabri" w:eastAsia="Calabri" w:cs="Calabri"/>
+          <w:b/>
+          <w:bCs/>
+          <w:color w:val="d4d4d4"/>
+          <w:sz w:val="22"/>
+          <w:szCs w:val="22"/>
+          <w:lang w:val="en-us" w:eastAsia="zh-cn" w:bidi="ar-sa"/>
+        </w:rPr>
+        <w:t>                   </w:t>
+      </w:r>
+      <w:r>
+        <w:rPr>
+          <w:rFonts w:ascii="Calabri" w:hAnsi="Calabri" w:eastAsia="Calabri" w:cs="Calabri"/>
+          <w:b/>
+          <w:bCs/>
+          <w:color w:val="000000"/>
+          <w:sz w:val="22"/>
+          <w:szCs w:val="22"/>
+          <w:lang w:val="en-us" w:eastAsia="zh-cn" w:bidi="ar-sa"/>
+        </w:rPr>
+        <w:t> ))</w:t>
+      </w:r>
+      <w:r>
+        <w:rPr>
+          <w:rFonts w:ascii="Calabri" w:hAnsi="Calabri" w:eastAsia="Calabri" w:cs="Calabri"/>
+          <w:b/>
+          <w:bCs/>
+          <w:color w:val="d4d4d4"/>
+          <w:sz w:val="22"/>
+          <w:szCs w:val="22"/>
+          <w:lang w:val="en-us" w:eastAsia="zh-cn" w:bidi="ar-sa"/>
+        </w:rPr>
+      </w:r>
+    </w:p>
+    <w:p>
+      <w:pPr>
+        <w:ind w:left="720"/>
+        <w:spacing w:line="380" w:lineRule="atLeast"/>
+        <w:pBdr>
+          <w:top w:val="nil" w:sz="0" w:space="0" w:color="000000" tmln="20, 20, 20, 0, 0"/>
+          <w:left w:val="nil" w:sz="0" w:space="0" w:color="000000" tmln="20, 20, 20, 0, 0"/>
+          <w:bottom w:val="nil" w:sz="0" w:space="0" w:color="000000" tmln="20, 20, 20, 0, 0"/>
+          <w:right w:val="nil" w:sz="0" w:space="0" w:color="000000" tmln="20, 20, 20, 0, 0"/>
+          <w:between w:val="nil" w:sz="0" w:space="0" w:color="000000" tmln="20, 20, 20, 0, 0"/>
+        </w:pBdr>
+        <w:shd w:val="none"/>
+        <w:rPr>
+          <w:rFonts w:ascii="Calabri" w:hAnsi="Calabri" w:eastAsia="Calabri" w:cs="Calabri"/>
+          <w:b/>
+          <w:bCs/>
+          <w:color w:val="c586c0"/>
+          <w:sz w:val="22"/>
+          <w:szCs w:val="22"/>
+          <w:lang w:val="en-us" w:eastAsia="zh-cn" w:bidi="ar-sa"/>
+        </w:rPr>
+      </w:pPr>
+      <w:r>
+        <w:rPr>
+          <w:rFonts w:ascii="Calabri" w:hAnsi="Calabri" w:eastAsia="Calabri" w:cs="Calabri"/>
+          <w:b/>
+          <w:bCs/>
+          <w:color w:val="d4d4d4"/>
+          <w:sz w:val="22"/>
+          <w:szCs w:val="22"/>
+          <w:lang w:val="en-us" w:eastAsia="zh-cn" w:bidi="ar-sa"/>
+        </w:rPr>
+        <w:t>                </w:t>
+      </w:r>
+      <w:r>
+        <w:rPr>
+          <w:rFonts w:ascii="Calabri" w:hAnsi="Calabri" w:eastAsia="Calabri" w:cs="Calabri"/>
+          <w:b/>
+          <w:bCs/>
+          <w:color w:val="c586c0"/>
+          <w:sz w:val="22"/>
+          <w:szCs w:val="22"/>
+          <w:lang w:val="en-us" w:eastAsia="zh-cn" w:bidi="ar-sa"/>
+        </w:rPr>
+        <w:t>}</w:t>
+      </w:r>
+    </w:p>
+    <w:p>
+      <w:pPr>
+        <w:ind w:left="720"/>
+        <w:spacing w:line="380" w:lineRule="atLeast"/>
+        <w:pBdr>
+          <w:top w:val="nil" w:sz="0" w:space="0" w:color="000000" tmln="20, 20, 20, 0, 0"/>
+          <w:left w:val="nil" w:sz="0" w:space="0" w:color="000000" tmln="20, 20, 20, 0, 0"/>
+          <w:bottom w:val="nil" w:sz="0" w:space="0" w:color="000000" tmln="20, 20, 20, 0, 0"/>
+          <w:right w:val="nil" w:sz="0" w:space="0" w:color="000000" tmln="20, 20, 20, 0, 0"/>
+          <w:between w:val="nil" w:sz="0" w:space="0" w:color="000000" tmln="20, 20, 20, 0, 0"/>
+        </w:pBdr>
+        <w:shd w:val="none"/>
+        <w:rPr>
+          <w:rFonts w:ascii="Calabri" w:hAnsi="Calabri" w:eastAsia="Calabri" w:cs="Calabri"/>
+          <w:b/>
+          <w:bCs/>
+          <w:color w:val="7f7f7f"/>
+          <w:sz w:val="22"/>
+          <w:szCs w:val="22"/>
+          <w:lang w:val="en-us" w:eastAsia="zh-cn" w:bidi="ar-sa"/>
+        </w:rPr>
+      </w:pPr>
+      <w:r>
+        <w:rPr>
+          <w:rFonts w:ascii="Calabri" w:hAnsi="Calabri" w:eastAsia="Calabri" w:cs="Calabri"/>
+          <w:b/>
+          <w:bCs/>
+          <w:color w:val="d4d4d4"/>
+          <w:sz w:val="22"/>
+          <w:szCs w:val="22"/>
+          <w:lang w:val="en-us" w:eastAsia="zh-cn" w:bidi="ar-sa"/>
+        </w:rPr>
+        <w:t>            </w:t>
+      </w:r>
+      <w:r>
+        <w:rPr>
+          <w:rFonts w:ascii="Calabri" w:hAnsi="Calabri" w:eastAsia="Calabri" w:cs="Calabri"/>
+          <w:b/>
+          <w:bCs/>
+          <w:color w:val="7f7f7f"/>
+          <w:sz w:val="22"/>
+          <w:szCs w:val="22"/>
+          <w:lang w:val="en-us" w:eastAsia="zh-cn" w:bidi="ar-sa"/>
+        </w:rPr>
+        <w:t>&lt;/</w:t>
+      </w:r>
+      <w:r>
+        <w:rPr>
+          <w:rFonts w:ascii="Calabri" w:hAnsi="Calabri" w:eastAsia="Calabri" w:cs="Calabri"/>
+          <w:b/>
+          <w:bCs/>
+          <w:color w:val="c586c0"/>
+          <w:sz w:val="22"/>
+          <w:szCs w:val="22"/>
+          <w:lang w:val="en-us" w:eastAsia="zh-cn" w:bidi="ar-sa"/>
+        </w:rPr>
+        <w:t>div</w:t>
+      </w:r>
+      <w:r>
+        <w:rPr>
+          <w:rFonts w:ascii="Calabri" w:hAnsi="Calabri" w:eastAsia="Calabri" w:cs="Calabri"/>
+          <w:b/>
+          <w:bCs/>
+          <w:color w:val="7f7f7f"/>
+          <w:sz w:val="22"/>
+          <w:szCs w:val="22"/>
+          <w:lang w:val="en-us" w:eastAsia="zh-cn" w:bidi="ar-sa"/>
+        </w:rPr>
+        <w:t>&gt;</w:t>
+      </w:r>
+    </w:p>
+    <w:p>
+      <w:pPr>
+        <w:ind w:left="720"/>
+        <w:spacing w:line="380" w:lineRule="atLeast"/>
+        <w:pBdr>
+          <w:top w:val="nil" w:sz="0" w:space="0" w:color="000000" tmln="20, 20, 20, 0, 0"/>
+          <w:left w:val="nil" w:sz="0" w:space="0" w:color="000000" tmln="20, 20, 20, 0, 0"/>
+          <w:bottom w:val="nil" w:sz="0" w:space="0" w:color="000000" tmln="20, 20, 20, 0, 0"/>
+          <w:right w:val="nil" w:sz="0" w:space="0" w:color="000000" tmln="20, 20, 20, 0, 0"/>
+          <w:between w:val="nil" w:sz="0" w:space="0" w:color="000000" tmln="20, 20, 20, 0, 0"/>
+        </w:pBdr>
+        <w:shd w:val="none"/>
+        <w:rPr>
+          <w:rFonts w:ascii="Calabri" w:hAnsi="Calabri" w:eastAsia="Calabri" w:cs="Calabri"/>
+          <w:b/>
+          <w:bCs/>
+          <w:color w:val="000000"/>
+          <w:sz w:val="22"/>
+          <w:szCs w:val="22"/>
+          <w:lang w:val="en-us" w:eastAsia="zh-cn" w:bidi="ar-sa"/>
+        </w:rPr>
+      </w:pPr>
+      <w:r>
+        <w:rPr>
+          <w:rFonts w:ascii="Calabri" w:hAnsi="Calabri" w:eastAsia="Calabri" w:cs="Calabri"/>
+          <w:b/>
+          <w:bCs/>
+          <w:color w:val="d4d4d4"/>
+          <w:sz w:val="22"/>
+          <w:szCs w:val="22"/>
+          <w:lang w:val="en-us" w:eastAsia="zh-cn" w:bidi="ar-sa"/>
+        </w:rPr>
+        <w:t>    </w:t>
+      </w:r>
+      <w:r>
+        <w:rPr>
+          <w:rFonts w:ascii="Calabri" w:hAnsi="Calabri" w:eastAsia="Calabri" w:cs="Calabri"/>
+          <w:b/>
+          <w:bCs/>
+          <w:color w:val="000000"/>
+          <w:sz w:val="22"/>
+          <w:szCs w:val="22"/>
+          <w:lang w:val="en-us" w:eastAsia="zh-cn" w:bidi="ar-sa"/>
+        </w:rPr>
+        <w:t>    )</w:t>
+      </w:r>
+    </w:p>
+    <w:p>
+      <w:pPr>
+        <w:ind w:left="720"/>
+        <w:spacing w:line="380" w:lineRule="atLeast"/>
+        <w:pBdr>
+          <w:top w:val="nil" w:sz="0" w:space="0" w:color="000000" tmln="20, 20, 20, 0, 0"/>
+          <w:left w:val="nil" w:sz="0" w:space="0" w:color="000000" tmln="20, 20, 20, 0, 0"/>
+          <w:bottom w:val="nil" w:sz="0" w:space="0" w:color="000000" tmln="20, 20, 20, 0, 0"/>
+          <w:right w:val="nil" w:sz="0" w:space="0" w:color="000000" tmln="20, 20, 20, 0, 0"/>
+          <w:between w:val="nil" w:sz="0" w:space="0" w:color="000000" tmln="20, 20, 20, 0, 0"/>
+        </w:pBdr>
+        <w:shd w:val="none"/>
+        <w:rPr>
+          <w:rFonts w:ascii="Calabri" w:hAnsi="Calabri" w:eastAsia="Calabri" w:cs="Calabri"/>
+          <w:b/>
+          <w:bCs/>
+          <w:color w:val="000000"/>
+          <w:sz w:val="22"/>
+          <w:szCs w:val="22"/>
+          <w:lang w:val="en-us" w:eastAsia="zh-cn" w:bidi="ar-sa"/>
+        </w:rPr>
+      </w:pPr>
+      <w:r>
+        <w:rPr>
+          <w:rFonts w:ascii="Calabri" w:hAnsi="Calabri" w:eastAsia="Calabri" w:cs="Calabri"/>
+          <w:b/>
+          <w:bCs/>
+          <w:color w:val="000000"/>
+          <w:sz w:val="22"/>
+          <w:szCs w:val="22"/>
+          <w:lang w:val="en-us" w:eastAsia="zh-cn" w:bidi="ar-sa"/>
+        </w:rPr>
+        <w:t>    }</w:t>
+      </w:r>
+    </w:p>
+    <w:p>
+      <w:pPr>
+        <w:rPr>
+          <w:b/>
+          <w:bCs/>
+          <w:color w:val="000000"/>
+        </w:rPr>
+      </w:pPr>
+      <w:r>
+        <w:rPr>
+          <w:b/>
+          <w:bCs/>
+          <w:color w:val="000000"/>
+        </w:rPr>
+      </w:r>
+    </w:p>
+    <w:p>
+      <w:pPr>
+        <w:rPr>
+          <w:b/>
+          <w:bCs/>
+          <w:color w:val="000000"/>
+        </w:rPr>
+      </w:pPr>
+      <w:r>
+        <w:rPr>
+          <w:b/>
+          <w:bCs/>
+          <w:color w:val="000000"/>
+        </w:rPr>
+      </w:r>
+    </w:p>
+    <w:p>
+      <w:pPr>
+        <w:rPr>
+          <w:color w:val="000000"/>
+        </w:rPr>
+      </w:pPr>
+      <w:r>
+        <w:rPr>
+          <w:color w:val="000000"/>
+        </w:rPr>
+        <w:t>To filter an array to display a certain amount of items, in this case, 4:</w:t>
+      </w:r>
+    </w:p>
+    <w:p>
+      <w:pPr>
+        <w:rPr>
+          <w:color w:val="000000"/>
+        </w:rPr>
+      </w:pPr>
+      <w:r>
+        <w:rPr>
+          <w:color w:val="000000"/>
+        </w:rPr>
+      </w:r>
+    </w:p>
+    <w:p>
+      <w:pPr>
+        <w:ind w:left="720"/>
+        <w:spacing w:line="380" w:lineRule="atLeast"/>
+        <w:pBdr>
+          <w:top w:val="nil" w:sz="0" w:space="0" w:color="000000" tmln="20, 20, 20, 0, 0"/>
+          <w:left w:val="nil" w:sz="0" w:space="0" w:color="000000" tmln="20, 20, 20, 0, 0"/>
+          <w:bottom w:val="nil" w:sz="0" w:space="0" w:color="000000" tmln="20, 20, 20, 0, 0"/>
+          <w:right w:val="nil" w:sz="0" w:space="0" w:color="000000" tmln="20, 20, 20, 0, 0"/>
+          <w:between w:val="nil" w:sz="0" w:space="0" w:color="000000" tmln="20, 20, 20, 0, 0"/>
+        </w:pBdr>
+        <w:shd w:val="none"/>
+        <w:rPr>
+          <w:rFonts w:ascii="Calabri" w:hAnsi="Calabri" w:eastAsia="Calabri" w:cs="Calabri"/>
+          <w:b/>
+          <w:bCs/>
+          <w:color w:val="d4d4d4"/>
+          <w:sz w:val="22"/>
+          <w:szCs w:val="22"/>
+          <w:lang w:val="en-us" w:eastAsia="zh-cn" w:bidi="ar-sa"/>
+        </w:rPr>
+      </w:pPr>
+      <w:r>
+        <w:rPr>
+          <w:rFonts w:ascii="Calabri" w:hAnsi="Calabri" w:eastAsia="Calabri" w:cs="Calabri"/>
+          <w:b/>
+          <w:bCs/>
+          <w:color w:val="000000"/>
+          <w:sz w:val="22"/>
+          <w:szCs w:val="22"/>
+          <w:lang w:val="en-us" w:eastAsia="zh-cn" w:bidi="ar-sa"/>
+        </w:rPr>
+        <w:t>const</w:t>
+      </w:r>
+      <w:r>
+        <w:rPr>
+          <w:rFonts w:ascii="Calabri" w:hAnsi="Calabri" w:eastAsia="Calabri" w:cs="Calabri"/>
+          <w:b/>
+          <w:bCs/>
+          <w:color w:val="d4d4d4"/>
+          <w:sz w:val="22"/>
+          <w:szCs w:val="22"/>
+          <w:lang w:val="en-us" w:eastAsia="zh-cn" w:bidi="ar-sa"/>
+        </w:rPr>
+        <w:t> </w:t>
+      </w:r>
+      <w:r>
+        <w:rPr>
+          <w:rFonts w:ascii="Calabri" w:hAnsi="Calabri" w:eastAsia="Calabri" w:cs="Calabri"/>
+          <w:b/>
+          <w:bCs/>
+          <w:color w:val="c586c0"/>
+          <w:sz w:val="22"/>
+          <w:szCs w:val="22"/>
+          <w:lang w:val="en-us" w:eastAsia="zh-cn" w:bidi="ar-sa"/>
+        </w:rPr>
+        <w:t>CollectionPreview</w:t>
+      </w:r>
+      <w:r>
+        <w:rPr>
+          <w:rFonts w:ascii="Calabri" w:hAnsi="Calabri" w:eastAsia="Calabri" w:cs="Calabri"/>
+          <w:b/>
+          <w:bCs/>
+          <w:color w:val="d4d4d4"/>
+          <w:sz w:val="22"/>
+          <w:szCs w:val="22"/>
+          <w:lang w:val="en-us" w:eastAsia="zh-cn" w:bidi="ar-sa"/>
+        </w:rPr>
+        <w:t> </w:t>
+      </w:r>
+      <w:r>
+        <w:rPr>
+          <w:rFonts w:ascii="Calabri" w:hAnsi="Calabri" w:eastAsia="Calabri" w:cs="Calabri"/>
+          <w:b/>
+          <w:bCs/>
+          <w:color w:val="000000"/>
+          <w:sz w:val="22"/>
+          <w:szCs w:val="22"/>
+          <w:lang w:val="en-us" w:eastAsia="zh-cn" w:bidi="ar-sa"/>
+        </w:rPr>
+        <w:t>= ({</w:t>
+      </w:r>
+      <w:r>
+        <w:rPr>
+          <w:rFonts w:ascii="Calabri" w:hAnsi="Calabri" w:eastAsia="Calabri" w:cs="Calabri"/>
+          <w:b/>
+          <w:bCs/>
+          <w:color w:val="569cd6"/>
+          <w:sz w:val="22"/>
+          <w:szCs w:val="22"/>
+          <w:lang w:val="en-us" w:eastAsia="zh-cn" w:bidi="ar-sa"/>
+        </w:rPr>
+        <w:t> title</w:t>
+      </w:r>
+      <w:r>
+        <w:rPr>
+          <w:rFonts w:ascii="Calabri" w:hAnsi="Calabri" w:eastAsia="Calabri" w:cs="Calabri"/>
+          <w:b/>
+          <w:bCs/>
+          <w:color w:val="d4d4d4"/>
+          <w:sz w:val="22"/>
+          <w:szCs w:val="22"/>
+          <w:lang w:val="en-us" w:eastAsia="zh-cn" w:bidi="ar-sa"/>
+        </w:rPr>
+        <w:t>,</w:t>
+      </w:r>
+      <w:r>
+        <w:rPr>
+          <w:rFonts w:ascii="Calabri" w:hAnsi="Calabri" w:eastAsia="Calabri" w:cs="Calabri"/>
+          <w:b/>
+          <w:bCs/>
+          <w:color w:val="569cd6"/>
+          <w:sz w:val="22"/>
+          <w:szCs w:val="22"/>
+          <w:lang w:val="en-us" w:eastAsia="zh-cn" w:bidi="ar-sa"/>
+        </w:rPr>
+        <w:t> items</w:t>
+      </w:r>
+      <w:r>
+        <w:rPr>
+          <w:rFonts w:ascii="Calabri" w:hAnsi="Calabri" w:eastAsia="Calabri" w:cs="Calabri"/>
+          <w:b/>
+          <w:bCs/>
+          <w:color w:val="d4d4d4"/>
+          <w:sz w:val="22"/>
+          <w:szCs w:val="22"/>
+          <w:lang w:val="en-us" w:eastAsia="zh-cn" w:bidi="ar-sa"/>
+        </w:rPr>
+        <w:t> </w:t>
+      </w:r>
+      <w:r>
+        <w:rPr>
+          <w:rFonts w:ascii="Calabri" w:hAnsi="Calabri" w:eastAsia="Calabri" w:cs="Calabri"/>
+          <w:b/>
+          <w:bCs/>
+          <w:color w:val="000000"/>
+          <w:sz w:val="22"/>
+          <w:szCs w:val="22"/>
+          <w:lang w:val="en-us" w:eastAsia="zh-cn" w:bidi="ar-sa"/>
+        </w:rPr>
+        <w:t>}) =&gt; (</w:t>
+      </w:r>
+      <w:r>
+        <w:rPr>
+          <w:rFonts w:ascii="Calabri" w:hAnsi="Calabri" w:eastAsia="Calabri" w:cs="Calabri"/>
+          <w:b/>
+          <w:bCs/>
+          <w:color w:val="d4d4d4"/>
+          <w:sz w:val="22"/>
+          <w:szCs w:val="22"/>
+          <w:lang w:val="en-us" w:eastAsia="zh-cn" w:bidi="ar-sa"/>
+        </w:rPr>
+      </w:r>
+    </w:p>
+    <w:p>
+      <w:pPr>
+        <w:ind w:left="720"/>
+        <w:spacing w:line="380" w:lineRule="atLeast"/>
+        <w:pBdr>
+          <w:top w:val="nil" w:sz="0" w:space="0" w:color="000000" tmln="20, 20, 20, 0, 0"/>
+          <w:left w:val="nil" w:sz="0" w:space="0" w:color="000000" tmln="20, 20, 20, 0, 0"/>
+          <w:bottom w:val="nil" w:sz="0" w:space="0" w:color="000000" tmln="20, 20, 20, 0, 0"/>
+          <w:right w:val="nil" w:sz="0" w:space="0" w:color="000000" tmln="20, 20, 20, 0, 0"/>
+          <w:between w:val="nil" w:sz="0" w:space="0" w:color="000000" tmln="20, 20, 20, 0, 0"/>
+        </w:pBdr>
+        <w:shd w:val="none"/>
+        <w:rPr>
+          <w:rFonts w:ascii="Calabri" w:hAnsi="Calabri" w:eastAsia="Calabri" w:cs="Calabri"/>
+          <w:b/>
+          <w:bCs/>
+          <w:color w:val="7f7f7f"/>
+          <w:sz w:val="22"/>
+          <w:szCs w:val="22"/>
+          <w:lang w:val="en-us" w:eastAsia="zh-cn" w:bidi="ar-sa"/>
+        </w:rPr>
+      </w:pPr>
+      <w:r>
+        <w:rPr>
+          <w:rFonts w:ascii="Calabri" w:hAnsi="Calabri" w:eastAsia="Calabri" w:cs="Calabri"/>
+          <w:b/>
+          <w:bCs/>
+          <w:color w:val="d4d4d4"/>
+          <w:sz w:val="22"/>
+          <w:szCs w:val="22"/>
+          <w:lang w:val="en-us" w:eastAsia="zh-cn" w:bidi="ar-sa"/>
+        </w:rPr>
+        <w:t>    </w:t>
+      </w:r>
+      <w:r>
+        <w:rPr>
+          <w:rFonts w:ascii="Calabri" w:hAnsi="Calabri" w:eastAsia="Calabri" w:cs="Calabri"/>
+          <w:b/>
+          <w:bCs/>
+          <w:color w:val="7f7f7f"/>
+          <w:sz w:val="22"/>
+          <w:szCs w:val="22"/>
+          <w:lang w:val="en-us" w:eastAsia="zh-cn" w:bidi="ar-sa"/>
+        </w:rPr>
+        <w:t>&lt;</w:t>
+      </w:r>
+      <w:r>
+        <w:rPr>
+          <w:rFonts w:ascii="Calabri" w:hAnsi="Calabri" w:eastAsia="Calabri" w:cs="Calabri"/>
+          <w:b/>
+          <w:bCs/>
+          <w:color w:val="000000"/>
+          <w:sz w:val="22"/>
+          <w:szCs w:val="22"/>
+          <w:lang w:val="en-us" w:eastAsia="zh-cn" w:bidi="ar-sa"/>
+        </w:rPr>
+        <w:t>div</w:t>
+      </w:r>
+      <w:r>
+        <w:rPr>
+          <w:rFonts w:ascii="Calabri" w:hAnsi="Calabri" w:eastAsia="Calabri" w:cs="Calabri"/>
+          <w:b/>
+          <w:bCs/>
+          <w:color w:val="d4d4d4"/>
+          <w:sz w:val="22"/>
+          <w:szCs w:val="22"/>
+          <w:lang w:val="en-us" w:eastAsia="zh-cn" w:bidi="ar-sa"/>
+        </w:rPr>
+        <w:t> </w:t>
+      </w:r>
+      <w:r>
+        <w:rPr>
+          <w:rFonts w:ascii="Calabri" w:hAnsi="Calabri" w:eastAsia="Calabri" w:cs="Calabri"/>
+          <w:b/>
+          <w:bCs/>
+          <w:color w:val="569cd6"/>
+          <w:sz w:val="22"/>
+          <w:szCs w:val="22"/>
+          <w:lang w:val="en-us" w:eastAsia="zh-cn" w:bidi="ar-sa"/>
+        </w:rPr>
+        <w:t>className</w:t>
+      </w:r>
+      <w:r>
+        <w:rPr>
+          <w:rFonts w:ascii="Calabri" w:hAnsi="Calabri" w:eastAsia="Calabri" w:cs="Calabri"/>
+          <w:b/>
+          <w:bCs/>
+          <w:color w:val="000000"/>
+          <w:sz w:val="22"/>
+          <w:szCs w:val="22"/>
+          <w:lang w:val="en-us" w:eastAsia="zh-cn" w:bidi="ar-sa"/>
+        </w:rPr>
+        <w:t>=</w:t>
+      </w:r>
+      <w:r>
+        <w:rPr>
+          <w:rFonts w:ascii="Calabri" w:hAnsi="Calabri" w:eastAsia="Calabri" w:cs="Calabri"/>
+          <w:b/>
+          <w:bCs/>
+          <w:color w:val="9cdcfe"/>
+          <w:sz w:val="22"/>
+          <w:szCs w:val="22"/>
+          <w:lang w:val="en-us" w:eastAsia="zh-cn" w:bidi="ar-sa"/>
+        </w:rPr>
+        <w:t>'collection-preview'</w:t>
+      </w:r>
+      <w:r>
+        <w:rPr>
+          <w:rFonts w:ascii="Calabri" w:hAnsi="Calabri" w:eastAsia="Calabri" w:cs="Calabri"/>
+          <w:b/>
+          <w:bCs/>
+          <w:color w:val="7f7f7f"/>
+          <w:sz w:val="22"/>
+          <w:szCs w:val="22"/>
+          <w:lang w:val="en-us" w:eastAsia="zh-cn" w:bidi="ar-sa"/>
+        </w:rPr>
+        <w:t>&gt;</w:t>
+      </w:r>
+    </w:p>
+    <w:p>
+      <w:pPr>
+        <w:ind w:left="720"/>
+        <w:spacing w:line="380" w:lineRule="atLeast"/>
+        <w:pBdr>
+          <w:top w:val="nil" w:sz="0" w:space="0" w:color="000000" tmln="20, 20, 20, 0, 0"/>
+          <w:left w:val="nil" w:sz="0" w:space="0" w:color="000000" tmln="20, 20, 20, 0, 0"/>
+          <w:bottom w:val="nil" w:sz="0" w:space="0" w:color="000000" tmln="20, 20, 20, 0, 0"/>
+          <w:right w:val="nil" w:sz="0" w:space="0" w:color="000000" tmln="20, 20, 20, 0, 0"/>
+          <w:between w:val="nil" w:sz="0" w:space="0" w:color="000000" tmln="20, 20, 20, 0, 0"/>
+        </w:pBdr>
+        <w:shd w:val="none"/>
+        <w:rPr>
+          <w:rFonts w:ascii="Calabri" w:hAnsi="Calabri" w:eastAsia="Calabri" w:cs="Calabri"/>
+          <w:b/>
+          <w:bCs/>
+          <w:color w:val="7f7f7f"/>
+          <w:sz w:val="22"/>
+          <w:szCs w:val="22"/>
+          <w:lang w:val="en-us" w:eastAsia="zh-cn" w:bidi="ar-sa"/>
+        </w:rPr>
+      </w:pPr>
+      <w:r>
+        <w:rPr>
+          <w:rFonts w:ascii="Calabri" w:hAnsi="Calabri" w:eastAsia="Calabri" w:cs="Calabri"/>
+          <w:b/>
+          <w:bCs/>
+          <w:color w:val="d4d4d4"/>
+          <w:sz w:val="22"/>
+          <w:szCs w:val="22"/>
+          <w:lang w:val="en-us" w:eastAsia="zh-cn" w:bidi="ar-sa"/>
+        </w:rPr>
+        <w:t>        </w:t>
+      </w:r>
+      <w:r>
+        <w:rPr>
+          <w:rFonts w:ascii="Calabri" w:hAnsi="Calabri" w:eastAsia="Calabri" w:cs="Calabri"/>
+          <w:b/>
+          <w:bCs/>
+          <w:color w:val="7f7f7f"/>
+          <w:sz w:val="22"/>
+          <w:szCs w:val="22"/>
+          <w:lang w:val="en-us" w:eastAsia="zh-cn" w:bidi="ar-sa"/>
+        </w:rPr>
+        <w:t>&lt;</w:t>
+      </w:r>
+      <w:r>
+        <w:rPr>
+          <w:rFonts w:ascii="Calabri" w:hAnsi="Calabri" w:eastAsia="Calabri" w:cs="Calabri"/>
+          <w:b/>
+          <w:bCs/>
+          <w:color w:val="000000"/>
+          <w:sz w:val="22"/>
+          <w:szCs w:val="22"/>
+          <w:lang w:val="en-us" w:eastAsia="zh-cn" w:bidi="ar-sa"/>
+        </w:rPr>
+        <w:t>h1</w:t>
+      </w:r>
+      <w:r>
+        <w:rPr>
+          <w:rFonts w:ascii="Calabri" w:hAnsi="Calabri" w:eastAsia="Calabri" w:cs="Calabri"/>
+          <w:b/>
+          <w:bCs/>
+          <w:color w:val="d4d4d4"/>
+          <w:sz w:val="22"/>
+          <w:szCs w:val="22"/>
+          <w:lang w:val="en-us" w:eastAsia="zh-cn" w:bidi="ar-sa"/>
+        </w:rPr>
+        <w:t> </w:t>
+      </w:r>
+      <w:r>
+        <w:rPr>
+          <w:rFonts w:ascii="Calabri" w:hAnsi="Calabri" w:eastAsia="Calabri" w:cs="Calabri"/>
+          <w:b/>
+          <w:bCs/>
+          <w:color w:val="569cd6"/>
+          <w:sz w:val="22"/>
+          <w:szCs w:val="22"/>
+          <w:lang w:val="en-us" w:eastAsia="zh-cn" w:bidi="ar-sa"/>
+        </w:rPr>
+        <w:t>className</w:t>
+      </w:r>
+      <w:r>
+        <w:rPr>
+          <w:rFonts w:ascii="Calabri" w:hAnsi="Calabri" w:eastAsia="Calabri" w:cs="Calabri"/>
+          <w:b/>
+          <w:bCs/>
+          <w:color w:val="d4d4d4"/>
+          <w:sz w:val="22"/>
+          <w:szCs w:val="22"/>
+          <w:lang w:val="en-us" w:eastAsia="zh-cn" w:bidi="ar-sa"/>
+        </w:rPr>
+        <w:t>=</w:t>
+      </w:r>
+      <w:r>
+        <w:rPr>
+          <w:rFonts w:ascii="Calabri" w:hAnsi="Calabri" w:eastAsia="Calabri" w:cs="Calabri"/>
+          <w:b/>
+          <w:bCs/>
+          <w:color w:val="9cdcfe"/>
+          <w:sz w:val="22"/>
+          <w:szCs w:val="22"/>
+          <w:lang w:val="en-us" w:eastAsia="zh-cn" w:bidi="ar-sa"/>
+        </w:rPr>
+        <w:t>'title'</w:t>
+      </w:r>
+      <w:r>
+        <w:rPr>
+          <w:rFonts w:ascii="Calabri" w:hAnsi="Calabri" w:eastAsia="Calabri" w:cs="Calabri"/>
+          <w:b/>
+          <w:bCs/>
+          <w:color w:val="7f7f7f"/>
+          <w:sz w:val="22"/>
+          <w:szCs w:val="22"/>
+          <w:lang w:val="en-us" w:eastAsia="zh-cn" w:bidi="ar-sa"/>
+        </w:rPr>
+        <w:t>&gt;</w:t>
+      </w:r>
+    </w:p>
+    <w:p>
+      <w:pPr>
+        <w:ind w:left="720"/>
+        <w:spacing w:line="380" w:lineRule="atLeast"/>
+        <w:pBdr>
+          <w:top w:val="nil" w:sz="0" w:space="0" w:color="000000" tmln="20, 20, 20, 0, 0"/>
+          <w:left w:val="nil" w:sz="0" w:space="0" w:color="000000" tmln="20, 20, 20, 0, 0"/>
+          <w:bottom w:val="nil" w:sz="0" w:space="0" w:color="000000" tmln="20, 20, 20, 0, 0"/>
+          <w:right w:val="nil" w:sz="0" w:space="0" w:color="000000" tmln="20, 20, 20, 0, 0"/>
+          <w:between w:val="nil" w:sz="0" w:space="0" w:color="000000" tmln="20, 20, 20, 0, 0"/>
+        </w:pBdr>
+        <w:shd w:val="none"/>
+        <w:rPr>
+          <w:rFonts w:ascii="Calabri" w:hAnsi="Calabri" w:eastAsia="Calabri" w:cs="Calabri"/>
+          <w:b/>
+          <w:bCs/>
+          <w:color w:val="dcdcaa"/>
+          <w:sz w:val="22"/>
+          <w:szCs w:val="22"/>
+          <w:lang w:val="en-us" w:eastAsia="zh-cn" w:bidi="ar-sa"/>
+        </w:rPr>
+      </w:pPr>
+      <w:r>
+        <w:rPr>
+          <w:rFonts w:ascii="Calabri" w:hAnsi="Calabri" w:eastAsia="Calabri" w:cs="Calabri"/>
+          <w:b/>
+          <w:bCs/>
+          <w:color w:val="d4d4d4"/>
+          <w:sz w:val="22"/>
+          <w:szCs w:val="22"/>
+          <w:lang w:val="en-us" w:eastAsia="zh-cn" w:bidi="ar-sa"/>
+        </w:rPr>
+        <w:t>           </w:t>
+      </w:r>
+      <w:r>
+        <w:rPr>
+          <w:rFonts w:ascii="Calabri" w:hAnsi="Calabri" w:eastAsia="Calabri" w:cs="Calabri"/>
+          <w:b/>
+          <w:bCs/>
+          <w:color w:val="000000"/>
+          <w:sz w:val="22"/>
+          <w:szCs w:val="22"/>
+          <w:lang w:val="en-us" w:eastAsia="zh-cn" w:bidi="ar-sa"/>
+        </w:rPr>
+        <w:t> {</w:t>
+      </w:r>
+      <w:r>
+        <w:rPr>
+          <w:rFonts w:ascii="Calabri" w:hAnsi="Calabri" w:eastAsia="Calabri" w:cs="Calabri"/>
+          <w:b/>
+          <w:bCs/>
+          <w:color w:val="569cd6"/>
+          <w:sz w:val="22"/>
+          <w:szCs w:val="22"/>
+          <w:lang w:val="en-us" w:eastAsia="zh-cn" w:bidi="ar-sa"/>
+        </w:rPr>
+        <w:t> title</w:t>
+      </w:r>
+      <w:r>
+        <w:rPr>
+          <w:rFonts w:ascii="Calabri" w:hAnsi="Calabri" w:eastAsia="Calabri" w:cs="Calabri"/>
+          <w:b/>
+          <w:bCs/>
+          <w:color w:val="d4d4d4"/>
+          <w:sz w:val="22"/>
+          <w:szCs w:val="22"/>
+          <w:lang w:val="en-us" w:eastAsia="zh-cn" w:bidi="ar-sa"/>
+        </w:rPr>
+        <w:t>.</w:t>
+      </w:r>
+      <w:r>
+        <w:rPr>
+          <w:rFonts w:ascii="Calabri" w:hAnsi="Calabri" w:eastAsia="Calabri" w:cs="Calabri"/>
+          <w:b/>
+          <w:bCs/>
+          <w:color w:val="c586c0"/>
+          <w:sz w:val="22"/>
+          <w:szCs w:val="22"/>
+          <w:lang w:val="en-us" w:eastAsia="zh-cn" w:bidi="ar-sa"/>
+        </w:rPr>
+        <w:t>toUpperCase</w:t>
+      </w:r>
+      <w:r>
+        <w:rPr>
+          <w:rFonts w:ascii="Calabri" w:hAnsi="Calabri" w:eastAsia="Calabri" w:cs="Calabri"/>
+          <w:b/>
+          <w:bCs/>
+          <w:color w:val="000000"/>
+          <w:sz w:val="22"/>
+          <w:szCs w:val="22"/>
+          <w:lang w:val="en-us" w:eastAsia="zh-cn" w:bidi="ar-sa"/>
+        </w:rPr>
+        <w:t>() }</w:t>
+      </w:r>
+      <w:r>
+        <w:rPr>
+          <w:rFonts w:ascii="Calabri" w:hAnsi="Calabri" w:eastAsia="Calabri" w:cs="Calabri"/>
+          <w:b/>
+          <w:bCs/>
+          <w:color w:val="dcdcaa"/>
+          <w:sz w:val="22"/>
+          <w:szCs w:val="22"/>
+          <w:lang w:val="en-us" w:eastAsia="zh-cn" w:bidi="ar-sa"/>
+        </w:rPr>
+      </w:r>
+    </w:p>
+    <w:p>
+      <w:pPr>
+        <w:ind w:left="720"/>
+        <w:spacing w:line="380" w:lineRule="atLeast"/>
+        <w:pBdr>
+          <w:top w:val="nil" w:sz="0" w:space="0" w:color="000000" tmln="20, 20, 20, 0, 0"/>
+          <w:left w:val="nil" w:sz="0" w:space="0" w:color="000000" tmln="20, 20, 20, 0, 0"/>
+          <w:bottom w:val="nil" w:sz="0" w:space="0" w:color="000000" tmln="20, 20, 20, 0, 0"/>
+          <w:right w:val="nil" w:sz="0" w:space="0" w:color="000000" tmln="20, 20, 20, 0, 0"/>
+          <w:between w:val="nil" w:sz="0" w:space="0" w:color="000000" tmln="20, 20, 20, 0, 0"/>
+        </w:pBdr>
+        <w:shd w:val="none"/>
+        <w:rPr>
+          <w:rFonts w:ascii="Calabri" w:hAnsi="Calabri" w:eastAsia="Calabri" w:cs="Calabri"/>
+          <w:b/>
+          <w:bCs/>
+          <w:color w:val="7f7f7f"/>
+          <w:sz w:val="22"/>
+          <w:szCs w:val="22"/>
+          <w:lang w:val="en-us" w:eastAsia="zh-cn" w:bidi="ar-sa"/>
+        </w:rPr>
+      </w:pPr>
+      <w:r>
+        <w:rPr>
+          <w:rFonts w:ascii="Calabri" w:hAnsi="Calabri" w:eastAsia="Calabri" w:cs="Calabri"/>
+          <w:b/>
+          <w:bCs/>
+          <w:color w:val="d4d4d4"/>
+          <w:sz w:val="22"/>
+          <w:szCs w:val="22"/>
+          <w:lang w:val="en-us" w:eastAsia="zh-cn" w:bidi="ar-sa"/>
+        </w:rPr>
+        <w:t>        </w:t>
+      </w:r>
+      <w:r>
+        <w:rPr>
+          <w:rFonts w:ascii="Calabri" w:hAnsi="Calabri" w:eastAsia="Calabri" w:cs="Calabri"/>
+          <w:b/>
+          <w:bCs/>
+          <w:color w:val="7f7f7f"/>
+          <w:sz w:val="22"/>
+          <w:szCs w:val="22"/>
+          <w:lang w:val="en-us" w:eastAsia="zh-cn" w:bidi="ar-sa"/>
+        </w:rPr>
+        <w:t>&lt;/</w:t>
+      </w:r>
+      <w:r>
+        <w:rPr>
+          <w:rFonts w:ascii="Calabri" w:hAnsi="Calabri" w:eastAsia="Calabri" w:cs="Calabri"/>
+          <w:b/>
+          <w:bCs/>
+          <w:color w:val="000000"/>
+          <w:sz w:val="22"/>
+          <w:szCs w:val="22"/>
+          <w:lang w:val="en-us" w:eastAsia="zh-cn" w:bidi="ar-sa"/>
+        </w:rPr>
+        <w:t>h1</w:t>
+      </w:r>
+      <w:r>
+        <w:rPr>
+          <w:rFonts w:ascii="Calabri" w:hAnsi="Calabri" w:eastAsia="Calabri" w:cs="Calabri"/>
+          <w:b/>
+          <w:bCs/>
+          <w:color w:val="7f7f7f"/>
+          <w:sz w:val="22"/>
+          <w:szCs w:val="22"/>
+          <w:lang w:val="en-us" w:eastAsia="zh-cn" w:bidi="ar-sa"/>
+        </w:rPr>
+        <w:t>&gt;</w:t>
+        <w:br w:type="textWrapping"/>
+      </w:r>
+    </w:p>
+    <w:p>
+      <w:pPr>
+        <w:ind w:left="720"/>
+        <w:spacing w:line="380" w:lineRule="atLeast"/>
+        <w:pBdr>
+          <w:top w:val="nil" w:sz="0" w:space="0" w:color="000000" tmln="20, 20, 20, 0, 0"/>
+          <w:left w:val="nil" w:sz="0" w:space="0" w:color="000000" tmln="20, 20, 20, 0, 0"/>
+          <w:bottom w:val="nil" w:sz="0" w:space="0" w:color="000000" tmln="20, 20, 20, 0, 0"/>
+          <w:right w:val="nil" w:sz="0" w:space="0" w:color="000000" tmln="20, 20, 20, 0, 0"/>
+          <w:between w:val="nil" w:sz="0" w:space="0" w:color="000000" tmln="20, 20, 20, 0, 0"/>
+        </w:pBdr>
+        <w:shd w:val="none"/>
+        <w:rPr>
+          <w:rFonts w:ascii="Calabri" w:hAnsi="Calabri" w:eastAsia="Calabri" w:cs="Calabri"/>
+          <w:b/>
+          <w:bCs/>
+          <w:color w:val="7f7f7f"/>
+          <w:sz w:val="22"/>
+          <w:szCs w:val="22"/>
+          <w:lang w:val="en-us" w:eastAsia="zh-cn" w:bidi="ar-sa"/>
+        </w:rPr>
+      </w:pPr>
+      <w:r>
+        <w:rPr>
+          <w:rFonts w:ascii="Calabri" w:hAnsi="Calabri" w:eastAsia="Calabri" w:cs="Calabri"/>
+          <w:b/>
+          <w:bCs/>
+          <w:color w:val="d4d4d4"/>
+          <w:sz w:val="22"/>
+          <w:szCs w:val="22"/>
+          <w:lang w:val="en-us" w:eastAsia="zh-cn" w:bidi="ar-sa"/>
+        </w:rPr>
+        <w:t>        </w:t>
+      </w:r>
+      <w:r>
+        <w:rPr>
+          <w:rFonts w:ascii="Calabri" w:hAnsi="Calabri" w:eastAsia="Calabri" w:cs="Calabri"/>
+          <w:b/>
+          <w:bCs/>
+          <w:color w:val="7f7f7f"/>
+          <w:sz w:val="22"/>
+          <w:szCs w:val="22"/>
+          <w:lang w:val="en-us" w:eastAsia="zh-cn" w:bidi="ar-sa"/>
+        </w:rPr>
+        <w:t>&lt;</w:t>
+      </w:r>
+      <w:r>
+        <w:rPr>
+          <w:rFonts w:ascii="Calabri" w:hAnsi="Calabri" w:eastAsia="Calabri" w:cs="Calabri"/>
+          <w:b/>
+          <w:bCs/>
+          <w:color w:val="000000"/>
+          <w:sz w:val="22"/>
+          <w:szCs w:val="22"/>
+          <w:lang w:val="en-us" w:eastAsia="zh-cn" w:bidi="ar-sa"/>
+        </w:rPr>
+        <w:t>div</w:t>
+      </w:r>
+      <w:r>
+        <w:rPr>
+          <w:rFonts w:ascii="Calabri" w:hAnsi="Calabri" w:eastAsia="Calabri" w:cs="Calabri"/>
+          <w:b/>
+          <w:bCs/>
+          <w:color w:val="d4d4d4"/>
+          <w:sz w:val="22"/>
+          <w:szCs w:val="22"/>
+          <w:lang w:val="en-us" w:eastAsia="zh-cn" w:bidi="ar-sa"/>
+        </w:rPr>
+        <w:t> </w:t>
+      </w:r>
+      <w:r>
+        <w:rPr>
+          <w:rFonts w:ascii="Calabri" w:hAnsi="Calabri" w:eastAsia="Calabri" w:cs="Calabri"/>
+          <w:b/>
+          <w:bCs/>
+          <w:color w:val="569cd6"/>
+          <w:sz w:val="22"/>
+          <w:szCs w:val="22"/>
+          <w:lang w:val="en-us" w:eastAsia="zh-cn" w:bidi="ar-sa"/>
+        </w:rPr>
+        <w:t>className</w:t>
+      </w:r>
+      <w:r>
+        <w:rPr>
+          <w:rFonts w:ascii="Calabri" w:hAnsi="Calabri" w:eastAsia="Calabri" w:cs="Calabri"/>
+          <w:b/>
+          <w:bCs/>
+          <w:color w:val="000000"/>
+          <w:sz w:val="22"/>
+          <w:szCs w:val="22"/>
+          <w:lang w:val="en-us" w:eastAsia="zh-cn" w:bidi="ar-sa"/>
+        </w:rPr>
+        <w:t>=</w:t>
+      </w:r>
+      <w:r>
+        <w:rPr>
+          <w:rFonts w:ascii="Calabri" w:hAnsi="Calabri" w:eastAsia="Calabri" w:cs="Calabri"/>
+          <w:b/>
+          <w:bCs/>
+          <w:color w:val="9cdcfe"/>
+          <w:sz w:val="22"/>
+          <w:szCs w:val="22"/>
+          <w:lang w:val="en-us" w:eastAsia="zh-cn" w:bidi="ar-sa"/>
+        </w:rPr>
+        <w:t>'preview'</w:t>
+      </w:r>
+      <w:r>
+        <w:rPr>
+          <w:rFonts w:ascii="Calabri" w:hAnsi="Calabri" w:eastAsia="Calabri" w:cs="Calabri"/>
+          <w:b/>
+          <w:bCs/>
+          <w:color w:val="7f7f7f"/>
+          <w:sz w:val="22"/>
+          <w:szCs w:val="22"/>
+          <w:lang w:val="en-us" w:eastAsia="zh-cn" w:bidi="ar-sa"/>
+        </w:rPr>
+        <w:t>&gt;</w:t>
+      </w:r>
+    </w:p>
+    <w:p>
+      <w:pPr>
+        <w:ind w:left="720"/>
+        <w:spacing w:line="380" w:lineRule="atLeast"/>
+        <w:pBdr>
+          <w:top w:val="nil" w:sz="0" w:space="0" w:color="000000" tmln="20, 20, 20, 0, 0"/>
+          <w:left w:val="nil" w:sz="0" w:space="0" w:color="000000" tmln="20, 20, 20, 0, 0"/>
+          <w:bottom w:val="nil" w:sz="0" w:space="0" w:color="000000" tmln="20, 20, 20, 0, 0"/>
+          <w:right w:val="nil" w:sz="0" w:space="0" w:color="000000" tmln="20, 20, 20, 0, 0"/>
+          <w:between w:val="nil" w:sz="0" w:space="0" w:color="000000" tmln="20, 20, 20, 0, 0"/>
+        </w:pBdr>
+        <w:shd w:val="none"/>
+        <w:rPr>
+          <w:rFonts w:ascii="Calabri" w:hAnsi="Calabri" w:eastAsia="Calabri" w:cs="Calabri"/>
+          <w:b/>
+          <w:bCs/>
+          <w:color w:val="dcdcaa"/>
+          <w:sz w:val="22"/>
+          <w:szCs w:val="22"/>
+          <w:lang w:val="en-us" w:eastAsia="zh-cn" w:bidi="ar-sa"/>
+        </w:rPr>
+      </w:pPr>
+      <w:r>
+        <w:rPr>
+          <w:rFonts w:ascii="Calabri" w:hAnsi="Calabri" w:eastAsia="Calabri" w:cs="Calabri"/>
+          <w:b/>
+          <w:bCs/>
+          <w:color w:val="d4d4d4"/>
+          <w:sz w:val="22"/>
+          <w:szCs w:val="22"/>
+          <w:lang w:val="en-us" w:eastAsia="zh-cn" w:bidi="ar-sa"/>
+        </w:rPr>
+        <w:t>           </w:t>
+      </w:r>
+      <w:r>
+        <w:rPr>
+          <w:rFonts w:ascii="Calabri" w:hAnsi="Calabri" w:eastAsia="Calabri" w:cs="Calabri"/>
+          <w:b/>
+          <w:bCs/>
+          <w:color w:val="000000"/>
+          <w:sz w:val="22"/>
+          <w:szCs w:val="22"/>
+          <w:lang w:val="en-us" w:eastAsia="zh-cn" w:bidi="ar-sa"/>
+        </w:rPr>
+        <w:t> {</w:t>
+      </w:r>
+      <w:r>
+        <w:rPr>
+          <w:rFonts w:ascii="Calabri" w:hAnsi="Calabri" w:eastAsia="Calabri" w:cs="Calabri"/>
+          <w:b/>
+          <w:bCs/>
+          <w:color w:val="dcdcaa"/>
+          <w:sz w:val="22"/>
+          <w:szCs w:val="22"/>
+          <w:lang w:val="en-us" w:eastAsia="zh-cn" w:bidi="ar-sa"/>
+        </w:rPr>
+      </w:r>
+    </w:p>
+    <w:p>
+      <w:pPr>
+        <w:ind w:left="720"/>
+        <w:spacing w:line="380" w:lineRule="atLeast"/>
+        <w:pBdr>
+          <w:top w:val="nil" w:sz="0" w:space="0" w:color="000000" tmln="20, 20, 20, 0, 0"/>
+          <w:left w:val="nil" w:sz="0" w:space="0" w:color="000000" tmln="20, 20, 20, 0, 0"/>
+          <w:bottom w:val="nil" w:sz="0" w:space="0" w:color="000000" tmln="20, 20, 20, 0, 0"/>
+          <w:right w:val="nil" w:sz="0" w:space="0" w:color="000000" tmln="20, 20, 20, 0, 0"/>
+          <w:between w:val="nil" w:sz="0" w:space="0" w:color="000000" tmln="20, 20, 20, 0, 0"/>
+        </w:pBdr>
+        <w:shd w:val="none"/>
+        <w:rPr>
+          <w:rFonts w:ascii="Calabri" w:hAnsi="Calabri" w:eastAsia="Calabri" w:cs="Calabri"/>
+          <w:b/>
+          <w:bCs/>
+          <w:color w:val="ce9178"/>
+          <w:sz w:val="22"/>
+          <w:szCs w:val="22"/>
+          <w:lang w:val="en-us" w:eastAsia="zh-cn" w:bidi="ar-sa"/>
+        </w:rPr>
+      </w:pPr>
+      <w:r>
+        <w:rPr>
+          <w:rFonts w:ascii="Calabri" w:hAnsi="Calabri" w:eastAsia="Calabri" w:cs="Calabri"/>
+          <w:b/>
+          <w:bCs/>
+          <w:color w:val="ce9178"/>
+          <w:sz w:val="22"/>
+          <w:szCs w:val="22"/>
+          <w:lang w:val="en-us" w:eastAsia="zh-cn" w:bidi="ar-sa"/>
+        </w:rPr>
+        <w:t>                </w:t>
+      </w:r>
+      <w:r>
+        <w:rPr>
+          <w:rFonts w:ascii="Calabri" w:hAnsi="Calabri" w:eastAsia="Calabri" w:cs="Calabri"/>
+          <w:b/>
+          <w:bCs/>
+          <w:color w:val="007f00"/>
+          <w:sz w:val="22"/>
+          <w:szCs w:val="22"/>
+          <w:lang w:val="en-us" w:eastAsia="zh-cn" w:bidi="ar-sa"/>
+        </w:rPr>
+        <w:t>/* Filter the array to display only 4 items */</w:t>
+      </w:r>
+      <w:r>
+        <w:rPr>
+          <w:rFonts w:ascii="Calabri" w:hAnsi="Calabri" w:eastAsia="Calabri" w:cs="Calabri"/>
+          <w:b/>
+          <w:bCs/>
+          <w:color w:val="ce9178"/>
+          <w:sz w:val="22"/>
+          <w:szCs w:val="22"/>
+          <w:lang w:val="en-us" w:eastAsia="zh-cn" w:bidi="ar-sa"/>
+        </w:rPr>
+      </w:r>
+    </w:p>
+    <w:p>
+      <w:pPr>
+        <w:ind w:left="720"/>
+        <w:spacing w:line="380" w:lineRule="atLeast"/>
+        <w:pBdr>
+          <w:top w:val="nil" w:sz="0" w:space="0" w:color="000000" tmln="20, 20, 20, 0, 0"/>
+          <w:left w:val="nil" w:sz="0" w:space="0" w:color="000000" tmln="20, 20, 20, 0, 0"/>
+          <w:bottom w:val="nil" w:sz="0" w:space="0" w:color="000000" tmln="20, 20, 20, 0, 0"/>
+          <w:right w:val="nil" w:sz="0" w:space="0" w:color="000000" tmln="20, 20, 20, 0, 0"/>
+          <w:between w:val="nil" w:sz="0" w:space="0" w:color="000000" tmln="20, 20, 20, 0, 0"/>
+        </w:pBdr>
+        <w:shd w:val="none"/>
+        <w:rPr>
+          <w:rFonts w:ascii="Calabri" w:hAnsi="Calabri" w:eastAsia="Calabri" w:cs="Calabri"/>
+          <w:b/>
+          <w:bCs/>
+          <w:color w:val="d4d4d4"/>
+          <w:sz w:val="22"/>
+          <w:szCs w:val="22"/>
+          <w:lang w:val="en-us" w:eastAsia="zh-cn" w:bidi="ar-sa"/>
+        </w:rPr>
+      </w:pPr>
+      <w:r>
+        <w:rPr>
+          <w:rFonts w:ascii="Calabri" w:hAnsi="Calabri" w:eastAsia="Calabri" w:cs="Calabri"/>
+          <w:b/>
+          <w:bCs/>
+          <w:color w:val="569cd6"/>
+          <w:sz w:val="22"/>
+          <w:szCs w:val="22"/>
+          <w:lang w:val="en-us" w:eastAsia="zh-cn" w:bidi="ar-sa"/>
+        </w:rPr>
+        <w:t>               items</w:t>
+      </w:r>
+      <w:r>
+        <w:rPr>
+          <w:rFonts w:ascii="Calabri" w:hAnsi="Calabri" w:eastAsia="Calabri" w:cs="Calabri"/>
+          <w:b/>
+          <w:bCs/>
+          <w:color w:val="d4d4d4"/>
+          <w:sz w:val="22"/>
+          <w:szCs w:val="22"/>
+          <w:lang w:val="en-us" w:eastAsia="zh-cn" w:bidi="ar-sa"/>
+        </w:rPr>
+        <w:t>.</w:t>
+      </w:r>
+      <w:r>
+        <w:rPr>
+          <w:rFonts w:ascii="Calabri" w:hAnsi="Calabri" w:eastAsia="Calabri" w:cs="Calabri"/>
+          <w:b/>
+          <w:bCs/>
+          <w:color w:val="c586c0"/>
+          <w:sz w:val="22"/>
+          <w:szCs w:val="22"/>
+          <w:lang w:val="en-us" w:eastAsia="zh-cn" w:bidi="ar-sa"/>
+        </w:rPr>
+        <w:t>filter</w:t>
+      </w:r>
+      <w:r>
+        <w:rPr>
+          <w:rFonts w:ascii="Calabri" w:hAnsi="Calabri" w:eastAsia="Calabri" w:cs="Calabri"/>
+          <w:b/>
+          <w:bCs/>
+          <w:color w:val="000000"/>
+          <w:sz w:val="22"/>
+          <w:szCs w:val="22"/>
+          <w:lang w:val="en-us" w:eastAsia="zh-cn" w:bidi="ar-sa"/>
+        </w:rPr>
+        <w:t>((</w:t>
+      </w:r>
+      <w:r>
+        <w:rPr>
+          <w:rFonts w:ascii="Calabri" w:hAnsi="Calabri" w:eastAsia="Calabri" w:cs="Calabri"/>
+          <w:b/>
+          <w:bCs/>
+          <w:color w:val="569cd6"/>
+          <w:sz w:val="22"/>
+          <w:szCs w:val="22"/>
+          <w:lang w:val="en-us" w:eastAsia="zh-cn" w:bidi="ar-sa"/>
+        </w:rPr>
+        <w:t> item</w:t>
+      </w:r>
+      <w:r>
+        <w:rPr>
+          <w:rFonts w:ascii="Calabri" w:hAnsi="Calabri" w:eastAsia="Calabri" w:cs="Calabri"/>
+          <w:b/>
+          <w:bCs/>
+          <w:color w:val="d4d4d4"/>
+          <w:sz w:val="22"/>
+          <w:szCs w:val="22"/>
+          <w:lang w:val="en-us" w:eastAsia="zh-cn" w:bidi="ar-sa"/>
+        </w:rPr>
+        <w:t>,</w:t>
+      </w:r>
+      <w:r>
+        <w:rPr>
+          <w:rFonts w:ascii="Calabri" w:hAnsi="Calabri" w:eastAsia="Calabri" w:cs="Calabri"/>
+          <w:b/>
+          <w:bCs/>
+          <w:color w:val="569cd6"/>
+          <w:sz w:val="22"/>
+          <w:szCs w:val="22"/>
+          <w:lang w:val="en-us" w:eastAsia="zh-cn" w:bidi="ar-sa"/>
+        </w:rPr>
+        <w:t> idx</w:t>
+      </w:r>
+      <w:r>
+        <w:rPr>
+          <w:rFonts w:ascii="Calabri" w:hAnsi="Calabri" w:eastAsia="Calabri" w:cs="Calabri"/>
+          <w:b/>
+          <w:bCs/>
+          <w:color w:val="d4d4d4"/>
+          <w:sz w:val="22"/>
+          <w:szCs w:val="22"/>
+          <w:lang w:val="en-us" w:eastAsia="zh-cn" w:bidi="ar-sa"/>
+        </w:rPr>
+        <w:t> </w:t>
+      </w:r>
+      <w:r>
+        <w:rPr>
+          <w:rFonts w:ascii="Calabri" w:hAnsi="Calabri" w:eastAsia="Calabri" w:cs="Calabri"/>
+          <w:b/>
+          <w:bCs/>
+          <w:color w:val="000000"/>
+          <w:sz w:val="22"/>
+          <w:szCs w:val="22"/>
+          <w:lang w:val="en-us" w:eastAsia="zh-cn" w:bidi="ar-sa"/>
+        </w:rPr>
+        <w:t>) =&gt;</w:t>
+      </w:r>
+      <w:r>
+        <w:rPr>
+          <w:rFonts w:ascii="Calabri" w:hAnsi="Calabri" w:eastAsia="Calabri" w:cs="Calabri"/>
+          <w:b/>
+          <w:bCs/>
+          <w:color w:val="569cd6"/>
+          <w:sz w:val="22"/>
+          <w:szCs w:val="22"/>
+          <w:lang w:val="en-us" w:eastAsia="zh-cn" w:bidi="ar-sa"/>
+        </w:rPr>
+        <w:t> idx</w:t>
+      </w:r>
+      <w:r>
+        <w:rPr>
+          <w:rFonts w:ascii="Calabri" w:hAnsi="Calabri" w:eastAsia="Calabri" w:cs="Calabri"/>
+          <w:b/>
+          <w:bCs/>
+          <w:color w:val="d4d4d4"/>
+          <w:sz w:val="22"/>
+          <w:szCs w:val="22"/>
+          <w:lang w:val="en-us" w:eastAsia="zh-cn" w:bidi="ar-sa"/>
+        </w:rPr>
+        <w:t> </w:t>
+      </w:r>
+      <w:r>
+        <w:rPr>
+          <w:rFonts w:ascii="Calabri" w:hAnsi="Calabri" w:eastAsia="Calabri" w:cs="Calabri"/>
+          <w:b/>
+          <w:bCs/>
+          <w:color w:val="000000"/>
+          <w:sz w:val="22"/>
+          <w:szCs w:val="22"/>
+          <w:lang w:val="en-us" w:eastAsia="zh-cn" w:bidi="ar-sa"/>
+        </w:rPr>
+        <w:t>&lt;</w:t>
+      </w:r>
+      <w:r>
+        <w:rPr>
+          <w:rFonts w:ascii="Calabri" w:hAnsi="Calabri" w:eastAsia="Calabri" w:cs="Calabri"/>
+          <w:b/>
+          <w:bCs/>
+          <w:color w:val="d4d4d4"/>
+          <w:sz w:val="22"/>
+          <w:szCs w:val="22"/>
+          <w:lang w:val="en-us" w:eastAsia="zh-cn" w:bidi="ar-sa"/>
+        </w:rPr>
+        <w:t> </w:t>
+      </w:r>
+      <w:r>
+        <w:rPr>
+          <w:rFonts w:ascii="Calabri" w:hAnsi="Calabri" w:eastAsia="Calabri" w:cs="Calabri"/>
+          <w:b/>
+          <w:bCs/>
+          <w:color w:val="6a9955"/>
+          <w:sz w:val="22"/>
+          <w:szCs w:val="22"/>
+          <w:lang w:val="en-us" w:eastAsia="zh-cn" w:bidi="ar-sa"/>
+        </w:rPr>
+        <w:t>4</w:t>
+      </w:r>
+      <w:r>
+        <w:rPr>
+          <w:rFonts w:ascii="Calabri" w:hAnsi="Calabri" w:eastAsia="Calabri" w:cs="Calabri"/>
+          <w:b/>
+          <w:bCs/>
+          <w:color w:val="000000"/>
+          <w:sz w:val="22"/>
+          <w:szCs w:val="22"/>
+          <w:lang w:val="en-us" w:eastAsia="zh-cn" w:bidi="ar-sa"/>
+        </w:rPr>
+        <w:t>).</w:t>
+      </w:r>
+      <w:r>
+        <w:rPr>
+          <w:rFonts w:ascii="Calabri" w:hAnsi="Calabri" w:eastAsia="Calabri" w:cs="Calabri"/>
+          <w:b/>
+          <w:bCs/>
+          <w:color w:val="c586c0"/>
+          <w:sz w:val="22"/>
+          <w:szCs w:val="22"/>
+          <w:lang w:val="en-us" w:eastAsia="zh-cn" w:bidi="ar-sa"/>
+        </w:rPr>
+        <w:t>map</w:t>
+      </w:r>
+      <w:r>
+        <w:rPr>
+          <w:rFonts w:ascii="Calabri" w:hAnsi="Calabri" w:eastAsia="Calabri" w:cs="Calabri"/>
+          <w:b/>
+          <w:bCs/>
+          <w:color w:val="d4d4d4"/>
+          <w:sz w:val="22"/>
+          <w:szCs w:val="22"/>
+          <w:lang w:val="en-us" w:eastAsia="zh-cn" w:bidi="ar-sa"/>
+        </w:rPr>
+        <w:t>( </w:t>
+      </w:r>
+      <w:r>
+        <w:rPr>
+          <w:rFonts w:ascii="Calabri" w:hAnsi="Calabri" w:eastAsia="Calabri" w:cs="Calabri"/>
+          <w:b/>
+          <w:bCs/>
+          <w:color w:val="569cd6"/>
+          <w:sz w:val="22"/>
+          <w:szCs w:val="22"/>
+          <w:lang w:val="en-us" w:eastAsia="zh-cn" w:bidi="ar-sa"/>
+        </w:rPr>
+        <w:t>item</w:t>
+      </w:r>
+      <w:r>
+        <w:rPr>
+          <w:rFonts w:ascii="Calabri" w:hAnsi="Calabri" w:eastAsia="Calabri" w:cs="Calabri"/>
+          <w:b/>
+          <w:bCs/>
+          <w:color w:val="d4d4d4"/>
+          <w:sz w:val="22"/>
+          <w:szCs w:val="22"/>
+          <w:lang w:val="en-us" w:eastAsia="zh-cn" w:bidi="ar-sa"/>
+        </w:rPr>
+        <w:t> </w:t>
+      </w:r>
+      <w:r>
+        <w:rPr>
+          <w:rFonts w:ascii="Calabri" w:hAnsi="Calabri" w:eastAsia="Calabri" w:cs="Calabri"/>
+          <w:b/>
+          <w:bCs/>
+          <w:color w:val="000000"/>
+          <w:sz w:val="22"/>
+          <w:szCs w:val="22"/>
+          <w:lang w:val="en-us" w:eastAsia="zh-cn" w:bidi="ar-sa"/>
+        </w:rPr>
+        <w:t>=&gt; (</w:t>
+      </w:r>
+      <w:r>
+        <w:rPr>
+          <w:rFonts w:ascii="Calabri" w:hAnsi="Calabri" w:eastAsia="Calabri" w:cs="Calabri"/>
+          <w:b/>
+          <w:bCs/>
+          <w:color w:val="d4d4d4"/>
+          <w:sz w:val="22"/>
+          <w:szCs w:val="22"/>
+          <w:lang w:val="en-us" w:eastAsia="zh-cn" w:bidi="ar-sa"/>
+        </w:rPr>
+      </w:r>
+    </w:p>
+    <w:p>
+      <w:pPr>
+        <w:ind w:left="720"/>
+        <w:spacing w:line="380" w:lineRule="atLeast"/>
+        <w:pBdr>
+          <w:top w:val="nil" w:sz="0" w:space="0" w:color="000000" tmln="20, 20, 20, 0, 0"/>
+          <w:left w:val="nil" w:sz="0" w:space="0" w:color="000000" tmln="20, 20, 20, 0, 0"/>
+          <w:bottom w:val="nil" w:sz="0" w:space="0" w:color="000000" tmln="20, 20, 20, 0, 0"/>
+          <w:right w:val="nil" w:sz="0" w:space="0" w:color="000000" tmln="20, 20, 20, 0, 0"/>
+          <w:between w:val="nil" w:sz="0" w:space="0" w:color="000000" tmln="20, 20, 20, 0, 0"/>
+        </w:pBdr>
+        <w:shd w:val="none"/>
+        <w:rPr>
+          <w:rFonts w:ascii="Calabri" w:hAnsi="Calabri" w:eastAsia="Calabri" w:cs="Calabri"/>
+          <w:b/>
+          <w:bCs/>
+          <w:color w:val="7f7f7f"/>
+          <w:sz w:val="22"/>
+          <w:szCs w:val="22"/>
+          <w:lang w:val="en-us" w:eastAsia="zh-cn" w:bidi="ar-sa"/>
+        </w:rPr>
+      </w:pPr>
+      <w:r>
+        <w:rPr>
+          <w:rFonts w:ascii="Calabri" w:hAnsi="Calabri" w:eastAsia="Calabri" w:cs="Calabri"/>
+          <w:b/>
+          <w:bCs/>
+          <w:color w:val="d4d4d4"/>
+          <w:sz w:val="22"/>
+          <w:szCs w:val="22"/>
+          <w:lang w:val="en-us" w:eastAsia="zh-cn" w:bidi="ar-sa"/>
+        </w:rPr>
+        <w:t>                   </w:t>
+      </w:r>
+      <w:r>
+        <w:rPr>
+          <w:rFonts w:ascii="Calabri" w:hAnsi="Calabri" w:eastAsia="Calabri" w:cs="Calabri"/>
+          <w:b/>
+          <w:bCs/>
+          <w:color w:val="7f7f7f"/>
+          <w:sz w:val="22"/>
+          <w:szCs w:val="22"/>
+          <w:lang w:val="en-us" w:eastAsia="zh-cn" w:bidi="ar-sa"/>
+        </w:rPr>
+        <w:t>&lt;</w:t>
+      </w:r>
+      <w:r>
+        <w:rPr>
+          <w:rFonts w:ascii="Calabri" w:hAnsi="Calabri" w:eastAsia="Calabri" w:cs="Calabri"/>
+          <w:b/>
+          <w:bCs/>
+          <w:color w:val="000000"/>
+          <w:sz w:val="22"/>
+          <w:szCs w:val="22"/>
+          <w:lang w:val="en-us" w:eastAsia="zh-cn" w:bidi="ar-sa"/>
+        </w:rPr>
+        <w:t>div</w:t>
+      </w:r>
+      <w:r>
+        <w:rPr>
+          <w:rFonts w:ascii="Calabri" w:hAnsi="Calabri" w:eastAsia="Calabri" w:cs="Calabri"/>
+          <w:b/>
+          <w:bCs/>
+          <w:color w:val="d4d4d4"/>
+          <w:sz w:val="22"/>
+          <w:szCs w:val="22"/>
+          <w:lang w:val="en-us" w:eastAsia="zh-cn" w:bidi="ar-sa"/>
+        </w:rPr>
+        <w:t> </w:t>
+      </w:r>
+      <w:r>
+        <w:rPr>
+          <w:rFonts w:ascii="Calabri" w:hAnsi="Calabri" w:eastAsia="Calabri" w:cs="Calabri"/>
+          <w:b/>
+          <w:bCs/>
+          <w:color w:val="569cd6"/>
+          <w:sz w:val="22"/>
+          <w:szCs w:val="22"/>
+          <w:lang w:val="en-us" w:eastAsia="zh-cn" w:bidi="ar-sa"/>
+        </w:rPr>
+        <w:t>key</w:t>
+      </w:r>
+      <w:r>
+        <w:rPr>
+          <w:rFonts w:ascii="Calabri" w:hAnsi="Calabri" w:eastAsia="Calabri" w:cs="Calabri"/>
+          <w:b/>
+          <w:bCs/>
+          <w:color w:val="000000"/>
+          <w:sz w:val="22"/>
+          <w:szCs w:val="22"/>
+          <w:lang w:val="en-us" w:eastAsia="zh-cn" w:bidi="ar-sa"/>
+        </w:rPr>
+        <w:t>={ </w:t>
+      </w:r>
+      <w:r>
+        <w:rPr>
+          <w:rFonts w:ascii="Calabri" w:hAnsi="Calabri" w:eastAsia="Calabri" w:cs="Calabri"/>
+          <w:b/>
+          <w:bCs/>
+          <w:color w:val="569cd6"/>
+          <w:sz w:val="22"/>
+          <w:szCs w:val="22"/>
+          <w:lang w:val="en-us" w:eastAsia="zh-cn" w:bidi="ar-sa"/>
+        </w:rPr>
+        <w:t>item</w:t>
+      </w:r>
+      <w:r>
+        <w:rPr>
+          <w:rFonts w:ascii="Calabri" w:hAnsi="Calabri" w:eastAsia="Calabri" w:cs="Calabri"/>
+          <w:b/>
+          <w:bCs/>
+          <w:color w:val="d4d4d4"/>
+          <w:sz w:val="22"/>
+          <w:szCs w:val="22"/>
+          <w:lang w:val="en-us" w:eastAsia="zh-cn" w:bidi="ar-sa"/>
+        </w:rPr>
+        <w:t>.</w:t>
+      </w:r>
+      <w:r>
+        <w:rPr>
+          <w:rFonts w:ascii="Calabri" w:hAnsi="Calabri" w:eastAsia="Calabri" w:cs="Calabri"/>
+          <w:b/>
+          <w:bCs/>
+          <w:color w:val="569cd6"/>
+          <w:sz w:val="22"/>
+          <w:szCs w:val="22"/>
+          <w:lang w:val="en-us" w:eastAsia="zh-cn" w:bidi="ar-sa"/>
+        </w:rPr>
+        <w:t>id</w:t>
+      </w:r>
+      <w:r>
+        <w:rPr>
+          <w:rFonts w:ascii="Calabri" w:hAnsi="Calabri" w:eastAsia="Calabri" w:cs="Calabri"/>
+          <w:b/>
+          <w:bCs/>
+          <w:color w:val="000000"/>
+          <w:sz w:val="22"/>
+          <w:szCs w:val="22"/>
+          <w:lang w:val="en-us" w:eastAsia="zh-cn" w:bidi="ar-sa"/>
+        </w:rPr>
+        <w:t> }&gt;{</w:t>
+      </w:r>
+      <w:r>
+        <w:rPr>
+          <w:rFonts w:ascii="Calabri" w:hAnsi="Calabri" w:eastAsia="Calabri" w:cs="Calabri"/>
+          <w:b/>
+          <w:bCs/>
+          <w:color w:val="569cd6"/>
+          <w:sz w:val="22"/>
+          <w:szCs w:val="22"/>
+          <w:lang w:val="en-us" w:eastAsia="zh-cn" w:bidi="ar-sa"/>
+        </w:rPr>
+        <w:t>item</w:t>
+      </w:r>
+      <w:r>
+        <w:rPr>
+          <w:rFonts w:ascii="Calabri" w:hAnsi="Calabri" w:eastAsia="Calabri" w:cs="Calabri"/>
+          <w:b/>
+          <w:bCs/>
+          <w:color w:val="d4d4d4"/>
+          <w:sz w:val="22"/>
+          <w:szCs w:val="22"/>
+          <w:lang w:val="en-us" w:eastAsia="zh-cn" w:bidi="ar-sa"/>
+        </w:rPr>
+        <w:t>.</w:t>
+      </w:r>
+      <w:r>
+        <w:rPr>
+          <w:rFonts w:ascii="Calabri" w:hAnsi="Calabri" w:eastAsia="Calabri" w:cs="Calabri"/>
+          <w:b/>
+          <w:bCs/>
+          <w:color w:val="569cd6"/>
+          <w:sz w:val="22"/>
+          <w:szCs w:val="22"/>
+          <w:lang w:val="en-us" w:eastAsia="zh-cn" w:bidi="ar-sa"/>
+        </w:rPr>
+        <w:t>name</w:t>
+      </w:r>
+      <w:r>
+        <w:rPr>
+          <w:rFonts w:ascii="Calabri" w:hAnsi="Calabri" w:eastAsia="Calabri" w:cs="Calabri"/>
+          <w:b/>
+          <w:bCs/>
+          <w:color w:val="000000"/>
+          <w:sz w:val="22"/>
+          <w:szCs w:val="22"/>
+          <w:lang w:val="en-us" w:eastAsia="zh-cn" w:bidi="ar-sa"/>
+        </w:rPr>
+        <w:t>}</w:t>
+      </w:r>
+      <w:r>
+        <w:rPr>
+          <w:rFonts w:ascii="Calabri" w:hAnsi="Calabri" w:eastAsia="Calabri" w:cs="Calabri"/>
+          <w:b/>
+          <w:bCs/>
+          <w:color w:val="7f7f7f"/>
+          <w:sz w:val="22"/>
+          <w:szCs w:val="22"/>
+          <w:lang w:val="en-us" w:eastAsia="zh-cn" w:bidi="ar-sa"/>
+        </w:rPr>
+        <w:t>&lt;/</w:t>
+      </w:r>
+      <w:r>
+        <w:rPr>
+          <w:rFonts w:ascii="Calabri" w:hAnsi="Calabri" w:eastAsia="Calabri" w:cs="Calabri"/>
+          <w:b/>
+          <w:bCs/>
+          <w:color w:val="000000"/>
+          <w:sz w:val="22"/>
+          <w:szCs w:val="22"/>
+          <w:lang w:val="en-us" w:eastAsia="zh-cn" w:bidi="ar-sa"/>
+        </w:rPr>
+        <w:t>div</w:t>
+      </w:r>
+      <w:r>
+        <w:rPr>
+          <w:rFonts w:ascii="Calabri" w:hAnsi="Calabri" w:eastAsia="Calabri" w:cs="Calabri"/>
+          <w:b/>
+          <w:bCs/>
+          <w:color w:val="7f7f7f"/>
+          <w:sz w:val="22"/>
+          <w:szCs w:val="22"/>
+          <w:lang w:val="en-us" w:eastAsia="zh-cn" w:bidi="ar-sa"/>
+        </w:rPr>
+        <w:t>&gt;</w:t>
+      </w:r>
+    </w:p>
+    <w:p>
+      <w:pPr>
+        <w:ind w:left="720"/>
+        <w:spacing w:line="380" w:lineRule="atLeast"/>
+        <w:pBdr>
+          <w:top w:val="nil" w:sz="0" w:space="0" w:color="000000" tmln="20, 20, 20, 0, 0"/>
+          <w:left w:val="nil" w:sz="0" w:space="0" w:color="000000" tmln="20, 20, 20, 0, 0"/>
+          <w:bottom w:val="nil" w:sz="0" w:space="0" w:color="000000" tmln="20, 20, 20, 0, 0"/>
+          <w:right w:val="nil" w:sz="0" w:space="0" w:color="000000" tmln="20, 20, 20, 0, 0"/>
+          <w:between w:val="nil" w:sz="0" w:space="0" w:color="000000" tmln="20, 20, 20, 0, 0"/>
+        </w:pBdr>
+        <w:shd w:val="none"/>
+        <w:rPr>
+          <w:rFonts w:ascii="Calabri" w:hAnsi="Calabri" w:eastAsia="Calabri" w:cs="Calabri"/>
+          <w:b/>
+          <w:bCs/>
+          <w:color w:val="000000"/>
+          <w:sz w:val="22"/>
+          <w:szCs w:val="22"/>
+          <w:lang w:val="en-us" w:eastAsia="zh-cn" w:bidi="ar-sa"/>
+        </w:rPr>
+      </w:pPr>
+      <w:r>
+        <w:rPr>
+          <w:rFonts w:ascii="Calabri" w:hAnsi="Calabri" w:eastAsia="Calabri" w:cs="Calabri"/>
+          <w:b/>
+          <w:bCs/>
+          <w:color w:val="d4d4d4"/>
+          <w:sz w:val="22"/>
+          <w:szCs w:val="22"/>
+          <w:lang w:val="en-us" w:eastAsia="zh-cn" w:bidi="ar-sa"/>
+        </w:rPr>
+        <w:t>              </w:t>
+      </w:r>
+      <w:r>
+        <w:rPr>
+          <w:rFonts w:ascii="Calabri" w:hAnsi="Calabri" w:eastAsia="Calabri" w:cs="Calabri"/>
+          <w:b/>
+          <w:bCs/>
+          <w:color w:val="000000"/>
+          <w:sz w:val="22"/>
+          <w:szCs w:val="22"/>
+          <w:lang w:val="en-us" w:eastAsia="zh-cn" w:bidi="ar-sa"/>
+        </w:rPr>
+        <w:t> ))</w:t>
+      </w:r>
+    </w:p>
+    <w:p>
+      <w:pPr>
+        <w:ind w:left="720"/>
+        <w:spacing w:line="380" w:lineRule="atLeast"/>
+        <w:pBdr>
+          <w:top w:val="nil" w:sz="0" w:space="0" w:color="000000" tmln="20, 20, 20, 0, 0"/>
+          <w:left w:val="nil" w:sz="0" w:space="0" w:color="000000" tmln="20, 20, 20, 0, 0"/>
+          <w:bottom w:val="nil" w:sz="0" w:space="0" w:color="000000" tmln="20, 20, 20, 0, 0"/>
+          <w:right w:val="nil" w:sz="0" w:space="0" w:color="000000" tmln="20, 20, 20, 0, 0"/>
+          <w:between w:val="nil" w:sz="0" w:space="0" w:color="000000" tmln="20, 20, 20, 0, 0"/>
+        </w:pBdr>
+        <w:shd w:val="none"/>
+        <w:rPr>
+          <w:rFonts w:ascii="Calabri" w:hAnsi="Calabri" w:eastAsia="Calabri" w:cs="Calabri"/>
+          <w:b/>
+          <w:bCs/>
+          <w:color w:val="000000"/>
+          <w:sz w:val="22"/>
+          <w:szCs w:val="22"/>
+          <w:lang w:val="en-us" w:eastAsia="zh-cn" w:bidi="ar-sa"/>
+        </w:rPr>
+      </w:pPr>
+      <w:r>
+        <w:rPr>
+          <w:rFonts w:ascii="Calabri" w:hAnsi="Calabri" w:eastAsia="Calabri" w:cs="Calabri"/>
+          <w:b/>
+          <w:bCs/>
+          <w:color w:val="000000"/>
+          <w:sz w:val="22"/>
+          <w:szCs w:val="22"/>
+          <w:lang w:val="en-us" w:eastAsia="zh-cn" w:bidi="ar-sa"/>
+        </w:rPr>
+        <w:t>            }</w:t>
+      </w:r>
+    </w:p>
+    <w:p>
+      <w:pPr>
+        <w:ind w:left="720"/>
+        <w:spacing w:line="380" w:lineRule="atLeast"/>
+        <w:pBdr>
+          <w:top w:val="nil" w:sz="0" w:space="0" w:color="000000" tmln="20, 20, 20, 0, 0"/>
+          <w:left w:val="nil" w:sz="0" w:space="0" w:color="000000" tmln="20, 20, 20, 0, 0"/>
+          <w:bottom w:val="nil" w:sz="0" w:space="0" w:color="000000" tmln="20, 20, 20, 0, 0"/>
+          <w:right w:val="nil" w:sz="0" w:space="0" w:color="000000" tmln="20, 20, 20, 0, 0"/>
+          <w:between w:val="nil" w:sz="0" w:space="0" w:color="000000" tmln="20, 20, 20, 0, 0"/>
+        </w:pBdr>
+        <w:shd w:val="none"/>
+        <w:rPr>
+          <w:rFonts w:ascii="Calabri" w:hAnsi="Calabri" w:eastAsia="Calabri" w:cs="Calabri"/>
+          <w:b/>
+          <w:bCs/>
+          <w:color w:val="7f7f7f"/>
+          <w:sz w:val="22"/>
+          <w:szCs w:val="22"/>
+          <w:lang w:val="en-us" w:eastAsia="zh-cn" w:bidi="ar-sa"/>
+        </w:rPr>
+      </w:pPr>
+      <w:r>
+        <w:rPr>
+          <w:rFonts w:ascii="Calabri" w:hAnsi="Calabri" w:eastAsia="Calabri" w:cs="Calabri"/>
+          <w:b/>
+          <w:bCs/>
+          <w:color w:val="d4d4d4"/>
+          <w:sz w:val="22"/>
+          <w:szCs w:val="22"/>
+          <w:lang w:val="en-us" w:eastAsia="zh-cn" w:bidi="ar-sa"/>
+        </w:rPr>
+        <w:t>        </w:t>
+      </w:r>
+      <w:r>
+        <w:rPr>
+          <w:rFonts w:ascii="Calabri" w:hAnsi="Calabri" w:eastAsia="Calabri" w:cs="Calabri"/>
+          <w:b/>
+          <w:bCs/>
+          <w:color w:val="7f7f7f"/>
+          <w:sz w:val="22"/>
+          <w:szCs w:val="22"/>
+          <w:lang w:val="en-us" w:eastAsia="zh-cn" w:bidi="ar-sa"/>
+        </w:rPr>
+        <w:t>&lt;/</w:t>
+      </w:r>
+      <w:r>
+        <w:rPr>
+          <w:rFonts w:ascii="Calabri" w:hAnsi="Calabri" w:eastAsia="Calabri" w:cs="Calabri"/>
+          <w:b/>
+          <w:bCs/>
+          <w:color w:val="000000"/>
+          <w:sz w:val="22"/>
+          <w:szCs w:val="22"/>
+          <w:lang w:val="en-us" w:eastAsia="zh-cn" w:bidi="ar-sa"/>
+        </w:rPr>
+        <w:t>div</w:t>
+      </w:r>
+      <w:r>
+        <w:rPr>
+          <w:rFonts w:ascii="Calabri" w:hAnsi="Calabri" w:eastAsia="Calabri" w:cs="Calabri"/>
+          <w:b/>
+          <w:bCs/>
+          <w:color w:val="7f7f7f"/>
+          <w:sz w:val="22"/>
+          <w:szCs w:val="22"/>
+          <w:lang w:val="en-us" w:eastAsia="zh-cn" w:bidi="ar-sa"/>
+        </w:rPr>
+        <w:t>&gt;</w:t>
+      </w:r>
+    </w:p>
+    <w:p>
+      <w:pPr>
+        <w:ind w:left="720"/>
+        <w:spacing w:line="380" w:lineRule="atLeast"/>
+        <w:pBdr>
+          <w:top w:val="nil" w:sz="0" w:space="0" w:color="000000" tmln="20, 20, 20, 0, 0"/>
+          <w:left w:val="nil" w:sz="0" w:space="0" w:color="000000" tmln="20, 20, 20, 0, 0"/>
+          <w:bottom w:val="nil" w:sz="0" w:space="0" w:color="000000" tmln="20, 20, 20, 0, 0"/>
+          <w:right w:val="nil" w:sz="0" w:space="0" w:color="000000" tmln="20, 20, 20, 0, 0"/>
+          <w:between w:val="nil" w:sz="0" w:space="0" w:color="000000" tmln="20, 20, 20, 0, 0"/>
+        </w:pBdr>
+        <w:shd w:val="none"/>
+        <w:rPr>
+          <w:rFonts w:ascii="Calabri" w:hAnsi="Calabri" w:eastAsia="Calabri" w:cs="Calabri"/>
+          <w:b/>
+          <w:bCs/>
+          <w:color w:val="d4d4d4"/>
+          <w:sz w:val="22"/>
+          <w:szCs w:val="22"/>
+          <w:lang w:val="en-us" w:eastAsia="zh-cn" w:bidi="ar-sa"/>
+        </w:rPr>
+      </w:pPr>
+      <w:r>
+        <w:rPr>
+          <w:rFonts w:ascii="Calabri" w:hAnsi="Calabri" w:eastAsia="Calabri" w:cs="Calabri"/>
+          <w:b/>
+          <w:bCs/>
+          <w:color w:val="d4d4d4"/>
+          <w:sz w:val="22"/>
+          <w:szCs w:val="22"/>
+          <w:lang w:val="en-us" w:eastAsia="zh-cn" w:bidi="ar-sa"/>
+        </w:rPr>
+        <w:t>    </w:t>
+      </w:r>
+      <w:r>
+        <w:rPr>
+          <w:rFonts w:ascii="Calabri" w:hAnsi="Calabri" w:eastAsia="Calabri" w:cs="Calabri"/>
+          <w:b/>
+          <w:bCs/>
+          <w:color w:val="7f7f7f"/>
+          <w:sz w:val="22"/>
+          <w:szCs w:val="22"/>
+          <w:lang w:val="en-us" w:eastAsia="zh-cn" w:bidi="ar-sa"/>
+        </w:rPr>
+        <w:t>&lt;/</w:t>
+      </w:r>
+      <w:r>
+        <w:rPr>
+          <w:rFonts w:ascii="Calabri" w:hAnsi="Calabri" w:eastAsia="Calabri" w:cs="Calabri"/>
+          <w:b/>
+          <w:bCs/>
+          <w:color w:val="000000"/>
+          <w:sz w:val="22"/>
+          <w:szCs w:val="22"/>
+          <w:lang w:val="en-us" w:eastAsia="zh-cn" w:bidi="ar-sa"/>
+        </w:rPr>
+        <w:t>div</w:t>
+      </w:r>
+      <w:r>
+        <w:rPr>
+          <w:rFonts w:ascii="Calabri" w:hAnsi="Calabri" w:eastAsia="Calabri" w:cs="Calabri"/>
+          <w:b/>
+          <w:bCs/>
+          <w:color w:val="7f7f7f"/>
+          <w:sz w:val="22"/>
+          <w:szCs w:val="22"/>
+          <w:lang w:val="en-us" w:eastAsia="zh-cn" w:bidi="ar-sa"/>
+        </w:rPr>
+        <w:t>&gt;</w:t>
+      </w:r>
+      <w:r>
+        <w:rPr>
+          <w:rFonts w:ascii="Calabri" w:hAnsi="Calabri" w:eastAsia="Calabri" w:cs="Calabri"/>
+          <w:b/>
+          <w:bCs/>
+          <w:color w:val="d4d4d4"/>
+          <w:sz w:val="22"/>
+          <w:szCs w:val="22"/>
+          <w:lang w:val="en-us" w:eastAsia="zh-cn" w:bidi="ar-sa"/>
+        </w:rPr>
+        <w:t>  </w:t>
+      </w:r>
+    </w:p>
+    <w:p>
+      <w:pPr>
+        <w:ind w:left="720"/>
+        <w:spacing w:line="380" w:lineRule="atLeast"/>
+        <w:pBdr>
+          <w:top w:val="nil" w:sz="0" w:space="0" w:color="000000" tmln="20, 20, 20, 0, 0"/>
+          <w:left w:val="nil" w:sz="0" w:space="0" w:color="000000" tmln="20, 20, 20, 0, 0"/>
+          <w:bottom w:val="nil" w:sz="0" w:space="0" w:color="000000" tmln="20, 20, 20, 0, 0"/>
+          <w:right w:val="nil" w:sz="0" w:space="0" w:color="000000" tmln="20, 20, 20, 0, 0"/>
+          <w:between w:val="nil" w:sz="0" w:space="0" w:color="000000" tmln="20, 20, 20, 0, 0"/>
+        </w:pBdr>
+        <w:shd w:val="none"/>
+        <w:rPr>
+          <w:rFonts w:ascii="Calabri" w:hAnsi="Calabri" w:eastAsia="Calabri" w:cs="Calabri"/>
+          <w:b/>
+          <w:bCs/>
+          <w:color w:val="000000"/>
+          <w:sz w:val="22"/>
+          <w:szCs w:val="22"/>
+          <w:lang w:val="en-us" w:eastAsia="zh-cn" w:bidi="ar-sa"/>
+        </w:rPr>
+      </w:pPr>
+      <w:r>
+        <w:rPr>
+          <w:rFonts w:ascii="Calabri" w:hAnsi="Calabri" w:eastAsia="Calabri" w:cs="Calabri"/>
+          <w:b/>
+          <w:bCs/>
+          <w:color w:val="000000"/>
+          <w:sz w:val="22"/>
+          <w:szCs w:val="22"/>
+          <w:lang w:val="en-us" w:eastAsia="zh-cn" w:bidi="ar-sa"/>
+        </w:rPr>
+        <w:t>);</w:t>
+      </w:r>
+    </w:p>
+    <w:p>
+      <w:pPr>
+        <w:rPr>
+          <w:color w:val="000000"/>
+        </w:rPr>
+      </w:pPr>
+      <w:r>
+        <w:rPr>
+          <w:color w:val="000000"/>
+        </w:rPr>
+      </w:r>
+    </w:p>
+    <w:p>
+      <w:pPr>
+        <w:rPr>
+          <w:b/>
+          <w:bCs/>
+          <w:color w:val="000000"/>
+        </w:rPr>
+      </w:pPr>
+      <w:r>
+        <w:rPr>
+          <w:b/>
+          <w:bCs/>
+          <w:color w:val="000000"/>
+        </w:rPr>
+      </w:r>
+    </w:p>
+    <w:p>
+      <w:pPr>
+        <w:rPr>
+          <w:b/>
+          <w:bCs/>
+          <w:color w:val="000000"/>
+        </w:rPr>
+      </w:pPr>
+      <w:r>
+        <w:rPr>
+          <w:b/>
+          <w:bCs/>
+          <w:color w:val="000000"/>
+        </w:rPr>
+      </w:r>
+    </w:p>
+    <w:p>
+      <w:pPr>
+        <w:rPr>
+          <w:b/>
+          <w:bCs/>
+          <w:color w:val="000000"/>
+        </w:rPr>
+      </w:pPr>
+      <w:r>
+        <w:rPr>
+          <w:b/>
+          <w:bCs/>
+          <w:color w:val="000000"/>
+        </w:rPr>
+      </w:r>
+    </w:p>
+    <w:p>
+      <w:pPr>
+        <w:rPr>
+          <w:b/>
+          <w:bCs/>
+          <w:color w:val="000000"/>
+        </w:rPr>
+      </w:pPr>
+      <w:r>
+        <w:rPr>
+          <w:b/>
+          <w:bCs/>
+          <w:color w:val="000000"/>
+        </w:rPr>
+      </w:r>
+    </w:p>
+    <w:p>
+      <w:pPr>
+        <w:rPr>
+          <w:b/>
+          <w:bCs/>
+          <w:color w:val="000000"/>
+        </w:rPr>
+      </w:pPr>
+      <w:r>
+        <w:rPr>
+          <w:b/>
+          <w:bCs/>
+          <w:color w:val="000000"/>
+        </w:rPr>
+      </w:r>
+    </w:p>
+    <w:p>
+      <w:pPr>
+        <w:rPr>
+          <w:b/>
+          <w:bCs/>
+          <w:color w:val="000000"/>
+        </w:rPr>
+      </w:pPr>
+      <w:r>
+        <w:rPr>
+          <w:b/>
+          <w:bCs/>
+          <w:color w:val="000000"/>
+        </w:rPr>
+      </w:r>
+    </w:p>
+    <w:p>
+      <w:pPr>
+        <w:rPr>
+          <w:b/>
+          <w:bCs/>
+          <w:color w:val="000000"/>
+        </w:rPr>
+      </w:pPr>
+      <w:r>
+        <w:rPr>
+          <w:b/>
+          <w:bCs/>
+          <w:color w:val="000000"/>
+        </w:rPr>
+      </w:r>
+    </w:p>
+    <w:p>
+      <w:pPr>
+        <w:rPr>
+          <w:b/>
+          <w:bCs/>
+          <w:color w:val="000000"/>
+        </w:rPr>
+      </w:pPr>
+      <w:r>
+        <w:rPr>
+          <w:b/>
+          <w:bCs/>
+          <w:color w:val="000000"/>
+        </w:rPr>
+      </w:r>
+    </w:p>
+    <w:p>
+      <w:pPr>
+        <w:rPr>
+          <w:b/>
+          <w:bCs/>
+          <w:color w:val="000000"/>
+        </w:rPr>
+      </w:pPr>
+      <w:r>
+        <w:rPr>
+          <w:b/>
+          <w:bCs/>
+          <w:color w:val="000000"/>
+        </w:rPr>
+      </w:r>
+    </w:p>
+    <w:p>
+      <w:pPr>
+        <w:rPr>
+          <w:b/>
+          <w:bCs/>
+          <w:color w:val="000000"/>
+        </w:rPr>
+      </w:pPr>
+      <w:r>
+        <w:rPr>
+          <w:b/>
+          <w:bCs/>
+          <w:color w:val="000000"/>
+        </w:rPr>
+      </w:r>
+    </w:p>
+    <w:p>
+      <w:pPr>
+        <w:rPr>
+          <w:b/>
+          <w:bCs/>
+          <w:color w:val="000000"/>
+        </w:rPr>
+      </w:pPr>
+      <w:r>
+        <w:rPr>
+          <w:b/>
+          <w:bCs/>
+          <w:color w:val="000000"/>
+        </w:rPr>
+      </w:r>
+    </w:p>
+    <w:p>
+      <w:pPr>
+        <w:rPr>
+          <w:b/>
+          <w:bCs/>
+          <w:color w:val="000000"/>
+        </w:rPr>
+      </w:pPr>
+      <w:r>
+        <w:rPr>
+          <w:b/>
+          <w:bCs/>
+          <w:color w:val="000000"/>
+        </w:rPr>
+      </w:r>
+    </w:p>
+    <w:p>
+      <w:pPr>
+        <w:rPr>
+          <w:b/>
+          <w:bCs/>
+          <w:color w:val="000000"/>
+        </w:rPr>
+      </w:pPr>
+      <w:r>
+        <w:rPr>
+          <w:b/>
+          <w:bCs/>
+          <w:color w:val="000000"/>
+        </w:rPr>
+      </w:r>
+    </w:p>
+    <w:p>
+      <w:pPr>
+        <w:rPr>
+          <w:b/>
+          <w:bCs/>
+          <w:color w:val="000000"/>
+        </w:rPr>
+      </w:pPr>
+      <w:r>
+        <w:rPr>
+          <w:b/>
+          <w:bCs/>
+          <w:color w:val="000000"/>
+        </w:rPr>
+      </w:r>
+    </w:p>
+    <w:p>
+      <w:pPr>
+        <w:rPr>
+          <w:b/>
+          <w:bCs/>
+          <w:color w:val="000000"/>
+        </w:rPr>
+      </w:pPr>
+      <w:r>
+        <w:rPr>
+          <w:b/>
+          <w:bCs/>
+          <w:color w:val="000000"/>
+        </w:rPr>
+      </w:r>
+    </w:p>
+    <w:p>
+      <w:pPr>
+        <w:rPr>
+          <w:b/>
+          <w:bCs/>
+          <w:color w:val="000000"/>
+        </w:rPr>
+      </w:pPr>
+      <w:r>
+        <w:rPr>
+          <w:b/>
+          <w:bCs/>
+          <w:color w:val="000000"/>
+        </w:rPr>
+      </w:r>
+    </w:p>
+    <w:p>
+      <w:pPr>
+        <w:spacing w:line="380" w:lineRule="atLeast"/>
+        <w:pBdr>
+          <w:top w:val="nil" w:sz="0" w:space="0" w:color="000000" tmln="20, 20, 20, 0, 0"/>
+          <w:left w:val="nil" w:sz="0" w:space="0" w:color="000000" tmln="20, 20, 20, 0, 0"/>
+          <w:bottom w:val="nil" w:sz="0" w:space="0" w:color="000000" tmln="20, 20, 20, 0, 0"/>
+          <w:right w:val="nil" w:sz="0" w:space="0" w:color="000000" tmln="20, 20, 20, 0, 0"/>
+          <w:between w:val="nil" w:sz="0" w:space="0" w:color="000000" tmln="20, 20, 20, 0, 0"/>
+        </w:pBdr>
+        <w:shd w:val="none"/>
+        <w:rPr>
+          <w:rFonts w:ascii="Calabri" w:hAnsi="Calabri" w:eastAsia="Calabri" w:cs="Calabri"/>
+          <w:b/>
+          <w:bCs/>
+          <w:color w:val="000000"/>
+          <w:sz w:val="22"/>
+          <w:szCs w:val="22"/>
+          <w:lang w:val="en-us" w:eastAsia="zh-cn" w:bidi="ar-sa"/>
+        </w:rPr>
+      </w:pPr>
+      <w:r>
+        <w:rPr>
+          <w:rFonts w:ascii="Calabri" w:hAnsi="Calabri" w:eastAsia="Calabri" w:cs="Calabri"/>
+          <w:b/>
+          <w:bCs/>
+          <w:color w:val="000000"/>
+          <w:sz w:val="22"/>
+          <w:szCs w:val="22"/>
+          <w:lang w:val="en-us" w:eastAsia="zh-cn" w:bidi="ar-sa"/>
+        </w:rPr>
       </w:r>
     </w:p>
     <w:p>
@@ -1290,6 +5315,22 @@
       </w:rPr>
     </w:lvl>
   </w:abstractNum>
+  <w:abstractNum w:abstractNumId="7">
+    <w:multiLevelType w:val="singleLevel"/>
+    <w:name w:val="Bullet 7"/>
+    <w:lvl w:ilvl="0">
+      <w:start w:val="1"/>
+      <w:numFmt w:val="decimal"/>
+      <w:lvlText w:val="%1."/>
+      <w:lvlJc w:val="left"/>
+      <w:pPr>
+        <w:tabs>
+          <w:tab w:val="num" w:pos="360"/>
+        </w:tabs>
+        <w:ind w:left="360" w:hanging="360"/>
+      </w:pPr>
+    </w:lvl>
+  </w:abstractNum>
   <w:num w:numId="1">
     <w:abstractNumId w:val="1"/>
   </w:num>
@@ -1309,6 +5350,9 @@
     <w:abstractNumId w:val="6"/>
   </w:num>
   <w:num w:numId="7">
+    <w:abstractNumId w:val="7"/>
+  </w:num>
+  <w:num w:numId="8">
     <w:abstractNumId w:val="0"/>
   </w:num>
 </w:numbering>

</xml_diff>

<commit_message>
adding header component, links to shome, shop, and contact pages
</commit_message>
<xml_diff>
--- a/js/React/Zero to Mastery/Documentation/eCommerce Website Project.docx
+++ b/js/React/Zero to Mastery/Documentation/eCommerce Website Project.docx
@@ -4654,6 +4654,174 @@
           <w:lang w:val="en-us" w:eastAsia="zh-cn" w:bidi="ar-sa"/>
         </w:rPr>
         <w:t>);</w:t>
+      </w:r>
+    </w:p>
+    <w:p>
+      <w:pPr>
+        <w:ind w:left="720"/>
+        <w:spacing w:line="380" w:lineRule="atLeast"/>
+        <w:pBdr>
+          <w:top w:val="nil" w:sz="0" w:space="0" w:color="000000" tmln="20, 20, 20, 0, 0"/>
+          <w:left w:val="nil" w:sz="0" w:space="0" w:color="000000" tmln="20, 20, 20, 0, 0"/>
+          <w:bottom w:val="nil" w:sz="0" w:space="0" w:color="000000" tmln="20, 20, 20, 0, 0"/>
+          <w:right w:val="nil" w:sz="0" w:space="0" w:color="000000" tmln="20, 20, 20, 0, 0"/>
+          <w:between w:val="nil" w:sz="0" w:space="0" w:color="000000" tmln="20, 20, 20, 0, 0"/>
+        </w:pBdr>
+        <w:shd w:val="none"/>
+        <w:rPr>
+          <w:rFonts w:ascii="Calabri" w:hAnsi="Calabri" w:eastAsia="Calabri" w:cs="Calabri"/>
+          <w:b/>
+          <w:bCs/>
+          <w:color w:val="000000"/>
+          <w:sz w:val="22"/>
+          <w:szCs w:val="22"/>
+          <w:lang w:val="en-us" w:eastAsia="zh-cn" w:bidi="ar-sa"/>
+        </w:rPr>
+      </w:pPr>
+      <w:r>
+        <w:rPr>
+          <w:rFonts w:ascii="Calabri" w:hAnsi="Calabri" w:eastAsia="Calabri" w:cs="Calabri"/>
+          <w:b/>
+          <w:bCs/>
+          <w:color w:val="000000"/>
+          <w:sz w:val="22"/>
+          <w:szCs w:val="22"/>
+          <w:lang w:val="en-us" w:eastAsia="zh-cn" w:bidi="ar-sa"/>
+        </w:rPr>
+      </w:r>
+    </w:p>
+    <w:p>
+      <w:pPr>
+        <w:spacing w:line="380" w:lineRule="atLeast"/>
+        <w:pBdr>
+          <w:top w:val="nil" w:sz="0" w:space="0" w:color="000000" tmln="20, 20, 20, 0, 0"/>
+          <w:left w:val="nil" w:sz="0" w:space="0" w:color="000000" tmln="20, 20, 20, 0, 0"/>
+          <w:bottom w:val="nil" w:sz="0" w:space="0" w:color="000000" tmln="20, 20, 20, 0, 0"/>
+          <w:right w:val="nil" w:sz="0" w:space="0" w:color="000000" tmln="20, 20, 20, 0, 0"/>
+          <w:between w:val="nil" w:sz="0" w:space="0" w:color="000000" tmln="20, 20, 20, 0, 0"/>
+        </w:pBdr>
+        <w:shd w:val="none"/>
+        <w:rPr>
+          <w:rStyle w:val="char3"/>
+        </w:rPr>
+      </w:pPr>
+      <w:r>
+        <w:rPr>
+          <w:rStyle w:val="char3"/>
+        </w:rPr>
+      </w:r>
+    </w:p>
+    <w:p>
+      <w:pPr>
+        <w:spacing w:line="380" w:lineRule="atLeast"/>
+        <w:pBdr>
+          <w:top w:val="nil" w:sz="0" w:space="0" w:color="000000" tmln="20, 20, 20, 0, 0"/>
+          <w:left w:val="nil" w:sz="0" w:space="0" w:color="000000" tmln="20, 20, 20, 0, 0"/>
+          <w:bottom w:val="nil" w:sz="0" w:space="0" w:color="000000" tmln="20, 20, 20, 0, 0"/>
+          <w:right w:val="nil" w:sz="0" w:space="0" w:color="000000" tmln="20, 20, 20, 0, 0"/>
+          <w:between w:val="nil" w:sz="0" w:space="0" w:color="000000" tmln="20, 20, 20, 0, 0"/>
+        </w:pBdr>
+        <w:shd w:val="none"/>
+        <w:rPr>
+          <w:rStyle w:val="char3"/>
+        </w:rPr>
+      </w:pPr>
+      <w:r>
+        <w:rPr>
+          <w:rStyle w:val="char3"/>
+        </w:rPr>
+        <w:t xml:space="preserve">Adding a Logo </w:t>
+      </w:r>
+      <w:r>
+        <w:rPr>
+          <w:rStyle w:val="char3"/>
+          <w:b/>
+          <w:bCs/>
+        </w:rPr>
+        <w:t>as</w:t>
+      </w:r>
+      <w:r>
+        <w:rPr>
+          <w:rStyle w:val="char3"/>
+        </w:rPr>
+        <w:t xml:space="preserve"> a Link</w:t>
+      </w:r>
+    </w:p>
+    <w:p>
+      <w:r>
+        <w:t>To add a logo as a link to home page:</w:t>
+      </w:r>
+    </w:p>
+    <w:p>
+      <w:pPr>
+        <w:numPr>
+          <w:ilvl w:val="0"/>
+          <w:numId w:val="2"/>
+        </w:numPr>
+        <w:ind w:left="360" w:firstLine="360"/>
+      </w:pPr>
+      <w:r>
+        <w:t>import { Link } from ‘react-router-dom’</w:t>
+      </w:r>
+    </w:p>
+    <w:p>
+      <w:pPr>
+        <w:numPr>
+          <w:ilvl w:val="0"/>
+          <w:numId w:val="2"/>
+        </w:numPr>
+        <w:ind w:left="360" w:firstLine="360"/>
+      </w:pPr>
+      <w:r>
+        <w:t>import { ReactComponent as Logo } from ’../../assets/crwn-logo.svg’;</w:t>
+      </w:r>
+    </w:p>
+    <w:p>
+      <w:pPr>
+        <w:numPr>
+          <w:ilvl w:val="1"/>
+          <w:numId w:val="2"/>
+        </w:numPr>
+        <w:ind w:left="720" w:firstLine="360"/>
+      </w:pPr>
+      <w:r>
+        <w:t>‘ReactComponent’ is a special syntax for importing SVG files</w:t>
+      </w:r>
+    </w:p>
+    <w:p>
+      <w:pPr>
+        <w:numPr>
+          <w:ilvl w:val="0"/>
+          <w:numId w:val="2"/>
+        </w:numPr>
+        <w:ind w:left="360" w:firstLine="360"/>
+      </w:pPr>
+      <w:r>
+        <w:t>add link:</w:t>
+      </w:r>
+    </w:p>
+    <w:p>
+      <w:pPr>
+        <w:numPr>
+          <w:ilvl w:val="1"/>
+          <w:numId w:val="2"/>
+        </w:numPr>
+        <w:ind w:left="720" w:firstLine="360"/>
+      </w:pPr>
+      <w:r>
+        <w:t>&lt; Link to=’/ ’ &gt;</w:t>
+        <w:br w:type="textWrapping"/>
+        <w:tab/>
+        <w:tab/>
+        <w:t>&lt;Logo className=’logo’ /&gt;</w:t>
+      </w:r>
+    </w:p>
+    <w:p>
+      <w:pPr>
+        <w:ind w:left="720" w:firstLine="720"/>
+      </w:pPr>
+      <w:r>
+        <w:t>&lt;/ Link&gt;</w:t>
       </w:r>
     </w:p>
     <w:p>

</xml_diff>

<commit_message>
created signin component, firebase implementation
</commit_message>
<xml_diff>
--- a/js/React/Zero to Mastery/Documentation/eCommerce Website Project.docx
+++ b/js/React/Zero to Mastery/Documentation/eCommerce Website Project.docx
@@ -376,6 +376,11 @@
         </w:rPr>
         <w:t>Routing In React</w:t>
       </w:r>
+      <w:r>
+        <w:rPr>
+          <w:rStyle w:val="char3"/>
+        </w:rPr>
+      </w:r>
     </w:p>
     <w:p>
       <w:r/>
@@ -635,6 +640,12 @@
       <w:r>
         <w:t>tells us where we are in our application (ex: ‘pathname’ param)</w:t>
       </w:r>
+      <w:r>
+        <w:rPr>
+          <w:b/>
+          <w:bCs/>
+        </w:rPr>
+      </w:r>
     </w:p>
     <w:p>
       <w:pPr>
@@ -806,6 +817,12 @@
       <w:r>
         <w:t>/* With ‘Link’, we’re borrowing the url to tell the app what to re-render */</w:t>
       </w:r>
+      <w:r>
+        <w:rPr>
+          <w:b/>
+          <w:bCs/>
+        </w:rPr>
+      </w:r>
     </w:p>
     <w:p>
       <w:pPr>
@@ -841,9 +858,6 @@
     </w:p>
     <w:p>
       <w:r/>
-    </w:p>
-    <w:p>
-      <w:r/>
       <w:r>
         <w:br w:type="page"/>
       </w:r>
@@ -853,7 +867,6 @@
         <w:rPr>
           <w:rStyle w:val="char3"/>
           <w:rFonts w:eastAsia="SimSun" w:cs="Times New Roman"/>
-          <w:sz w:val="32"/>
           <w:szCs w:val="20"/>
         </w:rPr>
       </w:pPr>
@@ -861,10 +874,16 @@
         <w:rPr>
           <w:rStyle w:val="char3"/>
           <w:rFonts w:eastAsia="SimSun" w:cs="Times New Roman"/>
-          <w:sz w:val="32"/>
           <w:szCs w:val="20"/>
         </w:rPr>
         <w:t>With Router()</w:t>
+      </w:r>
+      <w:r>
+        <w:rPr>
+          <w:rStyle w:val="char3"/>
+          <w:rFonts w:eastAsia="SimSun" w:cs="Times New Roman"/>
+          <w:szCs w:val="20"/>
+        </w:rPr>
       </w:r>
     </w:p>
     <w:p>
@@ -967,18 +986,16 @@
           <w:color w:val="000000"/>
           <w:sz w:val="22"/>
           <w:szCs w:val="22"/>
-          <w:lang w:val="en-us" w:eastAsia="zh-cn" w:bidi="ar-sa"/>
-        </w:rPr>
-      </w:pPr>
-      <w:r>
-        <w:rPr>
-          <w:rFonts w:ascii="Calabri" w:hAnsi="Calabri" w:eastAsia="Calabri" w:cs="Calabri"/>
-          <w:b/>
-          <w:bCs/>
-          <w:color w:val="000000"/>
-          <w:sz w:val="22"/>
-          <w:szCs w:val="22"/>
-          <w:lang w:val="en-us" w:eastAsia="zh-cn" w:bidi="ar-sa"/>
+        </w:rPr>
+      </w:pPr>
+      <w:r>
+        <w:rPr>
+          <w:rFonts w:ascii="Calabri" w:hAnsi="Calabri" w:eastAsia="Calabri" w:cs="Calabri"/>
+          <w:b/>
+          <w:bCs/>
+          <w:color w:val="000000"/>
+          <w:sz w:val="22"/>
+          <w:szCs w:val="22"/>
         </w:rPr>
         <w:t>render() {</w:t>
       </w:r>
@@ -1002,7 +1019,6 @@
           <w:color w:val="d4d4d4"/>
           <w:sz w:val="22"/>
           <w:szCs w:val="22"/>
-          <w:lang w:val="en-us" w:eastAsia="zh-cn" w:bidi="ar-sa"/>
         </w:rPr>
       </w:pPr>
       <w:r>
@@ -1013,7 +1029,6 @@
           <w:color w:val="c586c0"/>
           <w:sz w:val="22"/>
           <w:szCs w:val="22"/>
-          <w:lang w:val="en-us" w:eastAsia="zh-cn" w:bidi="ar-sa"/>
         </w:rPr>
         <w:t>    return</w:t>
       </w:r>
@@ -1025,7 +1040,6 @@
           <w:color w:val="d4d4d4"/>
           <w:sz w:val="22"/>
           <w:szCs w:val="22"/>
-          <w:lang w:val="en-us" w:eastAsia="zh-cn" w:bidi="ar-sa"/>
         </w:rPr>
         <w:t> </w:t>
       </w:r>
@@ -1037,7 +1051,6 @@
           <w:color w:val="000000"/>
           <w:sz w:val="22"/>
           <w:szCs w:val="22"/>
-          <w:lang w:val="en-us" w:eastAsia="zh-cn" w:bidi="ar-sa"/>
         </w:rPr>
         <w:t>(</w:t>
       </w:r>
@@ -1049,7 +1062,6 @@
           <w:color w:val="d4d4d4"/>
           <w:sz w:val="22"/>
           <w:szCs w:val="22"/>
-          <w:lang w:val="en-us" w:eastAsia="zh-cn" w:bidi="ar-sa"/>
         </w:rPr>
       </w:r>
     </w:p>
@@ -1072,18 +1084,16 @@
           <w:color w:val="7f7f7f"/>
           <w:sz w:val="22"/>
           <w:szCs w:val="22"/>
-          <w:lang w:val="en-us" w:eastAsia="zh-cn" w:bidi="ar-sa"/>
-        </w:rPr>
-      </w:pPr>
-      <w:r>
-        <w:rPr>
-          <w:rFonts w:ascii="Calabri" w:hAnsi="Calabri" w:eastAsia="Calabri" w:cs="Calabri"/>
-          <w:b/>
-          <w:bCs/>
-          <w:color w:val="d4d4d4"/>
-          <w:sz w:val="22"/>
-          <w:szCs w:val="22"/>
-          <w:lang w:val="en-us" w:eastAsia="zh-cn" w:bidi="ar-sa"/>
+        </w:rPr>
+      </w:pPr>
+      <w:r>
+        <w:rPr>
+          <w:rFonts w:ascii="Calabri" w:hAnsi="Calabri" w:eastAsia="Calabri" w:cs="Calabri"/>
+          <w:b/>
+          <w:bCs/>
+          <w:color w:val="d4d4d4"/>
+          <w:sz w:val="22"/>
+          <w:szCs w:val="22"/>
         </w:rPr>
         <w:t>        </w:t>
       </w:r>
@@ -1095,7 +1105,6 @@
           <w:color w:val="7f7f7f"/>
           <w:sz w:val="22"/>
           <w:szCs w:val="22"/>
-          <w:lang w:val="en-us" w:eastAsia="zh-cn" w:bidi="ar-sa"/>
         </w:rPr>
         <w:t>&lt;</w:t>
       </w:r>
@@ -1107,7 +1116,6 @@
           <w:color w:val="569cd6"/>
           <w:sz w:val="22"/>
           <w:szCs w:val="22"/>
-          <w:lang w:val="en-us" w:eastAsia="zh-cn" w:bidi="ar-sa"/>
         </w:rPr>
         <w:t>div</w:t>
       </w:r>
@@ -1119,7 +1127,6 @@
           <w:color w:val="d4d4d4"/>
           <w:sz w:val="22"/>
           <w:szCs w:val="22"/>
-          <w:lang w:val="en-us" w:eastAsia="zh-cn" w:bidi="ar-sa"/>
         </w:rPr>
         <w:t> </w:t>
       </w:r>
@@ -1131,7 +1138,6 @@
           <w:color w:val="9cdcfe"/>
           <w:sz w:val="22"/>
           <w:szCs w:val="22"/>
-          <w:lang w:val="en-us" w:eastAsia="zh-cn" w:bidi="ar-sa"/>
         </w:rPr>
         <w:t>className</w:t>
       </w:r>
@@ -1143,7 +1149,6 @@
           <w:color w:val="000000"/>
           <w:sz w:val="22"/>
           <w:szCs w:val="22"/>
-          <w:lang w:val="en-us" w:eastAsia="zh-cn" w:bidi="ar-sa"/>
         </w:rPr>
         <w:t> =</w:t>
       </w:r>
@@ -1155,7 +1160,6 @@
           <w:color w:val="d4d4d4"/>
           <w:sz w:val="22"/>
           <w:szCs w:val="22"/>
-          <w:lang w:val="en-us" w:eastAsia="zh-cn" w:bidi="ar-sa"/>
         </w:rPr>
         <w:t> </w:t>
       </w:r>
@@ -1167,7 +1171,6 @@
           <w:color w:val="ce9178"/>
           <w:sz w:val="22"/>
           <w:szCs w:val="22"/>
-          <w:lang w:val="en-us" w:eastAsia="zh-cn" w:bidi="ar-sa"/>
         </w:rPr>
         <w:t>'directory-menu'</w:t>
       </w:r>
@@ -1179,9 +1182,18 @@
           <w:color w:val="7f7f7f"/>
           <w:sz w:val="22"/>
           <w:szCs w:val="22"/>
-          <w:lang w:val="en-us" w:eastAsia="zh-cn" w:bidi="ar-sa"/>
         </w:rPr>
         <w:t>&gt;</w:t>
+      </w:r>
+      <w:r>
+        <w:rPr>
+          <w:rFonts w:ascii="Calabri" w:hAnsi="Calabri" w:eastAsia="Calabri" w:cs="Calabri"/>
+          <w:b/>
+          <w:bCs/>
+          <w:color w:val="7f7f7f"/>
+          <w:sz w:val="22"/>
+          <w:szCs w:val="22"/>
+        </w:rPr>
       </w:r>
     </w:p>
     <w:p>
@@ -1203,18 +1215,16 @@
           <w:color w:val="569cd6"/>
           <w:sz w:val="22"/>
           <w:szCs w:val="22"/>
-          <w:lang w:val="en-us" w:eastAsia="zh-cn" w:bidi="ar-sa"/>
-        </w:rPr>
-      </w:pPr>
-      <w:r>
-        <w:rPr>
-          <w:rFonts w:ascii="Calabri" w:hAnsi="Calabri" w:eastAsia="Calabri" w:cs="Calabri"/>
-          <w:b/>
-          <w:bCs/>
-          <w:color w:val="d4d4d4"/>
-          <w:sz w:val="22"/>
-          <w:szCs w:val="22"/>
-          <w:lang w:val="en-us" w:eastAsia="zh-cn" w:bidi="ar-sa"/>
+        </w:rPr>
+      </w:pPr>
+      <w:r>
+        <w:rPr>
+          <w:rFonts w:ascii="Calabri" w:hAnsi="Calabri" w:eastAsia="Calabri" w:cs="Calabri"/>
+          <w:b/>
+          <w:bCs/>
+          <w:color w:val="d4d4d4"/>
+          <w:sz w:val="22"/>
+          <w:szCs w:val="22"/>
         </w:rPr>
         <w:t>            </w:t>
       </w:r>
@@ -1226,7 +1236,6 @@
           <w:color w:val="569cd6"/>
           <w:sz w:val="22"/>
           <w:szCs w:val="22"/>
-          <w:lang w:val="en-us" w:eastAsia="zh-cn" w:bidi="ar-sa"/>
         </w:rPr>
         <w:t>{</w:t>
       </w:r>
@@ -1238,7 +1247,6 @@
           <w:color w:val="6a9955"/>
           <w:sz w:val="22"/>
           <w:szCs w:val="22"/>
-          <w:lang w:val="en-us" w:eastAsia="zh-cn" w:bidi="ar-sa"/>
         </w:rPr>
         <w:t>/* Maps the sections, destructures, and returns the 'id' + the remaining props (...otherSectionProps) into the 'MenuItem' component*/</w:t>
       </w:r>
@@ -1250,9 +1258,18 @@
           <w:color w:val="569cd6"/>
           <w:sz w:val="22"/>
           <w:szCs w:val="22"/>
-          <w:lang w:val="en-us" w:eastAsia="zh-cn" w:bidi="ar-sa"/>
         </w:rPr>
         <w:t>}</w:t>
+      </w:r>
+      <w:r>
+        <w:rPr>
+          <w:rFonts w:ascii="Calabri" w:hAnsi="Calabri" w:eastAsia="Calabri" w:cs="Calabri"/>
+          <w:b/>
+          <w:bCs/>
+          <w:color w:val="569cd6"/>
+          <w:sz w:val="22"/>
+          <w:szCs w:val="22"/>
+        </w:rPr>
       </w:r>
     </w:p>
     <w:p>
@@ -1274,18 +1291,16 @@
           <w:color w:val="d4d4d4"/>
           <w:sz w:val="22"/>
           <w:szCs w:val="22"/>
-          <w:lang w:val="en-us" w:eastAsia="zh-cn" w:bidi="ar-sa"/>
-        </w:rPr>
-      </w:pPr>
-      <w:r>
-        <w:rPr>
-          <w:rFonts w:ascii="Calabri" w:hAnsi="Calabri" w:eastAsia="Calabri" w:cs="Calabri"/>
-          <w:b/>
-          <w:bCs/>
-          <w:color w:val="d4d4d4"/>
-          <w:sz w:val="22"/>
-          <w:szCs w:val="22"/>
-          <w:lang w:val="en-us" w:eastAsia="zh-cn" w:bidi="ar-sa"/>
+        </w:rPr>
+      </w:pPr>
+      <w:r>
+        <w:rPr>
+          <w:rFonts w:ascii="Calabri" w:hAnsi="Calabri" w:eastAsia="Calabri" w:cs="Calabri"/>
+          <w:b/>
+          <w:bCs/>
+          <w:color w:val="d4d4d4"/>
+          <w:sz w:val="22"/>
+          <w:szCs w:val="22"/>
         </w:rPr>
         <w:t>            </w:t>
       </w:r>
@@ -1297,7 +1312,6 @@
           <w:color w:val="569cd6"/>
           <w:sz w:val="22"/>
           <w:szCs w:val="22"/>
-          <w:lang w:val="en-us" w:eastAsia="zh-cn" w:bidi="ar-sa"/>
         </w:rPr>
         <w:t>{ this</w:t>
       </w:r>
@@ -1309,7 +1323,6 @@
           <w:color w:val="d4d4d4"/>
           <w:sz w:val="22"/>
           <w:szCs w:val="22"/>
-          <w:lang w:val="en-us" w:eastAsia="zh-cn" w:bidi="ar-sa"/>
         </w:rPr>
         <w:t>.</w:t>
       </w:r>
@@ -1321,7 +1334,6 @@
           <w:color w:val="9cdcfe"/>
           <w:sz w:val="22"/>
           <w:szCs w:val="22"/>
-          <w:lang w:val="en-us" w:eastAsia="zh-cn" w:bidi="ar-sa"/>
         </w:rPr>
         <w:t>state</w:t>
       </w:r>
@@ -1333,7 +1345,6 @@
           <w:color w:val="d4d4d4"/>
           <w:sz w:val="22"/>
           <w:szCs w:val="22"/>
-          <w:lang w:val="en-us" w:eastAsia="zh-cn" w:bidi="ar-sa"/>
         </w:rPr>
         <w:t>.</w:t>
       </w:r>
@@ -1345,7 +1356,6 @@
           <w:color w:val="9cdcfe"/>
           <w:sz w:val="22"/>
           <w:szCs w:val="22"/>
-          <w:lang w:val="en-us" w:eastAsia="zh-cn" w:bidi="ar-sa"/>
         </w:rPr>
         <w:t>sections</w:t>
       </w:r>
@@ -1357,7 +1367,6 @@
           <w:color w:val="000000"/>
           <w:sz w:val="22"/>
           <w:szCs w:val="22"/>
-          <w:lang w:val="en-us" w:eastAsia="zh-cn" w:bidi="ar-sa"/>
         </w:rPr>
         <w:t>.map(({</w:t>
       </w:r>
@@ -1369,7 +1378,6 @@
           <w:color w:val="9cdcfe"/>
           <w:sz w:val="22"/>
           <w:szCs w:val="22"/>
-          <w:lang w:val="en-us" w:eastAsia="zh-cn" w:bidi="ar-sa"/>
         </w:rPr>
         <w:t> id</w:t>
       </w:r>
@@ -1381,7 +1389,6 @@
           <w:color w:val="000000"/>
           <w:sz w:val="22"/>
           <w:szCs w:val="22"/>
-          <w:lang w:val="en-us" w:eastAsia="zh-cn" w:bidi="ar-sa"/>
         </w:rPr>
         <w:t>, ...</w:t>
       </w:r>
@@ -1393,7 +1400,6 @@
           <w:color w:val="9cdcfe"/>
           <w:sz w:val="22"/>
           <w:szCs w:val="22"/>
-          <w:lang w:val="en-us" w:eastAsia="zh-cn" w:bidi="ar-sa"/>
         </w:rPr>
         <w:t>otherSectionProps</w:t>
       </w:r>
@@ -1405,7 +1411,6 @@
           <w:color w:val="000000"/>
           <w:sz w:val="22"/>
           <w:szCs w:val="22"/>
-          <w:lang w:val="en-us" w:eastAsia="zh-cn" w:bidi="ar-sa"/>
         </w:rPr>
         <w:t> }) </w:t>
       </w:r>
@@ -1417,7 +1422,6 @@
           <w:color w:val="569cd6"/>
           <w:sz w:val="22"/>
           <w:szCs w:val="22"/>
-          <w:lang w:val="en-us" w:eastAsia="zh-cn" w:bidi="ar-sa"/>
         </w:rPr>
         <w:t>=&gt;</w:t>
       </w:r>
@@ -1429,9 +1433,18 @@
           <w:color w:val="d4d4d4"/>
           <w:sz w:val="22"/>
           <w:szCs w:val="22"/>
-          <w:lang w:val="en-us" w:eastAsia="zh-cn" w:bidi="ar-sa"/>
         </w:rPr>
         <w:t> ( </w:t>
+      </w:r>
+      <w:r>
+        <w:rPr>
+          <w:rFonts w:ascii="Calabri" w:hAnsi="Calabri" w:eastAsia="Calabri" w:cs="Calabri"/>
+          <w:b/>
+          <w:bCs/>
+          <w:color w:val="d4d4d4"/>
+          <w:sz w:val="22"/>
+          <w:szCs w:val="22"/>
+        </w:rPr>
       </w:r>
     </w:p>
     <w:p>
@@ -1453,18 +1466,16 @@
           <w:color w:val="7f7f7f"/>
           <w:sz w:val="22"/>
           <w:szCs w:val="22"/>
-          <w:lang w:val="en-us" w:eastAsia="zh-cn" w:bidi="ar-sa"/>
-        </w:rPr>
-      </w:pPr>
-      <w:r>
-        <w:rPr>
-          <w:rFonts w:ascii="Calabri" w:hAnsi="Calabri" w:eastAsia="Calabri" w:cs="Calabri"/>
-          <w:b/>
-          <w:bCs/>
-          <w:color w:val="d4d4d4"/>
-          <w:sz w:val="22"/>
-          <w:szCs w:val="22"/>
-          <w:lang w:val="en-us" w:eastAsia="zh-cn" w:bidi="ar-sa"/>
+        </w:rPr>
+      </w:pPr>
+      <w:r>
+        <w:rPr>
+          <w:rFonts w:ascii="Calabri" w:hAnsi="Calabri" w:eastAsia="Calabri" w:cs="Calabri"/>
+          <w:b/>
+          <w:bCs/>
+          <w:color w:val="d4d4d4"/>
+          <w:sz w:val="22"/>
+          <w:szCs w:val="22"/>
         </w:rPr>
         <w:t>            </w:t>
       </w:r>
@@ -1476,7 +1487,6 @@
           <w:color w:val="7f7f7f"/>
           <w:sz w:val="22"/>
           <w:szCs w:val="22"/>
-          <w:lang w:val="en-us" w:eastAsia="zh-cn" w:bidi="ar-sa"/>
         </w:rPr>
         <w:t>&lt;</w:t>
       </w:r>
@@ -1488,7 +1498,6 @@
           <w:color w:val="569cd6"/>
           <w:sz w:val="22"/>
           <w:szCs w:val="22"/>
-          <w:lang w:val="en-us" w:eastAsia="zh-cn" w:bidi="ar-sa"/>
         </w:rPr>
         <w:t>MenuItem</w:t>
       </w:r>
@@ -1500,7 +1509,6 @@
           <w:color w:val="d4d4d4"/>
           <w:sz w:val="22"/>
           <w:szCs w:val="22"/>
-          <w:lang w:val="en-us" w:eastAsia="zh-cn" w:bidi="ar-sa"/>
         </w:rPr>
         <w:t> </w:t>
       </w:r>
@@ -1512,7 +1520,6 @@
           <w:color w:val="9cdcfe"/>
           <w:sz w:val="22"/>
           <w:szCs w:val="22"/>
-          <w:lang w:val="en-us" w:eastAsia="zh-cn" w:bidi="ar-sa"/>
         </w:rPr>
         <w:t>key</w:t>
       </w:r>
@@ -1524,7 +1531,6 @@
           <w:color w:val="000000"/>
           <w:sz w:val="22"/>
           <w:szCs w:val="22"/>
-          <w:lang w:val="en-us" w:eastAsia="zh-cn" w:bidi="ar-sa"/>
         </w:rPr>
         <w:t>=</w:t>
       </w:r>
@@ -1536,7 +1542,6 @@
           <w:color w:val="569cd6"/>
           <w:sz w:val="22"/>
           <w:szCs w:val="22"/>
-          <w:lang w:val="en-us" w:eastAsia="zh-cn" w:bidi="ar-sa"/>
         </w:rPr>
         <w:t>{</w:t>
       </w:r>
@@ -1548,7 +1553,6 @@
           <w:color w:val="9cdcfe"/>
           <w:sz w:val="22"/>
           <w:szCs w:val="22"/>
-          <w:lang w:val="en-us" w:eastAsia="zh-cn" w:bidi="ar-sa"/>
         </w:rPr>
         <w:t> id</w:t>
       </w:r>
@@ -1560,7 +1564,6 @@
           <w:color w:val="d4d4d4"/>
           <w:sz w:val="22"/>
           <w:szCs w:val="22"/>
-          <w:lang w:val="en-us" w:eastAsia="zh-cn" w:bidi="ar-sa"/>
         </w:rPr>
         <w:t> </w:t>
       </w:r>
@@ -1572,7 +1575,6 @@
           <w:color w:val="569cd6"/>
           <w:sz w:val="22"/>
           <w:szCs w:val="22"/>
-          <w:lang w:val="en-us" w:eastAsia="zh-cn" w:bidi="ar-sa"/>
         </w:rPr>
         <w:t>}</w:t>
       </w:r>
@@ -1584,7 +1586,6 @@
           <w:color w:val="d4d4d4"/>
           <w:sz w:val="22"/>
           <w:szCs w:val="22"/>
-          <w:lang w:val="en-us" w:eastAsia="zh-cn" w:bidi="ar-sa"/>
         </w:rPr>
         <w:t> </w:t>
       </w:r>
@@ -1596,7 +1597,6 @@
           <w:color w:val="569cd6"/>
           <w:sz w:val="22"/>
           <w:szCs w:val="22"/>
-          <w:lang w:val="en-us" w:eastAsia="zh-cn" w:bidi="ar-sa"/>
         </w:rPr>
         <w:t>{</w:t>
       </w:r>
@@ -1608,7 +1608,6 @@
           <w:color w:val="000000"/>
           <w:sz w:val="22"/>
           <w:szCs w:val="22"/>
-          <w:lang w:val="en-us" w:eastAsia="zh-cn" w:bidi="ar-sa"/>
         </w:rPr>
         <w:t> ..</w:t>
       </w:r>
@@ -1620,7 +1619,6 @@
           <w:color w:val="d4d4d4"/>
           <w:sz w:val="22"/>
           <w:szCs w:val="22"/>
-          <w:lang w:val="en-us" w:eastAsia="zh-cn" w:bidi="ar-sa"/>
         </w:rPr>
         <w:t>.</w:t>
       </w:r>
@@ -1632,7 +1630,6 @@
           <w:color w:val="9cdcfe"/>
           <w:sz w:val="22"/>
           <w:szCs w:val="22"/>
-          <w:lang w:val="en-us" w:eastAsia="zh-cn" w:bidi="ar-sa"/>
         </w:rPr>
         <w:t>otherSectionProps</w:t>
       </w:r>
@@ -1644,7 +1641,6 @@
           <w:color w:val="d4d4d4"/>
           <w:sz w:val="22"/>
           <w:szCs w:val="22"/>
-          <w:lang w:val="en-us" w:eastAsia="zh-cn" w:bidi="ar-sa"/>
         </w:rPr>
         <w:t> </w:t>
       </w:r>
@@ -1656,7 +1652,6 @@
           <w:color w:val="569cd6"/>
           <w:sz w:val="22"/>
           <w:szCs w:val="22"/>
-          <w:lang w:val="en-us" w:eastAsia="zh-cn" w:bidi="ar-sa"/>
         </w:rPr>
         <w:t>}</w:t>
       </w:r>
@@ -1668,7 +1663,6 @@
           <w:color w:val="d4d4d4"/>
           <w:sz w:val="22"/>
           <w:szCs w:val="22"/>
-          <w:lang w:val="en-us" w:eastAsia="zh-cn" w:bidi="ar-sa"/>
         </w:rPr>
         <w:t> </w:t>
       </w:r>
@@ -1680,9 +1674,18 @@
           <w:color w:val="7f7f7f"/>
           <w:sz w:val="22"/>
           <w:szCs w:val="22"/>
-          <w:lang w:val="en-us" w:eastAsia="zh-cn" w:bidi="ar-sa"/>
         </w:rPr>
         <w:t>/&gt;</w:t>
+      </w:r>
+      <w:r>
+        <w:rPr>
+          <w:rFonts w:ascii="Calabri" w:hAnsi="Calabri" w:eastAsia="Calabri" w:cs="Calabri"/>
+          <w:b/>
+          <w:bCs/>
+          <w:color w:val="7f7f7f"/>
+          <w:sz w:val="22"/>
+          <w:szCs w:val="22"/>
+        </w:rPr>
       </w:r>
     </w:p>
     <w:p>
@@ -1704,18 +1707,16 @@
           <w:color w:val="569cd6"/>
           <w:sz w:val="22"/>
           <w:szCs w:val="22"/>
-          <w:lang w:val="en-us" w:eastAsia="zh-cn" w:bidi="ar-sa"/>
-        </w:rPr>
-      </w:pPr>
-      <w:r>
-        <w:rPr>
-          <w:rFonts w:ascii="Calabri" w:hAnsi="Calabri" w:eastAsia="Calabri" w:cs="Calabri"/>
-          <w:b/>
-          <w:bCs/>
-          <w:color w:val="d4d4d4"/>
-          <w:sz w:val="22"/>
-          <w:szCs w:val="22"/>
-          <w:lang w:val="en-us" w:eastAsia="zh-cn" w:bidi="ar-sa"/>
+        </w:rPr>
+      </w:pPr>
+      <w:r>
+        <w:rPr>
+          <w:rFonts w:ascii="Calabri" w:hAnsi="Calabri" w:eastAsia="Calabri" w:cs="Calabri"/>
+          <w:b/>
+          <w:bCs/>
+          <w:color w:val="d4d4d4"/>
+          <w:sz w:val="22"/>
+          <w:szCs w:val="22"/>
         </w:rPr>
         <w:t>            </w:t>
       </w:r>
@@ -1727,7 +1728,6 @@
           <w:color w:val="000000"/>
           <w:sz w:val="22"/>
           <w:szCs w:val="22"/>
-          <w:lang w:val="en-us" w:eastAsia="zh-cn" w:bidi="ar-sa"/>
         </w:rPr>
         <w:t>))</w:t>
       </w:r>
@@ -1739,9 +1739,18 @@
           <w:color w:val="569cd6"/>
           <w:sz w:val="22"/>
           <w:szCs w:val="22"/>
-          <w:lang w:val="en-us" w:eastAsia="zh-cn" w:bidi="ar-sa"/>
         </w:rPr>
         <w:t>}</w:t>
+      </w:r>
+      <w:r>
+        <w:rPr>
+          <w:rFonts w:ascii="Calabri" w:hAnsi="Calabri" w:eastAsia="Calabri" w:cs="Calabri"/>
+          <w:b/>
+          <w:bCs/>
+          <w:color w:val="569cd6"/>
+          <w:sz w:val="22"/>
+          <w:szCs w:val="22"/>
+        </w:rPr>
       </w:r>
     </w:p>
     <w:p>
@@ -1763,18 +1772,16 @@
           <w:color w:val="7f7f7f"/>
           <w:sz w:val="22"/>
           <w:szCs w:val="22"/>
-          <w:lang w:val="en-us" w:eastAsia="zh-cn" w:bidi="ar-sa"/>
-        </w:rPr>
-      </w:pPr>
-      <w:r>
-        <w:rPr>
-          <w:rFonts w:ascii="Calabri" w:hAnsi="Calabri" w:eastAsia="Calabri" w:cs="Calabri"/>
-          <w:b/>
-          <w:bCs/>
-          <w:color w:val="d4d4d4"/>
-          <w:sz w:val="22"/>
-          <w:szCs w:val="22"/>
-          <w:lang w:val="en-us" w:eastAsia="zh-cn" w:bidi="ar-sa"/>
+        </w:rPr>
+      </w:pPr>
+      <w:r>
+        <w:rPr>
+          <w:rFonts w:ascii="Calabri" w:hAnsi="Calabri" w:eastAsia="Calabri" w:cs="Calabri"/>
+          <w:b/>
+          <w:bCs/>
+          <w:color w:val="d4d4d4"/>
+          <w:sz w:val="22"/>
+          <w:szCs w:val="22"/>
         </w:rPr>
         <w:t>        </w:t>
       </w:r>
@@ -1786,7 +1793,6 @@
           <w:color w:val="7f7f7f"/>
           <w:sz w:val="22"/>
           <w:szCs w:val="22"/>
-          <w:lang w:val="en-us" w:eastAsia="zh-cn" w:bidi="ar-sa"/>
         </w:rPr>
         <w:t>&lt;/</w:t>
       </w:r>
@@ -1798,7 +1804,6 @@
           <w:color w:val="569cd6"/>
           <w:sz w:val="22"/>
           <w:szCs w:val="22"/>
-          <w:lang w:val="en-us" w:eastAsia="zh-cn" w:bidi="ar-sa"/>
         </w:rPr>
         <w:t>div</w:t>
       </w:r>
@@ -1810,9 +1815,18 @@
           <w:color w:val="7f7f7f"/>
           <w:sz w:val="22"/>
           <w:szCs w:val="22"/>
-          <w:lang w:val="en-us" w:eastAsia="zh-cn" w:bidi="ar-sa"/>
         </w:rPr>
         <w:t>&gt;</w:t>
+      </w:r>
+      <w:r>
+        <w:rPr>
+          <w:rFonts w:ascii="Calabri" w:hAnsi="Calabri" w:eastAsia="Calabri" w:cs="Calabri"/>
+          <w:b/>
+          <w:bCs/>
+          <w:color w:val="7f7f7f"/>
+          <w:sz w:val="22"/>
+          <w:szCs w:val="22"/>
+        </w:rPr>
       </w:r>
     </w:p>
     <w:p>
@@ -1831,7 +1845,6 @@
           <w:color w:val="000000"/>
           <w:sz w:val="21"/>
           <w:szCs w:val="20"/>
-          <w:lang w:val="en-us" w:eastAsia="zh-cn" w:bidi="ar-sa"/>
         </w:rPr>
       </w:pPr>
       <w:r>
@@ -1840,7 +1853,6 @@
           <w:color w:val="d4d4d4"/>
           <w:sz w:val="21"/>
           <w:szCs w:val="20"/>
-          <w:lang w:val="en-us" w:eastAsia="zh-cn" w:bidi="ar-sa"/>
         </w:rPr>
         <w:t>    </w:t>
       </w:r>
@@ -1850,9 +1862,16 @@
           <w:color w:val="000000"/>
           <w:sz w:val="21"/>
           <w:szCs w:val="20"/>
-          <w:lang w:val="en-us" w:eastAsia="zh-cn" w:bidi="ar-sa"/>
         </w:rPr>
         <w:t>)</w:t>
+      </w:r>
+      <w:r>
+        <w:rPr>
+          <w:rFonts w:ascii="Consolas" w:hAnsi="Consolas" w:eastAsia="SimSun" w:cs="Times New Roman"/>
+          <w:color w:val="000000"/>
+          <w:sz w:val="21"/>
+          <w:szCs w:val="20"/>
+        </w:rPr>
       </w:r>
     </w:p>
     <w:p>
@@ -1871,7 +1890,6 @@
           <w:color w:val="000000"/>
           <w:sz w:val="21"/>
           <w:szCs w:val="20"/>
-          <w:lang w:val="en-us" w:eastAsia="zh-cn" w:bidi="ar-sa"/>
         </w:rPr>
       </w:pPr>
       <w:r>
@@ -1880,7 +1898,6 @@
           <w:color w:val="000000"/>
           <w:sz w:val="21"/>
           <w:szCs w:val="20"/>
-          <w:lang w:val="en-us" w:eastAsia="zh-cn" w:bidi="ar-sa"/>
         </w:rPr>
         <w:t>  }</w:t>
       </w:r>
@@ -1901,7 +1918,6 @@
           <w:color w:val="d4d4d4"/>
           <w:sz w:val="21"/>
           <w:szCs w:val="20"/>
-          <w:lang w:val="en-us" w:eastAsia="zh-cn" w:bidi="ar-sa"/>
         </w:rPr>
       </w:pPr>
       <w:r>
@@ -1910,7 +1926,6 @@
           <w:color w:val="d4d4d4"/>
           <w:sz w:val="21"/>
           <w:szCs w:val="20"/>
-          <w:lang w:val="en-us" w:eastAsia="zh-cn" w:bidi="ar-sa"/>
         </w:rPr>
       </w:r>
     </w:p>
@@ -1966,18 +1981,16 @@
           <w:color w:val="000000"/>
           <w:sz w:val="22"/>
           <w:szCs w:val="22"/>
-          <w:lang w:val="en-us" w:eastAsia="zh-cn" w:bidi="ar-sa"/>
-        </w:rPr>
-      </w:pPr>
-      <w:r>
-        <w:rPr>
-          <w:rFonts w:ascii="Calabri" w:hAnsi="Calabri" w:eastAsia="Calabri" w:cs="Calabri"/>
-          <w:b/>
-          <w:bCs/>
-          <w:color w:val="000000"/>
-          <w:sz w:val="22"/>
-          <w:szCs w:val="22"/>
-          <w:lang w:val="en-us" w:eastAsia="zh-cn" w:bidi="ar-sa"/>
+        </w:rPr>
+      </w:pPr>
+      <w:r>
+        <w:rPr>
+          <w:rFonts w:ascii="Calabri" w:hAnsi="Calabri" w:eastAsia="Calabri" w:cs="Calabri"/>
+          <w:b/>
+          <w:bCs/>
+          <w:color w:val="000000"/>
+          <w:sz w:val="22"/>
+          <w:szCs w:val="22"/>
         </w:rPr>
         <w:t>render() {</w:t>
       </w:r>
@@ -2001,7 +2014,6 @@
           <w:color w:val="d4d4d4"/>
           <w:sz w:val="22"/>
           <w:szCs w:val="22"/>
-          <w:lang w:val="en-us" w:eastAsia="zh-cn" w:bidi="ar-sa"/>
         </w:rPr>
       </w:pPr>
       <w:r>
@@ -2012,7 +2024,6 @@
           <w:color w:val="c586c0"/>
           <w:sz w:val="22"/>
           <w:szCs w:val="22"/>
-          <w:lang w:val="en-us" w:eastAsia="zh-cn" w:bidi="ar-sa"/>
         </w:rPr>
         <w:t>        const</w:t>
       </w:r>
@@ -2024,7 +2035,6 @@
           <w:color w:val="d4d4d4"/>
           <w:sz w:val="22"/>
           <w:szCs w:val="22"/>
-          <w:lang w:val="en-us" w:eastAsia="zh-cn" w:bidi="ar-sa"/>
         </w:rPr>
         <w:t> </w:t>
       </w:r>
@@ -2036,7 +2046,6 @@
           <w:color w:val="000000"/>
           <w:sz w:val="22"/>
           <w:szCs w:val="22"/>
-          <w:lang w:val="en-us" w:eastAsia="zh-cn" w:bidi="ar-sa"/>
         </w:rPr>
         <w:t>{ </w:t>
       </w:r>
@@ -2048,7 +2057,6 @@
           <w:color w:val="9cdcfe"/>
           <w:sz w:val="22"/>
           <w:szCs w:val="22"/>
-          <w:lang w:val="en-us" w:eastAsia="zh-cn" w:bidi="ar-sa"/>
         </w:rPr>
         <w:t>collections</w:t>
       </w:r>
@@ -2060,7 +2068,6 @@
           <w:color w:val="d4d4d4"/>
           <w:sz w:val="22"/>
           <w:szCs w:val="22"/>
-          <w:lang w:val="en-us" w:eastAsia="zh-cn" w:bidi="ar-sa"/>
         </w:rPr>
         <w:t> </w:t>
       </w:r>
@@ -2072,7 +2079,6 @@
           <w:color w:val="000000"/>
           <w:sz w:val="22"/>
           <w:szCs w:val="22"/>
-          <w:lang w:val="en-us" w:eastAsia="zh-cn" w:bidi="ar-sa"/>
         </w:rPr>
         <w:t>} =</w:t>
       </w:r>
@@ -2084,7 +2090,6 @@
           <w:color w:val="c586c0"/>
           <w:sz w:val="22"/>
           <w:szCs w:val="22"/>
-          <w:lang w:val="en-us" w:eastAsia="zh-cn" w:bidi="ar-sa"/>
         </w:rPr>
         <w:t> this</w:t>
       </w:r>
@@ -2096,7 +2101,6 @@
           <w:color w:val="d4d4d4"/>
           <w:sz w:val="22"/>
           <w:szCs w:val="22"/>
-          <w:lang w:val="en-us" w:eastAsia="zh-cn" w:bidi="ar-sa"/>
         </w:rPr>
         <w:t>.</w:t>
       </w:r>
@@ -2108,7 +2112,6 @@
           <w:color w:val="569cd6"/>
           <w:sz w:val="22"/>
           <w:szCs w:val="22"/>
-          <w:lang w:val="en-us" w:eastAsia="zh-cn" w:bidi="ar-sa"/>
         </w:rPr>
         <w:t>state</w:t>
       </w:r>
@@ -2120,9 +2123,18 @@
           <w:color w:val="d4d4d4"/>
           <w:sz w:val="22"/>
           <w:szCs w:val="22"/>
-          <w:lang w:val="en-us" w:eastAsia="zh-cn" w:bidi="ar-sa"/>
         </w:rPr>
         <w:t>;</w:t>
+      </w:r>
+      <w:r>
+        <w:rPr>
+          <w:rFonts w:ascii="Calabri" w:hAnsi="Calabri" w:eastAsia="Calabri" w:cs="Calabri"/>
+          <w:b/>
+          <w:bCs/>
+          <w:color w:val="d4d4d4"/>
+          <w:sz w:val="22"/>
+          <w:szCs w:val="22"/>
+        </w:rPr>
       </w:r>
     </w:p>
     <w:p>
@@ -2144,18 +2156,16 @@
           <w:color w:val="d4d4d4"/>
           <w:sz w:val="22"/>
           <w:szCs w:val="22"/>
-          <w:lang w:val="en-us" w:eastAsia="zh-cn" w:bidi="ar-sa"/>
-        </w:rPr>
-      </w:pPr>
-      <w:r>
-        <w:rPr>
-          <w:rFonts w:ascii="Calabri" w:hAnsi="Calabri" w:eastAsia="Calabri" w:cs="Calabri"/>
-          <w:b/>
-          <w:bCs/>
-          <w:color w:val="d4d4d4"/>
-          <w:sz w:val="22"/>
-          <w:szCs w:val="22"/>
-          <w:lang w:val="en-us" w:eastAsia="zh-cn" w:bidi="ar-sa"/>
+        </w:rPr>
+      </w:pPr>
+      <w:r>
+        <w:rPr>
+          <w:rFonts w:ascii="Calabri" w:hAnsi="Calabri" w:eastAsia="Calabri" w:cs="Calabri"/>
+          <w:b/>
+          <w:bCs/>
+          <w:color w:val="d4d4d4"/>
+          <w:sz w:val="22"/>
+          <w:szCs w:val="22"/>
         </w:rPr>
       </w:r>
     </w:p>
@@ -2178,7 +2188,6 @@
           <w:color w:val="d4d4d4"/>
           <w:sz w:val="22"/>
           <w:szCs w:val="22"/>
-          <w:lang w:val="en-us" w:eastAsia="zh-cn" w:bidi="ar-sa"/>
         </w:rPr>
       </w:pPr>
       <w:r>
@@ -2189,7 +2198,6 @@
           <w:color w:val="ce9178"/>
           <w:sz w:val="22"/>
           <w:szCs w:val="22"/>
-          <w:lang w:val="en-us" w:eastAsia="zh-cn" w:bidi="ar-sa"/>
         </w:rPr>
         <w:t>        return</w:t>
       </w:r>
@@ -2201,7 +2209,6 @@
           <w:color w:val="000000"/>
           <w:sz w:val="22"/>
           <w:szCs w:val="22"/>
-          <w:lang w:val="en-us" w:eastAsia="zh-cn" w:bidi="ar-sa"/>
         </w:rPr>
         <w:t> (</w:t>
       </w:r>
@@ -2213,7 +2220,6 @@
           <w:color w:val="d4d4d4"/>
           <w:sz w:val="22"/>
           <w:szCs w:val="22"/>
-          <w:lang w:val="en-us" w:eastAsia="zh-cn" w:bidi="ar-sa"/>
         </w:rPr>
       </w:r>
     </w:p>
@@ -2236,18 +2242,16 @@
           <w:color w:val="7f7f7f"/>
           <w:sz w:val="22"/>
           <w:szCs w:val="22"/>
-          <w:lang w:val="en-us" w:eastAsia="zh-cn" w:bidi="ar-sa"/>
-        </w:rPr>
-      </w:pPr>
-      <w:r>
-        <w:rPr>
-          <w:rFonts w:ascii="Calabri" w:hAnsi="Calabri" w:eastAsia="Calabri" w:cs="Calabri"/>
-          <w:b/>
-          <w:bCs/>
-          <w:color w:val="d4d4d4"/>
-          <w:sz w:val="22"/>
-          <w:szCs w:val="22"/>
-          <w:lang w:val="en-us" w:eastAsia="zh-cn" w:bidi="ar-sa"/>
+        </w:rPr>
+      </w:pPr>
+      <w:r>
+        <w:rPr>
+          <w:rFonts w:ascii="Calabri" w:hAnsi="Calabri" w:eastAsia="Calabri" w:cs="Calabri"/>
+          <w:b/>
+          <w:bCs/>
+          <w:color w:val="d4d4d4"/>
+          <w:sz w:val="22"/>
+          <w:szCs w:val="22"/>
         </w:rPr>
         <w:t>            </w:t>
       </w:r>
@@ -2259,7 +2263,6 @@
           <w:color w:val="7f7f7f"/>
           <w:sz w:val="22"/>
           <w:szCs w:val="22"/>
-          <w:lang w:val="en-us" w:eastAsia="zh-cn" w:bidi="ar-sa"/>
         </w:rPr>
         <w:t>&lt;</w:t>
       </w:r>
@@ -2271,7 +2274,6 @@
           <w:color w:val="c586c0"/>
           <w:sz w:val="22"/>
           <w:szCs w:val="22"/>
-          <w:lang w:val="en-us" w:eastAsia="zh-cn" w:bidi="ar-sa"/>
         </w:rPr>
         <w:t>div</w:t>
       </w:r>
@@ -2283,7 +2285,6 @@
           <w:color w:val="d4d4d4"/>
           <w:sz w:val="22"/>
           <w:szCs w:val="22"/>
-          <w:lang w:val="en-us" w:eastAsia="zh-cn" w:bidi="ar-sa"/>
         </w:rPr>
         <w:t> </w:t>
       </w:r>
@@ -2295,7 +2296,6 @@
           <w:color w:val="569cd6"/>
           <w:sz w:val="22"/>
           <w:szCs w:val="22"/>
-          <w:lang w:val="en-us" w:eastAsia="zh-cn" w:bidi="ar-sa"/>
         </w:rPr>
         <w:t>className</w:t>
       </w:r>
@@ -2307,7 +2307,6 @@
           <w:color w:val="000000"/>
           <w:sz w:val="22"/>
           <w:szCs w:val="22"/>
-          <w:lang w:val="en-us" w:eastAsia="zh-cn" w:bidi="ar-sa"/>
         </w:rPr>
         <w:t>=</w:t>
       </w:r>
@@ -2319,7 +2318,6 @@
           <w:color w:val="6a9955"/>
           <w:sz w:val="22"/>
           <w:szCs w:val="22"/>
-          <w:lang w:val="en-us" w:eastAsia="zh-cn" w:bidi="ar-sa"/>
         </w:rPr>
         <w:t>'shop-page'</w:t>
       </w:r>
@@ -2331,9 +2329,18 @@
           <w:color w:val="7f7f7f"/>
           <w:sz w:val="22"/>
           <w:szCs w:val="22"/>
-          <w:lang w:val="en-us" w:eastAsia="zh-cn" w:bidi="ar-sa"/>
         </w:rPr>
         <w:t>&gt;</w:t>
+      </w:r>
+      <w:r>
+        <w:rPr>
+          <w:rFonts w:ascii="Calabri" w:hAnsi="Calabri" w:eastAsia="Calabri" w:cs="Calabri"/>
+          <w:b/>
+          <w:bCs/>
+          <w:color w:val="7f7f7f"/>
+          <w:sz w:val="22"/>
+          <w:szCs w:val="22"/>
+        </w:rPr>
       </w:r>
     </w:p>
     <w:p>
@@ -2355,18 +2362,16 @@
           <w:color w:val="c586c0"/>
           <w:sz w:val="22"/>
           <w:szCs w:val="22"/>
-          <w:lang w:val="en-us" w:eastAsia="zh-cn" w:bidi="ar-sa"/>
-        </w:rPr>
-      </w:pPr>
-      <w:r>
-        <w:rPr>
-          <w:rFonts w:ascii="Calabri" w:hAnsi="Calabri" w:eastAsia="Calabri" w:cs="Calabri"/>
-          <w:b/>
-          <w:bCs/>
-          <w:color w:val="d4d4d4"/>
-          <w:sz w:val="22"/>
-          <w:szCs w:val="22"/>
-          <w:lang w:val="en-us" w:eastAsia="zh-cn" w:bidi="ar-sa"/>
+        </w:rPr>
+      </w:pPr>
+      <w:r>
+        <w:rPr>
+          <w:rFonts w:ascii="Calabri" w:hAnsi="Calabri" w:eastAsia="Calabri" w:cs="Calabri"/>
+          <w:b/>
+          <w:bCs/>
+          <w:color w:val="d4d4d4"/>
+          <w:sz w:val="22"/>
+          <w:szCs w:val="22"/>
         </w:rPr>
         <w:t>                </w:t>
       </w:r>
@@ -2378,9 +2383,18 @@
           <w:color w:val="c586c0"/>
           <w:sz w:val="22"/>
           <w:szCs w:val="22"/>
-          <w:lang w:val="en-us" w:eastAsia="zh-cn" w:bidi="ar-sa"/>
         </w:rPr>
         <w:t>{</w:t>
+      </w:r>
+      <w:r>
+        <w:rPr>
+          <w:rFonts w:ascii="Calabri" w:hAnsi="Calabri" w:eastAsia="Calabri" w:cs="Calabri"/>
+          <w:b/>
+          <w:bCs/>
+          <w:color w:val="c586c0"/>
+          <w:sz w:val="22"/>
+          <w:szCs w:val="22"/>
+        </w:rPr>
       </w:r>
     </w:p>
     <w:p>
@@ -2402,7 +2416,6 @@
           <w:color w:val="d4d4d4"/>
           <w:sz w:val="22"/>
           <w:szCs w:val="22"/>
-          <w:lang w:val="en-us" w:eastAsia="zh-cn" w:bidi="ar-sa"/>
         </w:rPr>
       </w:pPr>
       <w:r>
@@ -2413,7 +2426,6 @@
           <w:color w:val="569cd6"/>
           <w:sz w:val="22"/>
           <w:szCs w:val="22"/>
-          <w:lang w:val="en-us" w:eastAsia="zh-cn" w:bidi="ar-sa"/>
         </w:rPr>
         <w:t>                    </w:t>
       </w:r>
@@ -2425,7 +2437,6 @@
           <w:color w:val="9cdcfe"/>
           <w:sz w:val="22"/>
           <w:szCs w:val="22"/>
-          <w:lang w:val="en-us" w:eastAsia="zh-cn" w:bidi="ar-sa"/>
         </w:rPr>
         <w:t>collections</w:t>
       </w:r>
@@ -2437,7 +2448,6 @@
           <w:color w:val="000000"/>
           <w:sz w:val="22"/>
           <w:szCs w:val="22"/>
-          <w:lang w:val="en-us" w:eastAsia="zh-cn" w:bidi="ar-sa"/>
         </w:rPr>
         <w:t>.map(({ </w:t>
       </w:r>
@@ -2449,7 +2459,6 @@
           <w:color w:val="569cd6"/>
           <w:sz w:val="22"/>
           <w:szCs w:val="22"/>
-          <w:lang w:val="en-us" w:eastAsia="zh-cn" w:bidi="ar-sa"/>
         </w:rPr>
         <w:t>id</w:t>
       </w:r>
@@ -2461,7 +2470,6 @@
           <w:color w:val="d4d4d4"/>
           <w:sz w:val="22"/>
           <w:szCs w:val="22"/>
-          <w:lang w:val="en-us" w:eastAsia="zh-cn" w:bidi="ar-sa"/>
         </w:rPr>
         <w:t>, ...</w:t>
       </w:r>
@@ -2473,7 +2481,6 @@
           <w:color w:val="569cd6"/>
           <w:sz w:val="22"/>
           <w:szCs w:val="22"/>
-          <w:lang w:val="en-us" w:eastAsia="zh-cn" w:bidi="ar-sa"/>
         </w:rPr>
         <w:t>otherCollectionsProps</w:t>
       </w:r>
@@ -2485,7 +2492,6 @@
           <w:color w:val="000000"/>
           <w:sz w:val="22"/>
           <w:szCs w:val="22"/>
-          <w:lang w:val="en-us" w:eastAsia="zh-cn" w:bidi="ar-sa"/>
         </w:rPr>
         <w:t>})</w:t>
       </w:r>
@@ -2497,7 +2503,6 @@
           <w:color w:val="d4d4d4"/>
           <w:sz w:val="22"/>
           <w:szCs w:val="22"/>
-          <w:lang w:val="en-us" w:eastAsia="zh-cn" w:bidi="ar-sa"/>
         </w:rPr>
         <w:t> </w:t>
       </w:r>
@@ -2509,7 +2514,6 @@
           <w:color w:val="c586c0"/>
           <w:sz w:val="22"/>
           <w:szCs w:val="22"/>
-          <w:lang w:val="en-us" w:eastAsia="zh-cn" w:bidi="ar-sa"/>
         </w:rPr>
         <w:t>=&gt;</w:t>
       </w:r>
@@ -2521,7 +2525,6 @@
           <w:color w:val="d4d4d4"/>
           <w:sz w:val="22"/>
           <w:szCs w:val="22"/>
-          <w:lang w:val="en-us" w:eastAsia="zh-cn" w:bidi="ar-sa"/>
         </w:rPr>
         <w:t> </w:t>
       </w:r>
@@ -2533,7 +2536,6 @@
           <w:color w:val="000000"/>
           <w:sz w:val="22"/>
           <w:szCs w:val="22"/>
-          <w:lang w:val="en-us" w:eastAsia="zh-cn" w:bidi="ar-sa"/>
         </w:rPr>
         <w:t>(</w:t>
       </w:r>
@@ -2545,7 +2547,6 @@
           <w:color w:val="d4d4d4"/>
           <w:sz w:val="22"/>
           <w:szCs w:val="22"/>
-          <w:lang w:val="en-us" w:eastAsia="zh-cn" w:bidi="ar-sa"/>
         </w:rPr>
       </w:r>
     </w:p>
@@ -2568,18 +2569,16 @@
           <w:color w:val="7f7f7f"/>
           <w:sz w:val="22"/>
           <w:szCs w:val="22"/>
-          <w:lang w:val="en-us" w:eastAsia="zh-cn" w:bidi="ar-sa"/>
-        </w:rPr>
-      </w:pPr>
-      <w:r>
-        <w:rPr>
-          <w:rFonts w:ascii="Calabri" w:hAnsi="Calabri" w:eastAsia="Calabri" w:cs="Calabri"/>
-          <w:b/>
-          <w:bCs/>
-          <w:color w:val="d4d4d4"/>
-          <w:sz w:val="22"/>
-          <w:szCs w:val="22"/>
-          <w:lang w:val="en-us" w:eastAsia="zh-cn" w:bidi="ar-sa"/>
+        </w:rPr>
+      </w:pPr>
+      <w:r>
+        <w:rPr>
+          <w:rFonts w:ascii="Calabri" w:hAnsi="Calabri" w:eastAsia="Calabri" w:cs="Calabri"/>
+          <w:b/>
+          <w:bCs/>
+          <w:color w:val="d4d4d4"/>
+          <w:sz w:val="22"/>
+          <w:szCs w:val="22"/>
         </w:rPr>
         <w:t>                        </w:t>
       </w:r>
@@ -2591,7 +2590,6 @@
           <w:color w:val="7f7f7f"/>
           <w:sz w:val="22"/>
           <w:szCs w:val="22"/>
-          <w:lang w:val="en-us" w:eastAsia="zh-cn" w:bidi="ar-sa"/>
         </w:rPr>
         <w:t>&lt;</w:t>
       </w:r>
@@ -2603,7 +2601,6 @@
           <w:color w:val="c586c0"/>
           <w:sz w:val="22"/>
           <w:szCs w:val="22"/>
-          <w:lang w:val="en-us" w:eastAsia="zh-cn" w:bidi="ar-sa"/>
         </w:rPr>
         <w:t>CollectionPreview</w:t>
       </w:r>
@@ -2615,7 +2612,6 @@
           <w:color w:val="d4d4d4"/>
           <w:sz w:val="22"/>
           <w:szCs w:val="22"/>
-          <w:lang w:val="en-us" w:eastAsia="zh-cn" w:bidi="ar-sa"/>
         </w:rPr>
         <w:t> </w:t>
       </w:r>
@@ -2627,7 +2623,6 @@
           <w:color w:val="569cd6"/>
           <w:sz w:val="22"/>
           <w:szCs w:val="22"/>
-          <w:lang w:val="en-us" w:eastAsia="zh-cn" w:bidi="ar-sa"/>
         </w:rPr>
         <w:t>key</w:t>
       </w:r>
@@ -2639,7 +2634,6 @@
           <w:color w:val="000000"/>
           <w:sz w:val="22"/>
           <w:szCs w:val="22"/>
-          <w:lang w:val="en-us" w:eastAsia="zh-cn" w:bidi="ar-sa"/>
         </w:rPr>
         <w:t>=</w:t>
       </w:r>
@@ -2651,7 +2645,6 @@
           <w:color w:val="c586c0"/>
           <w:sz w:val="22"/>
           <w:szCs w:val="22"/>
-          <w:lang w:val="en-us" w:eastAsia="zh-cn" w:bidi="ar-sa"/>
         </w:rPr>
         <w:t>{</w:t>
       </w:r>
@@ -2663,7 +2656,6 @@
           <w:color w:val="569cd6"/>
           <w:sz w:val="22"/>
           <w:szCs w:val="22"/>
-          <w:lang w:val="en-us" w:eastAsia="zh-cn" w:bidi="ar-sa"/>
         </w:rPr>
         <w:t>id</w:t>
       </w:r>
@@ -2675,7 +2667,6 @@
           <w:color w:val="c586c0"/>
           <w:sz w:val="22"/>
           <w:szCs w:val="22"/>
-          <w:lang w:val="en-us" w:eastAsia="zh-cn" w:bidi="ar-sa"/>
         </w:rPr>
         <w:t>}</w:t>
       </w:r>
@@ -2687,7 +2678,6 @@
           <w:color w:val="d4d4d4"/>
           <w:sz w:val="22"/>
           <w:szCs w:val="22"/>
-          <w:lang w:val="en-us" w:eastAsia="zh-cn" w:bidi="ar-sa"/>
         </w:rPr>
         <w:t> </w:t>
       </w:r>
@@ -2699,7 +2689,6 @@
           <w:color w:val="c586c0"/>
           <w:sz w:val="22"/>
           <w:szCs w:val="22"/>
-          <w:lang w:val="en-us" w:eastAsia="zh-cn" w:bidi="ar-sa"/>
         </w:rPr>
         <w:t>{</w:t>
       </w:r>
@@ -2711,7 +2700,6 @@
           <w:color w:val="d4d4d4"/>
           <w:sz w:val="22"/>
           <w:szCs w:val="22"/>
-          <w:lang w:val="en-us" w:eastAsia="zh-cn" w:bidi="ar-sa"/>
         </w:rPr>
         <w:t>...</w:t>
       </w:r>
@@ -2723,7 +2711,6 @@
           <w:color w:val="569cd6"/>
           <w:sz w:val="22"/>
           <w:szCs w:val="22"/>
-          <w:lang w:val="en-us" w:eastAsia="zh-cn" w:bidi="ar-sa"/>
         </w:rPr>
         <w:t>otherCollectionsProps</w:t>
       </w:r>
@@ -2735,7 +2722,6 @@
           <w:color w:val="c586c0"/>
           <w:sz w:val="22"/>
           <w:szCs w:val="22"/>
-          <w:lang w:val="en-us" w:eastAsia="zh-cn" w:bidi="ar-sa"/>
         </w:rPr>
         <w:t>}</w:t>
       </w:r>
@@ -2747,7 +2733,6 @@
           <w:color w:val="d4d4d4"/>
           <w:sz w:val="22"/>
           <w:szCs w:val="22"/>
-          <w:lang w:val="en-us" w:eastAsia="zh-cn" w:bidi="ar-sa"/>
         </w:rPr>
         <w:t> </w:t>
       </w:r>
@@ -2759,9 +2744,18 @@
           <w:color w:val="7f7f7f"/>
           <w:sz w:val="22"/>
           <w:szCs w:val="22"/>
-          <w:lang w:val="en-us" w:eastAsia="zh-cn" w:bidi="ar-sa"/>
         </w:rPr>
         <w:t>/&gt;</w:t>
+      </w:r>
+      <w:r>
+        <w:rPr>
+          <w:rFonts w:ascii="Calabri" w:hAnsi="Calabri" w:eastAsia="Calabri" w:cs="Calabri"/>
+          <w:b/>
+          <w:bCs/>
+          <w:color w:val="7f7f7f"/>
+          <w:sz w:val="22"/>
+          <w:szCs w:val="22"/>
+        </w:rPr>
       </w:r>
     </w:p>
     <w:p>
@@ -2783,18 +2777,16 @@
           <w:color w:val="d4d4d4"/>
           <w:sz w:val="22"/>
           <w:szCs w:val="22"/>
-          <w:lang w:val="en-us" w:eastAsia="zh-cn" w:bidi="ar-sa"/>
-        </w:rPr>
-      </w:pPr>
-      <w:r>
-        <w:rPr>
-          <w:rFonts w:ascii="Calabri" w:hAnsi="Calabri" w:eastAsia="Calabri" w:cs="Calabri"/>
-          <w:b/>
-          <w:bCs/>
-          <w:color w:val="d4d4d4"/>
-          <w:sz w:val="22"/>
-          <w:szCs w:val="22"/>
-          <w:lang w:val="en-us" w:eastAsia="zh-cn" w:bidi="ar-sa"/>
+        </w:rPr>
+      </w:pPr>
+      <w:r>
+        <w:rPr>
+          <w:rFonts w:ascii="Calabri" w:hAnsi="Calabri" w:eastAsia="Calabri" w:cs="Calabri"/>
+          <w:b/>
+          <w:bCs/>
+          <w:color w:val="d4d4d4"/>
+          <w:sz w:val="22"/>
+          <w:szCs w:val="22"/>
         </w:rPr>
         <w:t>                   </w:t>
       </w:r>
@@ -2806,7 +2798,6 @@
           <w:color w:val="000000"/>
           <w:sz w:val="22"/>
           <w:szCs w:val="22"/>
-          <w:lang w:val="en-us" w:eastAsia="zh-cn" w:bidi="ar-sa"/>
         </w:rPr>
         <w:t> ))</w:t>
       </w:r>
@@ -2818,7 +2809,6 @@
           <w:color w:val="d4d4d4"/>
           <w:sz w:val="22"/>
           <w:szCs w:val="22"/>
-          <w:lang w:val="en-us" w:eastAsia="zh-cn" w:bidi="ar-sa"/>
         </w:rPr>
       </w:r>
     </w:p>
@@ -2841,18 +2831,16 @@
           <w:color w:val="c586c0"/>
           <w:sz w:val="22"/>
           <w:szCs w:val="22"/>
-          <w:lang w:val="en-us" w:eastAsia="zh-cn" w:bidi="ar-sa"/>
-        </w:rPr>
-      </w:pPr>
-      <w:r>
-        <w:rPr>
-          <w:rFonts w:ascii="Calabri" w:hAnsi="Calabri" w:eastAsia="Calabri" w:cs="Calabri"/>
-          <w:b/>
-          <w:bCs/>
-          <w:color w:val="d4d4d4"/>
-          <w:sz w:val="22"/>
-          <w:szCs w:val="22"/>
-          <w:lang w:val="en-us" w:eastAsia="zh-cn" w:bidi="ar-sa"/>
+        </w:rPr>
+      </w:pPr>
+      <w:r>
+        <w:rPr>
+          <w:rFonts w:ascii="Calabri" w:hAnsi="Calabri" w:eastAsia="Calabri" w:cs="Calabri"/>
+          <w:b/>
+          <w:bCs/>
+          <w:color w:val="d4d4d4"/>
+          <w:sz w:val="22"/>
+          <w:szCs w:val="22"/>
         </w:rPr>
         <w:t>                </w:t>
       </w:r>
@@ -2864,9 +2852,18 @@
           <w:color w:val="c586c0"/>
           <w:sz w:val="22"/>
           <w:szCs w:val="22"/>
-          <w:lang w:val="en-us" w:eastAsia="zh-cn" w:bidi="ar-sa"/>
         </w:rPr>
         <w:t>}</w:t>
+      </w:r>
+      <w:r>
+        <w:rPr>
+          <w:rFonts w:ascii="Calabri" w:hAnsi="Calabri" w:eastAsia="Calabri" w:cs="Calabri"/>
+          <w:b/>
+          <w:bCs/>
+          <w:color w:val="c586c0"/>
+          <w:sz w:val="22"/>
+          <w:szCs w:val="22"/>
+        </w:rPr>
       </w:r>
     </w:p>
     <w:p>
@@ -2888,18 +2885,16 @@
           <w:color w:val="7f7f7f"/>
           <w:sz w:val="22"/>
           <w:szCs w:val="22"/>
-          <w:lang w:val="en-us" w:eastAsia="zh-cn" w:bidi="ar-sa"/>
-        </w:rPr>
-      </w:pPr>
-      <w:r>
-        <w:rPr>
-          <w:rFonts w:ascii="Calabri" w:hAnsi="Calabri" w:eastAsia="Calabri" w:cs="Calabri"/>
-          <w:b/>
-          <w:bCs/>
-          <w:color w:val="d4d4d4"/>
-          <w:sz w:val="22"/>
-          <w:szCs w:val="22"/>
-          <w:lang w:val="en-us" w:eastAsia="zh-cn" w:bidi="ar-sa"/>
+        </w:rPr>
+      </w:pPr>
+      <w:r>
+        <w:rPr>
+          <w:rFonts w:ascii="Calabri" w:hAnsi="Calabri" w:eastAsia="Calabri" w:cs="Calabri"/>
+          <w:b/>
+          <w:bCs/>
+          <w:color w:val="d4d4d4"/>
+          <w:sz w:val="22"/>
+          <w:szCs w:val="22"/>
         </w:rPr>
         <w:t>            </w:t>
       </w:r>
@@ -2911,7 +2906,6 @@
           <w:color w:val="7f7f7f"/>
           <w:sz w:val="22"/>
           <w:szCs w:val="22"/>
-          <w:lang w:val="en-us" w:eastAsia="zh-cn" w:bidi="ar-sa"/>
         </w:rPr>
         <w:t>&lt;/</w:t>
       </w:r>
@@ -2923,7 +2917,6 @@
           <w:color w:val="c586c0"/>
           <w:sz w:val="22"/>
           <w:szCs w:val="22"/>
-          <w:lang w:val="en-us" w:eastAsia="zh-cn" w:bidi="ar-sa"/>
         </w:rPr>
         <w:t>div</w:t>
       </w:r>
@@ -2935,9 +2928,18 @@
           <w:color w:val="7f7f7f"/>
           <w:sz w:val="22"/>
           <w:szCs w:val="22"/>
-          <w:lang w:val="en-us" w:eastAsia="zh-cn" w:bidi="ar-sa"/>
         </w:rPr>
         <w:t>&gt;</w:t>
+      </w:r>
+      <w:r>
+        <w:rPr>
+          <w:rFonts w:ascii="Calabri" w:hAnsi="Calabri" w:eastAsia="Calabri" w:cs="Calabri"/>
+          <w:b/>
+          <w:bCs/>
+          <w:color w:val="7f7f7f"/>
+          <w:sz w:val="22"/>
+          <w:szCs w:val="22"/>
+        </w:rPr>
       </w:r>
     </w:p>
     <w:p>
@@ -2959,18 +2961,16 @@
           <w:color w:val="000000"/>
           <w:sz w:val="22"/>
           <w:szCs w:val="22"/>
-          <w:lang w:val="en-us" w:eastAsia="zh-cn" w:bidi="ar-sa"/>
-        </w:rPr>
-      </w:pPr>
-      <w:r>
-        <w:rPr>
-          <w:rFonts w:ascii="Calabri" w:hAnsi="Calabri" w:eastAsia="Calabri" w:cs="Calabri"/>
-          <w:b/>
-          <w:bCs/>
-          <w:color w:val="d4d4d4"/>
-          <w:sz w:val="22"/>
-          <w:szCs w:val="22"/>
-          <w:lang w:val="en-us" w:eastAsia="zh-cn" w:bidi="ar-sa"/>
+        </w:rPr>
+      </w:pPr>
+      <w:r>
+        <w:rPr>
+          <w:rFonts w:ascii="Calabri" w:hAnsi="Calabri" w:eastAsia="Calabri" w:cs="Calabri"/>
+          <w:b/>
+          <w:bCs/>
+          <w:color w:val="d4d4d4"/>
+          <w:sz w:val="22"/>
+          <w:szCs w:val="22"/>
         </w:rPr>
         <w:t>    </w:t>
       </w:r>
@@ -2982,9 +2982,18 @@
           <w:color w:val="000000"/>
           <w:sz w:val="22"/>
           <w:szCs w:val="22"/>
-          <w:lang w:val="en-us" w:eastAsia="zh-cn" w:bidi="ar-sa"/>
         </w:rPr>
         <w:t>    )</w:t>
+      </w:r>
+      <w:r>
+        <w:rPr>
+          <w:rFonts w:ascii="Calabri" w:hAnsi="Calabri" w:eastAsia="Calabri" w:cs="Calabri"/>
+          <w:b/>
+          <w:bCs/>
+          <w:color w:val="000000"/>
+          <w:sz w:val="22"/>
+          <w:szCs w:val="22"/>
+        </w:rPr>
       </w:r>
     </w:p>
     <w:p>
@@ -3006,18 +3015,16 @@
           <w:color w:val="000000"/>
           <w:sz w:val="22"/>
           <w:szCs w:val="22"/>
-          <w:lang w:val="en-us" w:eastAsia="zh-cn" w:bidi="ar-sa"/>
-        </w:rPr>
-      </w:pPr>
-      <w:r>
-        <w:rPr>
-          <w:rFonts w:ascii="Calabri" w:hAnsi="Calabri" w:eastAsia="Calabri" w:cs="Calabri"/>
-          <w:b/>
-          <w:bCs/>
-          <w:color w:val="000000"/>
-          <w:sz w:val="22"/>
-          <w:szCs w:val="22"/>
-          <w:lang w:val="en-us" w:eastAsia="zh-cn" w:bidi="ar-sa"/>
+        </w:rPr>
+      </w:pPr>
+      <w:r>
+        <w:rPr>
+          <w:rFonts w:ascii="Calabri" w:hAnsi="Calabri" w:eastAsia="Calabri" w:cs="Calabri"/>
+          <w:b/>
+          <w:bCs/>
+          <w:color w:val="000000"/>
+          <w:sz w:val="22"/>
+          <w:szCs w:val="22"/>
         </w:rPr>
         <w:t>    }</w:t>
       </w:r>
@@ -3098,18 +3105,16 @@
           <w:color w:val="d4d4d4"/>
           <w:sz w:val="22"/>
           <w:szCs w:val="22"/>
-          <w:lang w:val="en-us" w:eastAsia="zh-cn" w:bidi="ar-sa"/>
-        </w:rPr>
-      </w:pPr>
-      <w:r>
-        <w:rPr>
-          <w:rFonts w:ascii="Calabri" w:hAnsi="Calabri" w:eastAsia="Calabri" w:cs="Calabri"/>
-          <w:b/>
-          <w:bCs/>
-          <w:color w:val="000000"/>
-          <w:sz w:val="22"/>
-          <w:szCs w:val="22"/>
-          <w:lang w:val="en-us" w:eastAsia="zh-cn" w:bidi="ar-sa"/>
+        </w:rPr>
+      </w:pPr>
+      <w:r>
+        <w:rPr>
+          <w:rFonts w:ascii="Calabri" w:hAnsi="Calabri" w:eastAsia="Calabri" w:cs="Calabri"/>
+          <w:b/>
+          <w:bCs/>
+          <w:color w:val="000000"/>
+          <w:sz w:val="22"/>
+          <w:szCs w:val="22"/>
         </w:rPr>
         <w:t>const</w:t>
       </w:r>
@@ -3121,7 +3126,6 @@
           <w:color w:val="d4d4d4"/>
           <w:sz w:val="22"/>
           <w:szCs w:val="22"/>
-          <w:lang w:val="en-us" w:eastAsia="zh-cn" w:bidi="ar-sa"/>
         </w:rPr>
         <w:t> </w:t>
       </w:r>
@@ -3133,7 +3137,6 @@
           <w:color w:val="c586c0"/>
           <w:sz w:val="22"/>
           <w:szCs w:val="22"/>
-          <w:lang w:val="en-us" w:eastAsia="zh-cn" w:bidi="ar-sa"/>
         </w:rPr>
         <w:t>CollectionPreview</w:t>
       </w:r>
@@ -3145,7 +3148,6 @@
           <w:color w:val="d4d4d4"/>
           <w:sz w:val="22"/>
           <w:szCs w:val="22"/>
-          <w:lang w:val="en-us" w:eastAsia="zh-cn" w:bidi="ar-sa"/>
         </w:rPr>
         <w:t> </w:t>
       </w:r>
@@ -3157,7 +3159,6 @@
           <w:color w:val="000000"/>
           <w:sz w:val="22"/>
           <w:szCs w:val="22"/>
-          <w:lang w:val="en-us" w:eastAsia="zh-cn" w:bidi="ar-sa"/>
         </w:rPr>
         <w:t>= ({</w:t>
       </w:r>
@@ -3169,7 +3170,6 @@
           <w:color w:val="569cd6"/>
           <w:sz w:val="22"/>
           <w:szCs w:val="22"/>
-          <w:lang w:val="en-us" w:eastAsia="zh-cn" w:bidi="ar-sa"/>
         </w:rPr>
         <w:t> title</w:t>
       </w:r>
@@ -3181,7 +3181,6 @@
           <w:color w:val="d4d4d4"/>
           <w:sz w:val="22"/>
           <w:szCs w:val="22"/>
-          <w:lang w:val="en-us" w:eastAsia="zh-cn" w:bidi="ar-sa"/>
         </w:rPr>
         <w:t>,</w:t>
       </w:r>
@@ -3193,7 +3192,6 @@
           <w:color w:val="569cd6"/>
           <w:sz w:val="22"/>
           <w:szCs w:val="22"/>
-          <w:lang w:val="en-us" w:eastAsia="zh-cn" w:bidi="ar-sa"/>
         </w:rPr>
         <w:t> items</w:t>
       </w:r>
@@ -3205,7 +3203,6 @@
           <w:color w:val="d4d4d4"/>
           <w:sz w:val="22"/>
           <w:szCs w:val="22"/>
-          <w:lang w:val="en-us" w:eastAsia="zh-cn" w:bidi="ar-sa"/>
         </w:rPr>
         <w:t> </w:t>
       </w:r>
@@ -3217,7 +3214,6 @@
           <w:color w:val="000000"/>
           <w:sz w:val="22"/>
           <w:szCs w:val="22"/>
-          <w:lang w:val="en-us" w:eastAsia="zh-cn" w:bidi="ar-sa"/>
         </w:rPr>
         <w:t>}) =&gt; (</w:t>
       </w:r>
@@ -3229,7 +3225,6 @@
           <w:color w:val="d4d4d4"/>
           <w:sz w:val="22"/>
           <w:szCs w:val="22"/>
-          <w:lang w:val="en-us" w:eastAsia="zh-cn" w:bidi="ar-sa"/>
         </w:rPr>
       </w:r>
     </w:p>
@@ -3252,18 +3247,16 @@
           <w:color w:val="7f7f7f"/>
           <w:sz w:val="22"/>
           <w:szCs w:val="22"/>
-          <w:lang w:val="en-us" w:eastAsia="zh-cn" w:bidi="ar-sa"/>
-        </w:rPr>
-      </w:pPr>
-      <w:r>
-        <w:rPr>
-          <w:rFonts w:ascii="Calabri" w:hAnsi="Calabri" w:eastAsia="Calabri" w:cs="Calabri"/>
-          <w:b/>
-          <w:bCs/>
-          <w:color w:val="d4d4d4"/>
-          <w:sz w:val="22"/>
-          <w:szCs w:val="22"/>
-          <w:lang w:val="en-us" w:eastAsia="zh-cn" w:bidi="ar-sa"/>
+        </w:rPr>
+      </w:pPr>
+      <w:r>
+        <w:rPr>
+          <w:rFonts w:ascii="Calabri" w:hAnsi="Calabri" w:eastAsia="Calabri" w:cs="Calabri"/>
+          <w:b/>
+          <w:bCs/>
+          <w:color w:val="d4d4d4"/>
+          <w:sz w:val="22"/>
+          <w:szCs w:val="22"/>
         </w:rPr>
         <w:t>    </w:t>
       </w:r>
@@ -3275,7 +3268,6 @@
           <w:color w:val="7f7f7f"/>
           <w:sz w:val="22"/>
           <w:szCs w:val="22"/>
-          <w:lang w:val="en-us" w:eastAsia="zh-cn" w:bidi="ar-sa"/>
         </w:rPr>
         <w:t>&lt;</w:t>
       </w:r>
@@ -3287,7 +3279,6 @@
           <w:color w:val="000000"/>
           <w:sz w:val="22"/>
           <w:szCs w:val="22"/>
-          <w:lang w:val="en-us" w:eastAsia="zh-cn" w:bidi="ar-sa"/>
         </w:rPr>
         <w:t>div</w:t>
       </w:r>
@@ -3299,7 +3290,6 @@
           <w:color w:val="d4d4d4"/>
           <w:sz w:val="22"/>
           <w:szCs w:val="22"/>
-          <w:lang w:val="en-us" w:eastAsia="zh-cn" w:bidi="ar-sa"/>
         </w:rPr>
         <w:t> </w:t>
       </w:r>
@@ -3311,7 +3301,6 @@
           <w:color w:val="569cd6"/>
           <w:sz w:val="22"/>
           <w:szCs w:val="22"/>
-          <w:lang w:val="en-us" w:eastAsia="zh-cn" w:bidi="ar-sa"/>
         </w:rPr>
         <w:t>className</w:t>
       </w:r>
@@ -3323,7 +3312,6 @@
           <w:color w:val="000000"/>
           <w:sz w:val="22"/>
           <w:szCs w:val="22"/>
-          <w:lang w:val="en-us" w:eastAsia="zh-cn" w:bidi="ar-sa"/>
         </w:rPr>
         <w:t>=</w:t>
       </w:r>
@@ -3335,7 +3323,6 @@
           <w:color w:val="9cdcfe"/>
           <w:sz w:val="22"/>
           <w:szCs w:val="22"/>
-          <w:lang w:val="en-us" w:eastAsia="zh-cn" w:bidi="ar-sa"/>
         </w:rPr>
         <w:t>'collection-preview'</w:t>
       </w:r>
@@ -3347,9 +3334,18 @@
           <w:color w:val="7f7f7f"/>
           <w:sz w:val="22"/>
           <w:szCs w:val="22"/>
-          <w:lang w:val="en-us" w:eastAsia="zh-cn" w:bidi="ar-sa"/>
         </w:rPr>
         <w:t>&gt;</w:t>
+      </w:r>
+      <w:r>
+        <w:rPr>
+          <w:rFonts w:ascii="Calabri" w:hAnsi="Calabri" w:eastAsia="Calabri" w:cs="Calabri"/>
+          <w:b/>
+          <w:bCs/>
+          <w:color w:val="7f7f7f"/>
+          <w:sz w:val="22"/>
+          <w:szCs w:val="22"/>
+        </w:rPr>
       </w:r>
     </w:p>
     <w:p>
@@ -3371,18 +3367,16 @@
           <w:color w:val="7f7f7f"/>
           <w:sz w:val="22"/>
           <w:szCs w:val="22"/>
-          <w:lang w:val="en-us" w:eastAsia="zh-cn" w:bidi="ar-sa"/>
-        </w:rPr>
-      </w:pPr>
-      <w:r>
-        <w:rPr>
-          <w:rFonts w:ascii="Calabri" w:hAnsi="Calabri" w:eastAsia="Calabri" w:cs="Calabri"/>
-          <w:b/>
-          <w:bCs/>
-          <w:color w:val="d4d4d4"/>
-          <w:sz w:val="22"/>
-          <w:szCs w:val="22"/>
-          <w:lang w:val="en-us" w:eastAsia="zh-cn" w:bidi="ar-sa"/>
+        </w:rPr>
+      </w:pPr>
+      <w:r>
+        <w:rPr>
+          <w:rFonts w:ascii="Calabri" w:hAnsi="Calabri" w:eastAsia="Calabri" w:cs="Calabri"/>
+          <w:b/>
+          <w:bCs/>
+          <w:color w:val="d4d4d4"/>
+          <w:sz w:val="22"/>
+          <w:szCs w:val="22"/>
         </w:rPr>
         <w:t>        </w:t>
       </w:r>
@@ -3394,7 +3388,6 @@
           <w:color w:val="7f7f7f"/>
           <w:sz w:val="22"/>
           <w:szCs w:val="22"/>
-          <w:lang w:val="en-us" w:eastAsia="zh-cn" w:bidi="ar-sa"/>
         </w:rPr>
         <w:t>&lt;</w:t>
       </w:r>
@@ -3406,7 +3399,6 @@
           <w:color w:val="000000"/>
           <w:sz w:val="22"/>
           <w:szCs w:val="22"/>
-          <w:lang w:val="en-us" w:eastAsia="zh-cn" w:bidi="ar-sa"/>
         </w:rPr>
         <w:t>h1</w:t>
       </w:r>
@@ -3418,7 +3410,6 @@
           <w:color w:val="d4d4d4"/>
           <w:sz w:val="22"/>
           <w:szCs w:val="22"/>
-          <w:lang w:val="en-us" w:eastAsia="zh-cn" w:bidi="ar-sa"/>
         </w:rPr>
         <w:t> </w:t>
       </w:r>
@@ -3430,7 +3421,6 @@
           <w:color w:val="569cd6"/>
           <w:sz w:val="22"/>
           <w:szCs w:val="22"/>
-          <w:lang w:val="en-us" w:eastAsia="zh-cn" w:bidi="ar-sa"/>
         </w:rPr>
         <w:t>className</w:t>
       </w:r>
@@ -3442,7 +3432,6 @@
           <w:color w:val="d4d4d4"/>
           <w:sz w:val="22"/>
           <w:szCs w:val="22"/>
-          <w:lang w:val="en-us" w:eastAsia="zh-cn" w:bidi="ar-sa"/>
         </w:rPr>
         <w:t>=</w:t>
       </w:r>
@@ -3454,7 +3443,6 @@
           <w:color w:val="9cdcfe"/>
           <w:sz w:val="22"/>
           <w:szCs w:val="22"/>
-          <w:lang w:val="en-us" w:eastAsia="zh-cn" w:bidi="ar-sa"/>
         </w:rPr>
         <w:t>'title'</w:t>
       </w:r>
@@ -3466,9 +3454,18 @@
           <w:color w:val="7f7f7f"/>
           <w:sz w:val="22"/>
           <w:szCs w:val="22"/>
-          <w:lang w:val="en-us" w:eastAsia="zh-cn" w:bidi="ar-sa"/>
         </w:rPr>
         <w:t>&gt;</w:t>
+      </w:r>
+      <w:r>
+        <w:rPr>
+          <w:rFonts w:ascii="Calabri" w:hAnsi="Calabri" w:eastAsia="Calabri" w:cs="Calabri"/>
+          <w:b/>
+          <w:bCs/>
+          <w:color w:val="7f7f7f"/>
+          <w:sz w:val="22"/>
+          <w:szCs w:val="22"/>
+        </w:rPr>
       </w:r>
     </w:p>
     <w:p>
@@ -3490,18 +3487,16 @@
           <w:color w:val="dcdcaa"/>
           <w:sz w:val="22"/>
           <w:szCs w:val="22"/>
-          <w:lang w:val="en-us" w:eastAsia="zh-cn" w:bidi="ar-sa"/>
-        </w:rPr>
-      </w:pPr>
-      <w:r>
-        <w:rPr>
-          <w:rFonts w:ascii="Calabri" w:hAnsi="Calabri" w:eastAsia="Calabri" w:cs="Calabri"/>
-          <w:b/>
-          <w:bCs/>
-          <w:color w:val="d4d4d4"/>
-          <w:sz w:val="22"/>
-          <w:szCs w:val="22"/>
-          <w:lang w:val="en-us" w:eastAsia="zh-cn" w:bidi="ar-sa"/>
+        </w:rPr>
+      </w:pPr>
+      <w:r>
+        <w:rPr>
+          <w:rFonts w:ascii="Calabri" w:hAnsi="Calabri" w:eastAsia="Calabri" w:cs="Calabri"/>
+          <w:b/>
+          <w:bCs/>
+          <w:color w:val="d4d4d4"/>
+          <w:sz w:val="22"/>
+          <w:szCs w:val="22"/>
         </w:rPr>
         <w:t>           </w:t>
       </w:r>
@@ -3513,7 +3508,6 @@
           <w:color w:val="000000"/>
           <w:sz w:val="22"/>
           <w:szCs w:val="22"/>
-          <w:lang w:val="en-us" w:eastAsia="zh-cn" w:bidi="ar-sa"/>
         </w:rPr>
         <w:t> {</w:t>
       </w:r>
@@ -3525,7 +3519,6 @@
           <w:color w:val="569cd6"/>
           <w:sz w:val="22"/>
           <w:szCs w:val="22"/>
-          <w:lang w:val="en-us" w:eastAsia="zh-cn" w:bidi="ar-sa"/>
         </w:rPr>
         <w:t> title</w:t>
       </w:r>
@@ -3537,7 +3530,6 @@
           <w:color w:val="d4d4d4"/>
           <w:sz w:val="22"/>
           <w:szCs w:val="22"/>
-          <w:lang w:val="en-us" w:eastAsia="zh-cn" w:bidi="ar-sa"/>
         </w:rPr>
         <w:t>.</w:t>
       </w:r>
@@ -3549,7 +3541,6 @@
           <w:color w:val="c586c0"/>
           <w:sz w:val="22"/>
           <w:szCs w:val="22"/>
-          <w:lang w:val="en-us" w:eastAsia="zh-cn" w:bidi="ar-sa"/>
         </w:rPr>
         <w:t>toUpperCase</w:t>
       </w:r>
@@ -3561,7 +3552,6 @@
           <w:color w:val="000000"/>
           <w:sz w:val="22"/>
           <w:szCs w:val="22"/>
-          <w:lang w:val="en-us" w:eastAsia="zh-cn" w:bidi="ar-sa"/>
         </w:rPr>
         <w:t>() }</w:t>
       </w:r>
@@ -3573,7 +3563,6 @@
           <w:color w:val="dcdcaa"/>
           <w:sz w:val="22"/>
           <w:szCs w:val="22"/>
-          <w:lang w:val="en-us" w:eastAsia="zh-cn" w:bidi="ar-sa"/>
         </w:rPr>
       </w:r>
     </w:p>
@@ -3596,18 +3585,16 @@
           <w:color w:val="7f7f7f"/>
           <w:sz w:val="22"/>
           <w:szCs w:val="22"/>
-          <w:lang w:val="en-us" w:eastAsia="zh-cn" w:bidi="ar-sa"/>
-        </w:rPr>
-      </w:pPr>
-      <w:r>
-        <w:rPr>
-          <w:rFonts w:ascii="Calabri" w:hAnsi="Calabri" w:eastAsia="Calabri" w:cs="Calabri"/>
-          <w:b/>
-          <w:bCs/>
-          <w:color w:val="d4d4d4"/>
-          <w:sz w:val="22"/>
-          <w:szCs w:val="22"/>
-          <w:lang w:val="en-us" w:eastAsia="zh-cn" w:bidi="ar-sa"/>
+        </w:rPr>
+      </w:pPr>
+      <w:r>
+        <w:rPr>
+          <w:rFonts w:ascii="Calabri" w:hAnsi="Calabri" w:eastAsia="Calabri" w:cs="Calabri"/>
+          <w:b/>
+          <w:bCs/>
+          <w:color w:val="d4d4d4"/>
+          <w:sz w:val="22"/>
+          <w:szCs w:val="22"/>
         </w:rPr>
         <w:t>        </w:t>
       </w:r>
@@ -3619,7 +3606,6 @@
           <w:color w:val="7f7f7f"/>
           <w:sz w:val="22"/>
           <w:szCs w:val="22"/>
-          <w:lang w:val="en-us" w:eastAsia="zh-cn" w:bidi="ar-sa"/>
         </w:rPr>
         <w:t>&lt;/</w:t>
       </w:r>
@@ -3631,7 +3617,6 @@
           <w:color w:val="000000"/>
           <w:sz w:val="22"/>
           <w:szCs w:val="22"/>
-          <w:lang w:val="en-us" w:eastAsia="zh-cn" w:bidi="ar-sa"/>
         </w:rPr>
         <w:t>h1</w:t>
       </w:r>
@@ -3643,10 +3628,19 @@
           <w:color w:val="7f7f7f"/>
           <w:sz w:val="22"/>
           <w:szCs w:val="22"/>
-          <w:lang w:val="en-us" w:eastAsia="zh-cn" w:bidi="ar-sa"/>
         </w:rPr>
         <w:t>&gt;</w:t>
         <w:br w:type="textWrapping"/>
+      </w:r>
+      <w:r>
+        <w:rPr>
+          <w:rFonts w:ascii="Calabri" w:hAnsi="Calabri" w:eastAsia="Calabri" w:cs="Calabri"/>
+          <w:b/>
+          <w:bCs/>
+          <w:color w:val="7f7f7f"/>
+          <w:sz w:val="22"/>
+          <w:szCs w:val="22"/>
+        </w:rPr>
       </w:r>
     </w:p>
     <w:p>
@@ -3668,18 +3662,16 @@
           <w:color w:val="7f7f7f"/>
           <w:sz w:val="22"/>
           <w:szCs w:val="22"/>
-          <w:lang w:val="en-us" w:eastAsia="zh-cn" w:bidi="ar-sa"/>
-        </w:rPr>
-      </w:pPr>
-      <w:r>
-        <w:rPr>
-          <w:rFonts w:ascii="Calabri" w:hAnsi="Calabri" w:eastAsia="Calabri" w:cs="Calabri"/>
-          <w:b/>
-          <w:bCs/>
-          <w:color w:val="d4d4d4"/>
-          <w:sz w:val="22"/>
-          <w:szCs w:val="22"/>
-          <w:lang w:val="en-us" w:eastAsia="zh-cn" w:bidi="ar-sa"/>
+        </w:rPr>
+      </w:pPr>
+      <w:r>
+        <w:rPr>
+          <w:rFonts w:ascii="Calabri" w:hAnsi="Calabri" w:eastAsia="Calabri" w:cs="Calabri"/>
+          <w:b/>
+          <w:bCs/>
+          <w:color w:val="d4d4d4"/>
+          <w:sz w:val="22"/>
+          <w:szCs w:val="22"/>
         </w:rPr>
         <w:t>        </w:t>
       </w:r>
@@ -3691,7 +3683,6 @@
           <w:color w:val="7f7f7f"/>
           <w:sz w:val="22"/>
           <w:szCs w:val="22"/>
-          <w:lang w:val="en-us" w:eastAsia="zh-cn" w:bidi="ar-sa"/>
         </w:rPr>
         <w:t>&lt;</w:t>
       </w:r>
@@ -3703,7 +3694,6 @@
           <w:color w:val="000000"/>
           <w:sz w:val="22"/>
           <w:szCs w:val="22"/>
-          <w:lang w:val="en-us" w:eastAsia="zh-cn" w:bidi="ar-sa"/>
         </w:rPr>
         <w:t>div</w:t>
       </w:r>
@@ -3715,7 +3705,6 @@
           <w:color w:val="d4d4d4"/>
           <w:sz w:val="22"/>
           <w:szCs w:val="22"/>
-          <w:lang w:val="en-us" w:eastAsia="zh-cn" w:bidi="ar-sa"/>
         </w:rPr>
         <w:t> </w:t>
       </w:r>
@@ -3727,7 +3716,6 @@
           <w:color w:val="569cd6"/>
           <w:sz w:val="22"/>
           <w:szCs w:val="22"/>
-          <w:lang w:val="en-us" w:eastAsia="zh-cn" w:bidi="ar-sa"/>
         </w:rPr>
         <w:t>className</w:t>
       </w:r>
@@ -3739,7 +3727,6 @@
           <w:color w:val="000000"/>
           <w:sz w:val="22"/>
           <w:szCs w:val="22"/>
-          <w:lang w:val="en-us" w:eastAsia="zh-cn" w:bidi="ar-sa"/>
         </w:rPr>
         <w:t>=</w:t>
       </w:r>
@@ -3751,7 +3738,6 @@
           <w:color w:val="9cdcfe"/>
           <w:sz w:val="22"/>
           <w:szCs w:val="22"/>
-          <w:lang w:val="en-us" w:eastAsia="zh-cn" w:bidi="ar-sa"/>
         </w:rPr>
         <w:t>'preview'</w:t>
       </w:r>
@@ -3763,9 +3749,18 @@
           <w:color w:val="7f7f7f"/>
           <w:sz w:val="22"/>
           <w:szCs w:val="22"/>
-          <w:lang w:val="en-us" w:eastAsia="zh-cn" w:bidi="ar-sa"/>
         </w:rPr>
         <w:t>&gt;</w:t>
+      </w:r>
+      <w:r>
+        <w:rPr>
+          <w:rFonts w:ascii="Calabri" w:hAnsi="Calabri" w:eastAsia="Calabri" w:cs="Calabri"/>
+          <w:b/>
+          <w:bCs/>
+          <w:color w:val="7f7f7f"/>
+          <w:sz w:val="22"/>
+          <w:szCs w:val="22"/>
+        </w:rPr>
       </w:r>
     </w:p>
     <w:p>
@@ -3787,18 +3782,16 @@
           <w:color w:val="dcdcaa"/>
           <w:sz w:val="22"/>
           <w:szCs w:val="22"/>
-          <w:lang w:val="en-us" w:eastAsia="zh-cn" w:bidi="ar-sa"/>
-        </w:rPr>
-      </w:pPr>
-      <w:r>
-        <w:rPr>
-          <w:rFonts w:ascii="Calabri" w:hAnsi="Calabri" w:eastAsia="Calabri" w:cs="Calabri"/>
-          <w:b/>
-          <w:bCs/>
-          <w:color w:val="d4d4d4"/>
-          <w:sz w:val="22"/>
-          <w:szCs w:val="22"/>
-          <w:lang w:val="en-us" w:eastAsia="zh-cn" w:bidi="ar-sa"/>
+        </w:rPr>
+      </w:pPr>
+      <w:r>
+        <w:rPr>
+          <w:rFonts w:ascii="Calabri" w:hAnsi="Calabri" w:eastAsia="Calabri" w:cs="Calabri"/>
+          <w:b/>
+          <w:bCs/>
+          <w:color w:val="d4d4d4"/>
+          <w:sz w:val="22"/>
+          <w:szCs w:val="22"/>
         </w:rPr>
         <w:t>           </w:t>
       </w:r>
@@ -3810,7 +3803,6 @@
           <w:color w:val="000000"/>
           <w:sz w:val="22"/>
           <w:szCs w:val="22"/>
-          <w:lang w:val="en-us" w:eastAsia="zh-cn" w:bidi="ar-sa"/>
         </w:rPr>
         <w:t> {</w:t>
       </w:r>
@@ -3822,7 +3814,6 @@
           <w:color w:val="dcdcaa"/>
           <w:sz w:val="22"/>
           <w:szCs w:val="22"/>
-          <w:lang w:val="en-us" w:eastAsia="zh-cn" w:bidi="ar-sa"/>
         </w:rPr>
       </w:r>
     </w:p>
@@ -3845,7 +3836,6 @@
           <w:color w:val="ce9178"/>
           <w:sz w:val="22"/>
           <w:szCs w:val="22"/>
-          <w:lang w:val="en-us" w:eastAsia="zh-cn" w:bidi="ar-sa"/>
         </w:rPr>
       </w:pPr>
       <w:r>
@@ -3856,7 +3846,6 @@
           <w:color w:val="ce9178"/>
           <w:sz w:val="22"/>
           <w:szCs w:val="22"/>
-          <w:lang w:val="en-us" w:eastAsia="zh-cn" w:bidi="ar-sa"/>
         </w:rPr>
         <w:t>                </w:t>
       </w:r>
@@ -3868,7 +3857,6 @@
           <w:color w:val="007f00"/>
           <w:sz w:val="22"/>
           <w:szCs w:val="22"/>
-          <w:lang w:val="en-us" w:eastAsia="zh-cn" w:bidi="ar-sa"/>
         </w:rPr>
         <w:t>/* Filter the array to display only 4 items */</w:t>
       </w:r>
@@ -3880,7 +3868,6 @@
           <w:color w:val="ce9178"/>
           <w:sz w:val="22"/>
           <w:szCs w:val="22"/>
-          <w:lang w:val="en-us" w:eastAsia="zh-cn" w:bidi="ar-sa"/>
         </w:rPr>
       </w:r>
     </w:p>
@@ -3903,7 +3890,6 @@
           <w:color w:val="d4d4d4"/>
           <w:sz w:val="22"/>
           <w:szCs w:val="22"/>
-          <w:lang w:val="en-us" w:eastAsia="zh-cn" w:bidi="ar-sa"/>
         </w:rPr>
       </w:pPr>
       <w:r>
@@ -3914,7 +3900,6 @@
           <w:color w:val="569cd6"/>
           <w:sz w:val="22"/>
           <w:szCs w:val="22"/>
-          <w:lang w:val="en-us" w:eastAsia="zh-cn" w:bidi="ar-sa"/>
         </w:rPr>
         <w:t>               items</w:t>
       </w:r>
@@ -3926,7 +3911,6 @@
           <w:color w:val="d4d4d4"/>
           <w:sz w:val="22"/>
           <w:szCs w:val="22"/>
-          <w:lang w:val="en-us" w:eastAsia="zh-cn" w:bidi="ar-sa"/>
         </w:rPr>
         <w:t>.</w:t>
       </w:r>
@@ -3938,7 +3922,6 @@
           <w:color w:val="c586c0"/>
           <w:sz w:val="22"/>
           <w:szCs w:val="22"/>
-          <w:lang w:val="en-us" w:eastAsia="zh-cn" w:bidi="ar-sa"/>
         </w:rPr>
         <w:t>filter</w:t>
       </w:r>
@@ -3950,7 +3933,6 @@
           <w:color w:val="000000"/>
           <w:sz w:val="22"/>
           <w:szCs w:val="22"/>
-          <w:lang w:val="en-us" w:eastAsia="zh-cn" w:bidi="ar-sa"/>
         </w:rPr>
         <w:t>((</w:t>
       </w:r>
@@ -3962,7 +3944,6 @@
           <w:color w:val="569cd6"/>
           <w:sz w:val="22"/>
           <w:szCs w:val="22"/>
-          <w:lang w:val="en-us" w:eastAsia="zh-cn" w:bidi="ar-sa"/>
         </w:rPr>
         <w:t> item</w:t>
       </w:r>
@@ -3974,7 +3955,6 @@
           <w:color w:val="d4d4d4"/>
           <w:sz w:val="22"/>
           <w:szCs w:val="22"/>
-          <w:lang w:val="en-us" w:eastAsia="zh-cn" w:bidi="ar-sa"/>
         </w:rPr>
         <w:t>,</w:t>
       </w:r>
@@ -3986,7 +3966,6 @@
           <w:color w:val="569cd6"/>
           <w:sz w:val="22"/>
           <w:szCs w:val="22"/>
-          <w:lang w:val="en-us" w:eastAsia="zh-cn" w:bidi="ar-sa"/>
         </w:rPr>
         <w:t> idx</w:t>
       </w:r>
@@ -3998,7 +3977,6 @@
           <w:color w:val="d4d4d4"/>
           <w:sz w:val="22"/>
           <w:szCs w:val="22"/>
-          <w:lang w:val="en-us" w:eastAsia="zh-cn" w:bidi="ar-sa"/>
         </w:rPr>
         <w:t> </w:t>
       </w:r>
@@ -4010,7 +3988,6 @@
           <w:color w:val="000000"/>
           <w:sz w:val="22"/>
           <w:szCs w:val="22"/>
-          <w:lang w:val="en-us" w:eastAsia="zh-cn" w:bidi="ar-sa"/>
         </w:rPr>
         <w:t>) =&gt;</w:t>
       </w:r>
@@ -4022,7 +3999,6 @@
           <w:color w:val="569cd6"/>
           <w:sz w:val="22"/>
           <w:szCs w:val="22"/>
-          <w:lang w:val="en-us" w:eastAsia="zh-cn" w:bidi="ar-sa"/>
         </w:rPr>
         <w:t> idx</w:t>
       </w:r>
@@ -4034,7 +4010,6 @@
           <w:color w:val="d4d4d4"/>
           <w:sz w:val="22"/>
           <w:szCs w:val="22"/>
-          <w:lang w:val="en-us" w:eastAsia="zh-cn" w:bidi="ar-sa"/>
         </w:rPr>
         <w:t> </w:t>
       </w:r>
@@ -4046,7 +4021,6 @@
           <w:color w:val="000000"/>
           <w:sz w:val="22"/>
           <w:szCs w:val="22"/>
-          <w:lang w:val="en-us" w:eastAsia="zh-cn" w:bidi="ar-sa"/>
         </w:rPr>
         <w:t>&lt;</w:t>
       </w:r>
@@ -4058,7 +4032,6 @@
           <w:color w:val="d4d4d4"/>
           <w:sz w:val="22"/>
           <w:szCs w:val="22"/>
-          <w:lang w:val="en-us" w:eastAsia="zh-cn" w:bidi="ar-sa"/>
         </w:rPr>
         <w:t> </w:t>
       </w:r>
@@ -4070,7 +4043,6 @@
           <w:color w:val="6a9955"/>
           <w:sz w:val="22"/>
           <w:szCs w:val="22"/>
-          <w:lang w:val="en-us" w:eastAsia="zh-cn" w:bidi="ar-sa"/>
         </w:rPr>
         <w:t>4</w:t>
       </w:r>
@@ -4082,7 +4054,6 @@
           <w:color w:val="000000"/>
           <w:sz w:val="22"/>
           <w:szCs w:val="22"/>
-          <w:lang w:val="en-us" w:eastAsia="zh-cn" w:bidi="ar-sa"/>
         </w:rPr>
         <w:t>).</w:t>
       </w:r>
@@ -4094,7 +4065,6 @@
           <w:color w:val="c586c0"/>
           <w:sz w:val="22"/>
           <w:szCs w:val="22"/>
-          <w:lang w:val="en-us" w:eastAsia="zh-cn" w:bidi="ar-sa"/>
         </w:rPr>
         <w:t>map</w:t>
       </w:r>
@@ -4106,7 +4076,6 @@
           <w:color w:val="d4d4d4"/>
           <w:sz w:val="22"/>
           <w:szCs w:val="22"/>
-          <w:lang w:val="en-us" w:eastAsia="zh-cn" w:bidi="ar-sa"/>
         </w:rPr>
         <w:t>( </w:t>
       </w:r>
@@ -4118,7 +4087,6 @@
           <w:color w:val="569cd6"/>
           <w:sz w:val="22"/>
           <w:szCs w:val="22"/>
-          <w:lang w:val="en-us" w:eastAsia="zh-cn" w:bidi="ar-sa"/>
         </w:rPr>
         <w:t>item</w:t>
       </w:r>
@@ -4130,7 +4098,6 @@
           <w:color w:val="d4d4d4"/>
           <w:sz w:val="22"/>
           <w:szCs w:val="22"/>
-          <w:lang w:val="en-us" w:eastAsia="zh-cn" w:bidi="ar-sa"/>
         </w:rPr>
         <w:t> </w:t>
       </w:r>
@@ -4142,7 +4109,6 @@
           <w:color w:val="000000"/>
           <w:sz w:val="22"/>
           <w:szCs w:val="22"/>
-          <w:lang w:val="en-us" w:eastAsia="zh-cn" w:bidi="ar-sa"/>
         </w:rPr>
         <w:t>=&gt; (</w:t>
       </w:r>
@@ -4154,7 +4120,6 @@
           <w:color w:val="d4d4d4"/>
           <w:sz w:val="22"/>
           <w:szCs w:val="22"/>
-          <w:lang w:val="en-us" w:eastAsia="zh-cn" w:bidi="ar-sa"/>
         </w:rPr>
       </w:r>
     </w:p>
@@ -4177,18 +4142,16 @@
           <w:color w:val="7f7f7f"/>
           <w:sz w:val="22"/>
           <w:szCs w:val="22"/>
-          <w:lang w:val="en-us" w:eastAsia="zh-cn" w:bidi="ar-sa"/>
-        </w:rPr>
-      </w:pPr>
-      <w:r>
-        <w:rPr>
-          <w:rFonts w:ascii="Calabri" w:hAnsi="Calabri" w:eastAsia="Calabri" w:cs="Calabri"/>
-          <w:b/>
-          <w:bCs/>
-          <w:color w:val="d4d4d4"/>
-          <w:sz w:val="22"/>
-          <w:szCs w:val="22"/>
-          <w:lang w:val="en-us" w:eastAsia="zh-cn" w:bidi="ar-sa"/>
+        </w:rPr>
+      </w:pPr>
+      <w:r>
+        <w:rPr>
+          <w:rFonts w:ascii="Calabri" w:hAnsi="Calabri" w:eastAsia="Calabri" w:cs="Calabri"/>
+          <w:b/>
+          <w:bCs/>
+          <w:color w:val="d4d4d4"/>
+          <w:sz w:val="22"/>
+          <w:szCs w:val="22"/>
         </w:rPr>
         <w:t>                   </w:t>
       </w:r>
@@ -4200,7 +4163,6 @@
           <w:color w:val="7f7f7f"/>
           <w:sz w:val="22"/>
           <w:szCs w:val="22"/>
-          <w:lang w:val="en-us" w:eastAsia="zh-cn" w:bidi="ar-sa"/>
         </w:rPr>
         <w:t>&lt;</w:t>
       </w:r>
@@ -4212,7 +4174,6 @@
           <w:color w:val="000000"/>
           <w:sz w:val="22"/>
           <w:szCs w:val="22"/>
-          <w:lang w:val="en-us" w:eastAsia="zh-cn" w:bidi="ar-sa"/>
         </w:rPr>
         <w:t>div</w:t>
       </w:r>
@@ -4224,7 +4185,6 @@
           <w:color w:val="d4d4d4"/>
           <w:sz w:val="22"/>
           <w:szCs w:val="22"/>
-          <w:lang w:val="en-us" w:eastAsia="zh-cn" w:bidi="ar-sa"/>
         </w:rPr>
         <w:t> </w:t>
       </w:r>
@@ -4236,7 +4196,6 @@
           <w:color w:val="569cd6"/>
           <w:sz w:val="22"/>
           <w:szCs w:val="22"/>
-          <w:lang w:val="en-us" w:eastAsia="zh-cn" w:bidi="ar-sa"/>
         </w:rPr>
         <w:t>key</w:t>
       </w:r>
@@ -4248,7 +4207,6 @@
           <w:color w:val="000000"/>
           <w:sz w:val="22"/>
           <w:szCs w:val="22"/>
-          <w:lang w:val="en-us" w:eastAsia="zh-cn" w:bidi="ar-sa"/>
         </w:rPr>
         <w:t>={ </w:t>
       </w:r>
@@ -4260,7 +4218,6 @@
           <w:color w:val="569cd6"/>
           <w:sz w:val="22"/>
           <w:szCs w:val="22"/>
-          <w:lang w:val="en-us" w:eastAsia="zh-cn" w:bidi="ar-sa"/>
         </w:rPr>
         <w:t>item</w:t>
       </w:r>
@@ -4272,7 +4229,6 @@
           <w:color w:val="d4d4d4"/>
           <w:sz w:val="22"/>
           <w:szCs w:val="22"/>
-          <w:lang w:val="en-us" w:eastAsia="zh-cn" w:bidi="ar-sa"/>
         </w:rPr>
         <w:t>.</w:t>
       </w:r>
@@ -4284,7 +4240,6 @@
           <w:color w:val="569cd6"/>
           <w:sz w:val="22"/>
           <w:szCs w:val="22"/>
-          <w:lang w:val="en-us" w:eastAsia="zh-cn" w:bidi="ar-sa"/>
         </w:rPr>
         <w:t>id</w:t>
       </w:r>
@@ -4296,7 +4251,6 @@
           <w:color w:val="000000"/>
           <w:sz w:val="22"/>
           <w:szCs w:val="22"/>
-          <w:lang w:val="en-us" w:eastAsia="zh-cn" w:bidi="ar-sa"/>
         </w:rPr>
         <w:t> }&gt;{</w:t>
       </w:r>
@@ -4308,7 +4262,6 @@
           <w:color w:val="569cd6"/>
           <w:sz w:val="22"/>
           <w:szCs w:val="22"/>
-          <w:lang w:val="en-us" w:eastAsia="zh-cn" w:bidi="ar-sa"/>
         </w:rPr>
         <w:t>item</w:t>
       </w:r>
@@ -4320,7 +4273,6 @@
           <w:color w:val="d4d4d4"/>
           <w:sz w:val="22"/>
           <w:szCs w:val="22"/>
-          <w:lang w:val="en-us" w:eastAsia="zh-cn" w:bidi="ar-sa"/>
         </w:rPr>
         <w:t>.</w:t>
       </w:r>
@@ -4332,7 +4284,6 @@
           <w:color w:val="569cd6"/>
           <w:sz w:val="22"/>
           <w:szCs w:val="22"/>
-          <w:lang w:val="en-us" w:eastAsia="zh-cn" w:bidi="ar-sa"/>
         </w:rPr>
         <w:t>name</w:t>
       </w:r>
@@ -4344,7 +4295,6 @@
           <w:color w:val="000000"/>
           <w:sz w:val="22"/>
           <w:szCs w:val="22"/>
-          <w:lang w:val="en-us" w:eastAsia="zh-cn" w:bidi="ar-sa"/>
         </w:rPr>
         <w:t>}</w:t>
       </w:r>
@@ -4356,7 +4306,6 @@
           <w:color w:val="7f7f7f"/>
           <w:sz w:val="22"/>
           <w:szCs w:val="22"/>
-          <w:lang w:val="en-us" w:eastAsia="zh-cn" w:bidi="ar-sa"/>
         </w:rPr>
         <w:t>&lt;/</w:t>
       </w:r>
@@ -4368,7 +4317,6 @@
           <w:color w:val="000000"/>
           <w:sz w:val="22"/>
           <w:szCs w:val="22"/>
-          <w:lang w:val="en-us" w:eastAsia="zh-cn" w:bidi="ar-sa"/>
         </w:rPr>
         <w:t>div</w:t>
       </w:r>
@@ -4380,9 +4328,18 @@
           <w:color w:val="7f7f7f"/>
           <w:sz w:val="22"/>
           <w:szCs w:val="22"/>
-          <w:lang w:val="en-us" w:eastAsia="zh-cn" w:bidi="ar-sa"/>
         </w:rPr>
         <w:t>&gt;</w:t>
+      </w:r>
+      <w:r>
+        <w:rPr>
+          <w:rFonts w:ascii="Calabri" w:hAnsi="Calabri" w:eastAsia="Calabri" w:cs="Calabri"/>
+          <w:b/>
+          <w:bCs/>
+          <w:color w:val="7f7f7f"/>
+          <w:sz w:val="22"/>
+          <w:szCs w:val="22"/>
+        </w:rPr>
       </w:r>
     </w:p>
     <w:p>
@@ -4404,18 +4361,16 @@
           <w:color w:val="000000"/>
           <w:sz w:val="22"/>
           <w:szCs w:val="22"/>
-          <w:lang w:val="en-us" w:eastAsia="zh-cn" w:bidi="ar-sa"/>
-        </w:rPr>
-      </w:pPr>
-      <w:r>
-        <w:rPr>
-          <w:rFonts w:ascii="Calabri" w:hAnsi="Calabri" w:eastAsia="Calabri" w:cs="Calabri"/>
-          <w:b/>
-          <w:bCs/>
-          <w:color w:val="d4d4d4"/>
-          <w:sz w:val="22"/>
-          <w:szCs w:val="22"/>
-          <w:lang w:val="en-us" w:eastAsia="zh-cn" w:bidi="ar-sa"/>
+        </w:rPr>
+      </w:pPr>
+      <w:r>
+        <w:rPr>
+          <w:rFonts w:ascii="Calabri" w:hAnsi="Calabri" w:eastAsia="Calabri" w:cs="Calabri"/>
+          <w:b/>
+          <w:bCs/>
+          <w:color w:val="d4d4d4"/>
+          <w:sz w:val="22"/>
+          <w:szCs w:val="22"/>
         </w:rPr>
         <w:t>              </w:t>
       </w:r>
@@ -4427,9 +4382,18 @@
           <w:color w:val="000000"/>
           <w:sz w:val="22"/>
           <w:szCs w:val="22"/>
-          <w:lang w:val="en-us" w:eastAsia="zh-cn" w:bidi="ar-sa"/>
         </w:rPr>
         <w:t> ))</w:t>
+      </w:r>
+      <w:r>
+        <w:rPr>
+          <w:rFonts w:ascii="Calabri" w:hAnsi="Calabri" w:eastAsia="Calabri" w:cs="Calabri"/>
+          <w:b/>
+          <w:bCs/>
+          <w:color w:val="000000"/>
+          <w:sz w:val="22"/>
+          <w:szCs w:val="22"/>
+        </w:rPr>
       </w:r>
     </w:p>
     <w:p>
@@ -4451,18 +4415,16 @@
           <w:color w:val="000000"/>
           <w:sz w:val="22"/>
           <w:szCs w:val="22"/>
-          <w:lang w:val="en-us" w:eastAsia="zh-cn" w:bidi="ar-sa"/>
-        </w:rPr>
-      </w:pPr>
-      <w:r>
-        <w:rPr>
-          <w:rFonts w:ascii="Calabri" w:hAnsi="Calabri" w:eastAsia="Calabri" w:cs="Calabri"/>
-          <w:b/>
-          <w:bCs/>
-          <w:color w:val="000000"/>
-          <w:sz w:val="22"/>
-          <w:szCs w:val="22"/>
-          <w:lang w:val="en-us" w:eastAsia="zh-cn" w:bidi="ar-sa"/>
+        </w:rPr>
+      </w:pPr>
+      <w:r>
+        <w:rPr>
+          <w:rFonts w:ascii="Calabri" w:hAnsi="Calabri" w:eastAsia="Calabri" w:cs="Calabri"/>
+          <w:b/>
+          <w:bCs/>
+          <w:color w:val="000000"/>
+          <w:sz w:val="22"/>
+          <w:szCs w:val="22"/>
         </w:rPr>
         <w:t>            }</w:t>
       </w:r>
@@ -4486,18 +4448,16 @@
           <w:color w:val="7f7f7f"/>
           <w:sz w:val="22"/>
           <w:szCs w:val="22"/>
-          <w:lang w:val="en-us" w:eastAsia="zh-cn" w:bidi="ar-sa"/>
-        </w:rPr>
-      </w:pPr>
-      <w:r>
-        <w:rPr>
-          <w:rFonts w:ascii="Calabri" w:hAnsi="Calabri" w:eastAsia="Calabri" w:cs="Calabri"/>
-          <w:b/>
-          <w:bCs/>
-          <w:color w:val="d4d4d4"/>
-          <w:sz w:val="22"/>
-          <w:szCs w:val="22"/>
-          <w:lang w:val="en-us" w:eastAsia="zh-cn" w:bidi="ar-sa"/>
+        </w:rPr>
+      </w:pPr>
+      <w:r>
+        <w:rPr>
+          <w:rFonts w:ascii="Calabri" w:hAnsi="Calabri" w:eastAsia="Calabri" w:cs="Calabri"/>
+          <w:b/>
+          <w:bCs/>
+          <w:color w:val="d4d4d4"/>
+          <w:sz w:val="22"/>
+          <w:szCs w:val="22"/>
         </w:rPr>
         <w:t>        </w:t>
       </w:r>
@@ -4509,7 +4469,6 @@
           <w:color w:val="7f7f7f"/>
           <w:sz w:val="22"/>
           <w:szCs w:val="22"/>
-          <w:lang w:val="en-us" w:eastAsia="zh-cn" w:bidi="ar-sa"/>
         </w:rPr>
         <w:t>&lt;/</w:t>
       </w:r>
@@ -4521,7 +4480,6 @@
           <w:color w:val="000000"/>
           <w:sz w:val="22"/>
           <w:szCs w:val="22"/>
-          <w:lang w:val="en-us" w:eastAsia="zh-cn" w:bidi="ar-sa"/>
         </w:rPr>
         <w:t>div</w:t>
       </w:r>
@@ -4533,9 +4491,18 @@
           <w:color w:val="7f7f7f"/>
           <w:sz w:val="22"/>
           <w:szCs w:val="22"/>
-          <w:lang w:val="en-us" w:eastAsia="zh-cn" w:bidi="ar-sa"/>
         </w:rPr>
         <w:t>&gt;</w:t>
+      </w:r>
+      <w:r>
+        <w:rPr>
+          <w:rFonts w:ascii="Calabri" w:hAnsi="Calabri" w:eastAsia="Calabri" w:cs="Calabri"/>
+          <w:b/>
+          <w:bCs/>
+          <w:color w:val="7f7f7f"/>
+          <w:sz w:val="22"/>
+          <w:szCs w:val="22"/>
+        </w:rPr>
       </w:r>
     </w:p>
     <w:p>
@@ -4557,18 +4524,16 @@
           <w:color w:val="d4d4d4"/>
           <w:sz w:val="22"/>
           <w:szCs w:val="22"/>
-          <w:lang w:val="en-us" w:eastAsia="zh-cn" w:bidi="ar-sa"/>
-        </w:rPr>
-      </w:pPr>
-      <w:r>
-        <w:rPr>
-          <w:rFonts w:ascii="Calabri" w:hAnsi="Calabri" w:eastAsia="Calabri" w:cs="Calabri"/>
-          <w:b/>
-          <w:bCs/>
-          <w:color w:val="d4d4d4"/>
-          <w:sz w:val="22"/>
-          <w:szCs w:val="22"/>
-          <w:lang w:val="en-us" w:eastAsia="zh-cn" w:bidi="ar-sa"/>
+        </w:rPr>
+      </w:pPr>
+      <w:r>
+        <w:rPr>
+          <w:rFonts w:ascii="Calabri" w:hAnsi="Calabri" w:eastAsia="Calabri" w:cs="Calabri"/>
+          <w:b/>
+          <w:bCs/>
+          <w:color w:val="d4d4d4"/>
+          <w:sz w:val="22"/>
+          <w:szCs w:val="22"/>
         </w:rPr>
         <w:t>    </w:t>
       </w:r>
@@ -4580,7 +4545,6 @@
           <w:color w:val="7f7f7f"/>
           <w:sz w:val="22"/>
           <w:szCs w:val="22"/>
-          <w:lang w:val="en-us" w:eastAsia="zh-cn" w:bidi="ar-sa"/>
         </w:rPr>
         <w:t>&lt;/</w:t>
       </w:r>
@@ -4592,7 +4556,6 @@
           <w:color w:val="000000"/>
           <w:sz w:val="22"/>
           <w:szCs w:val="22"/>
-          <w:lang w:val="en-us" w:eastAsia="zh-cn" w:bidi="ar-sa"/>
         </w:rPr>
         <w:t>div</w:t>
       </w:r>
@@ -4604,7 +4567,6 @@
           <w:color w:val="7f7f7f"/>
           <w:sz w:val="22"/>
           <w:szCs w:val="22"/>
-          <w:lang w:val="en-us" w:eastAsia="zh-cn" w:bidi="ar-sa"/>
         </w:rPr>
         <w:t>&gt;</w:t>
       </w:r>
@@ -4616,9 +4578,18 @@
           <w:color w:val="d4d4d4"/>
           <w:sz w:val="22"/>
           <w:szCs w:val="22"/>
-          <w:lang w:val="en-us" w:eastAsia="zh-cn" w:bidi="ar-sa"/>
         </w:rPr>
         <w:t>  </w:t>
+      </w:r>
+      <w:r>
+        <w:rPr>
+          <w:rFonts w:ascii="Calabri" w:hAnsi="Calabri" w:eastAsia="Calabri" w:cs="Calabri"/>
+          <w:b/>
+          <w:bCs/>
+          <w:color w:val="d4d4d4"/>
+          <w:sz w:val="22"/>
+          <w:szCs w:val="22"/>
+        </w:rPr>
       </w:r>
     </w:p>
     <w:p>
@@ -4640,18 +4611,16 @@
           <w:color w:val="000000"/>
           <w:sz w:val="22"/>
           <w:szCs w:val="22"/>
-          <w:lang w:val="en-us" w:eastAsia="zh-cn" w:bidi="ar-sa"/>
-        </w:rPr>
-      </w:pPr>
-      <w:r>
-        <w:rPr>
-          <w:rFonts w:ascii="Calabri" w:hAnsi="Calabri" w:eastAsia="Calabri" w:cs="Calabri"/>
-          <w:b/>
-          <w:bCs/>
-          <w:color w:val="000000"/>
-          <w:sz w:val="22"/>
-          <w:szCs w:val="22"/>
-          <w:lang w:val="en-us" w:eastAsia="zh-cn" w:bidi="ar-sa"/>
+        </w:rPr>
+      </w:pPr>
+      <w:r>
+        <w:rPr>
+          <w:rFonts w:ascii="Calabri" w:hAnsi="Calabri" w:eastAsia="Calabri" w:cs="Calabri"/>
+          <w:b/>
+          <w:bCs/>
+          <w:color w:val="000000"/>
+          <w:sz w:val="22"/>
+          <w:szCs w:val="22"/>
         </w:rPr>
         <w:t>);</w:t>
       </w:r>
@@ -4675,18 +4644,16 @@
           <w:color w:val="000000"/>
           <w:sz w:val="22"/>
           <w:szCs w:val="22"/>
-          <w:lang w:val="en-us" w:eastAsia="zh-cn" w:bidi="ar-sa"/>
-        </w:rPr>
-      </w:pPr>
-      <w:r>
-        <w:rPr>
-          <w:rFonts w:ascii="Calabri" w:hAnsi="Calabri" w:eastAsia="Calabri" w:cs="Calabri"/>
-          <w:b/>
-          <w:bCs/>
-          <w:color w:val="000000"/>
-          <w:sz w:val="22"/>
-          <w:szCs w:val="22"/>
-          <w:lang w:val="en-us" w:eastAsia="zh-cn" w:bidi="ar-sa"/>
+        </w:rPr>
+      </w:pPr>
+      <w:r>
+        <w:rPr>
+          <w:rFonts w:ascii="Calabri" w:hAnsi="Calabri" w:eastAsia="Calabri" w:cs="Calabri"/>
+          <w:b/>
+          <w:bCs/>
+          <w:color w:val="000000"/>
+          <w:sz w:val="22"/>
+          <w:szCs w:val="22"/>
         </w:rPr>
       </w:r>
     </w:p>
@@ -4730,21 +4697,7 @@
         <w:rPr>
           <w:rStyle w:val="char3"/>
         </w:rPr>
-        <w:t xml:space="preserve">Adding a Logo </w:t>
-      </w:r>
-      <w:r>
-        <w:rPr>
-          <w:rStyle w:val="char3"/>
-          <w:b/>
-          <w:bCs/>
-        </w:rPr>
-        <w:t>as</w:t>
-      </w:r>
-      <w:r>
-        <w:rPr>
-          <w:rStyle w:val="char3"/>
-        </w:rPr>
-        <w:t xml:space="preserve"> a Link</w:t>
+        <w:t>Adding a Logo as a Link</w:t>
       </w:r>
     </w:p>
     <w:p>
@@ -4837,20 +4790,114 @@
       </w:r>
     </w:p>
     <w:p>
-      <w:pPr>
-        <w:rPr>
-          <w:b/>
-          <w:bCs/>
-          <w:color w:val="000000"/>
-        </w:rPr>
-      </w:pPr>
-      <w:r>
-        <w:rPr>
-          <w:b/>
-          <w:bCs/>
-          <w:color w:val="000000"/>
-        </w:rPr>
-      </w:r>
+      <w:r/>
+      <w:r>
+        <w:br w:type="page"/>
+      </w:r>
+    </w:p>
+    <w:p>
+      <w:pPr>
+        <w:pStyle w:val="para3"/>
+        <w:rPr>
+          <w:rStyle w:val="char3"/>
+        </w:rPr>
+      </w:pPr>
+      <w:r>
+        <w:rPr>
+          <w:rStyle w:val="char3"/>
+        </w:rPr>
+        <w:t>Register and Sign In Components</w:t>
+      </w:r>
+    </w:p>
+    <w:p>
+      <w:r>
+        <w:t xml:space="preserve">Each component ( Register and Sign In ) will regulate its own state. This is because these two </w:t>
+      </w:r>
+      <w:r>
+        <w:rPr>
+          <w:b/>
+          <w:bCs/>
+        </w:rPr>
+        <w:t>do not</w:t>
+      </w:r>
+      <w:r>
+        <w:t xml:space="preserve"> need to “talk” to each other. “Sign-In” doesn’t care what’s in the form of “Register”; and vice-versa. </w:t>
+      </w:r>
+      <w:r>
+        <w:rPr>
+          <w:b/>
+          <w:bCs/>
+        </w:rPr>
+        <w:t xml:space="preserve"> IF</w:t>
+      </w:r>
+      <w:r>
+        <w:t xml:space="preserve"> the state was lifted to the page, containing both the sign-in and register, both components will be re-rendered; which is what we don’t want. Try to keep state to the lowest possible level.</w:t>
+      </w:r>
+    </w:p>
+    <w:p>
+      <w:r/>
+    </w:p>
+    <w:p>
+      <w:pPr>
+        <w:pStyle w:val="para13"/>
+      </w:pPr>
+      <w:r>
+        <w:t>The Job of a React Developer</w:t>
+      </w:r>
+    </w:p>
+    <w:p>
+      <w:r>
+        <w:rPr>
+          <w:b/>
+          <w:bCs/>
+        </w:rPr>
+        <w:t>Remembe</w:t>
+      </w:r>
+      <w:r>
+        <w:t xml:space="preserve">r: </w:t>
+      </w:r>
+    </w:p>
+    <w:p>
+      <w:pPr>
+        <w:numPr>
+          <w:ilvl w:val="0"/>
+          <w:numId w:val="9"/>
+        </w:numPr>
+        <w:ind w:left="360" w:firstLine="360"/>
+      </w:pPr>
+      <w:r>
+        <w:t>Decide On Components</w:t>
+      </w:r>
+    </w:p>
+    <w:p>
+      <w:pPr>
+        <w:numPr>
+          <w:ilvl w:val="0"/>
+          <w:numId w:val="9"/>
+        </w:numPr>
+        <w:ind w:left="360" w:firstLine="360"/>
+      </w:pPr>
+      <w:r>
+        <w:t>Decide the State and Where It Lives</w:t>
+      </w:r>
+    </w:p>
+    <w:p>
+      <w:pPr>
+        <w:numPr>
+          <w:ilvl w:val="0"/>
+          <w:numId w:val="9"/>
+        </w:numPr>
+        <w:ind w:left="360" w:firstLine="360"/>
+      </w:pPr>
+      <w:r>
+        <w:t>What Changes When State Changes</w:t>
+      </w:r>
+    </w:p>
+    <w:p>
+      <w:r/>
+    </w:p>
+    <w:p>
+      <w:r/>
     </w:p>
     <w:p>
       <w:pPr>
@@ -5110,18 +5157,16 @@
           <w:color w:val="000000"/>
           <w:sz w:val="22"/>
           <w:szCs w:val="22"/>
-          <w:lang w:val="en-us" w:eastAsia="zh-cn" w:bidi="ar-sa"/>
-        </w:rPr>
-      </w:pPr>
-      <w:r>
-        <w:rPr>
-          <w:rFonts w:ascii="Calabri" w:hAnsi="Calabri" w:eastAsia="Calabri" w:cs="Calabri"/>
-          <w:b/>
-          <w:bCs/>
-          <w:color w:val="000000"/>
-          <w:sz w:val="22"/>
-          <w:szCs w:val="22"/>
-          <w:lang w:val="en-us" w:eastAsia="zh-cn" w:bidi="ar-sa"/>
+        </w:rPr>
+      </w:pPr>
+      <w:r>
+        <w:rPr>
+          <w:rFonts w:ascii="Calabri" w:hAnsi="Calabri" w:eastAsia="Calabri" w:cs="Calabri"/>
+          <w:b/>
+          <w:bCs/>
+          <w:color w:val="000000"/>
+          <w:sz w:val="22"/>
+          <w:szCs w:val="22"/>
         </w:rPr>
       </w:r>
     </w:p>
@@ -5130,6 +5175,999 @@
     </w:p>
     <w:p>
       <w:r/>
+      <w:r>
+        <w:br w:type="page"/>
+      </w:r>
+    </w:p>
+    <w:p>
+      <w:pPr>
+        <w:spacing/>
+        <w:jc w:val="center"/>
+        <w:rPr>
+          <w:rStyle w:val="char2"/>
+        </w:rPr>
+      </w:pPr>
+      <w:r>
+        <w:rPr>
+          <w:rStyle w:val="char2"/>
+        </w:rPr>
+        <w:t>Firebase</w:t>
+      </w:r>
+    </w:p>
+    <w:p>
+      <w:pPr>
+        <w:rPr>
+          <w:rStyle w:val="char3"/>
+        </w:rPr>
+      </w:pPr>
+      <w:r>
+        <w:rPr>
+          <w:rStyle w:val="char3"/>
+        </w:rPr>
+        <w:t>Backend Components</w:t>
+      </w:r>
+    </w:p>
+    <w:p>
+      <w:pPr>
+        <w:numPr>
+          <w:ilvl w:val="0"/>
+          <w:numId w:val="2"/>
+        </w:numPr>
+        <w:ind w:left="0" w:firstLine="720"/>
+      </w:pPr>
+      <w:r>
+        <w:t>Database</w:t>
+      </w:r>
+    </w:p>
+    <w:p>
+      <w:pPr>
+        <w:numPr>
+          <w:ilvl w:val="1"/>
+          <w:numId w:val="2"/>
+        </w:numPr>
+        <w:ind w:left="360" w:firstLine="720"/>
+      </w:pPr>
+      <w:r>
+        <w:t>Stores the information applicable to the application</w:t>
+      </w:r>
+    </w:p>
+    <w:p>
+      <w:pPr>
+        <w:numPr>
+          <w:ilvl w:val="0"/>
+          <w:numId w:val="2"/>
+        </w:numPr>
+        <w:ind w:left="0" w:firstLine="720"/>
+      </w:pPr>
+      <w:r>
+        <w:t>Server</w:t>
+      </w:r>
+    </w:p>
+    <w:p>
+      <w:pPr>
+        <w:numPr>
+          <w:ilvl w:val="1"/>
+          <w:numId w:val="2"/>
+        </w:numPr>
+        <w:ind w:left="360" w:firstLine="720"/>
+      </w:pPr>
+      <w:r>
+        <w:t>Stores to code to most effeciently fetch the information from the database</w:t>
+      </w:r>
+    </w:p>
+    <w:p>
+      <w:pPr>
+        <w:numPr>
+          <w:ilvl w:val="0"/>
+          <w:numId w:val="2"/>
+        </w:numPr>
+        <w:ind w:left="0" w:firstLine="720"/>
+      </w:pPr>
+      <w:r>
+        <w:t>Authentication</w:t>
+      </w:r>
+    </w:p>
+    <w:p>
+      <w:pPr>
+        <w:numPr>
+          <w:ilvl w:val="1"/>
+          <w:numId w:val="2"/>
+        </w:numPr>
+        <w:ind w:left="360" w:firstLine="720"/>
+      </w:pPr>
+      <w:r>
+        <w:t xml:space="preserve">The code to determine if a user’s creditials are valid to access the database’s </w:t>
+        <w:tab/>
+        <w:tab/>
+        <w:tab/>
+        <w:t>information</w:t>
+      </w:r>
+    </w:p>
+    <w:p>
+      <w:r/>
+    </w:p>
+    <w:p>
+      <w:r>
+        <w:t>Firebase is a great tool for frontend developers. It’s created by Google, and handles a lot of the backend stuff a backend developer would normally do for us, including:</w:t>
+      </w:r>
+    </w:p>
+    <w:p>
+      <w:pPr>
+        <w:numPr>
+          <w:ilvl w:val="0"/>
+          <w:numId w:val="2"/>
+        </w:numPr>
+        <w:ind w:left="0" w:firstLine="720"/>
+      </w:pPr>
+      <w:r>
+        <w:t>Effeciently querying the database</w:t>
+      </w:r>
+    </w:p>
+    <w:p>
+      <w:pPr>
+        <w:numPr>
+          <w:ilvl w:val="0"/>
+          <w:numId w:val="2"/>
+        </w:numPr>
+        <w:ind w:left="0" w:firstLine="720"/>
+      </w:pPr>
+      <w:r>
+        <w:t>Effeciently storing our information</w:t>
+      </w:r>
+    </w:p>
+    <w:p>
+      <w:pPr>
+        <w:numPr>
+          <w:ilvl w:val="0"/>
+          <w:numId w:val="2"/>
+        </w:numPr>
+        <w:ind w:left="0" w:firstLine="720"/>
+      </w:pPr>
+      <w:r>
+        <w:t>oAuth authentication</w:t>
+      </w:r>
+    </w:p>
+    <w:p>
+      <w:pPr>
+        <w:numPr>
+          <w:ilvl w:val="0"/>
+          <w:numId w:val="2"/>
+        </w:numPr>
+        <w:ind w:left="0" w:firstLine="720"/>
+      </w:pPr>
+      <w:r>
+        <w:t>plus more...</w:t>
+      </w:r>
+    </w:p>
+    <w:p>
+      <w:r/>
+    </w:p>
+    <w:p>
+      <w:pPr>
+        <w:rPr>
+          <w:rStyle w:val="char3"/>
+        </w:rPr>
+      </w:pPr>
+      <w:r>
+        <w:rPr>
+          <w:rStyle w:val="char3"/>
+        </w:rPr>
+        <w:t>Getting Started With Firebase</w:t>
+      </w:r>
+    </w:p>
+    <w:p>
+      <w:r>
+        <w:t>To get started,</w:t>
+      </w:r>
+    </w:p>
+    <w:p>
+      <w:pPr>
+        <w:numPr>
+          <w:ilvl w:val="0"/>
+          <w:numId w:val="2"/>
+        </w:numPr>
+        <w:ind w:left="0" w:firstLine="720"/>
+      </w:pPr>
+      <w:r>
+        <w:t xml:space="preserve">go to the Firebase website and set up a new project </w:t>
+      </w:r>
+      <w:r>
+        <w:rPr>
+          <w:rStyle w:val="char1"/>
+        </w:rPr>
+        <w:t>(http://www.firebase.com</w:t>
+      </w:r>
+      <w:r>
+        <w:t xml:space="preserve">) </w:t>
+        <w:tab/>
+        <w:tab/>
+        <w:tab/>
+        <w:t>and click on ‘Go To Console’.</w:t>
+      </w:r>
+    </w:p>
+    <w:p>
+      <w:pPr>
+        <w:numPr>
+          <w:ilvl w:val="0"/>
+          <w:numId w:val="2"/>
+        </w:numPr>
+        <w:ind w:left="0" w:firstLine="720"/>
+      </w:pPr>
+      <w:r>
+        <w:t>Click ‘Create A Project’</w:t>
+      </w:r>
+    </w:p>
+    <w:p>
+      <w:pPr>
+        <w:numPr>
+          <w:ilvl w:val="0"/>
+          <w:numId w:val="2"/>
+        </w:numPr>
+        <w:ind w:left="0" w:firstLine="720"/>
+      </w:pPr>
+      <w:r>
+        <w:t>Name the project</w:t>
+      </w:r>
+    </w:p>
+    <w:p>
+      <w:pPr>
+        <w:numPr>
+          <w:ilvl w:val="0"/>
+          <w:numId w:val="2"/>
+        </w:numPr>
+        <w:ind w:left="0" w:firstLine="720"/>
+      </w:pPr>
+      <w:r>
+        <w:t>Accept the Terms and Conditions</w:t>
+      </w:r>
+    </w:p>
+    <w:p>
+      <w:r/>
+    </w:p>
+    <w:p>
+      <w:r>
+        <w:t>Configure the project:</w:t>
+      </w:r>
+    </w:p>
+    <w:p>
+      <w:pPr>
+        <w:numPr>
+          <w:ilvl w:val="0"/>
+          <w:numId w:val="2"/>
+        </w:numPr>
+        <w:ind w:left="0" w:firstLine="720"/>
+      </w:pPr>
+      <w:r>
+        <w:t>From the ‘</w:t>
+      </w:r>
+      <w:r>
+        <w:rPr>
+          <w:b/>
+          <w:bCs/>
+        </w:rPr>
+        <w:t>Overview</w:t>
+      </w:r>
+      <w:r>
+        <w:t>’ tab, click the ‘</w:t>
+      </w:r>
+      <w:r>
+        <w:rPr>
+          <w:b/>
+          <w:bCs/>
+        </w:rPr>
+        <w:t>Web</w:t>
+      </w:r>
+      <w:r>
+        <w:t>’ icon</w:t>
+      </w:r>
+    </w:p>
+    <w:p>
+      <w:pPr>
+        <w:numPr>
+          <w:ilvl w:val="0"/>
+          <w:numId w:val="2"/>
+        </w:numPr>
+        <w:ind w:left="0" w:firstLine="720"/>
+      </w:pPr>
+      <w:r>
+        <w:t>Register the app with a nickname (ex: crwn-db)</w:t>
+      </w:r>
+    </w:p>
+    <w:p>
+      <w:pPr>
+        <w:numPr>
+          <w:ilvl w:val="0"/>
+          <w:numId w:val="2"/>
+        </w:numPr>
+        <w:ind w:left="0" w:firstLine="720"/>
+      </w:pPr>
+      <w:r>
+        <w:t>Copy the ‘</w:t>
+      </w:r>
+      <w:r>
+        <w:rPr>
+          <w:b/>
+          <w:bCs/>
+        </w:rPr>
+        <w:t>firebaseConfig</w:t>
+      </w:r>
+      <w:r>
+        <w:t>’ object to be placed within our code</w:t>
+      </w:r>
+    </w:p>
+    <w:p>
+      <w:pPr>
+        <w:numPr>
+          <w:ilvl w:val="0"/>
+          <w:numId w:val="2"/>
+        </w:numPr>
+        <w:ind w:left="0" w:firstLine="720"/>
+      </w:pPr>
+      <w:r>
+        <w:t>Go to our terminal and enter ‘</w:t>
+      </w:r>
+      <w:r>
+        <w:rPr>
+          <w:b/>
+          <w:bCs/>
+        </w:rPr>
+        <w:t>npm add firebase</w:t>
+      </w:r>
+      <w:r>
+        <w:t>’</w:t>
+      </w:r>
+    </w:p>
+    <w:p>
+      <w:r/>
+    </w:p>
+    <w:p>
+      <w:r/>
+      <w:r>
+        <w:br w:type="page"/>
+      </w:r>
+    </w:p>
+    <w:p>
+      <w:pPr>
+        <w:rPr>
+          <w:rStyle w:val="char3"/>
+        </w:rPr>
+      </w:pPr>
+      <w:r>
+        <w:rPr>
+          <w:rStyle w:val="char3"/>
+        </w:rPr>
+        <w:t>Configure Firebase Within Our App</w:t>
+      </w:r>
+    </w:p>
+    <w:p>
+      <w:pPr>
+        <w:numPr>
+          <w:ilvl w:val="0"/>
+          <w:numId w:val="2"/>
+        </w:numPr>
+        <w:ind w:left="0" w:firstLine="720"/>
+      </w:pPr>
+      <w:r>
+        <w:t xml:space="preserve">Create a new folder </w:t>
+      </w:r>
+      <w:r>
+        <w:rPr>
+          <w:b/>
+          <w:bCs/>
+        </w:rPr>
+        <w:t>‘firebase</w:t>
+      </w:r>
+      <w:r>
+        <w:t>’ within our ‘</w:t>
+      </w:r>
+      <w:r>
+        <w:rPr>
+          <w:b/>
+          <w:bCs/>
+        </w:rPr>
+        <w:t>src</w:t>
+      </w:r>
+      <w:r>
+        <w:t>’ folder</w:t>
+      </w:r>
+    </w:p>
+    <w:p>
+      <w:pPr>
+        <w:numPr>
+          <w:ilvl w:val="0"/>
+          <w:numId w:val="2"/>
+        </w:numPr>
+        <w:ind w:left="0" w:firstLine="720"/>
+      </w:pPr>
+      <w:r>
+        <w:t xml:space="preserve">Create a new file within the ‘firebase’ folder, </w:t>
+      </w:r>
+      <w:r>
+        <w:rPr>
+          <w:b/>
+          <w:bCs/>
+        </w:rPr>
+        <w:t>‘firebase.utils.js</w:t>
+      </w:r>
+      <w:r>
+        <w:t>’</w:t>
+      </w:r>
+    </w:p>
+    <w:p>
+      <w:pPr>
+        <w:numPr>
+          <w:ilvl w:val="1"/>
+          <w:numId w:val="2"/>
+        </w:numPr>
+        <w:ind w:left="360" w:firstLine="720"/>
+      </w:pPr>
+      <w:r>
+        <w:t xml:space="preserve">type </w:t>
+      </w:r>
+      <w:r>
+        <w:rPr>
+          <w:b/>
+          <w:bCs/>
+        </w:rPr>
+        <w:t xml:space="preserve">import </w:t>
+      </w:r>
+      <w:r>
+        <w:rPr>
+          <w:b/>
+          <w:bCs/>
+          <w:color w:val="007f7f"/>
+        </w:rPr>
+        <w:t>firebase</w:t>
+      </w:r>
+      <w:r>
+        <w:rPr>
+          <w:b/>
+          <w:bCs/>
+        </w:rPr>
+        <w:t xml:space="preserve"> from ‘firebase/app’;</w:t>
+      </w:r>
+    </w:p>
+    <w:p>
+      <w:pPr>
+        <w:numPr>
+          <w:ilvl w:val="1"/>
+          <w:numId w:val="2"/>
+        </w:numPr>
+        <w:ind w:left="360" w:firstLine="720"/>
+      </w:pPr>
+      <w:r>
+        <w:rPr>
+          <w:b/>
+          <w:bCs/>
+        </w:rPr>
+        <w:t>import ‘firebase/firestore’</w:t>
+      </w:r>
+      <w:r>
+        <w:t xml:space="preserve"> (for database)</w:t>
+      </w:r>
+    </w:p>
+    <w:p>
+      <w:pPr>
+        <w:numPr>
+          <w:ilvl w:val="1"/>
+          <w:numId w:val="2"/>
+        </w:numPr>
+        <w:ind w:left="360" w:firstLine="720"/>
+      </w:pPr>
+      <w:r>
+        <w:rPr>
+          <w:b/>
+          <w:bCs/>
+        </w:rPr>
+        <w:t>import ‘firebase/auth’</w:t>
+      </w:r>
+      <w:r>
+        <w:t xml:space="preserve"> (for authentication)</w:t>
+      </w:r>
+    </w:p>
+    <w:p>
+      <w:pPr>
+        <w:numPr>
+          <w:ilvl w:val="0"/>
+          <w:numId w:val="2"/>
+        </w:numPr>
+        <w:ind w:left="0" w:firstLine="720"/>
+      </w:pPr>
+      <w:r>
+        <w:t>Create a const, named ‘config’, using the copied API object</w:t>
+      </w:r>
+    </w:p>
+    <w:p>
+      <w:pPr>
+        <w:numPr>
+          <w:ilvl w:val="0"/>
+          <w:numId w:val="2"/>
+        </w:numPr>
+        <w:ind w:left="0" w:firstLine="720"/>
+      </w:pPr>
+      <w:r>
+        <w:t>Type</w:t>
+      </w:r>
+      <w:r>
+        <w:rPr>
+          <w:b/>
+          <w:bCs/>
+        </w:rPr>
+        <w:t xml:space="preserve"> firebase.InitializeApp(config);</w:t>
+      </w:r>
+    </w:p>
+    <w:p>
+      <w:pPr>
+        <w:numPr>
+          <w:ilvl w:val="0"/>
+          <w:numId w:val="2"/>
+        </w:numPr>
+        <w:ind w:left="0" w:firstLine="720"/>
+      </w:pPr>
+      <w:r>
+        <w:t>For Google database and  authentication:</w:t>
+      </w:r>
+    </w:p>
+    <w:p>
+      <w:pPr>
+        <w:numPr>
+          <w:ilvl w:val="1"/>
+          <w:numId w:val="2"/>
+        </w:numPr>
+        <w:ind w:left="360" w:firstLine="720"/>
+      </w:pPr>
+      <w:r>
+        <w:rPr>
+          <w:b/>
+          <w:bCs/>
+        </w:rPr>
+        <w:t>export const auth = firebase.auth();</w:t>
+      </w:r>
+    </w:p>
+    <w:p>
+      <w:pPr>
+        <w:numPr>
+          <w:ilvl w:val="1"/>
+          <w:numId w:val="2"/>
+        </w:numPr>
+        <w:ind w:left="360" w:firstLine="720"/>
+        <w:rPr>
+          <w:b/>
+          <w:bCs/>
+        </w:rPr>
+      </w:pPr>
+      <w:r>
+        <w:rPr>
+          <w:b/>
+          <w:bCs/>
+        </w:rPr>
+        <w:t>export const firestore = firebase.firestore();</w:t>
+      </w:r>
+    </w:p>
+    <w:p>
+      <w:pPr>
+        <w:rPr>
+          <w:b/>
+          <w:bCs/>
+        </w:rPr>
+      </w:pPr>
+      <w:r>
+        <w:rPr>
+          <w:b/>
+          <w:bCs/>
+        </w:rPr>
+      </w:r>
+    </w:p>
+    <w:p>
+      <w:pPr>
+        <w:rPr>
+          <w:rStyle w:val="char3"/>
+        </w:rPr>
+      </w:pPr>
+      <w:r>
+        <w:rPr>
+          <w:rStyle w:val="char3"/>
+        </w:rPr>
+        <w:t>Setup Google Authentication</w:t>
+      </w:r>
+    </w:p>
+    <w:p>
+      <w:pPr>
+        <w:rPr>
+          <w:b/>
+          <w:bCs/>
+          <w:color w:val="007f00"/>
+        </w:rPr>
+      </w:pPr>
+      <w:r>
+        <w:rPr>
+          <w:b/>
+          <w:bCs/>
+          <w:color w:val="007f00"/>
+        </w:rPr>
+        <w:t>/* For Google Database (store) Authentication */</w:t>
+      </w:r>
+    </w:p>
+    <w:p>
+      <w:pPr>
+        <w:rPr>
+          <w:b/>
+          <w:bCs/>
+        </w:rPr>
+      </w:pPr>
+      <w:r>
+        <w:rPr>
+          <w:b/>
+          <w:bCs/>
+        </w:rPr>
+        <w:t>export const auth = firebase.auth();</w:t>
+      </w:r>
+    </w:p>
+    <w:p>
+      <w:pPr>
+        <w:rPr>
+          <w:b/>
+          <w:bCs/>
+        </w:rPr>
+      </w:pPr>
+      <w:r>
+        <w:rPr>
+          <w:b/>
+          <w:bCs/>
+        </w:rPr>
+        <w:t>export const firestore = firebase.firestore();</w:t>
+      </w:r>
+    </w:p>
+    <w:p>
+      <w:pPr>
+        <w:rPr>
+          <w:b/>
+          <w:bCs/>
+        </w:rPr>
+      </w:pPr>
+      <w:r>
+        <w:rPr>
+          <w:b/>
+          <w:bCs/>
+        </w:rPr>
+      </w:r>
+    </w:p>
+    <w:p>
+      <w:pPr>
+        <w:rPr>
+          <w:b/>
+          <w:bCs/>
+          <w:color w:val="007f00"/>
+        </w:rPr>
+      </w:pPr>
+      <w:r>
+        <w:rPr>
+          <w:b/>
+          <w:bCs/>
+          <w:color w:val="007f00"/>
+        </w:rPr>
+        <w:t>/* Setup Google Authentication */</w:t>
+      </w:r>
+    </w:p>
+    <w:p>
+      <w:pPr>
+        <w:rPr>
+          <w:b/>
+          <w:bCs/>
+        </w:rPr>
+      </w:pPr>
+      <w:r>
+        <w:rPr>
+          <w:b/>
+          <w:bCs/>
+        </w:rPr>
+        <w:t>const provider = new firebase.auth.GoogleAuthProvider();</w:t>
+        <w:br w:type="textWrapping"/>
+      </w:r>
+    </w:p>
+    <w:p>
+      <w:pPr>
+        <w:rPr>
+          <w:b/>
+          <w:bCs/>
+          <w:color w:val="007f00"/>
+        </w:rPr>
+      </w:pPr>
+      <w:r>
+        <w:rPr>
+          <w:b/>
+          <w:bCs/>
+          <w:color w:val="007f00"/>
+        </w:rPr>
+        <w:t>/* To always trigger the Google popup */</w:t>
+      </w:r>
+    </w:p>
+    <w:p>
+      <w:pPr>
+        <w:rPr>
+          <w:b/>
+          <w:bCs/>
+        </w:rPr>
+      </w:pPr>
+      <w:r>
+        <w:rPr>
+          <w:b/>
+          <w:bCs/>
+        </w:rPr>
+        <w:t>provider.setCustomParameters({ prompt: 'select_account' });</w:t>
+      </w:r>
+    </w:p>
+    <w:p>
+      <w:pPr>
+        <w:rPr>
+          <w:b/>
+          <w:bCs/>
+        </w:rPr>
+      </w:pPr>
+      <w:r>
+        <w:rPr>
+          <w:b/>
+          <w:bCs/>
+        </w:rPr>
+        <w:t>export const signInWithGoogle = () =&gt; auth.signInWithPopup(provider);</w:t>
+      </w:r>
+    </w:p>
+    <w:p>
+      <w:pPr>
+        <w:rPr>
+          <w:b/>
+          <w:bCs/>
+        </w:rPr>
+      </w:pPr>
+      <w:r>
+        <w:rPr>
+          <w:b/>
+          <w:bCs/>
+        </w:rPr>
+      </w:r>
+    </w:p>
+    <w:p>
+      <w:pPr>
+        <w:rPr>
+          <w:b/>
+          <w:bCs/>
+        </w:rPr>
+      </w:pPr>
+      <w:r>
+        <w:rPr>
+          <w:b/>
+          <w:bCs/>
+        </w:rPr>
+        <w:t>export default firebase;</w:t>
+      </w:r>
+    </w:p>
+    <w:p>
+      <w:pPr>
+        <w:rPr>
+          <w:b/>
+          <w:bCs/>
+        </w:rPr>
+      </w:pPr>
+      <w:r>
+        <w:rPr>
+          <w:b/>
+          <w:bCs/>
+        </w:rPr>
+      </w:r>
+    </w:p>
+    <w:p>
+      <w:pPr>
+        <w:rPr>
+          <w:rStyle w:val="char3"/>
+        </w:rPr>
+      </w:pPr>
+      <w:r>
+        <w:rPr>
+          <w:rStyle w:val="char3"/>
+        </w:rPr>
+        <w:t>Configure Firebase to Use Google Popup</w:t>
+      </w:r>
+    </w:p>
+    <w:p>
+      <w:pPr>
+        <w:numPr>
+          <w:ilvl w:val="0"/>
+          <w:numId w:val="2"/>
+        </w:numPr>
+        <w:ind w:left="0" w:firstLine="720"/>
+      </w:pPr>
+      <w:r>
+        <w:t>Go back to the Firebase project and click on “</w:t>
+      </w:r>
+      <w:r>
+        <w:rPr>
+          <w:b/>
+          <w:bCs/>
+        </w:rPr>
+        <w:t>Authentication</w:t>
+      </w:r>
+      <w:r>
+        <w:t>” (</w:t>
+      </w:r>
+      <w:r>
+        <w:rPr>
+          <w:i/>
+          <w:iCs/>
+        </w:rPr>
+        <w:t xml:space="preserve">under the </w:t>
+        <w:tab/>
+        <w:tab/>
+        <w:tab/>
+        <w:tab/>
+        <w:t>Development tab</w:t>
+      </w:r>
+      <w:r>
+        <w:t>)</w:t>
+      </w:r>
+    </w:p>
+    <w:p>
+      <w:pPr>
+        <w:numPr>
+          <w:ilvl w:val="0"/>
+          <w:numId w:val="2"/>
+        </w:numPr>
+        <w:ind w:left="0" w:firstLine="720"/>
+      </w:pPr>
+      <w:r>
+        <w:t>Click on “</w:t>
+      </w:r>
+      <w:r>
+        <w:rPr>
+          <w:b/>
+          <w:bCs/>
+        </w:rPr>
+        <w:t>Sign In Method</w:t>
+      </w:r>
+      <w:r>
+        <w:t>”</w:t>
+      </w:r>
+    </w:p>
+    <w:p>
+      <w:pPr>
+        <w:numPr>
+          <w:ilvl w:val="1"/>
+          <w:numId w:val="2"/>
+        </w:numPr>
+        <w:ind w:left="360" w:firstLine="720"/>
+      </w:pPr>
+      <w:r>
+        <w:t>Enable ‘Google’</w:t>
+      </w:r>
+    </w:p>
+    <w:p>
+      <w:pPr>
+        <w:numPr>
+          <w:ilvl w:val="1"/>
+          <w:numId w:val="2"/>
+        </w:numPr>
+        <w:ind w:left="360" w:firstLine="720"/>
+      </w:pPr>
+      <w:r>
+        <w:t>Enter an email address for project support</w:t>
+      </w:r>
+    </w:p>
+    <w:p>
+      <w:pPr>
+        <w:numPr>
+          <w:ilvl w:val="1"/>
+          <w:numId w:val="2"/>
+        </w:numPr>
+        <w:ind w:left="360" w:firstLine="720"/>
+      </w:pPr>
+      <w:r>
+        <w:t>Within our project’s ‘sign-in’ component:</w:t>
+      </w:r>
+    </w:p>
+    <w:p>
+      <w:pPr>
+        <w:numPr>
+          <w:ilvl w:val="2"/>
+          <w:numId w:val="2"/>
+        </w:numPr>
+        <w:ind w:left="720" w:firstLine="720"/>
+        <w:rPr>
+          <w:b/>
+          <w:bCs/>
+        </w:rPr>
+      </w:pPr>
+      <w:r>
+        <w:rPr>
+          <w:b/>
+          <w:bCs/>
+        </w:rPr>
+        <w:t>import { signInWith Google } from ’../../firebase/firebase.utils’;</w:t>
+      </w:r>
+    </w:p>
+    <w:p>
+      <w:pPr>
+        <w:numPr>
+          <w:ilvl w:val="2"/>
+          <w:numId w:val="2"/>
+        </w:numPr>
+        <w:ind w:left="720" w:firstLine="720"/>
+      </w:pPr>
+      <w:r>
+        <w:t>Create ‘Google’ button:</w:t>
+      </w:r>
+    </w:p>
+    <w:p>
+      <w:pPr>
+        <w:numPr>
+          <w:ilvl w:val="3"/>
+          <w:numId w:val="2"/>
+        </w:numPr>
+        <w:ind w:left="1080" w:firstLine="720"/>
+        <w:rPr>
+          <w:b/>
+          <w:bCs/>
+        </w:rPr>
+      </w:pPr>
+      <w:r>
+        <w:rPr>
+          <w:b/>
+          <w:bCs/>
+        </w:rPr>
+        <w:t>&lt;CustomButton</w:t>
+        <w:br w:type="textWrapping"/>
+        <w:tab/>
+        <w:tab/>
+        <w:tab/>
+        <w:t>className=’custom-button’</w:t>
+        <w:br w:type="textWrapping"/>
+        <w:tab/>
+        <w:tab/>
+        <w:tab/>
+        <w:t>onClick={ signInWithGoogle }</w:t>
+        <w:br w:type="textWrapping"/>
+        <w:tab/>
+        <w:tab/>
+        <w:t>&gt;</w:t>
+        <w:br w:type="textWrapping"/>
+        <w:tab/>
+        <w:tab/>
+        <w:t>{’ ‘}</w:t>
+        <w:br w:type="textWrapping"/>
+        <w:tab/>
+        <w:tab/>
+        <w:t>Sign In With Google{’ ‘}</w:t>
+        <w:br w:type="textWrapping"/>
+        <w:tab/>
+        <w:tab/>
+        <w:t>&lt;/CustomButton&gt;</w:t>
+      </w:r>
+    </w:p>
+    <w:p>
+      <w:pPr>
+        <w:rPr>
+          <w:b/>
+          <w:bCs/>
+        </w:rPr>
+      </w:pPr>
+      <w:r>
+        <w:rPr>
+          <w:b/>
+          <w:bCs/>
+        </w:rPr>
+      </w:r>
+    </w:p>
+    <w:p>
+      <w:pPr>
+        <w:rPr>
+          <w:b/>
+          <w:bCs/>
+        </w:rPr>
+      </w:pPr>
+      <w:r>
+        <w:rPr>
+          <w:b/>
+          <w:bCs/>
+        </w:rPr>
+      </w:r>
     </w:p>
     <w:sectPr>
       <w:footnotePr>
@@ -5286,13 +6324,11 @@
     <w:name w:val="Numbered list 1"/>
     <w:lvl w:ilvl="0">
       <w:numFmt w:val="bullet"/>
+      <w:suff w:val="tab"/>
       <w:lvlText w:val=""/>
       <w:lvlJc w:val="left"/>
       <w:pPr>
-        <w:tabs>
-          <w:tab w:val="num" w:pos="360"/>
-        </w:tabs>
-        <w:ind w:left="360" w:hanging="360"/>
+        <w:ind w:left="0" w:hanging="0"/>
       </w:pPr>
       <w:rPr>
         <w:rFonts w:ascii="Wingdings" w:hAnsi="Wingdings" w:eastAsia="Wingdings" w:cs="Wingdings"/>
@@ -5300,13 +6336,11 @@
     </w:lvl>
     <w:lvl w:ilvl="1">
       <w:numFmt w:val="bullet"/>
+      <w:suff w:val="tab"/>
       <w:lvlText w:val=""/>
       <w:lvlJc w:val="left"/>
       <w:pPr>
-        <w:tabs>
-          <w:tab w:val="num" w:pos="720"/>
-        </w:tabs>
-        <w:ind w:left="720" w:hanging="360"/>
+        <w:ind w:left="360" w:hanging="0"/>
       </w:pPr>
       <w:rPr>
         <w:rFonts w:ascii="Wingdings" w:hAnsi="Wingdings"/>
@@ -5314,13 +6348,11 @@
     </w:lvl>
     <w:lvl w:ilvl="2">
       <w:numFmt w:val="bullet"/>
+      <w:suff w:val="tab"/>
       <w:lvlText w:val=""/>
       <w:lvlJc w:val="left"/>
       <w:pPr>
-        <w:tabs>
-          <w:tab w:val="num" w:pos="1080"/>
-        </w:tabs>
-        <w:ind w:left="1080" w:hanging="360"/>
+        <w:ind w:left="720" w:hanging="0"/>
       </w:pPr>
       <w:rPr>
         <w:rFonts w:ascii="Wingdings" w:hAnsi="Wingdings" w:eastAsia="Wingdings" w:cs="Wingdings"/>
@@ -5328,13 +6360,11 @@
     </w:lvl>
     <w:lvl w:ilvl="3">
       <w:numFmt w:val="bullet"/>
+      <w:suff w:val="tab"/>
       <w:lvlText w:val=""/>
       <w:lvlJc w:val="left"/>
       <w:pPr>
-        <w:tabs>
-          <w:tab w:val="num" w:pos="1440"/>
-        </w:tabs>
-        <w:ind w:left="1440" w:hanging="360"/>
+        <w:ind w:left="1080" w:hanging="0"/>
       </w:pPr>
       <w:rPr>
         <w:rFonts w:ascii="Wingdings" w:hAnsi="Wingdings" w:eastAsia="Wingdings" w:cs="Wingdings"/>
@@ -5342,13 +6372,11 @@
     </w:lvl>
     <w:lvl w:ilvl="4">
       <w:numFmt w:val="bullet"/>
+      <w:suff w:val="tab"/>
       <w:lvlText w:val=""/>
       <w:lvlJc w:val="left"/>
       <w:pPr>
-        <w:tabs>
-          <w:tab w:val="num" w:pos="1800"/>
-        </w:tabs>
-        <w:ind w:left="1800" w:hanging="360"/>
+        <w:ind w:left="1440" w:hanging="0"/>
       </w:pPr>
       <w:rPr>
         <w:rFonts w:ascii="Wingdings" w:hAnsi="Wingdings" w:eastAsia="Wingdings" w:cs="Wingdings"/>
@@ -5356,13 +6384,11 @@
     </w:lvl>
     <w:lvl w:ilvl="5">
       <w:numFmt w:val="bullet"/>
+      <w:suff w:val="tab"/>
       <w:lvlText w:val=""/>
       <w:lvlJc w:val="left"/>
       <w:pPr>
-        <w:tabs>
-          <w:tab w:val="num" w:pos="2160"/>
-        </w:tabs>
-        <w:ind w:left="2160" w:hanging="360"/>
+        <w:ind w:left="1800" w:hanging="0"/>
       </w:pPr>
       <w:rPr>
         <w:rFonts w:ascii="Wingdings" w:hAnsi="Wingdings" w:eastAsia="Wingdings" w:cs="Wingdings"/>
@@ -5370,13 +6396,11 @@
     </w:lvl>
     <w:lvl w:ilvl="6">
       <w:numFmt w:val="bullet"/>
+      <w:suff w:val="tab"/>
       <w:lvlText w:val=""/>
       <w:lvlJc w:val="left"/>
       <w:pPr>
-        <w:tabs>
-          <w:tab w:val="num" w:pos="2520"/>
-        </w:tabs>
-        <w:ind w:left="2520" w:hanging="360"/>
+        <w:ind w:left="2160" w:hanging="0"/>
       </w:pPr>
       <w:rPr>
         <w:rFonts w:ascii="Wingdings" w:hAnsi="Wingdings" w:eastAsia="Wingdings" w:cs="Wingdings"/>
@@ -5384,13 +6408,11 @@
     </w:lvl>
     <w:lvl w:ilvl="7">
       <w:numFmt w:val="bullet"/>
+      <w:suff w:val="tab"/>
       <w:lvlText w:val=""/>
       <w:lvlJc w:val="left"/>
       <w:pPr>
-        <w:tabs>
-          <w:tab w:val="num" w:pos="2880"/>
-        </w:tabs>
-        <w:ind w:left="2880" w:hanging="360"/>
+        <w:ind w:left="2520" w:hanging="0"/>
       </w:pPr>
       <w:rPr>
         <w:rFonts w:ascii="Wingdings" w:hAnsi="Wingdings"/>
@@ -5398,13 +6420,11 @@
     </w:lvl>
     <w:lvl w:ilvl="8">
       <w:numFmt w:val="bullet"/>
+      <w:suff w:val="tab"/>
       <w:lvlText w:val=""/>
       <w:lvlJc w:val="left"/>
       <w:pPr>
-        <w:tabs>
-          <w:tab w:val="num" w:pos="3240"/>
-        </w:tabs>
-        <w:ind w:left="3240" w:hanging="360"/>
+        <w:ind w:left="2880" w:hanging="0"/>
       </w:pPr>
       <w:rPr>
         <w:rFonts w:ascii="Wingdings" w:hAnsi="Wingdings" w:eastAsia="Wingdings" w:cs="Wingdings"/>
@@ -5416,13 +6436,11 @@
     <w:name w:val="Bullet 3"/>
     <w:lvl w:ilvl="0">
       <w:numFmt w:val="bullet"/>
+      <w:suff w:val="tab"/>
       <w:lvlText w:val=""/>
       <w:lvlJc w:val="left"/>
       <w:pPr>
-        <w:tabs>
-          <w:tab w:val="num" w:pos="360"/>
-        </w:tabs>
-        <w:ind w:left="360" w:hanging="360"/>
+        <w:ind w:left="0" w:hanging="0"/>
       </w:pPr>
       <w:rPr>
         <w:rFonts w:ascii="Wingdings" w:hAnsi="Wingdings" w:eastAsia="Wingdings" w:cs="Wingdings"/>
@@ -5434,13 +6452,11 @@
     <w:name w:val="Bullet 4"/>
     <w:lvl w:ilvl="0">
       <w:numFmt w:val="bullet"/>
+      <w:suff w:val="tab"/>
       <w:lvlText w:val=""/>
       <w:lvlJc w:val="left"/>
       <w:pPr>
-        <w:tabs>
-          <w:tab w:val="num" w:pos="360"/>
-        </w:tabs>
-        <w:ind w:left="360" w:hanging="360"/>
+        <w:ind w:left="0" w:hanging="0"/>
       </w:pPr>
       <w:rPr>
         <w:rFonts w:ascii="Wingdings" w:hAnsi="Wingdings"/>
@@ -5452,13 +6468,11 @@
     <w:name w:val="Bullet 5"/>
     <w:lvl w:ilvl="0">
       <w:numFmt w:val="bullet"/>
+      <w:suff w:val="tab"/>
       <w:lvlText w:val=""/>
       <w:lvlJc w:val="left"/>
       <w:pPr>
-        <w:tabs>
-          <w:tab w:val="num" w:pos="360"/>
-        </w:tabs>
-        <w:ind w:left="360" w:hanging="360"/>
+        <w:ind w:left="0" w:hanging="0"/>
       </w:pPr>
       <w:rPr>
         <w:rFonts w:ascii="Wingdings" w:hAnsi="Wingdings" w:eastAsia="Wingdings" w:cs="Wingdings"/>
@@ -5470,13 +6484,11 @@
     <w:name w:val="Bullet 6"/>
     <w:lvl w:ilvl="0">
       <w:numFmt w:val="bullet"/>
+      <w:suff w:val="tab"/>
       <w:lvlText w:val=""/>
       <w:lvlJc w:val="left"/>
       <w:pPr>
-        <w:tabs>
-          <w:tab w:val="num" w:pos="360"/>
-        </w:tabs>
-        <w:ind w:left="360" w:hanging="360"/>
+        <w:ind w:left="0" w:hanging="0"/>
       </w:pPr>
       <w:rPr>
         <w:rFonts w:ascii="Wingdings" w:hAnsi="Wingdings" w:eastAsia="Wingdings" w:cs="Wingdings"/>
@@ -5486,6 +6498,38 @@
   <w:abstractNum w:abstractNumId="7">
     <w:multiLevelType w:val="singleLevel"/>
     <w:name w:val="Bullet 7"/>
+    <w:lvl w:ilvl="0">
+      <w:start w:val="1"/>
+      <w:numFmt w:val="decimal"/>
+      <w:suff w:val="tab"/>
+      <w:lvlText w:val="%1."/>
+      <w:lvlJc w:val="left"/>
+      <w:pPr>
+        <w:ind w:left="0" w:hanging="0"/>
+      </w:pPr>
+    </w:lvl>
+  </w:abstractNum>
+  <w:abstractNum w:abstractNumId="8">
+    <w:multiLevelType w:val="singleLevel"/>
+    <w:name w:val="Bullet 8"/>
+    <w:lvl w:ilvl="0">
+      <w:numFmt w:val="bullet"/>
+      <w:lvlText w:val=""/>
+      <w:lvlJc w:val="left"/>
+      <w:pPr>
+        <w:tabs>
+          <w:tab w:val="num" w:pos="360"/>
+        </w:tabs>
+        <w:ind w:left="360" w:hanging="360"/>
+      </w:pPr>
+      <w:rPr>
+        <w:rFonts w:ascii="Wingdings" w:hAnsi="Wingdings" w:eastAsia="Wingdings" w:cs="Wingdings"/>
+      </w:rPr>
+    </w:lvl>
+  </w:abstractNum>
+  <w:abstractNum w:abstractNumId="9">
+    <w:multiLevelType w:val="singleLevel"/>
+    <w:name w:val="Bullet 9"/>
     <w:lvl w:ilvl="0">
       <w:start w:val="1"/>
       <w:numFmt w:val="decimal"/>
@@ -5521,6 +6565,12 @@
     <w:abstractNumId w:val="7"/>
   </w:num>
   <w:num w:numId="8">
+    <w:abstractNumId w:val="8"/>
+  </w:num>
+  <w:num w:numId="9">
+    <w:abstractNumId w:val="9"/>
+  </w:num>
+  <w:num w:numId="10">
     <w:abstractNumId w:val="0"/>
   </w:num>
 </w:numbering>
@@ -6052,9 +7102,25 @@
     <w:pPr>
       <w:ind w:left="567"/>
       <w:tabs defTabSz="720">
+        <w:tab w:val="left" w:pos="283" w:leader="none"/>
         <w:tab w:val="left" w:pos="567" w:leader="none"/>
       </w:tabs>
     </w:pPr>
+  </w:style>
+  <w:style w:type="paragraph" w:styleId="para13">
+    <w:name w:val="heading 4"/>
+    <w:qFormat/>
+    <w:basedOn w:val="para3"/>
+    <w:next w:val="para0"/>
+    <w:pPr>
+      <w:outlineLvl w:val="3"/>
+    </w:pPr>
+    <w:rPr>
+      <w:rFonts w:eastAsia="SimSun"/>
+      <w:sz w:val="26"/>
+      <w:szCs w:val="26"/>
+    </w:rPr>
+    <w:key w:val="1076"/>
   </w:style>
   <w:style w:type="character" w:styleId="char0" w:default="1">
     <w:name w:val="Default Paragraph Font"/>
@@ -6073,7 +7139,6 @@
       <w:rFonts w:ascii="Calabri" w:hAnsi="Calabri" w:eastAsia="Calabri" w:cs="Calabri"/>
       <w:b/>
       <w:bCs/>
-      <w:i w:val="0"/>
       <w:sz w:val="40"/>
       <w:szCs w:val="40"/>
     </w:rPr>
@@ -6083,9 +7148,7 @@
     <w:name w:val="Heading 3"/>
     <w:basedOnNormal/>
     <w:rPr>
-      <w:rFonts w:ascii="Calibri" w:hAnsi="Calibri"/>
       <w:b/>
-      <w:i w:val="0"/>
       <w:sz w:val="32"/>
     </w:rPr>
     <w:key w:val="1075"/>
@@ -6636,9 +7699,25 @@
     <w:pPr>
       <w:ind w:left="567"/>
       <w:tabs defTabSz="720">
+        <w:tab w:val="left" w:pos="283" w:leader="none"/>
         <w:tab w:val="left" w:pos="567" w:leader="none"/>
       </w:tabs>
     </w:pPr>
+  </w:style>
+  <w:style w:type="paragraph" w:styleId="para13">
+    <w:name w:val="heading 4"/>
+    <w:qFormat/>
+    <w:basedOn w:val="para3"/>
+    <w:next w:val="para0"/>
+    <w:pPr>
+      <w:outlineLvl w:val="3"/>
+    </w:pPr>
+    <w:rPr>
+      <w:rFonts w:eastAsia="SimSun"/>
+      <w:sz w:val="26"/>
+      <w:szCs w:val="26"/>
+    </w:rPr>
+    <w:key w:val="1076"/>
   </w:style>
   <w:style w:type="character" w:styleId="char0" w:default="1">
     <w:name w:val="Default Paragraph Font"/>
@@ -6657,7 +7736,6 @@
       <w:rFonts w:ascii="Calabri" w:hAnsi="Calabri" w:eastAsia="Calabri" w:cs="Calabri"/>
       <w:b/>
       <w:bCs/>
-      <w:i w:val="0"/>
       <w:sz w:val="40"/>
       <w:szCs w:val="40"/>
     </w:rPr>
@@ -6667,9 +7745,7 @@
     <w:name w:val="Heading 3"/>
     <w:basedOnNormal/>
     <w:rPr>
-      <w:rFonts w:ascii="Calibri" w:hAnsi="Calibri"/>
       <w:b/>
-      <w:i w:val="0"/>
       <w:sz w:val="32"/>
     </w:rPr>
     <w:key w:val="1075"/>

</xml_diff>

<commit_message>
integrated sign in with Google
</commit_message>
<xml_diff>
--- a/js/React/Zero to Mastery/Documentation/eCommerce Website Project.docx
+++ b/js/React/Zero to Mastery/Documentation/eCommerce Website Project.docx
@@ -6156,17 +6156,1019 @@
       </w:r>
     </w:p>
     <w:p>
-      <w:pPr>
-        <w:rPr>
-          <w:b/>
-          <w:bCs/>
-        </w:rPr>
-      </w:pPr>
-      <w:r>
-        <w:rPr>
-          <w:b/>
-          <w:bCs/>
-        </w:rPr>
+      <w:r>
+        <w:t>To verify users have successfully logged in using the Google Authentication, under ‘</w:t>
+      </w:r>
+      <w:r>
+        <w:rPr>
+          <w:b/>
+          <w:bCs/>
+        </w:rPr>
+        <w:t>Authentication</w:t>
+      </w:r>
+      <w:r>
+        <w:t>’, click the ‘</w:t>
+      </w:r>
+      <w:r>
+        <w:rPr>
+          <w:b/>
+          <w:bCs/>
+        </w:rPr>
+        <w:t>Users</w:t>
+      </w:r>
+      <w:r>
+        <w:t xml:space="preserve">’ tab. The application itself isn’t aware. To add awareness to the application: </w:t>
+      </w:r>
+    </w:p>
+    <w:p>
+      <w:pPr>
+        <w:numPr>
+          <w:ilvl w:val="0"/>
+          <w:numId w:val="2"/>
+        </w:numPr>
+        <w:ind w:left="0" w:firstLine="720"/>
+      </w:pPr>
+      <w:r>
+        <w:t>Inside the application, go to ‘App.js’</w:t>
+      </w:r>
+    </w:p>
+    <w:p>
+      <w:pPr>
+        <w:numPr>
+          <w:ilvl w:val="0"/>
+          <w:numId w:val="2"/>
+        </w:numPr>
+        <w:ind w:left="0" w:firstLine="720"/>
+      </w:pPr>
+      <w:r>
+        <w:t>import { auth } from ’./firebase/firebase.utils.js’;</w:t>
+      </w:r>
+    </w:p>
+    <w:p>
+      <w:r/>
+    </w:p>
+    <w:p>
+      <w:pPr>
+        <w:rPr>
+          <w:b/>
+          <w:bCs/>
+          <w:color w:val="007f00"/>
+        </w:rPr>
+      </w:pPr>
+      <w:r>
+        <w:rPr>
+          <w:b/>
+          <w:bCs/>
+          <w:color w:val="007f00"/>
+        </w:rPr>
+        <w:t>#Whenever a user logs in with Goggle, or email and password, we want to store it in App.js to pass it to the components:</w:t>
+      </w:r>
+    </w:p>
+    <w:p>
+      <w:pPr>
+        <w:numPr>
+          <w:ilvl w:val="0"/>
+          <w:numId w:val="2"/>
+        </w:numPr>
+        <w:ind w:left="0" w:firstLine="720"/>
+      </w:pPr>
+      <w:r>
+        <w:t>Ensure or convert the</w:t>
+      </w:r>
+      <w:r>
+        <w:rPr>
+          <w:b/>
+          <w:bCs/>
+        </w:rPr>
+        <w:t xml:space="preserve"> App.js</w:t>
+      </w:r>
+      <w:r>
+        <w:t xml:space="preserve"> to a class component; to access state</w:t>
+      </w:r>
+    </w:p>
+    <w:p>
+      <w:pPr>
+        <w:numPr>
+          <w:ilvl w:val="1"/>
+          <w:numId w:val="2"/>
+        </w:numPr>
+        <w:ind w:left="360" w:firstLine="720"/>
+        <w:rPr>
+          <w:b/>
+          <w:bCs/>
+        </w:rPr>
+      </w:pPr>
+      <w:r>
+        <w:rPr>
+          <w:b/>
+          <w:bCs/>
+        </w:rPr>
+        <w:t>class App.js extends React.Component{ }</w:t>
+      </w:r>
+    </w:p>
+    <w:p>
+      <w:pPr>
+        <w:numPr>
+          <w:ilvl w:val="1"/>
+          <w:numId w:val="2"/>
+        </w:numPr>
+        <w:ind w:left="360" w:firstLine="720"/>
+      </w:pPr>
+      <w:r>
+        <w:t>move the ‘</w:t>
+      </w:r>
+      <w:r>
+        <w:rPr>
+          <w:b/>
+          <w:bCs/>
+        </w:rPr>
+        <w:t>return()</w:t>
+      </w:r>
+      <w:r>
+        <w:t>’ method into the ‘</w:t>
+      </w:r>
+      <w:r>
+        <w:rPr>
+          <w:b/>
+          <w:bCs/>
+        </w:rPr>
+        <w:t>render()</w:t>
+      </w:r>
+      <w:r>
+        <w:t>’ method</w:t>
+      </w:r>
+    </w:p>
+    <w:p>
+      <w:pPr>
+        <w:numPr>
+          <w:ilvl w:val="1"/>
+          <w:numId w:val="2"/>
+        </w:numPr>
+        <w:ind w:left="360" w:firstLine="720"/>
+      </w:pPr>
+      <w:r>
+        <w:t xml:space="preserve">add </w:t>
+      </w:r>
+      <w:r>
+        <w:rPr>
+          <w:b/>
+          <w:bCs/>
+        </w:rPr>
+        <w:t>‘constructer’, ‘super’ and ‘state</w:t>
+      </w:r>
+      <w:r>
+        <w:t>’</w:t>
+      </w:r>
+    </w:p>
+    <w:p>
+      <w:pPr>
+        <w:numPr>
+          <w:ilvl w:val="1"/>
+          <w:numId w:val="2"/>
+        </w:numPr>
+        <w:ind w:left="360" w:firstLine="720"/>
+      </w:pPr>
+      <w:r>
+        <w:t xml:space="preserve">add </w:t>
+      </w:r>
+      <w:r>
+        <w:rPr>
+          <w:b/>
+          <w:bCs/>
+        </w:rPr>
+        <w:t>‘componentDidMount()</w:t>
+      </w:r>
+      <w:r>
+        <w:t>’ method:</w:t>
+      </w:r>
+    </w:p>
+    <w:p>
+      <w:pPr>
+        <w:numPr>
+          <w:ilvl w:val="2"/>
+          <w:numId w:val="2"/>
+        </w:numPr>
+        <w:ind w:left="720" w:firstLine="720"/>
+        <w:spacing w:line="380" w:lineRule="atLeast"/>
+        <w:pBdr>
+          <w:top w:val="nil" w:sz="0" w:space="0" w:color="000000" tmln="20, 20, 20, 0, 0"/>
+          <w:left w:val="nil" w:sz="0" w:space="0" w:color="000000" tmln="20, 20, 20, 0, 0"/>
+          <w:bottom w:val="nil" w:sz="0" w:space="0" w:color="000000" tmln="20, 20, 20, 0, 0"/>
+          <w:right w:val="nil" w:sz="0" w:space="0" w:color="000000" tmln="20, 20, 20, 0, 0"/>
+          <w:between w:val="nil" w:sz="0" w:space="0" w:color="000000" tmln="20, 20, 20, 0, 0"/>
+        </w:pBdr>
+        <w:shd w:val="none"/>
+        <w:rPr>
+          <w:b/>
+          <w:bCs/>
+        </w:rPr>
+      </w:pPr>
+      <w:r>
+        <w:rPr>
+          <w:b/>
+          <w:bCs/>
+        </w:rPr>
+        <w:t>componentDidMount() {</w:t>
+      </w:r>
+    </w:p>
+    <w:p>
+      <w:pPr>
+        <w:spacing w:line="380" w:lineRule="atLeast"/>
+        <w:pBdr>
+          <w:top w:val="nil" w:sz="0" w:space="0" w:color="000000" tmln="20, 20, 20, 0, 0"/>
+          <w:left w:val="nil" w:sz="0" w:space="0" w:color="000000" tmln="20, 20, 20, 0, 0"/>
+          <w:bottom w:val="nil" w:sz="0" w:space="0" w:color="000000" tmln="20, 20, 20, 0, 0"/>
+          <w:right w:val="nil" w:sz="0" w:space="0" w:color="000000" tmln="20, 20, 20, 0, 0"/>
+          <w:between w:val="nil" w:sz="0" w:space="0" w:color="000000" tmln="20, 20, 20, 0, 0"/>
+        </w:pBdr>
+        <w:shd w:val="none"/>
+        <w:rPr>
+          <w:b/>
+          <w:bCs/>
+        </w:rPr>
+      </w:pPr>
+      <w:r>
+        <w:rPr>
+          <w:b/>
+          <w:bCs/>
+        </w:rPr>
+        <w:t>   </w:t>
+        <w:tab/>
+        <w:tab/>
+        <w:tab/>
+        <w:tab/>
+        <w:t> auth.onAuthStateChanged(user =&gt; {</w:t>
+      </w:r>
+    </w:p>
+    <w:p>
+      <w:pPr>
+        <w:spacing w:line="380" w:lineRule="atLeast"/>
+        <w:pBdr>
+          <w:top w:val="nil" w:sz="0" w:space="0" w:color="000000" tmln="20, 20, 20, 0, 0"/>
+          <w:left w:val="nil" w:sz="0" w:space="0" w:color="000000" tmln="20, 20, 20, 0, 0"/>
+          <w:bottom w:val="nil" w:sz="0" w:space="0" w:color="000000" tmln="20, 20, 20, 0, 0"/>
+          <w:right w:val="nil" w:sz="0" w:space="0" w:color="000000" tmln="20, 20, 20, 0, 0"/>
+          <w:between w:val="nil" w:sz="0" w:space="0" w:color="000000" tmln="20, 20, 20, 0, 0"/>
+        </w:pBdr>
+        <w:shd w:val="none"/>
+        <w:rPr>
+          <w:b/>
+          <w:bCs/>
+        </w:rPr>
+      </w:pPr>
+      <w:r>
+        <w:rPr>
+          <w:b/>
+          <w:bCs/>
+        </w:rPr>
+        <w:t>     </w:t>
+        <w:tab/>
+        <w:tab/>
+        <w:tab/>
+        <w:tab/>
+        <w:t> this.setState({ currentUser: user });</w:t>
+      </w:r>
+    </w:p>
+    <w:p>
+      <w:pPr>
+        <w:spacing w:line="380" w:lineRule="atLeast"/>
+        <w:pBdr>
+          <w:top w:val="nil" w:sz="0" w:space="0" w:color="000000" tmln="20, 20, 20, 0, 0"/>
+          <w:left w:val="nil" w:sz="0" w:space="0" w:color="000000" tmln="20, 20, 20, 0, 0"/>
+          <w:bottom w:val="nil" w:sz="0" w:space="0" w:color="000000" tmln="20, 20, 20, 0, 0"/>
+          <w:right w:val="nil" w:sz="0" w:space="0" w:color="000000" tmln="20, 20, 20, 0, 0"/>
+          <w:between w:val="nil" w:sz="0" w:space="0" w:color="000000" tmln="20, 20, 20, 0, 0"/>
+        </w:pBdr>
+        <w:shd w:val="none"/>
+        <w:rPr>
+          <w:b/>
+          <w:bCs/>
+        </w:rPr>
+      </w:pPr>
+      <w:r>
+        <w:rPr>
+          <w:b/>
+          <w:bCs/>
+        </w:rPr>
+        <w:tab/>
+        <w:tab/>
+        <w:tab/>
+        <w:tab/>
+        <w:t> console.log(user);</w:t>
+      </w:r>
+    </w:p>
+    <w:p>
+      <w:pPr>
+        <w:spacing w:line="380" w:lineRule="atLeast"/>
+        <w:pBdr>
+          <w:top w:val="nil" w:sz="0" w:space="0" w:color="000000" tmln="20, 20, 20, 0, 0"/>
+          <w:left w:val="nil" w:sz="0" w:space="0" w:color="000000" tmln="20, 20, 20, 0, 0"/>
+          <w:bottom w:val="nil" w:sz="0" w:space="0" w:color="000000" tmln="20, 20, 20, 0, 0"/>
+          <w:right w:val="nil" w:sz="0" w:space="0" w:color="000000" tmln="20, 20, 20, 0, 0"/>
+          <w:between w:val="nil" w:sz="0" w:space="0" w:color="000000" tmln="20, 20, 20, 0, 0"/>
+        </w:pBdr>
+        <w:shd w:val="none"/>
+        <w:rPr>
+          <w:b/>
+          <w:bCs/>
+        </w:rPr>
+      </w:pPr>
+      <w:r>
+        <w:rPr>
+          <w:b/>
+          <w:bCs/>
+        </w:rPr>
+        <w:t>   </w:t>
+        <w:tab/>
+        <w:tab/>
+        <w:tab/>
+        <w:t> });</w:t>
+        <w:tab/>
+      </w:r>
+    </w:p>
+    <w:p>
+      <w:r/>
+    </w:p>
+    <w:p>
+      <w:pPr>
+        <w:rPr>
+          <w:b/>
+          <w:bCs/>
+          <w:color w:val="007f00"/>
+        </w:rPr>
+      </w:pPr>
+      <w:r>
+        <w:rPr>
+          <w:b/>
+          <w:bCs/>
+          <w:color w:val="007f00"/>
+        </w:rPr>
+        <w:t>#User will remain signed in, until signed out</w:t>
+      </w:r>
+    </w:p>
+    <w:p>
+      <w:pPr>
+        <w:rPr>
+          <w:b/>
+          <w:bCs/>
+          <w:color w:val="007f00"/>
+        </w:rPr>
+      </w:pPr>
+      <w:r>
+        <w:rPr>
+          <w:b/>
+          <w:bCs/>
+          <w:color w:val="007f00"/>
+        </w:rPr>
+      </w:r>
+    </w:p>
+    <w:p>
+      <w:pPr>
+        <w:rPr>
+          <w:b/>
+          <w:bCs/>
+          <w:color w:val="007f00"/>
+        </w:rPr>
+      </w:pPr>
+      <w:r>
+        <w:rPr>
+          <w:color w:val="000000"/>
+        </w:rPr>
+        <w:t>oAuth essentially allows users to signin with 3</w:t>
+      </w:r>
+      <w:r>
+        <w:rPr>
+          <w:color w:val="000000"/>
+          <w:vertAlign w:val="superscript"/>
+        </w:rPr>
+        <w:t xml:space="preserve">rd </w:t>
+      </w:r>
+      <w:r>
+        <w:rPr>
+          <w:color w:val="000000"/>
+        </w:rPr>
+        <w:t>party credentials (Google, Facebook, Twitter, GitHub, etc...)</w:t>
+      </w:r>
+      <w:r>
+        <w:rPr>
+          <w:b/>
+          <w:bCs/>
+          <w:color w:val="007f00"/>
+        </w:rPr>
+        <w:tab/>
+        <w:t>.</w:t>
+      </w:r>
+    </w:p>
+    <w:p>
+      <w:pPr>
+        <w:rPr>
+          <w:b/>
+          <w:bCs/>
+          <w:color w:val="007f00"/>
+        </w:rPr>
+      </w:pPr>
+      <w:r>
+        <w:rPr>
+          <w:b/>
+          <w:bCs/>
+          <w:color w:val="007f00"/>
+        </w:rPr>
+      </w:r>
+    </w:p>
+    <w:p>
+      <w:r>
+        <w:t>To close the subcription to prevent memory leaks:</w:t>
+      </w:r>
+    </w:p>
+    <w:p>
+      <w:pPr>
+        <w:numPr>
+          <w:ilvl w:val="0"/>
+          <w:numId w:val="2"/>
+        </w:numPr>
+        <w:ind w:left="0" w:firstLine="720"/>
+        <w:spacing w:line="380" w:lineRule="atLeast"/>
+        <w:pBdr>
+          <w:top w:val="nil" w:sz="0" w:space="0" w:color="000000" tmln="20, 20, 20, 0, 0"/>
+          <w:left w:val="nil" w:sz="0" w:space="0" w:color="000000" tmln="20, 20, 20, 0, 0"/>
+          <w:bottom w:val="nil" w:sz="0" w:space="0" w:color="000000" tmln="20, 20, 20, 0, 0"/>
+          <w:right w:val="nil" w:sz="0" w:space="0" w:color="000000" tmln="20, 20, 20, 0, 0"/>
+          <w:between w:val="nil" w:sz="0" w:space="0" w:color="000000" tmln="20, 20, 20, 0, 0"/>
+        </w:pBdr>
+        <w:shd w:val="none"/>
+        <w:rPr>
+          <w:rFonts w:ascii="Consolas" w:hAnsi="Consolas" w:eastAsia="SimSun" w:cs="Times New Roman"/>
+          <w:b/>
+          <w:bCs/>
+          <w:color w:val="007f00"/>
+          <w:sz w:val="21"/>
+          <w:szCs w:val="20"/>
+          <w:lang w:val="en-us" w:eastAsia="zh-cn" w:bidi="ar-sa"/>
+        </w:rPr>
+      </w:pPr>
+      <w:r>
+        <w:rPr>
+          <w:rFonts w:ascii="Consolas" w:hAnsi="Consolas" w:eastAsia="SimSun" w:cs="Times New Roman"/>
+          <w:b/>
+          <w:bCs/>
+          <w:color w:val="007f00"/>
+          <w:sz w:val="21"/>
+          <w:szCs w:val="20"/>
+          <w:lang w:val="en-us" w:eastAsia="zh-cn" w:bidi="ar-sa"/>
+        </w:rPr>
+        <w:t>/* Setup unsubscribe method */</w:t>
+      </w:r>
+    </w:p>
+    <w:p>
+      <w:pPr>
+        <w:spacing w:line="380" w:lineRule="atLeast"/>
+        <w:pBdr>
+          <w:top w:val="nil" w:sz="0" w:space="0" w:color="000000" tmln="20, 20, 20, 0, 0"/>
+          <w:left w:val="nil" w:sz="0" w:space="0" w:color="000000" tmln="20, 20, 20, 0, 0"/>
+          <w:bottom w:val="nil" w:sz="0" w:space="0" w:color="000000" tmln="20, 20, 20, 0, 0"/>
+          <w:right w:val="nil" w:sz="0" w:space="0" w:color="000000" tmln="20, 20, 20, 0, 0"/>
+          <w:between w:val="nil" w:sz="0" w:space="0" w:color="000000" tmln="20, 20, 20, 0, 0"/>
+        </w:pBdr>
+        <w:shd w:val="none"/>
+        <w:rPr>
+          <w:rFonts w:ascii="Consolas" w:hAnsi="Consolas" w:eastAsia="SimSun" w:cs="Times New Roman"/>
+          <w:b/>
+          <w:bCs/>
+          <w:color w:val="000000"/>
+          <w:sz w:val="21"/>
+          <w:szCs w:val="20"/>
+          <w:lang w:val="en-us" w:eastAsia="zh-cn" w:bidi="ar-sa"/>
+        </w:rPr>
+      </w:pPr>
+      <w:r>
+        <w:rPr>
+          <w:rFonts w:ascii="Consolas" w:hAnsi="Consolas" w:eastAsia="SimSun" w:cs="Times New Roman"/>
+          <w:b/>
+          <w:bCs/>
+          <w:color w:val="000000"/>
+          <w:sz w:val="21"/>
+          <w:szCs w:val="20"/>
+          <w:lang w:val="en-us" w:eastAsia="zh-cn" w:bidi="ar-sa"/>
+        </w:rPr>
+        <w:t>  </w:t>
+        <w:tab/>
+        <w:tab/>
+        <w:t>unsubscribeFromAuth = null;</w:t>
+      </w:r>
+    </w:p>
+    <w:p>
+      <w:pPr>
+        <w:numPr>
+          <w:ilvl w:val="0"/>
+          <w:numId w:val="2"/>
+        </w:numPr>
+        <w:ind w:left="0" w:firstLine="720"/>
+        <w:spacing w:line="380" w:lineRule="atLeast"/>
+        <w:pBdr>
+          <w:top w:val="nil" w:sz="0" w:space="0" w:color="000000" tmln="20, 20, 20, 0, 0"/>
+          <w:left w:val="nil" w:sz="0" w:space="0" w:color="000000" tmln="20, 20, 20, 0, 0"/>
+          <w:bottom w:val="nil" w:sz="0" w:space="0" w:color="000000" tmln="20, 20, 20, 0, 0"/>
+          <w:right w:val="nil" w:sz="0" w:space="0" w:color="000000" tmln="20, 20, 20, 0, 0"/>
+          <w:between w:val="nil" w:sz="0" w:space="0" w:color="000000" tmln="20, 20, 20, 0, 0"/>
+        </w:pBdr>
+        <w:shd w:val="none"/>
+        <w:rPr>
+          <w:rStyle w:val="char4"/>
+        </w:rPr>
+      </w:pPr>
+      <w:r>
+        <w:rPr>
+          <w:rStyle w:val="char4"/>
+        </w:rPr>
+        <w:t> /* Close the subscription to prevent memory leaks */</w:t>
+      </w:r>
+    </w:p>
+    <w:p>
+      <w:pPr>
+        <w:spacing w:line="380" w:lineRule="atLeast"/>
+        <w:pBdr>
+          <w:top w:val="nil" w:sz="0" w:space="0" w:color="000000" tmln="20, 20, 20, 0, 0"/>
+          <w:left w:val="nil" w:sz="0" w:space="0" w:color="000000" tmln="20, 20, 20, 0, 0"/>
+          <w:bottom w:val="nil" w:sz="0" w:space="0" w:color="000000" tmln="20, 20, 20, 0, 0"/>
+          <w:right w:val="nil" w:sz="0" w:space="0" w:color="000000" tmln="20, 20, 20, 0, 0"/>
+          <w:between w:val="nil" w:sz="0" w:space="0" w:color="000000" tmln="20, 20, 20, 0, 0"/>
+        </w:pBdr>
+        <w:shd w:val="none"/>
+        <w:rPr>
+          <w:b/>
+          <w:bCs/>
+        </w:rPr>
+      </w:pPr>
+      <w:r>
+        <w:rPr>
+          <w:b/>
+          <w:bCs/>
+        </w:rPr>
+        <w:t>  </w:t>
+        <w:tab/>
+        <w:tab/>
+        <w:t>componentWillUnmount() {</w:t>
+      </w:r>
+    </w:p>
+    <w:p>
+      <w:pPr>
+        <w:spacing w:line="380" w:lineRule="atLeast"/>
+        <w:pBdr>
+          <w:top w:val="nil" w:sz="0" w:space="0" w:color="000000" tmln="20, 20, 20, 0, 0"/>
+          <w:left w:val="nil" w:sz="0" w:space="0" w:color="000000" tmln="20, 20, 20, 0, 0"/>
+          <w:bottom w:val="nil" w:sz="0" w:space="0" w:color="000000" tmln="20, 20, 20, 0, 0"/>
+          <w:right w:val="nil" w:sz="0" w:space="0" w:color="000000" tmln="20, 20, 20, 0, 0"/>
+          <w:between w:val="nil" w:sz="0" w:space="0" w:color="000000" tmln="20, 20, 20, 0, 0"/>
+        </w:pBdr>
+        <w:shd w:val="none"/>
+        <w:rPr>
+          <w:b/>
+          <w:bCs/>
+        </w:rPr>
+      </w:pPr>
+      <w:r>
+        <w:rPr>
+          <w:b/>
+          <w:bCs/>
+        </w:rPr>
+        <w:t>   </w:t>
+        <w:tab/>
+        <w:tab/>
+        <w:t> this.unsubscribeFromAuth();</w:t>
+      </w:r>
+    </w:p>
+    <w:p>
+      <w:pPr>
+        <w:rPr>
+          <w:b/>
+          <w:bCs/>
+        </w:rPr>
+      </w:pPr>
+      <w:r>
+        <w:t> </w:t>
+        <w:tab/>
+      </w:r>
+      <w:r>
+        <w:rPr>
+          <w:b/>
+          <w:bCs/>
+        </w:rPr>
+        <w:tab/>
+        <w:t>}</w:t>
+      </w:r>
+    </w:p>
+    <w:p>
+      <w:pPr>
+        <w:rPr>
+          <w:rFonts w:ascii="Consolas" w:hAnsi="Consolas" w:eastAsia="SimSun" w:cs="Times New Roman"/>
+          <w:color w:val="000000"/>
+          <w:sz w:val="21"/>
+          <w:szCs w:val="20"/>
+          <w:lang w:val="en-us" w:eastAsia="zh-cn" w:bidi="ar-sa"/>
+        </w:rPr>
+      </w:pPr>
+      <w:r>
+        <w:rPr>
+          <w:rFonts w:ascii="Consolas" w:hAnsi="Consolas" w:eastAsia="SimSun" w:cs="Times New Roman"/>
+          <w:color w:val="000000"/>
+          <w:sz w:val="21"/>
+          <w:szCs w:val="20"/>
+          <w:lang w:val="en-us" w:eastAsia="zh-cn" w:bidi="ar-sa"/>
+        </w:rPr>
+      </w:r>
+    </w:p>
+    <w:p>
+      <w:r/>
+      <w:r>
+        <w:br w:type="page"/>
+      </w:r>
+    </w:p>
+    <w:p>
+      <w:r>
+        <w:t>To determine if a user is signed in or out, add the ‘currentUser’ property to header within App.js:</w:t>
+      </w:r>
+    </w:p>
+    <w:p>
+      <w:pPr>
+        <w:numPr>
+          <w:ilvl w:val="0"/>
+          <w:numId w:val="2"/>
+        </w:numPr>
+        <w:ind w:left="0" w:firstLine="720"/>
+        <w:spacing w:line="380" w:lineRule="atLeast"/>
+        <w:pBdr>
+          <w:top w:val="nil" w:sz="0" w:space="0" w:color="000000" tmln="20, 20, 20, 0, 0"/>
+          <w:left w:val="nil" w:sz="0" w:space="0" w:color="000000" tmln="20, 20, 20, 0, 0"/>
+          <w:bottom w:val="nil" w:sz="0" w:space="0" w:color="000000" tmln="20, 20, 20, 0, 0"/>
+          <w:right w:val="nil" w:sz="0" w:space="0" w:color="000000" tmln="20, 20, 20, 0, 0"/>
+          <w:between w:val="nil" w:sz="0" w:space="0" w:color="000000" tmln="20, 20, 20, 0, 0"/>
+        </w:pBdr>
+        <w:shd w:val="none"/>
+        <w:rPr>
+          <w:rStyle w:val="char4"/>
+        </w:rPr>
+      </w:pPr>
+      <w:r>
+        <w:rPr>
+          <w:rStyle w:val="char4"/>
+        </w:rPr>
+        <w:t>/* Adds currentUser property to the header to determine </w:t>
+      </w:r>
+    </w:p>
+    <w:p>
+      <w:pPr>
+        <w:spacing w:line="380" w:lineRule="atLeast"/>
+        <w:pBdr>
+          <w:top w:val="nil" w:sz="0" w:space="0" w:color="000000" tmln="20, 20, 20, 0, 0"/>
+          <w:left w:val="nil" w:sz="0" w:space="0" w:color="000000" tmln="20, 20, 20, 0, 0"/>
+          <w:bottom w:val="nil" w:sz="0" w:space="0" w:color="000000" tmln="20, 20, 20, 0, 0"/>
+          <w:right w:val="nil" w:sz="0" w:space="0" w:color="000000" tmln="20, 20, 20, 0, 0"/>
+          <w:between w:val="nil" w:sz="0" w:space="0" w:color="000000" tmln="20, 20, 20, 0, 0"/>
+        </w:pBdr>
+        <w:shd w:val="none"/>
+        <w:rPr>
+          <w:b/>
+          <w:bCs/>
+        </w:rPr>
+      </w:pPr>
+      <w:r>
+        <w:rPr>
+          <w:rStyle w:val="char4"/>
+        </w:rPr>
+        <w:t>            if a user is signed in or out (an object or null) */</w:t>
+        <w:br w:type="textWrapping"/>
+      </w:r>
+      <w:r>
+        <w:rPr>
+          <w:rFonts w:ascii="Consolas" w:hAnsi="Consolas" w:eastAsia="SimSun" w:cs="Times New Roman"/>
+          <w:color w:val="7f7f7f"/>
+          <w:sz w:val="21"/>
+          <w:szCs w:val="20"/>
+          <w:lang w:val="en-us" w:eastAsia="zh-cn" w:bidi="ar-sa"/>
+        </w:rPr>
+        <w:tab/>
+      </w:r>
+      <w:r>
+        <w:rPr>
+          <w:b/>
+          <w:bCs/>
+        </w:rPr>
+        <w:tab/>
+        <w:t>&lt;Header currentUser={ this.state.currentUser } /&gt;</w:t>
+      </w:r>
+    </w:p>
+    <w:p>
+      <w:pPr>
+        <w:numPr>
+          <w:ilvl w:val="0"/>
+          <w:numId w:val="2"/>
+        </w:numPr>
+        <w:ind w:left="0" w:firstLine="720"/>
+        <w:spacing w:line="380" w:lineRule="atLeast"/>
+        <w:pBdr>
+          <w:top w:val="nil" w:sz="0" w:space="0" w:color="000000" tmln="20, 20, 20, 0, 0"/>
+          <w:left w:val="nil" w:sz="0" w:space="0" w:color="000000" tmln="20, 20, 20, 0, 0"/>
+          <w:bottom w:val="nil" w:sz="0" w:space="0" w:color="000000" tmln="20, 20, 20, 0, 0"/>
+          <w:right w:val="nil" w:sz="0" w:space="0" w:color="000000" tmln="20, 20, 20, 0, 0"/>
+          <w:between w:val="nil" w:sz="0" w:space="0" w:color="000000" tmln="20, 20, 20, 0, 0"/>
+        </w:pBdr>
+        <w:shd w:val="none"/>
+      </w:pPr>
+      <w:r>
+        <w:t>Within header component, import the “auth” library:</w:t>
+      </w:r>
+    </w:p>
+    <w:p>
+      <w:pPr>
+        <w:numPr>
+          <w:ilvl w:val="1"/>
+          <w:numId w:val="2"/>
+        </w:numPr>
+        <w:ind w:left="360" w:firstLine="720"/>
+        <w:spacing w:line="380" w:lineRule="atLeast"/>
+        <w:pBdr>
+          <w:top w:val="nil" w:sz="0" w:space="0" w:color="000000" tmln="20, 20, 20, 0, 0"/>
+          <w:left w:val="nil" w:sz="0" w:space="0" w:color="000000" tmln="20, 20, 20, 0, 0"/>
+          <w:bottom w:val="nil" w:sz="0" w:space="0" w:color="000000" tmln="20, 20, 20, 0, 0"/>
+          <w:right w:val="nil" w:sz="0" w:space="0" w:color="000000" tmln="20, 20, 20, 0, 0"/>
+          <w:between w:val="nil" w:sz="0" w:space="0" w:color="000000" tmln="20, 20, 20, 0, 0"/>
+        </w:pBdr>
+        <w:shd w:val="none"/>
+        <w:rPr>
+          <w:b/>
+          <w:bCs/>
+        </w:rPr>
+      </w:pPr>
+      <w:r>
+        <w:rPr>
+          <w:b/>
+          <w:bCs/>
+        </w:rPr>
+        <w:t>import { auth } from ’./firebase/firebase.utils.js’;</w:t>
+      </w:r>
+    </w:p>
+    <w:p>
+      <w:pPr>
+        <w:numPr>
+          <w:ilvl w:val="0"/>
+          <w:numId w:val="2"/>
+        </w:numPr>
+        <w:ind w:left="0" w:firstLine="720"/>
+        <w:spacing w:line="380" w:lineRule="atLeast"/>
+        <w:pBdr>
+          <w:top w:val="nil" w:sz="0" w:space="0" w:color="000000" tmln="20, 20, 20, 0, 0"/>
+          <w:left w:val="nil" w:sz="0" w:space="0" w:color="000000" tmln="20, 20, 20, 0, 0"/>
+          <w:bottom w:val="nil" w:sz="0" w:space="0" w:color="000000" tmln="20, 20, 20, 0, 0"/>
+          <w:right w:val="nil" w:sz="0" w:space="0" w:color="000000" tmln="20, 20, 20, 0, 0"/>
+          <w:between w:val="nil" w:sz="0" w:space="0" w:color="000000" tmln="20, 20, 20, 0, 0"/>
+        </w:pBdr>
+        <w:shd w:val="none"/>
+        <w:rPr>
+          <w:rStyle w:val="char4"/>
+        </w:rPr>
+      </w:pPr>
+      <w:r>
+        <w:rPr>
+          <w:rStyle w:val="char4"/>
+        </w:rPr>
+        <w:t>/* Conditionally render a 'div' if currentUser is an object,</w:t>
+      </w:r>
+    </w:p>
+    <w:p>
+      <w:pPr>
+        <w:spacing w:line="380" w:lineRule="atLeast"/>
+        <w:pBdr>
+          <w:top w:val="nil" w:sz="0" w:space="0" w:color="000000" tmln="20, 20, 20, 0, 0"/>
+          <w:left w:val="nil" w:sz="0" w:space="0" w:color="000000" tmln="20, 20, 20, 0, 0"/>
+          <w:bottom w:val="nil" w:sz="0" w:space="0" w:color="000000" tmln="20, 20, 20, 0, 0"/>
+          <w:right w:val="nil" w:sz="0" w:space="0" w:color="000000" tmln="20, 20, 20, 0, 0"/>
+          <w:between w:val="nil" w:sz="0" w:space="0" w:color="000000" tmln="20, 20, 20, 0, 0"/>
+        </w:pBdr>
+        <w:shd w:val="none"/>
+        <w:rPr>
+          <w:rStyle w:val="char4"/>
+        </w:rPr>
+      </w:pPr>
+      <w:r>
+        <w:rPr>
+          <w:rStyle w:val="char4"/>
+        </w:rPr>
+        <w:t>           </w:t>
+        <w:tab/>
+        <w:t>or a 'Link' if it's false */</w:t>
+      </w:r>
+    </w:p>
+    <w:p>
+      <w:pPr>
+        <w:spacing w:line="380" w:lineRule="atLeast"/>
+        <w:pBdr>
+          <w:top w:val="nil" w:sz="0" w:space="0" w:color="000000" tmln="20, 20, 20, 0, 0"/>
+          <w:left w:val="nil" w:sz="0" w:space="0" w:color="000000" tmln="20, 20, 20, 0, 0"/>
+          <w:bottom w:val="nil" w:sz="0" w:space="0" w:color="000000" tmln="20, 20, 20, 0, 0"/>
+          <w:right w:val="nil" w:sz="0" w:space="0" w:color="000000" tmln="20, 20, 20, 0, 0"/>
+          <w:between w:val="nil" w:sz="0" w:space="0" w:color="000000" tmln="20, 20, 20, 0, 0"/>
+        </w:pBdr>
+        <w:shd w:val="none"/>
+        <w:rPr>
+          <w:b/>
+          <w:bCs/>
+        </w:rPr>
+      </w:pPr>
+      <w:r>
+        <w:rPr>
+          <w:b/>
+          <w:bCs/>
+        </w:rPr>
+        <w:t>           </w:t>
+        <w:tab/>
+        <w:tab/>
+        <w:t> currentUser ?</w:t>
+      </w:r>
+    </w:p>
+    <w:p>
+      <w:pPr>
+        <w:spacing w:line="380" w:lineRule="atLeast"/>
+        <w:pBdr>
+          <w:top w:val="nil" w:sz="0" w:space="0" w:color="000000" tmln="20, 20, 20, 0, 0"/>
+          <w:left w:val="nil" w:sz="0" w:space="0" w:color="000000" tmln="20, 20, 20, 0, 0"/>
+          <w:bottom w:val="nil" w:sz="0" w:space="0" w:color="000000" tmln="20, 20, 20, 0, 0"/>
+          <w:right w:val="nil" w:sz="0" w:space="0" w:color="000000" tmln="20, 20, 20, 0, 0"/>
+          <w:between w:val="nil" w:sz="0" w:space="0" w:color="000000" tmln="20, 20, 20, 0, 0"/>
+        </w:pBdr>
+        <w:shd w:val="none"/>
+        <w:rPr>
+          <w:b/>
+          <w:bCs/>
+        </w:rPr>
+      </w:pPr>
+      <w:r>
+        <w:rPr>
+          <w:b/>
+          <w:bCs/>
+        </w:rPr>
+        <w:t>          </w:t>
+        <w:tab/>
+        <w:tab/>
+        <w:t>  &lt;div className='option' onClick={() =&gt; auth.signOut()}&gt;</w:t>
+      </w:r>
+    </w:p>
+    <w:p>
+      <w:pPr>
+        <w:spacing w:line="380" w:lineRule="atLeast"/>
+        <w:pBdr>
+          <w:top w:val="nil" w:sz="0" w:space="0" w:color="000000" tmln="20, 20, 20, 0, 0"/>
+          <w:left w:val="nil" w:sz="0" w:space="0" w:color="000000" tmln="20, 20, 20, 0, 0"/>
+          <w:bottom w:val="nil" w:sz="0" w:space="0" w:color="000000" tmln="20, 20, 20, 0, 0"/>
+          <w:right w:val="nil" w:sz="0" w:space="0" w:color="000000" tmln="20, 20, 20, 0, 0"/>
+          <w:between w:val="nil" w:sz="0" w:space="0" w:color="000000" tmln="20, 20, 20, 0, 0"/>
+        </w:pBdr>
+        <w:shd w:val="none"/>
+        <w:rPr>
+          <w:b/>
+          <w:bCs/>
+        </w:rPr>
+      </w:pPr>
+      <w:r>
+        <w:rPr>
+          <w:b/>
+          <w:bCs/>
+        </w:rPr>
+        <w:t>               </w:t>
+        <w:tab/>
+        <w:tab/>
+        <w:t> SIGN OUT</w:t>
+      </w:r>
+    </w:p>
+    <w:p>
+      <w:pPr>
+        <w:spacing w:line="380" w:lineRule="atLeast"/>
+        <w:pBdr>
+          <w:top w:val="nil" w:sz="0" w:space="0" w:color="000000" tmln="20, 20, 20, 0, 0"/>
+          <w:left w:val="nil" w:sz="0" w:space="0" w:color="000000" tmln="20, 20, 20, 0, 0"/>
+          <w:bottom w:val="nil" w:sz="0" w:space="0" w:color="000000" tmln="20, 20, 20, 0, 0"/>
+          <w:right w:val="nil" w:sz="0" w:space="0" w:color="000000" tmln="20, 20, 20, 0, 0"/>
+          <w:between w:val="nil" w:sz="0" w:space="0" w:color="000000" tmln="20, 20, 20, 0, 0"/>
+        </w:pBdr>
+        <w:shd w:val="none"/>
+        <w:rPr>
+          <w:b/>
+          <w:bCs/>
+        </w:rPr>
+      </w:pPr>
+      <w:r>
+        <w:rPr>
+          <w:b/>
+          <w:bCs/>
+        </w:rPr>
+        <w:t>           </w:t>
+        <w:tab/>
+        <w:tab/>
+        <w:t> &lt;/div&gt;</w:t>
+      </w:r>
+    </w:p>
+    <w:p>
+      <w:pPr>
+        <w:spacing w:line="380" w:lineRule="atLeast"/>
+        <w:pBdr>
+          <w:top w:val="nil" w:sz="0" w:space="0" w:color="000000" tmln="20, 20, 20, 0, 0"/>
+          <w:left w:val="nil" w:sz="0" w:space="0" w:color="000000" tmln="20, 20, 20, 0, 0"/>
+          <w:bottom w:val="nil" w:sz="0" w:space="0" w:color="000000" tmln="20, 20, 20, 0, 0"/>
+          <w:right w:val="nil" w:sz="0" w:space="0" w:color="000000" tmln="20, 20, 20, 0, 0"/>
+          <w:between w:val="nil" w:sz="0" w:space="0" w:color="000000" tmln="20, 20, 20, 0, 0"/>
+        </w:pBdr>
+        <w:shd w:val="none"/>
+        <w:rPr>
+          <w:b/>
+          <w:bCs/>
+        </w:rPr>
+      </w:pPr>
+      <w:r>
+        <w:rPr>
+          <w:b/>
+          <w:bCs/>
+        </w:rPr>
+        <w:t>           </w:t>
+        <w:tab/>
+        <w:tab/>
+        <w:t> :</w:t>
+      </w:r>
+    </w:p>
+    <w:p>
+      <w:pPr>
+        <w:spacing w:line="380" w:lineRule="atLeast"/>
+        <w:pBdr>
+          <w:top w:val="nil" w:sz="0" w:space="0" w:color="000000" tmln="20, 20, 20, 0, 0"/>
+          <w:left w:val="nil" w:sz="0" w:space="0" w:color="000000" tmln="20, 20, 20, 0, 0"/>
+          <w:bottom w:val="nil" w:sz="0" w:space="0" w:color="000000" tmln="20, 20, 20, 0, 0"/>
+          <w:right w:val="nil" w:sz="0" w:space="0" w:color="000000" tmln="20, 20, 20, 0, 0"/>
+          <w:between w:val="nil" w:sz="0" w:space="0" w:color="000000" tmln="20, 20, 20, 0, 0"/>
+        </w:pBdr>
+        <w:shd w:val="none"/>
+        <w:rPr>
+          <w:b/>
+          <w:bCs/>
+        </w:rPr>
+      </w:pPr>
+      <w:r>
+        <w:rPr>
+          <w:b/>
+          <w:bCs/>
+        </w:rPr>
+        <w:t>           </w:t>
+        <w:tab/>
+        <w:tab/>
+        <w:t> &lt;Link className='option' to='/signin'&gt;SIGN IN&lt;/Link&gt;</w:t>
+      </w:r>
+    </w:p>
+    <w:p>
+      <w:pPr>
+        <w:numPr>
+          <w:ilvl w:val="0"/>
+          <w:numId w:val="2"/>
+        </w:numPr>
+        <w:ind w:left="0" w:firstLine="720"/>
+        <w:spacing w:line="380" w:lineRule="atLeast"/>
+        <w:pBdr>
+          <w:top w:val="nil" w:sz="0" w:space="0" w:color="000000" tmln="20, 20, 20, 0, 0"/>
+          <w:left w:val="nil" w:sz="0" w:space="0" w:color="000000" tmln="20, 20, 20, 0, 0"/>
+          <w:bottom w:val="nil" w:sz="0" w:space="0" w:color="000000" tmln="20, 20, 20, 0, 0"/>
+          <w:right w:val="nil" w:sz="0" w:space="0" w:color="000000" tmln="20, 20, 20, 0, 0"/>
+          <w:between w:val="nil" w:sz="0" w:space="0" w:color="000000" tmln="20, 20, 20, 0, 0"/>
+        </w:pBdr>
+        <w:shd w:val="none"/>
+        <w:rPr>
+          <w:rStyle w:val="char4"/>
+        </w:rPr>
+      </w:pPr>
+      <w:r>
+        <w:rPr>
+          <w:rStyle w:val="char4"/>
+        </w:rPr>
+        <w:t>/* Destructure the currentUser property */</w:t>
+      </w:r>
+    </w:p>
+    <w:p>
+      <w:pPr>
+        <w:ind w:left="720" w:firstLine="720"/>
+        <w:rPr>
+          <w:b/>
+          <w:bCs/>
+        </w:rPr>
+      </w:pPr>
+      <w:r>
+        <w:rPr>
+          <w:b/>
+          <w:bCs/>
+          <w:lang w:eastAsia="zh-cn" w:bidi="ar-sa"/>
+        </w:rPr>
+        <w:t>const Header = ({ currentUser })</w:t>
+      </w:r>
+      <w:r>
+        <w:rPr>
+          <w:b/>
+          <w:bCs/>
+        </w:rPr>
+        <w:t>...</w:t>
       </w:r>
     </w:p>
     <w:sectPr>
@@ -6585,8 +7587,9 @@
         <w:kern w:val="1"/>
         <w:sz w:val="24"/>
         <w:szCs w:val="24"/>
-        <w:lang w:val="en-us" w:eastAsia="zh-cn" w:bidi="ar-sa"/>
+        <w:lang w:val="en-us" w:eastAsia="en-us" w:bidi="en-us"/>
       </w:rPr>
+      <w:key w:val="1102"/>
     </w:rPrDefault>
     <w:pPrDefault>
       <w:pPr>
@@ -6970,7 +7973,6 @@
   <w:style w:type="paragraph" w:styleId="para0" w:default="1">
     <w:name w:val="Normal"/>
     <w:qFormat/>
-    <w:key w:val="1102"/>
   </w:style>
   <w:style w:type="paragraph" w:styleId="para1">
     <w:name w:val="heading 1"/>
@@ -7124,6 +8126,7 @@
   </w:style>
   <w:style w:type="character" w:styleId="char0" w:default="1">
     <w:name w:val="Default Paragraph Font"/>
+    <w:key w:val="1102"/>
   </w:style>
   <w:style w:type="character" w:styleId="char1">
     <w:name w:val="Hyperlink"/>
@@ -7152,6 +8155,32 @@
       <w:sz w:val="32"/>
     </w:rPr>
     <w:key w:val="1075"/>
+  </w:style>
+  <w:style w:type="character" w:styleId="char4" w:customStyle="1">
+    <w:name w:val="Comment"/>
+    <w:basedOnNormal/>
+    <w:rPr>
+      <w:rFonts w:ascii="Consolas" w:hAnsi="Consolas" w:eastAsia="SimSun" w:cs="Times New Roman"/>
+      <w:b/>
+      <w:bCs/>
+      <w:i w:val="0"/>
+      <w:color w:val="007f00"/>
+      <w:sz w:val="21"/>
+      <w:szCs w:val="20"/>
+      <w:lang w:val="en-us" w:eastAsia="zh-cn" w:bidi="ar-sa"/>
+    </w:rPr>
+    <w:key w:val="1091"/>
+  </w:style>
+  <w:style w:type="character" w:styleId="char5" w:customStyle="1">
+    <w:name w:val="Normal Bold"/>
+    <w:basedOnNormal/>
+    <w:rPr>
+      <w:b/>
+      <w:bCs/>
+      <w:i w:val="0"/>
+      <w:lang w:eastAsia="zh-cn" w:bidi="ar-sa"/>
+    </w:rPr>
+    <w:key w:val="1090"/>
   </w:style>
   <w:style w:type="table" w:default="1" w:styleId="TableNormal">
     <w:name w:val="Normal Table"/>
@@ -7182,8 +8211,9 @@
         <w:kern w:val="1"/>
         <w:sz w:val="24"/>
         <w:szCs w:val="24"/>
-        <w:lang w:val="en-us" w:eastAsia="zh-cn" w:bidi="ar-sa"/>
+        <w:lang w:val="en-us" w:eastAsia="en-us" w:bidi="en-us"/>
       </w:rPr>
+      <w:key w:val="1102"/>
     </w:rPrDefault>
     <w:pPrDefault>
       <w:pPr>
@@ -7567,7 +8597,6 @@
   <w:style w:type="paragraph" w:styleId="para0" w:default="1">
     <w:name w:val="Normal"/>
     <w:qFormat/>
-    <w:key w:val="1102"/>
   </w:style>
   <w:style w:type="paragraph" w:styleId="para1">
     <w:name w:val="heading 1"/>
@@ -7721,6 +8750,7 @@
   </w:style>
   <w:style w:type="character" w:styleId="char0" w:default="1">
     <w:name w:val="Default Paragraph Font"/>
+    <w:key w:val="1102"/>
   </w:style>
   <w:style w:type="character" w:styleId="char1">
     <w:name w:val="Hyperlink"/>
@@ -7749,6 +8779,32 @@
       <w:sz w:val="32"/>
     </w:rPr>
     <w:key w:val="1075"/>
+  </w:style>
+  <w:style w:type="character" w:styleId="char4" w:customStyle="1">
+    <w:name w:val="Comment"/>
+    <w:basedOnNormal/>
+    <w:rPr>
+      <w:rFonts w:ascii="Consolas" w:hAnsi="Consolas" w:eastAsia="SimSun" w:cs="Times New Roman"/>
+      <w:b/>
+      <w:bCs/>
+      <w:i w:val="0"/>
+      <w:color w:val="007f00"/>
+      <w:sz w:val="21"/>
+      <w:szCs w:val="20"/>
+      <w:lang w:val="en-us" w:eastAsia="zh-cn" w:bidi="ar-sa"/>
+    </w:rPr>
+    <w:key w:val="1091"/>
+  </w:style>
+  <w:style w:type="character" w:styleId="char5" w:customStyle="1">
+    <w:name w:val="Normal Bold"/>
+    <w:basedOnNormal/>
+    <w:rPr>
+      <w:b/>
+      <w:bCs/>
+      <w:i w:val="0"/>
+      <w:lang w:eastAsia="zh-cn" w:bidi="ar-sa"/>
+    </w:rPr>
+    <w:key w:val="1090"/>
   </w:style>
   <w:style w:type="table" w:default="1" w:styleId="TableNormal">
     <w:name w:val="Normal Table"/>

</xml_diff>